<commit_message>
AC : Completing The Report, need more visualization image and empirical calculation
</commit_message>
<xml_diff>
--- a/algorithm_complexity/project/documents/Report.docx
+++ b/algorithm_complexity/project/documents/Report.docx
@@ -32,7 +32,7 @@
                     </pic:cNvPicPr>
                   </pic:nvPicPr>
                   <pic:blipFill>
-                    <a:blip r:embed="rId5">
+                    <a:blip r:embed="rId8">
                       <a:extLst>
                         <a:ext uri="{28A0092B-C50C-407E-A947-70E740481C1C}">
                           <a14:useLocalDpi xmlns:a14="http://schemas.microsoft.com/office/drawing/2010/main" val="0"/>
@@ -697,6 +697,88 @@
     </w:p>
     <w:p>
       <w:pPr>
+        <w:tabs>
+          <w:tab w:val="left" w:pos="10260"/>
+          <w:tab w:val="left" w:pos="10440"/>
+          <w:tab w:val="left" w:pos="10710"/>
+        </w:tabs>
+        <w:rPr>
+          <w:rFonts w:ascii="Lato" w:hAnsi="Lato" w:cs="Cairo"/>
+          <w:color w:val="000000"/>
+          <w:spacing w:val="5"/>
+          <w:sz w:val="24"/>
+        </w:rPr>
+      </w:pPr>
+      <w:r>
+        <w:rPr>
+          <w:rFonts w:ascii="Lato" w:hAnsi="Lato" w:cs="Cairo"/>
+          <w:color w:val="000000"/>
+          <w:spacing w:val="5"/>
+          <w:sz w:val="24"/>
+        </w:rPr>
+        <w:t>We Made a Gith</w:t>
+      </w:r>
+      <w:r>
+        <w:rPr>
+          <w:rFonts w:ascii="Lato" w:hAnsi="Lato" w:cs="Cairo"/>
+          <w:color w:val="000000"/>
+          <w:spacing w:val="5"/>
+          <w:sz w:val="24"/>
+        </w:rPr>
+        <w:t>ub</w:t>
+      </w:r>
+      <w:r>
+        <w:rPr>
+          <w:rStyle w:val="FootnoteReference"/>
+          <w:rFonts w:ascii="Lato" w:hAnsi="Lato" w:cs="Cairo"/>
+          <w:color w:val="000000"/>
+          <w:spacing w:val="5"/>
+          <w:sz w:val="24"/>
+        </w:rPr>
+        <w:t xml:space="preserve"> </w:t>
+      </w:r>
+      <w:r>
+        <w:rPr>
+          <w:rStyle w:val="FootnoteReference"/>
+          <w:rFonts w:ascii="Lato" w:hAnsi="Lato" w:cs="Cairo"/>
+          <w:color w:val="000000"/>
+          <w:spacing w:val="5"/>
+          <w:sz w:val="24"/>
+        </w:rPr>
+        <w:footnoteReference w:id="1"/>
+      </w:r>
+      <w:r>
+        <w:rPr>
+          <w:rFonts w:ascii="Lato" w:hAnsi="Lato" w:cs="Cairo"/>
+          <w:color w:val="000000"/>
+          <w:spacing w:val="5"/>
+          <w:sz w:val="24"/>
+        </w:rPr>
+        <w:t xml:space="preserve"> Repository contains all our work, you can visit it from </w:t>
+      </w:r>
+      <w:hyperlink r:id="rId9" w:history="1">
+        <w:r>
+          <w:rPr>
+            <w:rStyle w:val="Hyperlink"/>
+            <w:rFonts w:ascii="Lato" w:hAnsi="Lato" w:cs="Cairo"/>
+            <w:spacing w:val="5"/>
+            <w:sz w:val="24"/>
+          </w:rPr>
+          <w:t>here</w:t>
+        </w:r>
+      </w:hyperlink>
+      <w:r>
+        <w:rPr>
+          <w:rFonts w:ascii="Lato" w:hAnsi="Lato" w:cs="Cairo"/>
+          <w:color w:val="000000"/>
+          <w:spacing w:val="5"/>
+          <w:sz w:val="24"/>
+        </w:rPr>
+        <w:t>.</w:t>
+      </w:r>
+    </w:p>
+    <w:p>
+      <w:pPr>
         <w:pStyle w:val="ListParagraph"/>
         <w:tabs>
           <w:tab w:val="left" w:pos="9090"/>
@@ -1195,6 +1277,7 @@
           <w:spacing w:val="5"/>
           <w:sz w:val="24"/>
         </w:rPr>
+        <w:lastRenderedPageBreak/>
         <w:t>Whether to standardize the data prior to a PCA on the covariance matrix depends on the measurement scales of the original features. Since PCA yields a feature subspace that maximizes the variance along the axes, it makes sense to standardize the data, especially, if it was measured on different scales.</w:t>
       </w:r>
     </w:p>
@@ -1883,27 +1966,6 @@
     </w:p>
     <w:p>
       <w:pPr>
-        <w:rPr>
-          <w:rFonts w:ascii="Lato" w:hAnsi="Lato"/>
-        </w:rPr>
-      </w:pPr>
-    </w:p>
-    <w:p>
-      <w:pPr>
-        <w:rPr>
-          <w:rFonts w:ascii="Lato" w:hAnsi="Lato"/>
-        </w:rPr>
-      </w:pPr>
-    </w:p>
-    <w:p>
-      <w:pPr>
-        <w:rPr>
-          <w:rFonts w:ascii="Lato" w:hAnsi="Lato"/>
-        </w:rPr>
-      </w:pPr>
-    </w:p>
-    <w:p>
-      <w:pPr>
         <w:tabs>
           <w:tab w:val="left" w:pos="10260"/>
           <w:tab w:val="left" w:pos="10440"/>
@@ -2867,7 +2929,6 @@
         </w:rPr>
         <w:tab/>
       </w:r>
-      <w:bookmarkStart w:id="0" w:name="_GoBack"/>
       <w:r>
         <w:rPr>
           <w:rFonts w:ascii="Lato" w:eastAsia="Times New Roman" w:hAnsi="Lato" w:cs="Cairo"/>
@@ -2876,7 +2937,6 @@
         </w:rPr>
         <w:t>cov_matrix = np.cov(data.T)  </w:t>
       </w:r>
-      <w:bookmarkEnd w:id="0"/>
     </w:p>
     <w:p>
       <w:pPr>
@@ -2982,7 +3042,23 @@
           <w:color w:val="000000"/>
           <w:bdr w:val="none" w:sz="0" w:space="0" w:color="auto" w:frame="1"/>
         </w:rPr>
-        <w:t>eig_vals , eig_vect = np.linalg.eig(cov_matrix)  </w:t>
+        <w:t>eig_vals , eig_vect = np.linalg.eig</w:t>
+      </w:r>
+      <w:r>
+        <w:rPr>
+          <w:rFonts w:ascii="Lato" w:eastAsia="Times New Roman" w:hAnsi="Lato" w:cs="Cairo"/>
+          <w:color w:val="000000"/>
+          <w:bdr w:val="none" w:sz="0" w:space="0" w:color="auto" w:frame="1"/>
+        </w:rPr>
+        <w:t>h</w:t>
+      </w:r>
+      <w:r>
+        <w:rPr>
+          <w:rFonts w:ascii="Lato" w:eastAsia="Times New Roman" w:hAnsi="Lato" w:cs="Cairo"/>
+          <w:color w:val="000000"/>
+          <w:bdr w:val="none" w:sz="0" w:space="0" w:color="auto" w:frame="1"/>
+        </w:rPr>
+        <w:t>(cov_matrix)  </w:t>
       </w:r>
     </w:p>
     <w:p>
@@ -4200,17 +4276,130 @@
         </w:tabs>
         <w:rPr>
           <w:rFonts w:ascii="Lato" w:hAnsi="Lato"/>
-          <w:b/>
-          <w:bCs/>
-          <w:sz w:val="32"/>
-          <w:szCs w:val="28"/>
-        </w:rPr>
-      </w:pPr>
-    </w:p>
-    <w:p>
-      <w:pPr>
+          <w:sz w:val="24"/>
+        </w:rPr>
+      </w:pPr>
+      <w:r>
         <w:rPr>
           <w:rFonts w:ascii="Lato" w:hAnsi="Lato"/>
+          <w:sz w:val="24"/>
+        </w:rPr>
+        <w:t>We had compared our pretty algorithm to the one implemented in the Scikit-learn</w:t>
+      </w:r>
+      <w:r>
+        <w:rPr>
+          <w:rStyle w:val="FootnoteReference"/>
+          <w:rFonts w:ascii="Lato" w:hAnsi="Lato"/>
+          <w:sz w:val="24"/>
+        </w:rPr>
+        <w:footnoteReference w:id="2"/>
+      </w:r>
+      <w:r>
+        <w:rPr>
+          <w:rFonts w:ascii="Lato" w:hAnsi="Lato"/>
+          <w:sz w:val="24"/>
+        </w:rPr>
+        <w:t xml:space="preserve"> Library, the result was the same in term of meaning, we noticed just that </w:t>
+      </w:r>
+      <w:r>
+        <w:rPr>
+          <w:rFonts w:ascii="Lato" w:hAnsi="Lato"/>
+          <w:color w:val="111111"/>
+          <w:shd w:val="clear" w:color="auto" w:fill="FFFFFF"/>
+        </w:rPr>
+        <w:t>the exact mirror image of the plot from out step by step approach. This is due to the fact that the signs of the eigenvectors can be either positive or negative, since the eigenvectors are scaled to the unit length 1, both we can simply multiply the transformed data by </w:t>
+      </w:r>
+      <m:oMath>
+        <m:r>
+          <w:rPr>
+            <w:rStyle w:val="mo"/>
+            <w:rFonts w:ascii="Cambria Math" w:hAnsi="Cambria Math"/>
+            <w:color w:val="111111"/>
+            <w:sz w:val="29"/>
+            <w:szCs w:val="29"/>
+            <w:bdr w:val="none" w:sz="0" w:space="0" w:color="auto" w:frame="1"/>
+            <w:shd w:val="clear" w:color="auto" w:fill="FFFFFF"/>
+          </w:rPr>
+          <m:t>×(-</m:t>
+        </m:r>
+        <m:r>
+          <w:rPr>
+            <w:rStyle w:val="mn"/>
+            <w:rFonts w:ascii="Cambria Math" w:hAnsi="Cambria Math"/>
+            <w:color w:val="111111"/>
+            <w:sz w:val="29"/>
+            <w:szCs w:val="29"/>
+            <w:bdr w:val="none" w:sz="0" w:space="0" w:color="auto" w:frame="1"/>
+            <w:shd w:val="clear" w:color="auto" w:fill="FFFFFF"/>
+          </w:rPr>
+          <m:t>1</m:t>
+        </m:r>
+        <m:r>
+          <w:rPr>
+            <w:rStyle w:val="mo"/>
+            <w:rFonts w:ascii="Cambria Math" w:hAnsi="Cambria Math"/>
+            <w:color w:val="111111"/>
+            <w:sz w:val="29"/>
+            <w:szCs w:val="29"/>
+            <w:bdr w:val="none" w:sz="0" w:space="0" w:color="auto" w:frame="1"/>
+            <w:shd w:val="clear" w:color="auto" w:fill="FFFFFF"/>
+          </w:rPr>
+          <m:t>)</m:t>
+        </m:r>
+      </m:oMath>
+      <w:r>
+        <w:rPr>
+          <w:rFonts w:ascii="Lato" w:hAnsi="Lato"/>
+          <w:color w:val="111111"/>
+          <w:shd w:val="clear" w:color="auto" w:fill="FFFFFF"/>
+        </w:rPr>
+        <w:t> to revert the mirror image</w:t>
+      </w:r>
+      <w:r>
+        <w:rPr>
+          <w:rFonts w:ascii="Lato" w:hAnsi="Lato"/>
+          <w:color w:val="111111"/>
+          <w:shd w:val="clear" w:color="auto" w:fill="FFFFFF"/>
+        </w:rPr>
+        <w:t xml:space="preserve"> but it’s not so important because the purpose is to reduce the dimensionality and by that we could find a boundary to separate the data for classification task by some machine learning algorithm like Logistic regression or doing Support Vector machine or Even Naïve Bayes Algorithm. The Other side of comparison is time and this time the one implemented in the Library beats our algorithm like the figure describe bellow, </w:t>
+      </w:r>
+      <w:r>
+        <w:rPr>
+          <w:rFonts w:ascii="Lato" w:hAnsi="Lato"/>
+          <w:color w:val="111111"/>
+          <w:shd w:val="clear" w:color="auto" w:fill="FFFFFF"/>
+        </w:rPr>
+        <w:t xml:space="preserve">This Library Use </w:t>
+      </w:r>
+      <w:r>
+        <w:rPr>
+          <w:rFonts w:ascii="Lato" w:hAnsi="Lato"/>
+          <w:color w:val="111111"/>
+          <w:shd w:val="clear" w:color="auto" w:fill="FFFFFF"/>
+        </w:rPr>
+        <w:t>the</w:t>
+      </w:r>
+      <w:r>
+        <w:rPr>
+          <w:rFonts w:ascii="Lato" w:hAnsi="Lato"/>
+          <w:color w:val="111111"/>
+          <w:shd w:val="clear" w:color="auto" w:fill="FFFFFF"/>
+        </w:rPr>
+        <w:t xml:space="preserve"> </w:t>
+      </w:r>
+      <w:r>
+        <w:rPr>
+          <w:rFonts w:ascii="Lato" w:hAnsi="Lato"/>
+          <w:color w:val="111111"/>
+          <w:shd w:val="clear" w:color="auto" w:fill="FFFFFF"/>
+        </w:rPr>
+        <w:t>Singular Value Decomposition instead of calculating the covariance matrix and doing the Eigen Things and for we things it is faster than ours.</w:t>
+      </w:r>
+    </w:p>
+    <w:p>
+      <w:pPr>
+        <w:rPr>
+          <w:rFonts w:ascii="Lato" w:hAnsi="Lato"/>
           <w:b/>
           <w:bCs/>
           <w:sz w:val="24"/>
@@ -4261,94 +4450,8 @@
           <w:szCs w:val="24"/>
         </w:rPr>
       </w:pPr>
-    </w:p>
-    <w:p>
-      <w:pPr>
-        <w:rPr>
-          <w:rFonts w:ascii="Lato" w:hAnsi="Lato"/>
-          <w:b/>
-          <w:bCs/>
-          <w:sz w:val="24"/>
-          <w:szCs w:val="24"/>
-        </w:rPr>
-      </w:pPr>
-    </w:p>
-    <w:p>
-      <w:pPr>
-        <w:rPr>
-          <w:rFonts w:ascii="Lato" w:hAnsi="Lato"/>
-          <w:b/>
-          <w:bCs/>
-          <w:sz w:val="24"/>
-          <w:szCs w:val="24"/>
-        </w:rPr>
-      </w:pPr>
-    </w:p>
-    <w:p>
-      <w:pPr>
-        <w:rPr>
-          <w:rFonts w:ascii="Lato" w:hAnsi="Lato"/>
-          <w:b/>
-          <w:bCs/>
-          <w:sz w:val="24"/>
-          <w:szCs w:val="24"/>
-        </w:rPr>
-      </w:pPr>
-    </w:p>
-    <w:p>
-      <w:pPr>
-        <w:rPr>
-          <w:rFonts w:ascii="Lato" w:hAnsi="Lato"/>
-          <w:b/>
-          <w:bCs/>
-          <w:sz w:val="24"/>
-          <w:szCs w:val="24"/>
-        </w:rPr>
-      </w:pPr>
-    </w:p>
-    <w:p>
-      <w:pPr>
-        <w:rPr>
-          <w:rFonts w:ascii="Lato" w:hAnsi="Lato"/>
-          <w:b/>
-          <w:bCs/>
-          <w:sz w:val="24"/>
-          <w:szCs w:val="24"/>
-        </w:rPr>
-      </w:pPr>
-    </w:p>
-    <w:p>
-      <w:pPr>
-        <w:rPr>
-          <w:rFonts w:ascii="Lato" w:hAnsi="Lato"/>
-          <w:b/>
-          <w:bCs/>
-          <w:sz w:val="24"/>
-          <w:szCs w:val="24"/>
-        </w:rPr>
-      </w:pPr>
-    </w:p>
-    <w:p>
-      <w:pPr>
-        <w:rPr>
-          <w:rFonts w:ascii="Lato" w:hAnsi="Lato"/>
-          <w:b/>
-          <w:bCs/>
-          <w:sz w:val="24"/>
-          <w:szCs w:val="24"/>
-        </w:rPr>
-      </w:pPr>
-    </w:p>
-    <w:p>
-      <w:pPr>
-        <w:rPr>
-          <w:rFonts w:ascii="Lato" w:hAnsi="Lato"/>
-          <w:b/>
-          <w:bCs/>
-          <w:sz w:val="24"/>
-          <w:szCs w:val="24"/>
-        </w:rPr>
-      </w:pPr>
+      <w:bookmarkStart w:id="0" w:name="_GoBack"/>
+      <w:bookmarkEnd w:id="0"/>
     </w:p>
     <w:p>
       <w:pPr>
@@ -4391,19 +4494,7 @@
           <w:sz w:val="56"/>
           <w:szCs w:val="52"/>
         </w:rPr>
-        <w:t>I</w:t>
-      </w:r>
-      <w:r>
-        <w:rPr>
-          <w:rFonts w:ascii="Lato Light" w:hAnsi="Lato Light" w:cs="Cairo"/>
-          <w:b/>
-          <w:bCs/>
-          <w:color w:val="000000"/>
-          <w:spacing w:val="5"/>
-          <w:sz w:val="56"/>
-          <w:szCs w:val="52"/>
-        </w:rPr>
-        <w:t>I</w:t>
+        <w:t>II</w:t>
       </w:r>
     </w:p>
     <w:p>
@@ -4672,19 +4763,7 @@
             <w:spacing w:val="5"/>
             <w:sz w:val="24"/>
           </w:rPr>
-          <m:t xml:space="preserve"> </m:t>
-        </m:r>
-        <m:r>
-          <m:rPr>
-            <m:sty m:val="bi"/>
-          </m:rPr>
-          <w:rPr>
-            <w:rFonts w:ascii="Cambria Math" w:hAnsi="Cambria Math" w:cs="Cairo"/>
-            <w:color w:val="000000"/>
-            <w:spacing w:val="5"/>
-            <w:sz w:val="24"/>
-          </w:rPr>
-          <m:t>Ο (</m:t>
+          <m:t xml:space="preserve"> Ο (</m:t>
         </m:r>
         <m:sSup>
           <m:sSupPr>
@@ -4764,31 +4843,7 @@
             <w:spacing w:val="5"/>
             <w:sz w:val="24"/>
           </w:rPr>
-          <m:t>m</m:t>
-        </m:r>
-        <m:r>
-          <m:rPr>
-            <m:sty m:val="bi"/>
-          </m:rPr>
-          <w:rPr>
-            <w:rFonts w:ascii="Cambria Math" w:eastAsiaTheme="minorEastAsia" w:hAnsi="Cambria Math" w:cs="Cairo"/>
-            <w:color w:val="000000"/>
-            <w:spacing w:val="5"/>
-            <w:sz w:val="24"/>
-          </w:rPr>
-          <m:t>×</m:t>
-        </m:r>
-        <m:r>
-          <m:rPr>
-            <m:sty m:val="bi"/>
-          </m:rPr>
-          <w:rPr>
-            <w:rFonts w:ascii="Cambria Math" w:eastAsiaTheme="minorEastAsia" w:hAnsi="Cambria Math" w:cs="Cairo"/>
-            <w:color w:val="000000"/>
-            <w:spacing w:val="5"/>
-            <w:sz w:val="24"/>
-          </w:rPr>
-          <m:t>m</m:t>
+          <m:t>m×m</m:t>
         </m:r>
       </m:oMath>
       <w:r>
@@ -4934,17 +4989,7 @@
           <w:spacing w:val="5"/>
           <w:sz w:val="24"/>
         </w:rPr>
-        <w:t xml:space="preserve"> </w:t>
-      </w:r>
-      <w:r>
-        <w:rPr>
-          <w:rFonts w:ascii="Lato" w:eastAsiaTheme="minorEastAsia" w:hAnsi="Lato" w:cs="Cairo"/>
-          <w:iCs/>
-          <w:color w:val="000000"/>
-          <w:spacing w:val="5"/>
-          <w:sz w:val="24"/>
-        </w:rPr>
-        <w:t xml:space="preserve"> , the time for doing projection on the new axis with matrix multiplication which is about </w:t>
+        <w:t xml:space="preserve">  , the time for doing projection on the new axis with matrix multiplication which is about </w:t>
       </w:r>
       <m:oMath>
         <m:r>
@@ -5293,7 +5338,7 @@
           </m:d>
           <m:r>
             <m:rPr>
-              <m:sty m:val="bi"/>
+              <m:sty m:val="p"/>
             </m:rPr>
             <w:rPr>
               <w:rFonts w:ascii="Cambria Math" w:hAnsi="Cambria Math" w:cs="Cairo"/>
@@ -5473,7 +5518,7 @@
           </m:d>
           <m:r>
             <m:rPr>
-              <m:sty m:val="bi"/>
+              <m:sty m:val="p"/>
             </m:rPr>
             <w:rPr>
               <w:rFonts w:ascii="Cambria Math" w:hAnsi="Cambria Math" w:cs="Cairo"/>
@@ -5572,20 +5617,7 @@
                   <w:sz w:val="28"/>
                   <w:szCs w:val="24"/>
                 </w:rPr>
-                <m:t>×</m:t>
-              </m:r>
-              <m:r>
-                <m:rPr>
-                  <m:sty m:val="bi"/>
-                </m:rPr>
-                <w:rPr>
-                  <w:rFonts w:ascii="Cambria Math" w:hAnsi="Cambria Math" w:cs="Cairo"/>
-                  <w:color w:val="000000"/>
-                  <w:spacing w:val="5"/>
-                  <w:sz w:val="28"/>
-                  <w:szCs w:val="24"/>
-                </w:rPr>
-                <m:t xml:space="preserve"> </m:t>
+                <m:t xml:space="preserve">× </m:t>
               </m:r>
               <m:sSup>
                 <m:sSupPr>
@@ -5878,7 +5910,7 @@
         </m:d>
         <m:r>
           <m:rPr>
-            <m:sty m:val="bi"/>
+            <m:sty m:val="p"/>
           </m:rPr>
           <w:rPr>
             <w:rFonts w:ascii="Cambria Math" w:eastAsiaTheme="minorEastAsia" w:hAnsi="Cambria Math" w:cs="Cairo"/>
@@ -5948,16 +5980,7 @@
             <w:spacing w:val="5"/>
             <w:sz w:val="24"/>
           </w:rPr>
-          <m:t>(n</m:t>
-        </m:r>
-        <m:r>
-          <w:rPr>
-            <w:rFonts w:ascii="Cambria Math" w:hAnsi="Cambria Math" w:cs="Cairo"/>
-            <w:color w:val="000000"/>
-            <w:spacing w:val="5"/>
-            <w:sz w:val="24"/>
-          </w:rPr>
-          <m:t xml:space="preserve"> ×n )</m:t>
+          <m:t>(n ×n )</m:t>
         </m:r>
       </m:oMath>
       <w:r>
@@ -8060,6 +8083,1062 @@
         </w:rPr>
       </w:pPr>
     </w:p>
+    <w:p>
+      <w:pPr>
+        <w:rPr>
+          <w:rFonts w:ascii="Lato" w:hAnsi="Lato"/>
+          <w:b/>
+          <w:bCs/>
+          <w:sz w:val="24"/>
+          <w:szCs w:val="24"/>
+        </w:rPr>
+      </w:pPr>
+    </w:p>
+    <w:p>
+      <w:pPr>
+        <w:rPr>
+          <w:rFonts w:ascii="Lato" w:hAnsi="Lato"/>
+          <w:b/>
+          <w:bCs/>
+          <w:sz w:val="24"/>
+          <w:szCs w:val="24"/>
+        </w:rPr>
+      </w:pPr>
+    </w:p>
+    <w:p>
+      <w:pPr>
+        <w:rPr>
+          <w:rFonts w:ascii="Lato" w:hAnsi="Lato"/>
+          <w:b/>
+          <w:bCs/>
+          <w:sz w:val="24"/>
+          <w:szCs w:val="24"/>
+        </w:rPr>
+      </w:pPr>
+    </w:p>
+    <w:p>
+      <w:pPr>
+        <w:rPr>
+          <w:rFonts w:ascii="Lato" w:hAnsi="Lato"/>
+          <w:b/>
+          <w:bCs/>
+          <w:sz w:val="24"/>
+          <w:szCs w:val="24"/>
+        </w:rPr>
+      </w:pPr>
+    </w:p>
+    <w:p>
+      <w:pPr>
+        <w:rPr>
+          <w:rFonts w:ascii="Lato" w:hAnsi="Lato"/>
+          <w:b/>
+          <w:bCs/>
+          <w:sz w:val="24"/>
+          <w:szCs w:val="24"/>
+        </w:rPr>
+      </w:pPr>
+    </w:p>
+    <w:p>
+      <w:pPr>
+        <w:rPr>
+          <w:rFonts w:ascii="Lato" w:hAnsi="Lato"/>
+          <w:b/>
+          <w:bCs/>
+          <w:sz w:val="24"/>
+          <w:szCs w:val="24"/>
+        </w:rPr>
+      </w:pPr>
+    </w:p>
+    <w:p>
+      <w:pPr>
+        <w:rPr>
+          <w:rFonts w:ascii="Lato" w:hAnsi="Lato"/>
+          <w:b/>
+          <w:bCs/>
+          <w:sz w:val="24"/>
+          <w:szCs w:val="24"/>
+        </w:rPr>
+      </w:pPr>
+    </w:p>
+    <w:p>
+      <w:pPr>
+        <w:rPr>
+          <w:rFonts w:ascii="Lato" w:hAnsi="Lato"/>
+          <w:b/>
+          <w:bCs/>
+          <w:sz w:val="24"/>
+          <w:szCs w:val="24"/>
+        </w:rPr>
+      </w:pPr>
+    </w:p>
+    <w:p>
+      <w:pPr>
+        <w:rPr>
+          <w:rFonts w:ascii="Lato" w:hAnsi="Lato"/>
+          <w:b/>
+          <w:bCs/>
+          <w:sz w:val="24"/>
+          <w:szCs w:val="24"/>
+        </w:rPr>
+      </w:pPr>
+    </w:p>
+    <w:p>
+      <w:pPr>
+        <w:rPr>
+          <w:rFonts w:ascii="Lato" w:hAnsi="Lato"/>
+          <w:b/>
+          <w:bCs/>
+          <w:sz w:val="24"/>
+          <w:szCs w:val="24"/>
+        </w:rPr>
+      </w:pPr>
+    </w:p>
+    <w:p>
+      <w:pPr>
+        <w:rPr>
+          <w:rFonts w:ascii="Lato" w:hAnsi="Lato"/>
+          <w:b/>
+          <w:bCs/>
+          <w:sz w:val="24"/>
+          <w:szCs w:val="24"/>
+        </w:rPr>
+      </w:pPr>
+    </w:p>
+    <w:p>
+      <w:pPr>
+        <w:tabs>
+          <w:tab w:val="left" w:pos="10260"/>
+          <w:tab w:val="left" w:pos="10440"/>
+          <w:tab w:val="left" w:pos="10710"/>
+        </w:tabs>
+        <w:spacing w:line="360" w:lineRule="auto"/>
+        <w:rPr>
+          <w:rFonts w:ascii="Lato Light" w:hAnsi="Lato Light" w:cs="Cairo"/>
+          <w:b/>
+          <w:bCs/>
+          <w:color w:val="000000"/>
+          <w:spacing w:val="5"/>
+          <w:sz w:val="56"/>
+          <w:szCs w:val="52"/>
+        </w:rPr>
+      </w:pPr>
+      <w:r>
+        <w:rPr>
+          <w:rFonts w:ascii="Lato Light" w:hAnsi="Lato Light" w:cs="Cairo"/>
+          <w:b/>
+          <w:bCs/>
+          <w:color w:val="000000"/>
+          <w:spacing w:val="5"/>
+          <w:sz w:val="56"/>
+          <w:szCs w:val="52"/>
+        </w:rPr>
+        <w:lastRenderedPageBreak/>
+        <w:t>Chapter I</w:t>
+      </w:r>
+      <w:r>
+        <w:rPr>
+          <w:rFonts w:ascii="Lato Light" w:hAnsi="Lato Light" w:cs="Cairo"/>
+          <w:b/>
+          <w:bCs/>
+          <w:color w:val="000000"/>
+          <w:spacing w:val="5"/>
+          <w:sz w:val="56"/>
+          <w:szCs w:val="52"/>
+        </w:rPr>
+        <w:t>V</w:t>
+      </w:r>
+    </w:p>
+    <w:p>
+      <w:pPr>
+        <w:rPr>
+          <w:rFonts w:ascii="Lato Light" w:hAnsi="Lato Light" w:cs="Cairo"/>
+          <w:b/>
+          <w:bCs/>
+          <w:color w:val="000000"/>
+          <w:spacing w:val="5"/>
+          <w:sz w:val="44"/>
+          <w:szCs w:val="40"/>
+        </w:rPr>
+      </w:pPr>
+      <w:r>
+        <w:rPr>
+          <w:rFonts w:ascii="Lato Light" w:hAnsi="Lato Light" w:cs="Cairo"/>
+          <w:b/>
+          <w:bCs/>
+          <w:color w:val="000000"/>
+          <w:spacing w:val="5"/>
+          <w:sz w:val="44"/>
+          <w:szCs w:val="40"/>
+        </w:rPr>
+        <w:t>Difficulties encountered and possible solutions</w:t>
+      </w:r>
+    </w:p>
+    <w:p>
+      <w:pPr>
+        <w:rPr>
+          <w:rFonts w:ascii="Lato" w:hAnsi="Lato" w:cs="Cairo"/>
+          <w:color w:val="000000"/>
+          <w:spacing w:val="5"/>
+          <w:sz w:val="24"/>
+        </w:rPr>
+      </w:pPr>
+      <w:r>
+        <w:rPr>
+          <w:rFonts w:ascii="Lato" w:hAnsi="Lato" w:cs="Cairo"/>
+          <w:color w:val="000000"/>
+          <w:spacing w:val="5"/>
+          <w:sz w:val="24"/>
+        </w:rPr>
+        <w:t xml:space="preserve">During this </w:t>
+      </w:r>
+      <w:r>
+        <w:rPr>
+          <w:rFonts w:ascii="Lato" w:hAnsi="Lato" w:cs="Cairo"/>
+          <w:color w:val="000000"/>
+          <w:spacing w:val="5"/>
+          <w:sz w:val="24"/>
+        </w:rPr>
+        <w:t xml:space="preserve">cool </w:t>
+      </w:r>
+      <w:r>
+        <w:rPr>
+          <w:rFonts w:ascii="Lato" w:hAnsi="Lato" w:cs="Cairo"/>
+          <w:color w:val="000000"/>
+          <w:spacing w:val="5"/>
+          <w:sz w:val="24"/>
+        </w:rPr>
+        <w:t xml:space="preserve">project </w:t>
+      </w:r>
+      <w:r>
+        <w:rPr>
+          <w:rFonts w:ascii="Lato" w:hAnsi="Lato" w:cs="Cairo"/>
+          <w:color w:val="000000"/>
+          <w:spacing w:val="5"/>
+          <w:sz w:val="24"/>
+        </w:rPr>
+        <w:t xml:space="preserve">we’ve learned a lot of things, first we brush up our math skills about linear algebra, things like Eigen Value and Eigen Vector, and also statistics like calculating the covariance matrix. As this concepts are really cool and hard to compute we’ve used some library to do this task, like numpy for example, it’s very optimize for doing this calculation, but the problem with this is we can’t calculate the time complexity for </w:t>
+      </w:r>
+      <w:r>
+        <w:rPr>
+          <w:rFonts w:ascii="Lato" w:hAnsi="Lato" w:cs="Cairo"/>
+          <w:color w:val="000000"/>
+          <w:spacing w:val="5"/>
+          <w:sz w:val="24"/>
+        </w:rPr>
+        <w:t>this functions even as this library is open source</w:t>
+      </w:r>
+      <w:r>
+        <w:rPr>
+          <w:rStyle w:val="FootnoteReference"/>
+          <w:rFonts w:ascii="Lato" w:hAnsi="Lato" w:cs="Cairo"/>
+          <w:color w:val="000000"/>
+          <w:spacing w:val="5"/>
+          <w:sz w:val="24"/>
+        </w:rPr>
+        <w:footnoteReference w:id="3"/>
+      </w:r>
+      <w:r>
+        <w:rPr>
+          <w:rFonts w:ascii="Lato" w:hAnsi="Lato" w:cs="Cairo"/>
+          <w:color w:val="000000"/>
+          <w:spacing w:val="5"/>
+          <w:sz w:val="24"/>
+        </w:rPr>
+        <w:t xml:space="preserve"> but it’s really hard to read and understand what they are doing and then calculate the time complexity, so the solution proposed by our professor is to calculate the time complexity empirically and try to appr</w:t>
+      </w:r>
+      <w:r>
+        <w:rPr>
+          <w:rFonts w:ascii="Lato" w:hAnsi="Lato" w:cs="Cairo"/>
+          <w:color w:val="000000"/>
+          <w:spacing w:val="5"/>
+          <w:sz w:val="24"/>
+        </w:rPr>
+        <w:t>oximates the well know function. We found also some response on the stack overflow and other stack exchange community a general complexities</w:t>
+      </w:r>
+      <w:r>
+        <w:rPr>
+          <w:rFonts w:ascii="Lato" w:hAnsi="Lato" w:cs="Cairo"/>
+          <w:color w:val="000000"/>
+          <w:spacing w:val="5"/>
+          <w:sz w:val="24"/>
+        </w:rPr>
+        <w:t xml:space="preserve"> for well know operation, and when we write the algorithm our self we saw that it’s equivalent but the problem is that our analysis for the general algorithm and not the numpy implementation so the solution was hybrid, here is what we did:</w:t>
+      </w:r>
+    </w:p>
+    <w:p>
+      <w:pPr>
+        <w:rPr>
+          <w:rFonts w:ascii="Lato" w:hAnsi="Lato" w:cs="Cairo"/>
+          <w:b/>
+          <w:bCs/>
+          <w:color w:val="000000"/>
+          <w:spacing w:val="5"/>
+          <w:sz w:val="24"/>
+        </w:rPr>
+      </w:pPr>
+      <w:r>
+        <w:rPr>
+          <w:rFonts w:ascii="Lato" w:hAnsi="Lato" w:cs="Cairo"/>
+          <w:b/>
+          <w:bCs/>
+          <w:color w:val="000000"/>
+          <w:spacing w:val="5"/>
+          <w:sz w:val="24"/>
+        </w:rPr>
+        <w:t>Consider the following:</w:t>
+      </w:r>
+    </w:p>
+    <w:p>
+      <w:pPr>
+        <w:pStyle w:val="ListParagraph"/>
+        <w:numPr>
+          <w:ilvl w:val="0"/>
+          <w:numId w:val="3"/>
+        </w:numPr>
+        <w:rPr>
+          <w:rFonts w:ascii="Lato" w:hAnsi="Lato" w:cs="Cairo"/>
+          <w:color w:val="000000"/>
+          <w:spacing w:val="5"/>
+          <w:sz w:val="24"/>
+        </w:rPr>
+      </w:pPr>
+      <m:oMath>
+        <m:r>
+          <m:rPr>
+            <m:sty m:val="bi"/>
+          </m:rPr>
+          <w:rPr>
+            <w:rFonts w:ascii="Cambria Math" w:hAnsi="Cambria Math" w:cs="Cairo"/>
+            <w:color w:val="000000"/>
+            <w:spacing w:val="5"/>
+            <w:sz w:val="32"/>
+            <w:szCs w:val="28"/>
+          </w:rPr>
+          <m:t>n</m:t>
+        </m:r>
+      </m:oMath>
+      <w:r>
+        <w:rPr>
+          <w:rFonts w:ascii="Lato" w:hAnsi="Lato" w:cs="Cairo"/>
+          <w:color w:val="000000"/>
+          <w:spacing w:val="5"/>
+          <w:sz w:val="24"/>
+        </w:rPr>
+        <w:t>: The Number of Row or Examples.</w:t>
+      </w:r>
+    </w:p>
+    <w:p>
+      <w:pPr>
+        <w:pStyle w:val="ListParagraph"/>
+        <w:numPr>
+          <w:ilvl w:val="0"/>
+          <w:numId w:val="3"/>
+        </w:numPr>
+        <w:rPr>
+          <w:rFonts w:ascii="Lato" w:hAnsi="Lato" w:cs="Cairo"/>
+          <w:color w:val="000000"/>
+          <w:spacing w:val="5"/>
+          <w:sz w:val="24"/>
+        </w:rPr>
+      </w:pPr>
+      <m:oMath>
+        <m:r>
+          <m:rPr>
+            <m:sty m:val="bi"/>
+          </m:rPr>
+          <w:rPr>
+            <w:rFonts w:ascii="Cambria Math" w:hAnsi="Cambria Math" w:cs="Cairo"/>
+            <w:color w:val="000000"/>
+            <w:spacing w:val="5"/>
+            <w:sz w:val="32"/>
+            <w:szCs w:val="28"/>
+          </w:rPr>
+          <m:t>c</m:t>
+        </m:r>
+      </m:oMath>
+      <w:r>
+        <w:rPr>
+          <w:rFonts w:ascii="Lato" w:hAnsi="Lato" w:cs="Cairo"/>
+          <w:color w:val="000000"/>
+          <w:spacing w:val="5"/>
+          <w:sz w:val="24"/>
+        </w:rPr>
+        <w:t>: is the number of components the user want.</w:t>
+      </w:r>
+    </w:p>
+    <w:p>
+      <w:pPr>
+        <w:pStyle w:val="ListParagraph"/>
+        <w:numPr>
+          <w:ilvl w:val="0"/>
+          <w:numId w:val="3"/>
+        </w:numPr>
+        <w:rPr>
+          <w:rFonts w:ascii="Lato" w:hAnsi="Lato" w:cs="Cairo"/>
+          <w:color w:val="000000"/>
+          <w:spacing w:val="5"/>
+          <w:sz w:val="24"/>
+        </w:rPr>
+      </w:pPr>
+      <m:oMath>
+        <m:r>
+          <m:rPr>
+            <m:sty m:val="bi"/>
+          </m:rPr>
+          <w:rPr>
+            <w:rFonts w:ascii="Cambria Math" w:hAnsi="Cambria Math" w:cs="Cairo"/>
+            <w:color w:val="000000"/>
+            <w:spacing w:val="5"/>
+            <w:sz w:val="32"/>
+            <w:szCs w:val="28"/>
+          </w:rPr>
+          <m:t>m</m:t>
+        </m:r>
+      </m:oMath>
+      <w:r>
+        <w:rPr>
+          <w:rFonts w:ascii="Lato" w:hAnsi="Lato" w:cs="Cairo"/>
+          <w:color w:val="000000"/>
+          <w:spacing w:val="5"/>
+          <w:sz w:val="24"/>
+        </w:rPr>
+        <w:t>:  is the number of features or columns</w:t>
+      </w:r>
+    </w:p>
+    <w:p>
+      <w:pPr>
+        <w:rPr>
+          <w:rFonts w:ascii="Lato" w:hAnsi="Lato" w:cs="Cairo"/>
+          <w:color w:val="000000"/>
+          <w:spacing w:val="5"/>
+          <w:sz w:val="24"/>
+        </w:rPr>
+      </w:pPr>
+    </w:p>
+    <w:p>
+      <w:pPr>
+        <w:rPr>
+          <w:rFonts w:ascii="Lato" w:hAnsi="Lato" w:cs="Cairo"/>
+          <w:b/>
+          <w:bCs/>
+          <w:color w:val="000000"/>
+          <w:spacing w:val="5"/>
+          <w:sz w:val="24"/>
+        </w:rPr>
+      </w:pPr>
+      <w:r>
+        <w:rPr>
+          <w:rFonts w:ascii="Lato" w:hAnsi="Lato" w:cs="Cairo"/>
+          <w:b/>
+          <w:bCs/>
+          <w:color w:val="000000"/>
+          <w:spacing w:val="5"/>
+          <w:sz w:val="24"/>
+        </w:rPr>
+        <w:t>What we found is that:</w:t>
+      </w:r>
+    </w:p>
+    <w:p>
+      <w:pPr>
+        <w:pStyle w:val="ListParagraph"/>
+        <w:numPr>
+          <w:ilvl w:val="0"/>
+          <w:numId w:val="9"/>
+        </w:numPr>
+        <w:rPr>
+          <w:rFonts w:ascii="Lato" w:eastAsiaTheme="minorEastAsia" w:hAnsi="Lato" w:cs="Cairo"/>
+          <w:b/>
+          <w:bCs/>
+          <w:iCs/>
+          <w:color w:val="000000"/>
+          <w:spacing w:val="5"/>
+          <w:sz w:val="28"/>
+          <w:szCs w:val="24"/>
+          <w:lang w:val="fr-CA"/>
+        </w:rPr>
+      </w:pPr>
+      <w:r>
+        <w:rPr>
+          <w:rFonts w:ascii="Lato" w:hAnsi="Lato" w:cs="Cairo"/>
+          <w:b/>
+          <w:bCs/>
+          <w:color w:val="000000"/>
+          <w:spacing w:val="5"/>
+          <w:sz w:val="24"/>
+          <w:lang w:val="fr-CA"/>
+        </w:rPr>
+        <w:t>Covariance Matrix Calculation</w:t>
+      </w:r>
+      <w:r>
+        <w:rPr>
+          <w:rStyle w:val="FootnoteReference"/>
+          <w:rFonts w:ascii="Lato" w:hAnsi="Lato" w:cs="Cairo"/>
+          <w:b/>
+          <w:bCs/>
+          <w:color w:val="000000"/>
+          <w:spacing w:val="5"/>
+          <w:sz w:val="24"/>
+        </w:rPr>
+        <w:footnoteReference w:id="4"/>
+      </w:r>
+      <w:r>
+        <w:rPr>
+          <w:rFonts w:ascii="Lato" w:hAnsi="Lato" w:cs="Cairo"/>
+          <w:b/>
+          <w:bCs/>
+          <w:color w:val="000000"/>
+          <w:spacing w:val="5"/>
+          <w:sz w:val="24"/>
+          <w:lang w:val="fr-CA"/>
+        </w:rPr>
+        <w:t xml:space="preserve">: </w:t>
+      </w:r>
+      <m:oMath>
+        <m:r>
+          <m:rPr>
+            <m:sty m:val="bi"/>
+          </m:rPr>
+          <w:rPr>
+            <w:rFonts w:ascii="Cambria Math" w:hAnsi="Cambria Math" w:cs="Cairo"/>
+            <w:color w:val="000000"/>
+            <w:spacing w:val="5"/>
+            <w:sz w:val="24"/>
+            <w:lang w:val="fr-CA"/>
+          </w:rPr>
+          <m:t xml:space="preserve"> </m:t>
+        </m:r>
+        <m:r>
+          <m:rPr>
+            <m:sty m:val="bi"/>
+          </m:rPr>
+          <w:rPr>
+            <w:rFonts w:ascii="Cambria Math" w:hAnsi="Cambria Math" w:cs="Cairo"/>
+            <w:color w:val="000000"/>
+            <w:spacing w:val="5"/>
+            <w:sz w:val="28"/>
+            <w:szCs w:val="24"/>
+          </w:rPr>
+          <m:t>Ο</m:t>
+        </m:r>
+        <m:r>
+          <m:rPr>
+            <m:sty m:val="bi"/>
+          </m:rPr>
+          <w:rPr>
+            <w:rFonts w:ascii="Cambria Math" w:hAnsi="Cambria Math" w:cs="Cairo"/>
+            <w:color w:val="000000"/>
+            <w:spacing w:val="5"/>
+            <w:sz w:val="28"/>
+            <w:szCs w:val="24"/>
+            <w:lang w:val="fr-CA"/>
+          </w:rPr>
+          <m:t xml:space="preserve"> </m:t>
+        </m:r>
+        <m:d>
+          <m:dPr>
+            <m:ctrlPr>
+              <w:rPr>
+                <w:rFonts w:ascii="Cambria Math" w:hAnsi="Cambria Math" w:cs="Cairo"/>
+                <w:b/>
+                <w:bCs/>
+                <w:i/>
+                <w:iCs/>
+                <w:color w:val="000000"/>
+                <w:spacing w:val="5"/>
+                <w:sz w:val="28"/>
+                <w:szCs w:val="24"/>
+              </w:rPr>
+            </m:ctrlPr>
+          </m:dPr>
+          <m:e>
+            <m:r>
+              <m:rPr>
+                <m:sty m:val="bi"/>
+              </m:rPr>
+              <w:rPr>
+                <w:rFonts w:ascii="Cambria Math" w:hAnsi="Cambria Math" w:cs="Cairo"/>
+                <w:color w:val="000000"/>
+                <w:spacing w:val="5"/>
+                <w:sz w:val="28"/>
+                <w:szCs w:val="24"/>
+              </w:rPr>
+              <m:t>n</m:t>
+            </m:r>
+            <m:sSup>
+              <m:sSupPr>
+                <m:ctrlPr>
+                  <w:rPr>
+                    <w:rFonts w:ascii="Cambria Math" w:hAnsi="Cambria Math" w:cs="Cairo"/>
+                    <w:b/>
+                    <w:bCs/>
+                    <w:i/>
+                    <w:iCs/>
+                    <w:color w:val="000000"/>
+                    <w:spacing w:val="5"/>
+                    <w:sz w:val="28"/>
+                    <w:szCs w:val="24"/>
+                  </w:rPr>
+                </m:ctrlPr>
+              </m:sSupPr>
+              <m:e>
+                <m:r>
+                  <m:rPr>
+                    <m:sty m:val="bi"/>
+                  </m:rPr>
+                  <w:rPr>
+                    <w:rFonts w:ascii="Cambria Math" w:hAnsi="Cambria Math" w:cs="Cairo"/>
+                    <w:color w:val="000000"/>
+                    <w:spacing w:val="5"/>
+                    <w:sz w:val="28"/>
+                    <w:szCs w:val="24"/>
+                  </w:rPr>
+                  <m:t>m</m:t>
+                </m:r>
+              </m:e>
+              <m:sup>
+                <m:r>
+                  <m:rPr>
+                    <m:sty m:val="bi"/>
+                  </m:rPr>
+                  <w:rPr>
+                    <w:rFonts w:ascii="Cambria Math" w:hAnsi="Cambria Math" w:cs="Cairo"/>
+                    <w:color w:val="000000"/>
+                    <w:spacing w:val="5"/>
+                    <w:sz w:val="28"/>
+                    <w:szCs w:val="24"/>
+                    <w:lang w:val="fr-CA"/>
+                  </w:rPr>
+                  <m:t>2</m:t>
+                </m:r>
+              </m:sup>
+            </m:sSup>
+          </m:e>
+        </m:d>
+      </m:oMath>
+      <w:r>
+        <w:rPr>
+          <w:rFonts w:ascii="Lato" w:eastAsiaTheme="minorEastAsia" w:hAnsi="Lato" w:cs="Cairo"/>
+          <w:b/>
+          <w:bCs/>
+          <w:iCs/>
+          <w:color w:val="000000"/>
+          <w:spacing w:val="5"/>
+          <w:sz w:val="28"/>
+          <w:szCs w:val="24"/>
+          <w:lang w:val="fr-CA"/>
+        </w:rPr>
+        <w:t xml:space="preserve"> .</w:t>
+      </w:r>
+    </w:p>
+    <w:p>
+      <w:pPr>
+        <w:pStyle w:val="ListParagraph"/>
+        <w:numPr>
+          <w:ilvl w:val="0"/>
+          <w:numId w:val="9"/>
+        </w:numPr>
+        <w:rPr>
+          <w:rFonts w:ascii="Lato" w:eastAsiaTheme="minorEastAsia" w:hAnsi="Lato" w:cs="Cairo"/>
+          <w:b/>
+          <w:bCs/>
+          <w:iCs/>
+          <w:color w:val="000000"/>
+          <w:spacing w:val="5"/>
+          <w:sz w:val="28"/>
+          <w:szCs w:val="24"/>
+        </w:rPr>
+      </w:pPr>
+      <w:r>
+        <w:rPr>
+          <w:rFonts w:ascii="Lato" w:eastAsiaTheme="minorEastAsia" w:hAnsi="Lato" w:cs="Cairo"/>
+          <w:b/>
+          <w:bCs/>
+          <w:iCs/>
+          <w:color w:val="000000"/>
+          <w:spacing w:val="5"/>
+          <w:sz w:val="24"/>
+        </w:rPr>
+        <w:t>Calculation of Eigen Things</w:t>
+      </w:r>
+      <w:r>
+        <w:rPr>
+          <w:rStyle w:val="FootnoteReference"/>
+          <w:rFonts w:ascii="Lato" w:eastAsiaTheme="minorEastAsia" w:hAnsi="Lato" w:cs="Cairo"/>
+          <w:b/>
+          <w:bCs/>
+          <w:iCs/>
+          <w:color w:val="000000"/>
+          <w:spacing w:val="5"/>
+          <w:sz w:val="24"/>
+        </w:rPr>
+        <w:footnoteReference w:id="5"/>
+      </w:r>
+      <w:r>
+        <w:rPr>
+          <w:rFonts w:ascii="Lato" w:eastAsiaTheme="minorEastAsia" w:hAnsi="Lato" w:cs="Cairo"/>
+          <w:b/>
+          <w:bCs/>
+          <w:iCs/>
+          <w:color w:val="000000"/>
+          <w:spacing w:val="5"/>
+          <w:sz w:val="24"/>
+        </w:rPr>
+        <w:t xml:space="preserve"> </w:t>
+      </w:r>
+      <w:r>
+        <w:rPr>
+          <w:rFonts w:ascii="Lato" w:eastAsiaTheme="minorEastAsia" w:hAnsi="Lato" w:cs="Cairo"/>
+          <w:b/>
+          <w:bCs/>
+          <w:iCs/>
+          <w:color w:val="000000"/>
+          <w:spacing w:val="5"/>
+          <w:sz w:val="24"/>
+        </w:rPr>
+        <w:t>:</w:t>
+      </w:r>
+      <m:oMath>
+        <m:r>
+          <m:rPr>
+            <m:sty m:val="bi"/>
+          </m:rPr>
+          <w:rPr>
+            <w:rFonts w:ascii="Cambria Math" w:eastAsiaTheme="minorEastAsia" w:hAnsi="Cambria Math" w:cs="Cairo"/>
+            <w:color w:val="000000"/>
+            <w:spacing w:val="5"/>
+            <w:sz w:val="24"/>
+          </w:rPr>
+          <m:t xml:space="preserve"> </m:t>
+        </m:r>
+        <m:r>
+          <m:rPr>
+            <m:sty m:val="bi"/>
+          </m:rPr>
+          <w:rPr>
+            <w:rFonts w:ascii="Cambria Math" w:hAnsi="Cambria Math" w:cs="Cairo"/>
+            <w:color w:val="000000"/>
+            <w:spacing w:val="5"/>
+            <w:sz w:val="28"/>
+            <w:szCs w:val="24"/>
+          </w:rPr>
+          <m:t xml:space="preserve">Ο </m:t>
+        </m:r>
+        <m:d>
+          <m:dPr>
+            <m:ctrlPr>
+              <w:rPr>
+                <w:rFonts w:ascii="Cambria Math" w:hAnsi="Cambria Math" w:cs="Cairo"/>
+                <w:b/>
+                <w:bCs/>
+                <w:i/>
+                <w:iCs/>
+                <w:color w:val="000000"/>
+                <w:spacing w:val="5"/>
+                <w:sz w:val="28"/>
+                <w:szCs w:val="24"/>
+              </w:rPr>
+            </m:ctrlPr>
+          </m:dPr>
+          <m:e>
+            <m:sSup>
+              <m:sSupPr>
+                <m:ctrlPr>
+                  <w:rPr>
+                    <w:rFonts w:ascii="Cambria Math" w:hAnsi="Cambria Math" w:cs="Cairo"/>
+                    <w:b/>
+                    <w:bCs/>
+                    <w:i/>
+                    <w:iCs/>
+                    <w:color w:val="000000"/>
+                    <w:spacing w:val="5"/>
+                    <w:sz w:val="28"/>
+                    <w:szCs w:val="24"/>
+                  </w:rPr>
+                </m:ctrlPr>
+              </m:sSupPr>
+              <m:e>
+                <m:r>
+                  <m:rPr>
+                    <m:sty m:val="bi"/>
+                  </m:rPr>
+                  <w:rPr>
+                    <w:rFonts w:ascii="Cambria Math" w:hAnsi="Cambria Math" w:cs="Cairo"/>
+                    <w:color w:val="000000"/>
+                    <w:spacing w:val="5"/>
+                    <w:sz w:val="28"/>
+                    <w:szCs w:val="24"/>
+                  </w:rPr>
+                  <m:t>n</m:t>
+                </m:r>
+              </m:e>
+              <m:sup>
+                <m:r>
+                  <m:rPr>
+                    <m:sty m:val="bi"/>
+                  </m:rPr>
+                  <w:rPr>
+                    <w:rFonts w:ascii="Cambria Math" w:hAnsi="Cambria Math" w:cs="Cairo"/>
+                    <w:color w:val="000000"/>
+                    <w:spacing w:val="5"/>
+                    <w:sz w:val="28"/>
+                    <w:szCs w:val="24"/>
+                  </w:rPr>
+                  <m:t>3</m:t>
+                </m:r>
+              </m:sup>
+            </m:sSup>
+          </m:e>
+        </m:d>
+      </m:oMath>
+    </w:p>
+    <w:p>
+      <w:pPr>
+        <w:pStyle w:val="ListParagraph"/>
+        <w:numPr>
+          <w:ilvl w:val="0"/>
+          <w:numId w:val="9"/>
+        </w:numPr>
+        <w:rPr>
+          <w:rFonts w:ascii="Lato" w:eastAsiaTheme="minorEastAsia" w:hAnsi="Lato" w:cs="Cairo"/>
+          <w:b/>
+          <w:bCs/>
+          <w:iCs/>
+          <w:color w:val="000000"/>
+          <w:spacing w:val="5"/>
+          <w:sz w:val="24"/>
+        </w:rPr>
+      </w:pPr>
+      <w:r>
+        <w:rPr>
+          <w:rFonts w:ascii="Lato" w:eastAsiaTheme="minorEastAsia" w:hAnsi="Lato" w:cs="Cairo"/>
+          <w:b/>
+          <w:bCs/>
+          <w:iCs/>
+          <w:color w:val="000000"/>
+          <w:spacing w:val="5"/>
+          <w:sz w:val="24"/>
+        </w:rPr>
+        <w:t xml:space="preserve">Matrix Multiplication of </w:t>
+      </w:r>
+      <m:oMath>
+        <m:r>
+          <m:rPr>
+            <m:sty m:val="bi"/>
+          </m:rPr>
+          <w:rPr>
+            <w:rFonts w:ascii="Cambria Math" w:eastAsiaTheme="minorEastAsia" w:hAnsi="Cambria Math" w:cs="Cairo"/>
+            <w:color w:val="000000"/>
+            <w:spacing w:val="5"/>
+            <w:sz w:val="28"/>
+            <w:szCs w:val="24"/>
+          </w:rPr>
+          <m:t>n ×m</m:t>
+        </m:r>
+      </m:oMath>
+      <w:r>
+        <w:rPr>
+          <w:rFonts w:ascii="Lato" w:eastAsiaTheme="minorEastAsia" w:hAnsi="Lato" w:cs="Cairo"/>
+          <w:b/>
+          <w:bCs/>
+          <w:iCs/>
+          <w:color w:val="000000"/>
+          <w:spacing w:val="5"/>
+          <w:sz w:val="24"/>
+        </w:rPr>
+        <w:t xml:space="preserve"> Matrix by  </w:t>
+      </w:r>
+      <m:oMath>
+        <m:r>
+          <m:rPr>
+            <m:sty m:val="bi"/>
+          </m:rPr>
+          <w:rPr>
+            <w:rFonts w:ascii="Cambria Math" w:eastAsiaTheme="minorEastAsia" w:hAnsi="Cambria Math" w:cs="Cairo"/>
+            <w:color w:val="000000"/>
+            <w:spacing w:val="5"/>
+            <w:sz w:val="28"/>
+            <w:szCs w:val="24"/>
+          </w:rPr>
+          <m:t>m ×c</m:t>
+        </m:r>
+      </m:oMath>
+      <w:r>
+        <w:rPr>
+          <w:rFonts w:ascii="Lato" w:eastAsiaTheme="minorEastAsia" w:hAnsi="Lato" w:cs="Cairo"/>
+          <w:b/>
+          <w:bCs/>
+          <w:iCs/>
+          <w:color w:val="000000"/>
+          <w:spacing w:val="5"/>
+          <w:sz w:val="24"/>
+        </w:rPr>
+        <w:t xml:space="preserve"> :  </w:t>
+      </w:r>
+      <m:oMath>
+        <m:r>
+          <m:rPr>
+            <m:sty m:val="bi"/>
+          </m:rPr>
+          <w:rPr>
+            <w:rFonts w:ascii="Cambria Math" w:hAnsi="Cambria Math" w:cs="Cairo"/>
+            <w:color w:val="000000"/>
+            <w:spacing w:val="5"/>
+            <w:sz w:val="28"/>
+            <w:szCs w:val="24"/>
+          </w:rPr>
+          <m:t xml:space="preserve">Ο </m:t>
+        </m:r>
+        <m:r>
+          <m:rPr>
+            <m:sty m:val="bi"/>
+          </m:rPr>
+          <w:rPr>
+            <w:rFonts w:ascii="Cambria Math" w:hAnsi="Cambria Math" w:cs="Cairo"/>
+            <w:color w:val="000000"/>
+            <w:spacing w:val="5"/>
+            <w:sz w:val="28"/>
+            <w:szCs w:val="24"/>
+          </w:rPr>
+          <m:t>(n×m×c)</m:t>
+        </m:r>
+      </m:oMath>
+      <w:r>
+        <w:rPr>
+          <w:rFonts w:ascii="Lato" w:eastAsiaTheme="minorEastAsia" w:hAnsi="Lato" w:cs="Cairo"/>
+          <w:b/>
+          <w:bCs/>
+          <w:iCs/>
+          <w:color w:val="000000"/>
+          <w:spacing w:val="5"/>
+          <w:sz w:val="28"/>
+          <w:szCs w:val="24"/>
+        </w:rPr>
+        <w:t xml:space="preserve"> </w:t>
+      </w:r>
+      <w:r>
+        <w:rPr>
+          <w:rFonts w:ascii="Lato" w:eastAsiaTheme="minorEastAsia" w:hAnsi="Lato" w:cs="Cairo"/>
+          <w:b/>
+          <w:bCs/>
+          <w:iCs/>
+          <w:color w:val="000000"/>
+          <w:spacing w:val="5"/>
+          <w:sz w:val="24"/>
+        </w:rPr>
+        <w:t>and we can say in the worst case</w:t>
+      </w:r>
+      <w:r>
+        <w:rPr>
+          <w:rFonts w:ascii="Lato" w:eastAsiaTheme="minorEastAsia" w:hAnsi="Lato" w:cs="Cairo"/>
+          <w:b/>
+          <w:bCs/>
+          <w:iCs/>
+          <w:color w:val="000000"/>
+          <w:spacing w:val="5"/>
+          <w:sz w:val="24"/>
+        </w:rPr>
+        <w:t xml:space="preserve"> </w:t>
+      </w:r>
+      <w:r>
+        <w:rPr>
+          <w:rFonts w:ascii="Lato" w:eastAsiaTheme="minorEastAsia" w:hAnsi="Lato" w:cs="Cairo"/>
+          <w:b/>
+          <w:bCs/>
+          <w:iCs/>
+          <w:color w:val="000000"/>
+          <w:spacing w:val="5"/>
+          <w:sz w:val="24"/>
+        </w:rPr>
+        <w:t xml:space="preserve"> </w:t>
+      </w:r>
+      <m:oMath>
+        <m:r>
+          <m:rPr>
+            <m:sty m:val="bi"/>
+          </m:rPr>
+          <w:rPr>
+            <w:rFonts w:ascii="Cambria Math" w:eastAsiaTheme="minorEastAsia" w:hAnsi="Cambria Math" w:cs="Cairo"/>
+            <w:color w:val="000000"/>
+            <w:spacing w:val="5"/>
+            <w:sz w:val="28"/>
+            <w:szCs w:val="24"/>
+          </w:rPr>
+          <m:t>c = m</m:t>
+        </m:r>
+      </m:oMath>
+      <w:r>
+        <w:rPr>
+          <w:rFonts w:ascii="Lato" w:eastAsiaTheme="minorEastAsia" w:hAnsi="Lato" w:cs="Cairo"/>
+          <w:b/>
+          <w:bCs/>
+          <w:iCs/>
+          <w:color w:val="000000"/>
+          <w:spacing w:val="5"/>
+          <w:sz w:val="28"/>
+          <w:szCs w:val="24"/>
+        </w:rPr>
+        <w:t xml:space="preserve"> .</w:t>
+      </w:r>
+    </w:p>
+    <w:p>
+      <w:pPr>
+        <w:rPr>
+          <w:rFonts w:ascii="Lato" w:hAnsi="Lato" w:cs="Cairo"/>
+          <w:b/>
+          <w:bCs/>
+          <w:color w:val="000000"/>
+          <w:spacing w:val="5"/>
+          <w:sz w:val="24"/>
+        </w:rPr>
+      </w:pPr>
+    </w:p>
+    <w:p>
+      <w:pPr>
+        <w:rPr>
+          <w:rFonts w:ascii="Lato" w:hAnsi="Lato" w:cs="Cairo"/>
+          <w:color w:val="000000"/>
+          <w:spacing w:val="5"/>
+          <w:sz w:val="24"/>
+        </w:rPr>
+      </w:pPr>
+      <w:r>
+        <w:rPr>
+          <w:rFonts w:ascii="Lato" w:hAnsi="Lato" w:cs="Cairo"/>
+          <w:color w:val="000000"/>
+          <w:spacing w:val="5"/>
+          <w:sz w:val="24"/>
+        </w:rPr>
+        <w:t xml:space="preserve">The Result is corresponding to the empirical calculation </w:t>
+      </w:r>
+      <w:r>
+        <w:rPr>
+          <w:rFonts w:ascii="Lato" w:hAnsi="Lato" w:cs="Cairo"/>
+          <w:color w:val="000000"/>
+          <w:spacing w:val="5"/>
+          <w:sz w:val="24"/>
+        </w:rPr>
+        <w:t>as we can see in the following screen shots.</w:t>
+      </w:r>
+    </w:p>
+    <w:p>
+      <w:pPr>
+        <w:rPr>
+          <w:rFonts w:ascii="Lato" w:hAnsi="Lato" w:cs="Cairo"/>
+          <w:color w:val="000000"/>
+          <w:spacing w:val="5"/>
+          <w:sz w:val="24"/>
+        </w:rPr>
+      </w:pPr>
+    </w:p>
+    <w:p>
+      <w:pPr>
+        <w:rPr>
+          <w:rFonts w:ascii="Lato" w:hAnsi="Lato"/>
+          <w:sz w:val="14"/>
+          <w:szCs w:val="14"/>
+        </w:rPr>
+      </w:pPr>
+    </w:p>
     <w:sectPr>
       <w:type w:val="continuous"/>
       <w:pgSz w:w="12240" w:h="15840"/>
@@ -8069,6 +9148,176 @@
     </w:sectPr>
   </w:body>
 </w:document>
+</file>
+
+<file path=word/endnotes.xml><?xml version="1.0" encoding="utf-8"?>
+<w:endnotes xmlns:wpc="http://schemas.microsoft.com/office/word/2010/wordprocessingCanvas" xmlns:mc="http://schemas.openxmlformats.org/markup-compatibility/2006" xmlns:o="urn:schemas-microsoft-com:office:office" xmlns:r="http://schemas.openxmlformats.org/officeDocument/2006/relationships" xmlns:m="http://schemas.openxmlformats.org/officeDocument/2006/math" xmlns:v="urn:schemas-microsoft-com:vml" xmlns:wp14="http://schemas.microsoft.com/office/word/2010/wordprocessingDrawing" xmlns:wp="http://schemas.openxmlformats.org/drawingml/2006/wordprocessingDrawing" xmlns:w10="urn:schemas-microsoft-com:office:word" xmlns:w="http://schemas.openxmlformats.org/wordprocessingml/2006/main" xmlns:w14="http://schemas.microsoft.com/office/word/2010/wordml" xmlns:w15="http://schemas.microsoft.com/office/word/2012/wordml" xmlns:wpg="http://schemas.microsoft.com/office/word/2010/wordprocessingGroup" xmlns:wpi="http://schemas.microsoft.com/office/word/2010/wordprocessingInk" xmlns:wne="http://schemas.microsoft.com/office/word/2006/wordml" xmlns:wps="http://schemas.microsoft.com/office/word/2010/wordprocessingShape" mc:Ignorable="w14 w15 wp14">
+  <w:endnote w:type="separator" w:id="-1">
+    <w:p>
+      <w:pPr>
+        <w:spacing w:after="0" w:line="240" w:lineRule="auto"/>
+      </w:pPr>
+      <w:r>
+        <w:separator/>
+      </w:r>
+    </w:p>
+  </w:endnote>
+  <w:endnote w:type="continuationSeparator" w:id="0">
+    <w:p>
+      <w:pPr>
+        <w:spacing w:after="0" w:line="240" w:lineRule="auto"/>
+      </w:pPr>
+      <w:r>
+        <w:continuationSeparator/>
+      </w:r>
+    </w:p>
+  </w:endnote>
+</w:endnotes>
+</file>
+
+<file path=word/footnotes.xml><?xml version="1.0" encoding="utf-8"?>
+<w:footnotes xmlns:wpc="http://schemas.microsoft.com/office/word/2010/wordprocessingCanvas" xmlns:mc="http://schemas.openxmlformats.org/markup-compatibility/2006" xmlns:o="urn:schemas-microsoft-com:office:office" xmlns:r="http://schemas.openxmlformats.org/officeDocument/2006/relationships" xmlns:m="http://schemas.openxmlformats.org/officeDocument/2006/math" xmlns:v="urn:schemas-microsoft-com:vml" xmlns:wp14="http://schemas.microsoft.com/office/word/2010/wordprocessingDrawing" xmlns:wp="http://schemas.openxmlformats.org/drawingml/2006/wordprocessingDrawing" xmlns:w10="urn:schemas-microsoft-com:office:word" xmlns:w="http://schemas.openxmlformats.org/wordprocessingml/2006/main" xmlns:w14="http://schemas.microsoft.com/office/word/2010/wordml" xmlns:w15="http://schemas.microsoft.com/office/word/2012/wordml" xmlns:wpg="http://schemas.microsoft.com/office/word/2010/wordprocessingGroup" xmlns:wpi="http://schemas.microsoft.com/office/word/2010/wordprocessingInk" xmlns:wne="http://schemas.microsoft.com/office/word/2006/wordml" xmlns:wps="http://schemas.microsoft.com/office/word/2010/wordprocessingShape" mc:Ignorable="w14 w15 wp14">
+  <w:footnote w:type="separator" w:id="-1">
+    <w:p>
+      <w:pPr>
+        <w:spacing w:after="0" w:line="240" w:lineRule="auto"/>
+      </w:pPr>
+      <w:r>
+        <w:separator/>
+      </w:r>
+    </w:p>
+  </w:footnote>
+  <w:footnote w:type="continuationSeparator" w:id="0">
+    <w:p>
+      <w:pPr>
+        <w:spacing w:after="0" w:line="240" w:lineRule="auto"/>
+      </w:pPr>
+      <w:r>
+        <w:continuationSeparator/>
+      </w:r>
+    </w:p>
+  </w:footnote>
+  <w:footnote w:id="1">
+    <w:p>
+      <w:pPr>
+        <w:pStyle w:val="FootnoteText"/>
+      </w:pPr>
+      <w:r>
+        <w:rPr>
+          <w:rStyle w:val="FootnoteReference"/>
+        </w:rPr>
+        <w:footnoteRef/>
+      </w:r>
+      <w:r>
+        <w:t xml:space="preserve"> </w:t>
+      </w:r>
+      <w:hyperlink r:id="rId1" w:history="1">
+        <w:r>
+          <w:rPr>
+            <w:rStyle w:val="Hyperlink"/>
+          </w:rPr>
+          <w:t>https://github.com</w:t>
+        </w:r>
+      </w:hyperlink>
+    </w:p>
+  </w:footnote>
+  <w:footnote w:id="2">
+    <w:p>
+      <w:pPr>
+        <w:pStyle w:val="FootnoteText"/>
+      </w:pPr>
+      <w:r>
+        <w:rPr>
+          <w:rStyle w:val="FootnoteReference"/>
+        </w:rPr>
+        <w:footnoteRef/>
+      </w:r>
+      <w:r>
+        <w:t xml:space="preserve"> </w:t>
+      </w:r>
+      <w:hyperlink r:id="rId2" w:history="1">
+        <w:r>
+          <w:rPr>
+            <w:rStyle w:val="Hyperlink"/>
+          </w:rPr>
+          <w:t>https://scikit-learn.org/</w:t>
+        </w:r>
+      </w:hyperlink>
+    </w:p>
+  </w:footnote>
+  <w:footnote w:id="3">
+    <w:p>
+      <w:pPr>
+        <w:pStyle w:val="FootnoteText"/>
+      </w:pPr>
+      <w:r>
+        <w:rPr>
+          <w:rStyle w:val="FootnoteReference"/>
+        </w:rPr>
+        <w:footnoteRef/>
+      </w:r>
+      <w:r>
+        <w:t xml:space="preserve"> </w:t>
+      </w:r>
+      <w:hyperlink r:id="rId3" w:history="1">
+        <w:r>
+          <w:rPr>
+            <w:rStyle w:val="Hyperlink"/>
+          </w:rPr>
+          <w:t>https://github.com/numpy/numpy</w:t>
+        </w:r>
+      </w:hyperlink>
+    </w:p>
+  </w:footnote>
+  <w:footnote w:id="4">
+    <w:p>
+      <w:pPr>
+        <w:pStyle w:val="FootnoteText"/>
+      </w:pPr>
+      <w:r>
+        <w:rPr>
+          <w:rStyle w:val="FootnoteReference"/>
+        </w:rPr>
+        <w:footnoteRef/>
+      </w:r>
+      <w:r>
+        <w:t xml:space="preserve"> </w:t>
+      </w:r>
+      <w:hyperlink r:id="rId4" w:history="1">
+        <w:r>
+          <w:rPr>
+            <w:rStyle w:val="Hyperlink"/>
+          </w:rPr>
+          <w:t>https://cstheory.stackexchange.com/questions/14734/what-is-computational-complexity-of-calculating-the-variance-covariance-matrix?rq=1</w:t>
+        </w:r>
+      </w:hyperlink>
+    </w:p>
+  </w:footnote>
+  <w:footnote w:id="5">
+    <w:p>
+      <w:pPr>
+        <w:pStyle w:val="FootnoteText"/>
+      </w:pPr>
+      <w:r>
+        <w:rPr>
+          <w:rStyle w:val="FootnoteReference"/>
+        </w:rPr>
+        <w:footnoteRef/>
+      </w:r>
+      <w:r>
+        <w:t xml:space="preserve"> </w:t>
+      </w:r>
+      <w:hyperlink r:id="rId5" w:history="1">
+        <w:r>
+          <w:rPr>
+            <w:rStyle w:val="Hyperlink"/>
+          </w:rPr>
+          <w:t>https://cstheory.stackexchange.com/questions/2611/complexity-of-finding-the-eigendecomposition-of-a-matrix</w:t>
+        </w:r>
+      </w:hyperlink>
+    </w:p>
+  </w:footnote>
+</w:footnotes>
 </file>
 
 <file path=word/numbering.xml><?xml version="1.0" encoding="utf-8"?>
@@ -8863,9 +10112,122 @@
     </w:lvl>
   </w:abstractNum>
   <w:abstractNum w:abstractNumId="7">
+    <w:nsid w:val="64887DBC"/>
+    <w:multiLevelType w:val="hybridMultilevel"/>
+    <w:tmpl w:val="B5CE3D3E"/>
+    <w:lvl w:ilvl="0" w:tplc="04090001">
+      <w:start w:val="1"/>
+      <w:numFmt w:val="bullet"/>
+      <w:lvlText w:val=""/>
+      <w:lvlJc w:val="left"/>
+      <w:pPr>
+        <w:ind w:left="1440" w:hanging="360"/>
+      </w:pPr>
+      <w:rPr>
+        <w:rFonts w:ascii="Symbol" w:hAnsi="Symbol" w:hint="default"/>
+      </w:rPr>
+    </w:lvl>
+    <w:lvl w:ilvl="1" w:tplc="04090003" w:tentative="1">
+      <w:start w:val="1"/>
+      <w:numFmt w:val="bullet"/>
+      <w:lvlText w:val="o"/>
+      <w:lvlJc w:val="left"/>
+      <w:pPr>
+        <w:ind w:left="2160" w:hanging="360"/>
+      </w:pPr>
+      <w:rPr>
+        <w:rFonts w:ascii="Courier New" w:hAnsi="Courier New" w:cs="Courier New" w:hint="default"/>
+      </w:rPr>
+    </w:lvl>
+    <w:lvl w:ilvl="2" w:tplc="04090005" w:tentative="1">
+      <w:start w:val="1"/>
+      <w:numFmt w:val="bullet"/>
+      <w:lvlText w:val=""/>
+      <w:lvlJc w:val="left"/>
+      <w:pPr>
+        <w:ind w:left="2880" w:hanging="360"/>
+      </w:pPr>
+      <w:rPr>
+        <w:rFonts w:ascii="Wingdings" w:hAnsi="Wingdings" w:hint="default"/>
+      </w:rPr>
+    </w:lvl>
+    <w:lvl w:ilvl="3" w:tplc="04090001" w:tentative="1">
+      <w:start w:val="1"/>
+      <w:numFmt w:val="bullet"/>
+      <w:lvlText w:val=""/>
+      <w:lvlJc w:val="left"/>
+      <w:pPr>
+        <w:ind w:left="3600" w:hanging="360"/>
+      </w:pPr>
+      <w:rPr>
+        <w:rFonts w:ascii="Symbol" w:hAnsi="Symbol" w:hint="default"/>
+      </w:rPr>
+    </w:lvl>
+    <w:lvl w:ilvl="4" w:tplc="04090003" w:tentative="1">
+      <w:start w:val="1"/>
+      <w:numFmt w:val="bullet"/>
+      <w:lvlText w:val="o"/>
+      <w:lvlJc w:val="left"/>
+      <w:pPr>
+        <w:ind w:left="4320" w:hanging="360"/>
+      </w:pPr>
+      <w:rPr>
+        <w:rFonts w:ascii="Courier New" w:hAnsi="Courier New" w:cs="Courier New" w:hint="default"/>
+      </w:rPr>
+    </w:lvl>
+    <w:lvl w:ilvl="5" w:tplc="04090005" w:tentative="1">
+      <w:start w:val="1"/>
+      <w:numFmt w:val="bullet"/>
+      <w:lvlText w:val=""/>
+      <w:lvlJc w:val="left"/>
+      <w:pPr>
+        <w:ind w:left="5040" w:hanging="360"/>
+      </w:pPr>
+      <w:rPr>
+        <w:rFonts w:ascii="Wingdings" w:hAnsi="Wingdings" w:hint="default"/>
+      </w:rPr>
+    </w:lvl>
+    <w:lvl w:ilvl="6" w:tplc="04090001" w:tentative="1">
+      <w:start w:val="1"/>
+      <w:numFmt w:val="bullet"/>
+      <w:lvlText w:val=""/>
+      <w:lvlJc w:val="left"/>
+      <w:pPr>
+        <w:ind w:left="5760" w:hanging="360"/>
+      </w:pPr>
+      <w:rPr>
+        <w:rFonts w:ascii="Symbol" w:hAnsi="Symbol" w:hint="default"/>
+      </w:rPr>
+    </w:lvl>
+    <w:lvl w:ilvl="7" w:tplc="04090003" w:tentative="1">
+      <w:start w:val="1"/>
+      <w:numFmt w:val="bullet"/>
+      <w:lvlText w:val="o"/>
+      <w:lvlJc w:val="left"/>
+      <w:pPr>
+        <w:ind w:left="6480" w:hanging="360"/>
+      </w:pPr>
+      <w:rPr>
+        <w:rFonts w:ascii="Courier New" w:hAnsi="Courier New" w:cs="Courier New" w:hint="default"/>
+      </w:rPr>
+    </w:lvl>
+    <w:lvl w:ilvl="8" w:tplc="04090005" w:tentative="1">
+      <w:start w:val="1"/>
+      <w:numFmt w:val="bullet"/>
+      <w:lvlText w:val=""/>
+      <w:lvlJc w:val="left"/>
+      <w:pPr>
+        <w:ind w:left="7200" w:hanging="360"/>
+      </w:pPr>
+      <w:rPr>
+        <w:rFonts w:ascii="Wingdings" w:hAnsi="Wingdings" w:hint="default"/>
+      </w:rPr>
+    </w:lvl>
+  </w:abstractNum>
+  <w:abstractNum w:abstractNumId="8">
     <w:nsid w:val="771A67EB"/>
     <w:multiLevelType w:val="hybridMultilevel"/>
-    <w:tmpl w:val="B89EFECE"/>
+    <w:tmpl w:val="1082CA0E"/>
     <w:lvl w:ilvl="0" w:tplc="04090001">
       <w:start w:val="1"/>
       <w:numFmt w:val="bullet"/>
@@ -8982,7 +10344,7 @@
     <w:abstractNumId w:val="2"/>
   </w:num>
   <w:num w:numId="3">
-    <w:abstractNumId w:val="7"/>
+    <w:abstractNumId w:val="8"/>
   </w:num>
   <w:num w:numId="4">
     <w:abstractNumId w:val="1"/>
@@ -8998,6 +10360,9 @@
   </w:num>
   <w:num w:numId="8">
     <w:abstractNumId w:val="5"/>
+  </w:num>
+  <w:num w:numId="9">
+    <w:abstractNumId w:val="7"/>
   </w:num>
 </w:numbering>
 </file>
@@ -9491,6 +10856,71 @@
       </w:tblCellMar>
     </w:tblPr>
   </w:style>
+  <w:style w:type="paragraph" w:styleId="FootnoteText">
+    <w:name w:val="footnote text"/>
+    <w:basedOn w:val="Normal"/>
+    <w:link w:val="FootnoteTextChar"/>
+    <w:uiPriority w:val="99"/>
+    <w:semiHidden/>
+    <w:unhideWhenUsed/>
+    <w:rsid w:val="0006733F"/>
+    <w:pPr>
+      <w:spacing w:after="0" w:line="240" w:lineRule="auto"/>
+    </w:pPr>
+    <w:rPr>
+      <w:sz w:val="20"/>
+      <w:szCs w:val="20"/>
+    </w:rPr>
+  </w:style>
+  <w:style w:type="character" w:customStyle="1" w:styleId="FootnoteTextChar">
+    <w:name w:val="Footnote Text Char"/>
+    <w:basedOn w:val="DefaultParagraphFont"/>
+    <w:link w:val="FootnoteText"/>
+    <w:uiPriority w:val="99"/>
+    <w:semiHidden/>
+    <w:rsid w:val="0006733F"/>
+    <w:rPr>
+      <w:sz w:val="20"/>
+      <w:szCs w:val="20"/>
+    </w:rPr>
+  </w:style>
+  <w:style w:type="character" w:styleId="FootnoteReference">
+    <w:name w:val="footnote reference"/>
+    <w:basedOn w:val="DefaultParagraphFont"/>
+    <w:uiPriority w:val="99"/>
+    <w:semiHidden/>
+    <w:unhideWhenUsed/>
+    <w:rsid w:val="0006733F"/>
+    <w:rPr>
+      <w:vertAlign w:val="superscript"/>
+    </w:rPr>
+  </w:style>
+  <w:style w:type="character" w:styleId="Hyperlink">
+    <w:name w:val="Hyperlink"/>
+    <w:basedOn w:val="DefaultParagraphFont"/>
+    <w:uiPriority w:val="99"/>
+    <w:unhideWhenUsed/>
+    <w:rsid w:val="004C2BF5"/>
+    <w:rPr>
+      <w:color w:val="0563C1" w:themeColor="hyperlink"/>
+      <w:u w:val="single"/>
+    </w:rPr>
+  </w:style>
+  <w:style w:type="character" w:customStyle="1" w:styleId="mo">
+    <w:name w:val="mo"/>
+    <w:basedOn w:val="DefaultParagraphFont"/>
+    <w:rsid w:val="004707DC"/>
+  </w:style>
+  <w:style w:type="character" w:customStyle="1" w:styleId="mn">
+    <w:name w:val="mn"/>
+    <w:basedOn w:val="DefaultParagraphFont"/>
+    <w:rsid w:val="004707DC"/>
+  </w:style>
+  <w:style w:type="character" w:customStyle="1" w:styleId="mjxassistivemathml">
+    <w:name w:val="mjx_assistive_mathml"/>
+    <w:basedOn w:val="DefaultParagraphFont"/>
+    <w:rsid w:val="004707DC"/>
+  </w:style>
 </w:styles>
 </file>
 
@@ -9753,4 +11183,16 @@
     </a:ext>
   </a:extLst>
 </a:theme>
+</file>
+
+<file path=customXml/item1.xml><?xml version="1.0" encoding="utf-8"?>
+<b:Sources xmlns:b="http://schemas.openxmlformats.org/officeDocument/2006/bibliography" xmlns="http://schemas.openxmlformats.org/officeDocument/2006/bibliography" SelectedStyle="\APASixthEditionOfficeOnline.xsl" StyleName="APA" Version="6"/>
+</file>
+
+<file path=customXml/itemProps1.xml><?xml version="1.0" encoding="utf-8"?>
+<ds:datastoreItem xmlns:ds="http://schemas.openxmlformats.org/officeDocument/2006/customXml" ds:itemID="{F5C81DF1-648D-40DB-B677-56BF6F2863E7}">
+  <ds:schemaRefs>
+    <ds:schemaRef ds:uri="http://schemas.openxmlformats.org/officeDocument/2006/bibliography"/>
+  </ds:schemaRefs>
+</ds:datastoreItem>
 </file>
</xml_diff>

<commit_message>
AC: adding some screen shot, trying to complete the documents
</commit_message>
<xml_diff>
--- a/algorithm_complexity/project/documents/Report.docx
+++ b/algorithm_complexity/project/documents/Report.docx
@@ -716,16 +716,7 @@
           <w:spacing w:val="5"/>
           <w:sz w:val="24"/>
         </w:rPr>
-        <w:t>We Made a Gith</w:t>
-      </w:r>
-      <w:r>
-        <w:rPr>
-          <w:rFonts w:ascii="Lato" w:hAnsi="Lato" w:cs="Cairo"/>
-          <w:color w:val="000000"/>
-          <w:spacing w:val="5"/>
-          <w:sz w:val="24"/>
-        </w:rPr>
-        <w:t>ub</w:t>
+        <w:t>We Made a Github</w:t>
       </w:r>
       <w:r>
         <w:rPr>
@@ -4450,8 +4441,6 @@
           <w:szCs w:val="24"/>
         </w:rPr>
       </w:pPr>
-      <w:bookmarkStart w:id="0" w:name="_GoBack"/>
-      <w:bookmarkEnd w:id="0"/>
     </w:p>
     <w:p>
       <w:pPr>
@@ -4989,7 +4978,48 @@
           <w:spacing w:val="5"/>
           <w:sz w:val="24"/>
         </w:rPr>
-        <w:t xml:space="preserve">  , the time for doing projection on the new axis with matrix multiplication which is about </w:t>
+        <w:t xml:space="preserve">  </w:t>
+      </w:r>
+      <w:r>
+        <w:rPr>
+          <w:rFonts w:ascii="Lato" w:eastAsiaTheme="minorEastAsia" w:hAnsi="Lato" w:cs="Cairo"/>
+          <w:iCs/>
+          <w:color w:val="000000"/>
+          <w:spacing w:val="5"/>
+          <w:sz w:val="24"/>
+        </w:rPr>
+        <w:t xml:space="preserve"> , we used HeapSort</w:t>
+      </w:r>
+      <w:r>
+        <w:rPr>
+          <w:rStyle w:val="FootnoteReference"/>
+          <w:rFonts w:ascii="Lato" w:eastAsiaTheme="minorEastAsia" w:hAnsi="Lato" w:cs="Cairo"/>
+          <w:iCs/>
+          <w:color w:val="000000"/>
+          <w:spacing w:val="5"/>
+          <w:sz w:val="24"/>
+        </w:rPr>
+        <w:footnoteReference w:id="3"/>
+      </w:r>
+      <w:r>
+        <w:rPr>
+          <w:rFonts w:ascii="Lato" w:eastAsiaTheme="minorEastAsia" w:hAnsi="Lato" w:cs="Cairo"/>
+          <w:iCs/>
+          <w:color w:val="000000"/>
+          <w:spacing w:val="5"/>
+          <w:sz w:val="24"/>
+        </w:rPr>
+        <w:t xml:space="preserve"> algorithm</w:t>
+      </w:r>
+      <w:r>
+        <w:rPr>
+          <w:rFonts w:ascii="Lato" w:eastAsiaTheme="minorEastAsia" w:hAnsi="Lato" w:cs="Cairo"/>
+          <w:iCs/>
+          <w:color w:val="000000"/>
+          <w:spacing w:val="5"/>
+          <w:sz w:val="24"/>
+        </w:rPr>
+        <w:t xml:space="preserve">, the time for doing projection on the new axis with matrix multiplication which is about </w:t>
       </w:r>
       <m:oMath>
         <m:r>
@@ -5925,6 +5955,142 @@
     </w:p>
     <w:p>
       <w:pPr>
+        <w:tabs>
+          <w:tab w:val="left" w:pos="10260"/>
+          <w:tab w:val="left" w:pos="10440"/>
+          <w:tab w:val="left" w:pos="10710"/>
+        </w:tabs>
+        <w:spacing w:line="276" w:lineRule="auto"/>
+        <w:rPr>
+          <w:rFonts w:ascii="Lato" w:eastAsiaTheme="minorEastAsia" w:hAnsi="Lato" w:cs="Cairo"/>
+          <w:iCs/>
+          <w:color w:val="000000"/>
+          <w:spacing w:val="5"/>
+          <w:sz w:val="24"/>
+        </w:rPr>
+      </w:pPr>
+    </w:p>
+    <w:p>
+      <w:pPr>
+        <w:tabs>
+          <w:tab w:val="left" w:pos="10260"/>
+          <w:tab w:val="left" w:pos="10440"/>
+          <w:tab w:val="left" w:pos="10710"/>
+        </w:tabs>
+        <w:spacing w:line="276" w:lineRule="auto"/>
+        <w:rPr>
+          <w:rFonts w:ascii="Lato" w:eastAsiaTheme="minorEastAsia" w:hAnsi="Lato" w:cs="Cairo"/>
+          <w:iCs/>
+          <w:color w:val="000000"/>
+          <w:spacing w:val="5"/>
+          <w:sz w:val="24"/>
+        </w:rPr>
+      </w:pPr>
+    </w:p>
+    <w:p>
+      <w:pPr>
+        <w:tabs>
+          <w:tab w:val="left" w:pos="10260"/>
+          <w:tab w:val="left" w:pos="10440"/>
+          <w:tab w:val="left" w:pos="10710"/>
+        </w:tabs>
+        <w:spacing w:line="276" w:lineRule="auto"/>
+        <w:rPr>
+          <w:rFonts w:ascii="Lato" w:eastAsiaTheme="minorEastAsia" w:hAnsi="Lato" w:cs="Cairo"/>
+          <w:iCs/>
+          <w:color w:val="000000"/>
+          <w:spacing w:val="5"/>
+          <w:sz w:val="24"/>
+        </w:rPr>
+      </w:pPr>
+    </w:p>
+    <w:p>
+      <w:pPr>
+        <w:tabs>
+          <w:tab w:val="left" w:pos="10260"/>
+          <w:tab w:val="left" w:pos="10440"/>
+          <w:tab w:val="left" w:pos="10710"/>
+        </w:tabs>
+        <w:spacing w:line="276" w:lineRule="auto"/>
+        <w:rPr>
+          <w:rFonts w:ascii="Lato" w:eastAsiaTheme="minorEastAsia" w:hAnsi="Lato" w:cs="Cairo"/>
+          <w:iCs/>
+          <w:color w:val="000000"/>
+          <w:spacing w:val="5"/>
+          <w:sz w:val="24"/>
+        </w:rPr>
+      </w:pPr>
+    </w:p>
+    <w:p>
+      <w:pPr>
+        <w:tabs>
+          <w:tab w:val="left" w:pos="10260"/>
+          <w:tab w:val="left" w:pos="10440"/>
+          <w:tab w:val="left" w:pos="10710"/>
+        </w:tabs>
+        <w:spacing w:line="276" w:lineRule="auto"/>
+        <w:rPr>
+          <w:rFonts w:ascii="Lato" w:eastAsiaTheme="minorEastAsia" w:hAnsi="Lato" w:cs="Cairo"/>
+          <w:iCs/>
+          <w:color w:val="000000"/>
+          <w:spacing w:val="5"/>
+          <w:sz w:val="24"/>
+        </w:rPr>
+      </w:pPr>
+    </w:p>
+    <w:p>
+      <w:pPr>
+        <w:tabs>
+          <w:tab w:val="left" w:pos="10260"/>
+          <w:tab w:val="left" w:pos="10440"/>
+          <w:tab w:val="left" w:pos="10710"/>
+        </w:tabs>
+        <w:spacing w:line="276" w:lineRule="auto"/>
+        <w:rPr>
+          <w:rFonts w:ascii="Lato" w:eastAsiaTheme="minorEastAsia" w:hAnsi="Lato" w:cs="Cairo"/>
+          <w:iCs/>
+          <w:color w:val="000000"/>
+          <w:spacing w:val="5"/>
+          <w:sz w:val="24"/>
+        </w:rPr>
+      </w:pPr>
+    </w:p>
+    <w:p>
+      <w:pPr>
+        <w:tabs>
+          <w:tab w:val="left" w:pos="10260"/>
+          <w:tab w:val="left" w:pos="10440"/>
+          <w:tab w:val="left" w:pos="10710"/>
+        </w:tabs>
+        <w:spacing w:line="276" w:lineRule="auto"/>
+        <w:rPr>
+          <w:rFonts w:ascii="Lato" w:eastAsiaTheme="minorEastAsia" w:hAnsi="Lato" w:cs="Cairo"/>
+          <w:iCs/>
+          <w:color w:val="000000"/>
+          <w:spacing w:val="5"/>
+          <w:sz w:val="24"/>
+        </w:rPr>
+      </w:pPr>
+    </w:p>
+    <w:p>
+      <w:pPr>
+        <w:tabs>
+          <w:tab w:val="left" w:pos="10260"/>
+          <w:tab w:val="left" w:pos="10440"/>
+          <w:tab w:val="left" w:pos="10710"/>
+        </w:tabs>
+        <w:spacing w:line="276" w:lineRule="auto"/>
+        <w:rPr>
+          <w:rFonts w:ascii="Lato" w:eastAsiaTheme="minorEastAsia" w:hAnsi="Lato" w:cs="Cairo"/>
+          <w:iCs/>
+          <w:color w:val="000000"/>
+          <w:spacing w:val="5"/>
+          <w:sz w:val="24"/>
+        </w:rPr>
+      </w:pPr>
+    </w:p>
+    <w:p>
+      <w:pPr>
         <w:rPr>
           <w:rFonts w:ascii="Lato Light" w:hAnsi="Lato Light" w:cs="Cairo"/>
           <w:color w:val="000000"/>
@@ -5941,6 +6107,7 @@
           <w:sz w:val="44"/>
           <w:szCs w:val="40"/>
         </w:rPr>
+        <w:lastRenderedPageBreak/>
         <w:t>E</w:t>
       </w:r>
       <w:r>
@@ -6080,103 +6247,27 @@
         <w:t xml:space="preserve"> </w:t>
       </w:r>
     </w:p>
-    <w:p>
-      <w:pPr>
-        <w:rPr>
-          <w:rFonts w:ascii="Lato" w:hAnsi="Lato"/>
-          <w:b/>
-          <w:bCs/>
-          <w:sz w:val="24"/>
-          <w:szCs w:val="24"/>
-        </w:rPr>
-      </w:pPr>
-    </w:p>
-    <w:p>
-      <w:pPr>
-        <w:rPr>
-          <w:rFonts w:ascii="Lato" w:hAnsi="Lato"/>
-          <w:b/>
-          <w:bCs/>
-          <w:sz w:val="24"/>
-          <w:szCs w:val="24"/>
-        </w:rPr>
-      </w:pPr>
-    </w:p>
-    <w:p>
-      <w:pPr>
-        <w:rPr>
-          <w:rFonts w:ascii="Lato" w:hAnsi="Lato"/>
-          <w:b/>
-          <w:bCs/>
-          <w:sz w:val="24"/>
-          <w:szCs w:val="24"/>
-        </w:rPr>
-      </w:pPr>
-    </w:p>
-    <w:p>
-      <w:pPr>
-        <w:rPr>
-          <w:rFonts w:ascii="Lato" w:hAnsi="Lato"/>
-          <w:b/>
-          <w:bCs/>
-          <w:sz w:val="24"/>
-          <w:szCs w:val="24"/>
-        </w:rPr>
-      </w:pPr>
-    </w:p>
-    <w:p>
-      <w:pPr>
-        <w:rPr>
-          <w:rFonts w:ascii="Lato" w:hAnsi="Lato"/>
-          <w:b/>
-          <w:bCs/>
-          <w:sz w:val="24"/>
-          <w:szCs w:val="24"/>
-        </w:rPr>
-      </w:pPr>
-    </w:p>
-    <w:p>
-      <w:pPr>
-        <w:rPr>
-          <w:rFonts w:ascii="Lato" w:hAnsi="Lato"/>
-          <w:b/>
-          <w:bCs/>
-          <w:sz w:val="24"/>
-          <w:szCs w:val="24"/>
-        </w:rPr>
-      </w:pPr>
-    </w:p>
-    <w:p>
-      <w:pPr>
-        <w:rPr>
-          <w:rFonts w:ascii="Lato" w:hAnsi="Lato"/>
-          <w:b/>
-          <w:bCs/>
-          <w:sz w:val="24"/>
-          <w:szCs w:val="24"/>
-        </w:rPr>
-      </w:pPr>
-    </w:p>
     <w:tbl>
       <w:tblPr>
         <w:tblStyle w:val="TableGrid"/>
         <w:tblW w:w="0" w:type="auto"/>
-        <w:tblInd w:w="603" w:type="dxa"/>
+        <w:jc w:val="center"/>
         <w:tblLook w:val="04A0" w:firstRow="1" w:lastRow="0" w:firstColumn="1" w:lastColumn="0" w:noHBand="0" w:noVBand="1"/>
       </w:tblPr>
       <w:tblGrid>
-        <w:gridCol w:w="1336"/>
-        <w:gridCol w:w="2330"/>
-        <w:gridCol w:w="2330"/>
-        <w:gridCol w:w="2330"/>
+        <w:gridCol w:w="985"/>
+        <w:gridCol w:w="3153"/>
+        <w:gridCol w:w="1167"/>
+        <w:gridCol w:w="3060"/>
       </w:tblGrid>
       <w:tr>
         <w:trPr>
           <w:trHeight w:hRule="exact" w:val="321"/>
+          <w:jc w:val="center"/>
         </w:trPr>
         <w:tc>
           <w:tcPr>
-            <w:tcW w:w="1336" w:type="dxa"/>
+            <w:tcW w:w="985" w:type="dxa"/>
           </w:tcPr>
           <w:p>
             <w:pPr>
@@ -6196,14 +6287,13 @@
                 <w:sz w:val="24"/>
                 <w:szCs w:val="24"/>
               </w:rPr>
-              <w:lastRenderedPageBreak/>
               <w:t>n</w:t>
             </w:r>
           </w:p>
         </w:tc>
         <w:tc>
           <w:tcPr>
-            <w:tcW w:w="2330" w:type="dxa"/>
+            <w:tcW w:w="3153" w:type="dxa"/>
           </w:tcPr>
           <w:p>
             <w:pPr>
@@ -6229,7 +6319,7 @@
         </w:tc>
         <w:tc>
           <w:tcPr>
-            <w:tcW w:w="2330" w:type="dxa"/>
+            <w:tcW w:w="1167" w:type="dxa"/>
           </w:tcPr>
           <w:p>
             <w:pPr>
@@ -6255,7 +6345,7 @@
         </w:tc>
         <w:tc>
           <w:tcPr>
-            <w:tcW w:w="2330" w:type="dxa"/>
+            <w:tcW w:w="3060" w:type="dxa"/>
           </w:tcPr>
           <w:p>
             <w:pPr>
@@ -6283,10 +6373,11 @@
       <w:tr>
         <w:trPr>
           <w:trHeight w:val="377"/>
+          <w:jc w:val="center"/>
         </w:trPr>
         <w:tc>
           <w:tcPr>
-            <w:tcW w:w="1336" w:type="dxa"/>
+            <w:tcW w:w="985" w:type="dxa"/>
           </w:tcPr>
           <w:p>
             <w:pPr>
@@ -6312,23 +6403,27 @@
         </w:tc>
         <w:tc>
           <w:tcPr>
-            <w:tcW w:w="2330" w:type="dxa"/>
+            <w:tcW w:w="3153" w:type="dxa"/>
+            <w:vAlign w:val="center"/>
           </w:tcPr>
           <w:p>
             <w:pPr>
-              <w:rPr>
-                <w:rFonts w:ascii="Lato" w:hAnsi="Lato"/>
-                <w:b/>
-                <w:bCs/>
-                <w:sz w:val="24"/>
-                <w:szCs w:val="24"/>
+              <w:jc w:val="center"/>
+              <w:rPr>
+                <w:rFonts w:ascii="Lato" w:hAnsi="Lato"/>
               </w:rPr>
             </w:pPr>
+            <w:r>
+              <w:rPr>
+                <w:rFonts w:ascii="Lato" w:hAnsi="Lato"/>
+              </w:rPr>
+              <w:t>0.000985860824584961</w:t>
+            </w:r>
           </w:p>
         </w:tc>
         <w:tc>
           <w:tcPr>
-            <w:tcW w:w="2330" w:type="dxa"/>
+            <w:tcW w:w="1167" w:type="dxa"/>
           </w:tcPr>
           <w:p>
             <w:pPr>
@@ -6354,28 +6449,33 @@
         </w:tc>
         <w:tc>
           <w:tcPr>
-            <w:tcW w:w="2330" w:type="dxa"/>
+            <w:tcW w:w="3060" w:type="dxa"/>
+            <w:vAlign w:val="center"/>
           </w:tcPr>
           <w:p>
             <w:pPr>
-              <w:rPr>
-                <w:rFonts w:ascii="Lato" w:hAnsi="Lato"/>
-                <w:b/>
-                <w:bCs/>
-                <w:sz w:val="24"/>
-                <w:szCs w:val="24"/>
+              <w:jc w:val="center"/>
+              <w:rPr>
+                <w:rFonts w:ascii="Lato" w:hAnsi="Lato"/>
               </w:rPr>
             </w:pPr>
+            <w:r>
+              <w:rPr>
+                <w:rFonts w:ascii="Lato" w:hAnsi="Lato"/>
+              </w:rPr>
+              <w:t>13.587807655334473</w:t>
+            </w:r>
           </w:p>
         </w:tc>
       </w:tr>
       <w:tr>
         <w:trPr>
           <w:trHeight w:val="377"/>
+          <w:jc w:val="center"/>
         </w:trPr>
         <w:tc>
           <w:tcPr>
-            <w:tcW w:w="1336" w:type="dxa"/>
+            <w:tcW w:w="985" w:type="dxa"/>
           </w:tcPr>
           <w:p>
             <w:pPr>
@@ -6401,23 +6501,27 @@
         </w:tc>
         <w:tc>
           <w:tcPr>
-            <w:tcW w:w="2330" w:type="dxa"/>
+            <w:tcW w:w="3153" w:type="dxa"/>
+            <w:vAlign w:val="center"/>
           </w:tcPr>
           <w:p>
             <w:pPr>
-              <w:rPr>
-                <w:rFonts w:ascii="Lato" w:hAnsi="Lato"/>
-                <w:b/>
-                <w:bCs/>
-                <w:sz w:val="24"/>
-                <w:szCs w:val="24"/>
+              <w:jc w:val="center"/>
+              <w:rPr>
+                <w:rFonts w:ascii="Lato" w:hAnsi="Lato"/>
               </w:rPr>
             </w:pPr>
+            <w:r>
+              <w:rPr>
+                <w:rFonts w:ascii="Lato" w:hAnsi="Lato"/>
+              </w:rPr>
+              <w:t>0.005999326705932617</w:t>
+            </w:r>
           </w:p>
         </w:tc>
         <w:tc>
           <w:tcPr>
-            <w:tcW w:w="2330" w:type="dxa"/>
+            <w:tcW w:w="1167" w:type="dxa"/>
           </w:tcPr>
           <w:p>
             <w:pPr>
@@ -6443,28 +6547,33 @@
         </w:tc>
         <w:tc>
           <w:tcPr>
-            <w:tcW w:w="2330" w:type="dxa"/>
+            <w:tcW w:w="3060" w:type="dxa"/>
+            <w:vAlign w:val="center"/>
           </w:tcPr>
           <w:p>
             <w:pPr>
-              <w:rPr>
-                <w:rFonts w:ascii="Lato" w:hAnsi="Lato"/>
-                <w:b/>
-                <w:bCs/>
-                <w:sz w:val="24"/>
-                <w:szCs w:val="24"/>
+              <w:jc w:val="center"/>
+              <w:rPr>
+                <w:rFonts w:ascii="Lato" w:hAnsi="Lato"/>
               </w:rPr>
             </w:pPr>
+            <w:r>
+              <w:rPr>
+                <w:rFonts w:ascii="Lato" w:hAnsi="Lato"/>
+              </w:rPr>
+              <w:t>15.041788578033447</w:t>
+            </w:r>
           </w:p>
         </w:tc>
       </w:tr>
       <w:tr>
         <w:trPr>
           <w:trHeight w:val="357"/>
+          <w:jc w:val="center"/>
         </w:trPr>
         <w:tc>
           <w:tcPr>
-            <w:tcW w:w="1336" w:type="dxa"/>
+            <w:tcW w:w="985" w:type="dxa"/>
           </w:tcPr>
           <w:p>
             <w:pPr>
@@ -6490,23 +6599,27 @@
         </w:tc>
         <w:tc>
           <w:tcPr>
-            <w:tcW w:w="2330" w:type="dxa"/>
+            <w:tcW w:w="3153" w:type="dxa"/>
+            <w:vAlign w:val="center"/>
           </w:tcPr>
           <w:p>
             <w:pPr>
-              <w:rPr>
-                <w:rFonts w:ascii="Lato" w:hAnsi="Lato"/>
-                <w:b/>
-                <w:bCs/>
-                <w:sz w:val="24"/>
-                <w:szCs w:val="24"/>
+              <w:jc w:val="center"/>
+              <w:rPr>
+                <w:rFonts w:ascii="Lato" w:hAnsi="Lato"/>
               </w:rPr>
             </w:pPr>
+            <w:r>
+              <w:rPr>
+                <w:rFonts w:ascii="Lato" w:hAnsi="Lato"/>
+              </w:rPr>
+              <w:t>0.021004199981689453</w:t>
+            </w:r>
           </w:p>
         </w:tc>
         <w:tc>
           <w:tcPr>
-            <w:tcW w:w="2330" w:type="dxa"/>
+            <w:tcW w:w="1167" w:type="dxa"/>
           </w:tcPr>
           <w:p>
             <w:pPr>
@@ -6532,28 +6645,33 @@
         </w:tc>
         <w:tc>
           <w:tcPr>
-            <w:tcW w:w="2330" w:type="dxa"/>
+            <w:tcW w:w="3060" w:type="dxa"/>
+            <w:vAlign w:val="center"/>
           </w:tcPr>
           <w:p>
             <w:pPr>
-              <w:rPr>
-                <w:rFonts w:ascii="Lato" w:hAnsi="Lato"/>
-                <w:b/>
-                <w:bCs/>
-                <w:sz w:val="24"/>
-                <w:szCs w:val="24"/>
+              <w:jc w:val="center"/>
+              <w:rPr>
+                <w:rFonts w:ascii="Lato" w:hAnsi="Lato"/>
               </w:rPr>
             </w:pPr>
+            <w:r>
+              <w:rPr>
+                <w:rFonts w:ascii="Lato" w:hAnsi="Lato"/>
+              </w:rPr>
+              <w:t>18.815732717514038</w:t>
+            </w:r>
           </w:p>
         </w:tc>
       </w:tr>
       <w:tr>
         <w:trPr>
           <w:trHeight w:val="377"/>
+          <w:jc w:val="center"/>
         </w:trPr>
         <w:tc>
           <w:tcPr>
-            <w:tcW w:w="1336" w:type="dxa"/>
+            <w:tcW w:w="985" w:type="dxa"/>
           </w:tcPr>
           <w:p>
             <w:pPr>
@@ -6579,23 +6697,27 @@
         </w:tc>
         <w:tc>
           <w:tcPr>
-            <w:tcW w:w="2330" w:type="dxa"/>
+            <w:tcW w:w="3153" w:type="dxa"/>
+            <w:vAlign w:val="center"/>
           </w:tcPr>
           <w:p>
             <w:pPr>
-              <w:rPr>
-                <w:rFonts w:ascii="Lato" w:hAnsi="Lato"/>
-                <w:b/>
-                <w:bCs/>
-                <w:sz w:val="24"/>
-                <w:szCs w:val="24"/>
+              <w:jc w:val="center"/>
+              <w:rPr>
+                <w:rFonts w:ascii="Lato" w:hAnsi="Lato"/>
               </w:rPr>
             </w:pPr>
+            <w:r>
+              <w:rPr>
+                <w:rFonts w:ascii="Lato" w:hAnsi="Lato"/>
+              </w:rPr>
+              <w:t>0.050998687744140625</w:t>
+            </w:r>
           </w:p>
         </w:tc>
         <w:tc>
           <w:tcPr>
-            <w:tcW w:w="2330" w:type="dxa"/>
+            <w:tcW w:w="1167" w:type="dxa"/>
           </w:tcPr>
           <w:p>
             <w:pPr>
@@ -6621,28 +6743,33 @@
         </w:tc>
         <w:tc>
           <w:tcPr>
-            <w:tcW w:w="2330" w:type="dxa"/>
+            <w:tcW w:w="3060" w:type="dxa"/>
+            <w:vAlign w:val="center"/>
           </w:tcPr>
           <w:p>
             <w:pPr>
-              <w:rPr>
-                <w:rFonts w:ascii="Lato" w:hAnsi="Lato"/>
-                <w:b/>
-                <w:bCs/>
-                <w:sz w:val="24"/>
-                <w:szCs w:val="24"/>
+              <w:jc w:val="center"/>
+              <w:rPr>
+                <w:rFonts w:ascii="Lato" w:hAnsi="Lato"/>
               </w:rPr>
             </w:pPr>
+            <w:r>
+              <w:rPr>
+                <w:rFonts w:ascii="Lato" w:hAnsi="Lato"/>
+              </w:rPr>
+              <w:t>19.91971755027771</w:t>
+            </w:r>
           </w:p>
         </w:tc>
       </w:tr>
       <w:tr>
         <w:trPr>
           <w:trHeight w:val="377"/>
+          <w:jc w:val="center"/>
         </w:trPr>
         <w:tc>
           <w:tcPr>
-            <w:tcW w:w="1336" w:type="dxa"/>
+            <w:tcW w:w="985" w:type="dxa"/>
           </w:tcPr>
           <w:p>
             <w:pPr>
@@ -6668,23 +6795,27 @@
         </w:tc>
         <w:tc>
           <w:tcPr>
-            <w:tcW w:w="2330" w:type="dxa"/>
+            <w:tcW w:w="3153" w:type="dxa"/>
+            <w:vAlign w:val="center"/>
           </w:tcPr>
           <w:p>
             <w:pPr>
-              <w:rPr>
-                <w:rFonts w:ascii="Lato" w:hAnsi="Lato"/>
-                <w:b/>
-                <w:bCs/>
-                <w:sz w:val="24"/>
-                <w:szCs w:val="24"/>
+              <w:jc w:val="center"/>
+              <w:rPr>
+                <w:rFonts w:ascii="Lato" w:hAnsi="Lato"/>
               </w:rPr>
             </w:pPr>
+            <w:r>
+              <w:rPr>
+                <w:rFonts w:ascii="Lato" w:hAnsi="Lato"/>
+              </w:rPr>
+              <w:t>0.10699725151062012</w:t>
+            </w:r>
           </w:p>
         </w:tc>
         <w:tc>
           <w:tcPr>
-            <w:tcW w:w="2330" w:type="dxa"/>
+            <w:tcW w:w="1167" w:type="dxa"/>
           </w:tcPr>
           <w:p>
             <w:pPr>
@@ -6710,28 +6841,33 @@
         </w:tc>
         <w:tc>
           <w:tcPr>
-            <w:tcW w:w="2330" w:type="dxa"/>
+            <w:tcW w:w="3060" w:type="dxa"/>
+            <w:vAlign w:val="center"/>
           </w:tcPr>
           <w:p>
             <w:pPr>
-              <w:rPr>
-                <w:rFonts w:ascii="Lato" w:hAnsi="Lato"/>
-                <w:b/>
-                <w:bCs/>
-                <w:sz w:val="24"/>
-                <w:szCs w:val="24"/>
+              <w:jc w:val="center"/>
+              <w:rPr>
+                <w:rFonts w:ascii="Lato" w:hAnsi="Lato"/>
               </w:rPr>
             </w:pPr>
+            <w:r>
+              <w:rPr>
+                <w:rFonts w:ascii="Lato" w:hAnsi="Lato"/>
+              </w:rPr>
+              <w:t>21.468571186065674</w:t>
+            </w:r>
           </w:p>
         </w:tc>
       </w:tr>
       <w:tr>
         <w:trPr>
           <w:trHeight w:val="377"/>
+          <w:jc w:val="center"/>
         </w:trPr>
         <w:tc>
           <w:tcPr>
-            <w:tcW w:w="1336" w:type="dxa"/>
+            <w:tcW w:w="985" w:type="dxa"/>
           </w:tcPr>
           <w:p>
             <w:pPr>
@@ -6757,23 +6893,27 @@
         </w:tc>
         <w:tc>
           <w:tcPr>
-            <w:tcW w:w="2330" w:type="dxa"/>
+            <w:tcW w:w="3153" w:type="dxa"/>
+            <w:vAlign w:val="center"/>
           </w:tcPr>
           <w:p>
             <w:pPr>
-              <w:rPr>
-                <w:rFonts w:ascii="Lato" w:hAnsi="Lato"/>
-                <w:b/>
-                <w:bCs/>
-                <w:sz w:val="24"/>
-                <w:szCs w:val="24"/>
+              <w:jc w:val="center"/>
+              <w:rPr>
+                <w:rFonts w:ascii="Lato" w:hAnsi="Lato"/>
               </w:rPr>
             </w:pPr>
+            <w:r>
+              <w:rPr>
+                <w:rFonts w:ascii="Lato" w:hAnsi="Lato"/>
+              </w:rPr>
+              <w:t>0.1890013217926025</w:t>
+            </w:r>
           </w:p>
         </w:tc>
         <w:tc>
           <w:tcPr>
-            <w:tcW w:w="2330" w:type="dxa"/>
+            <w:tcW w:w="1167" w:type="dxa"/>
           </w:tcPr>
           <w:p>
             <w:pPr>
@@ -6799,28 +6939,33 @@
         </w:tc>
         <w:tc>
           <w:tcPr>
-            <w:tcW w:w="2330" w:type="dxa"/>
+            <w:tcW w:w="3060" w:type="dxa"/>
+            <w:vAlign w:val="center"/>
           </w:tcPr>
           <w:p>
             <w:pPr>
-              <w:rPr>
-                <w:rFonts w:ascii="Lato" w:hAnsi="Lato"/>
-                <w:b/>
-                <w:bCs/>
-                <w:sz w:val="24"/>
-                <w:szCs w:val="24"/>
+              <w:jc w:val="center"/>
+              <w:rPr>
+                <w:rFonts w:ascii="Lato" w:hAnsi="Lato"/>
               </w:rPr>
             </w:pPr>
+            <w:r>
+              <w:rPr>
+                <w:rFonts w:ascii="Lato" w:hAnsi="Lato"/>
+              </w:rPr>
+              <w:t>24.030906438827515</w:t>
+            </w:r>
           </w:p>
         </w:tc>
       </w:tr>
       <w:tr>
         <w:trPr>
           <w:trHeight w:val="377"/>
+          <w:jc w:val="center"/>
         </w:trPr>
         <w:tc>
           <w:tcPr>
-            <w:tcW w:w="1336" w:type="dxa"/>
+            <w:tcW w:w="985" w:type="dxa"/>
           </w:tcPr>
           <w:p>
             <w:pPr>
@@ -6846,23 +6991,27 @@
         </w:tc>
         <w:tc>
           <w:tcPr>
-            <w:tcW w:w="2330" w:type="dxa"/>
+            <w:tcW w:w="3153" w:type="dxa"/>
+            <w:vAlign w:val="center"/>
           </w:tcPr>
           <w:p>
             <w:pPr>
-              <w:rPr>
-                <w:rFonts w:ascii="Lato" w:hAnsi="Lato"/>
-                <w:b/>
-                <w:bCs/>
-                <w:sz w:val="24"/>
-                <w:szCs w:val="24"/>
+              <w:jc w:val="center"/>
+              <w:rPr>
+                <w:rFonts w:ascii="Lato" w:hAnsi="Lato"/>
               </w:rPr>
             </w:pPr>
+            <w:r>
+              <w:rPr>
+                <w:rFonts w:ascii="Lato" w:hAnsi="Lato"/>
+              </w:rPr>
+              <w:t>0.2969937324523926</w:t>
+            </w:r>
           </w:p>
         </w:tc>
         <w:tc>
           <w:tcPr>
-            <w:tcW w:w="2330" w:type="dxa"/>
+            <w:tcW w:w="1167" w:type="dxa"/>
           </w:tcPr>
           <w:p>
             <w:pPr>
@@ -6888,28 +7037,33 @@
         </w:tc>
         <w:tc>
           <w:tcPr>
-            <w:tcW w:w="2330" w:type="dxa"/>
+            <w:tcW w:w="3060" w:type="dxa"/>
+            <w:vAlign w:val="center"/>
           </w:tcPr>
           <w:p>
             <w:pPr>
-              <w:rPr>
-                <w:rFonts w:ascii="Lato" w:hAnsi="Lato"/>
-                <w:b/>
-                <w:bCs/>
-                <w:sz w:val="24"/>
-                <w:szCs w:val="24"/>
+              <w:jc w:val="center"/>
+              <w:rPr>
+                <w:rFonts w:ascii="Lato" w:hAnsi="Lato"/>
               </w:rPr>
             </w:pPr>
+            <w:r>
+              <w:rPr>
+                <w:rFonts w:ascii="Lato" w:hAnsi="Lato"/>
+              </w:rPr>
+              <w:t>27.4230899810791</w:t>
+            </w:r>
           </w:p>
         </w:tc>
       </w:tr>
       <w:tr>
         <w:trPr>
           <w:trHeight w:val="377"/>
+          <w:jc w:val="center"/>
         </w:trPr>
         <w:tc>
           <w:tcPr>
-            <w:tcW w:w="1336" w:type="dxa"/>
+            <w:tcW w:w="985" w:type="dxa"/>
           </w:tcPr>
           <w:p>
             <w:pPr>
@@ -6935,23 +7089,27 @@
         </w:tc>
         <w:tc>
           <w:tcPr>
-            <w:tcW w:w="2330" w:type="dxa"/>
+            <w:tcW w:w="3153" w:type="dxa"/>
+            <w:vAlign w:val="center"/>
           </w:tcPr>
           <w:p>
             <w:pPr>
-              <w:rPr>
-                <w:rFonts w:ascii="Lato" w:hAnsi="Lato"/>
-                <w:b/>
-                <w:bCs/>
-                <w:sz w:val="24"/>
-                <w:szCs w:val="24"/>
+              <w:jc w:val="center"/>
+              <w:rPr>
+                <w:rFonts w:ascii="Lato" w:hAnsi="Lato"/>
               </w:rPr>
             </w:pPr>
+            <w:r>
+              <w:rPr>
+                <w:rFonts w:ascii="Lato" w:hAnsi="Lato"/>
+              </w:rPr>
+              <w:t>0.6019952297210693</w:t>
+            </w:r>
           </w:p>
         </w:tc>
         <w:tc>
           <w:tcPr>
-            <w:tcW w:w="2330" w:type="dxa"/>
+            <w:tcW w:w="1167" w:type="dxa"/>
           </w:tcPr>
           <w:p>
             <w:pPr>
@@ -6977,28 +7135,33 @@
         </w:tc>
         <w:tc>
           <w:tcPr>
-            <w:tcW w:w="2330" w:type="dxa"/>
+            <w:tcW w:w="3060" w:type="dxa"/>
+            <w:vAlign w:val="center"/>
           </w:tcPr>
           <w:p>
             <w:pPr>
-              <w:rPr>
-                <w:rFonts w:ascii="Lato" w:hAnsi="Lato"/>
-                <w:b/>
-                <w:bCs/>
-                <w:sz w:val="24"/>
-                <w:szCs w:val="24"/>
+              <w:jc w:val="center"/>
+              <w:rPr>
+                <w:rFonts w:ascii="Lato" w:hAnsi="Lato"/>
               </w:rPr>
             </w:pPr>
+            <w:r>
+              <w:rPr>
+                <w:rFonts w:ascii="Lato" w:hAnsi="Lato"/>
+              </w:rPr>
+              <w:t>31.014558792114258</w:t>
+            </w:r>
           </w:p>
         </w:tc>
       </w:tr>
       <w:tr>
         <w:trPr>
           <w:trHeight w:val="377"/>
+          <w:jc w:val="center"/>
         </w:trPr>
         <w:tc>
           <w:tcPr>
-            <w:tcW w:w="1336" w:type="dxa"/>
+            <w:tcW w:w="985" w:type="dxa"/>
           </w:tcPr>
           <w:p>
             <w:pPr>
@@ -7024,23 +7187,27 @@
         </w:tc>
         <w:tc>
           <w:tcPr>
-            <w:tcW w:w="2330" w:type="dxa"/>
+            <w:tcW w:w="3153" w:type="dxa"/>
+            <w:vAlign w:val="center"/>
           </w:tcPr>
           <w:p>
             <w:pPr>
-              <w:rPr>
-                <w:rFonts w:ascii="Lato" w:hAnsi="Lato"/>
-                <w:b/>
-                <w:bCs/>
-                <w:sz w:val="24"/>
-                <w:szCs w:val="24"/>
+              <w:jc w:val="center"/>
+              <w:rPr>
+                <w:rFonts w:ascii="Lato" w:hAnsi="Lato"/>
               </w:rPr>
             </w:pPr>
+            <w:r>
+              <w:rPr>
+                <w:rFonts w:ascii="Lato" w:hAnsi="Lato"/>
+              </w:rPr>
+              <w:t>0.7779898643493652</w:t>
+            </w:r>
           </w:p>
         </w:tc>
         <w:tc>
           <w:tcPr>
-            <w:tcW w:w="2330" w:type="dxa"/>
+            <w:tcW w:w="1167" w:type="dxa"/>
           </w:tcPr>
           <w:p>
             <w:pPr>
@@ -7066,28 +7233,33 @@
         </w:tc>
         <w:tc>
           <w:tcPr>
-            <w:tcW w:w="2330" w:type="dxa"/>
+            <w:tcW w:w="3060" w:type="dxa"/>
+            <w:vAlign w:val="center"/>
           </w:tcPr>
           <w:p>
             <w:pPr>
-              <w:rPr>
-                <w:rFonts w:ascii="Lato" w:hAnsi="Lato"/>
-                <w:b/>
-                <w:bCs/>
-                <w:sz w:val="24"/>
-                <w:szCs w:val="24"/>
+              <w:jc w:val="center"/>
+              <w:rPr>
+                <w:rFonts w:ascii="Lato" w:hAnsi="Lato"/>
               </w:rPr>
             </w:pPr>
+            <w:r>
+              <w:rPr>
+                <w:rFonts w:ascii="Lato" w:hAnsi="Lato"/>
+              </w:rPr>
+              <w:t>31.698301553726196</w:t>
+            </w:r>
           </w:p>
         </w:tc>
       </w:tr>
       <w:tr>
         <w:trPr>
           <w:trHeight w:val="377"/>
+          <w:jc w:val="center"/>
         </w:trPr>
         <w:tc>
           <w:tcPr>
-            <w:tcW w:w="1336" w:type="dxa"/>
+            <w:tcW w:w="985" w:type="dxa"/>
           </w:tcPr>
           <w:p>
             <w:pPr>
@@ -7113,23 +7285,27 @@
         </w:tc>
         <w:tc>
           <w:tcPr>
-            <w:tcW w:w="2330" w:type="dxa"/>
+            <w:tcW w:w="3153" w:type="dxa"/>
+            <w:vAlign w:val="center"/>
           </w:tcPr>
           <w:p>
             <w:pPr>
-              <w:rPr>
-                <w:rFonts w:ascii="Lato" w:hAnsi="Lato"/>
-                <w:b/>
-                <w:bCs/>
-                <w:sz w:val="24"/>
-                <w:szCs w:val="24"/>
+              <w:jc w:val="center"/>
+              <w:rPr>
+                <w:rFonts w:ascii="Lato" w:hAnsi="Lato"/>
               </w:rPr>
             </w:pPr>
+            <w:r>
+              <w:rPr>
+                <w:rFonts w:ascii="Lato" w:hAnsi="Lato"/>
+              </w:rPr>
+              <w:t>1.7139785289764404</w:t>
+            </w:r>
           </w:p>
         </w:tc>
         <w:tc>
           <w:tcPr>
-            <w:tcW w:w="2330" w:type="dxa"/>
+            <w:tcW w:w="1167" w:type="dxa"/>
           </w:tcPr>
           <w:p>
             <w:pPr>
@@ -7155,28 +7331,33 @@
         </w:tc>
         <w:tc>
           <w:tcPr>
-            <w:tcW w:w="2330" w:type="dxa"/>
+            <w:tcW w:w="3060" w:type="dxa"/>
+            <w:vAlign w:val="center"/>
           </w:tcPr>
           <w:p>
             <w:pPr>
-              <w:rPr>
-                <w:rFonts w:ascii="Lato" w:hAnsi="Lato"/>
-                <w:b/>
-                <w:bCs/>
-                <w:sz w:val="24"/>
-                <w:szCs w:val="24"/>
+              <w:jc w:val="center"/>
+              <w:rPr>
+                <w:rFonts w:ascii="Lato" w:hAnsi="Lato"/>
               </w:rPr>
             </w:pPr>
+            <w:r>
+              <w:rPr>
+                <w:rFonts w:ascii="Lato" w:hAnsi="Lato"/>
+              </w:rPr>
+              <w:t>32.22837495803833</w:t>
+            </w:r>
           </w:p>
         </w:tc>
       </w:tr>
       <w:tr>
         <w:trPr>
           <w:trHeight w:val="377"/>
+          <w:jc w:val="center"/>
         </w:trPr>
         <w:tc>
           <w:tcPr>
-            <w:tcW w:w="1336" w:type="dxa"/>
+            <w:tcW w:w="985" w:type="dxa"/>
           </w:tcPr>
           <w:p>
             <w:pPr>
@@ -7202,23 +7383,27 @@
         </w:tc>
         <w:tc>
           <w:tcPr>
-            <w:tcW w:w="2330" w:type="dxa"/>
+            <w:tcW w:w="3153" w:type="dxa"/>
+            <w:vAlign w:val="center"/>
           </w:tcPr>
           <w:p>
             <w:pPr>
-              <w:rPr>
-                <w:rFonts w:ascii="Lato" w:hAnsi="Lato"/>
-                <w:b/>
-                <w:bCs/>
-                <w:sz w:val="24"/>
-                <w:szCs w:val="24"/>
+              <w:jc w:val="center"/>
+              <w:rPr>
+                <w:rFonts w:ascii="Lato" w:hAnsi="Lato"/>
               </w:rPr>
             </w:pPr>
+            <w:r>
+              <w:rPr>
+                <w:rFonts w:ascii="Lato" w:hAnsi="Lato"/>
+              </w:rPr>
+              <w:t>1.917973518371582</w:t>
+            </w:r>
           </w:p>
         </w:tc>
         <w:tc>
           <w:tcPr>
-            <w:tcW w:w="2330" w:type="dxa"/>
+            <w:tcW w:w="1167" w:type="dxa"/>
           </w:tcPr>
           <w:p>
             <w:pPr>
@@ -7244,28 +7429,33 @@
         </w:tc>
         <w:tc>
           <w:tcPr>
-            <w:tcW w:w="2330" w:type="dxa"/>
+            <w:tcW w:w="3060" w:type="dxa"/>
+            <w:vAlign w:val="center"/>
           </w:tcPr>
           <w:p>
             <w:pPr>
-              <w:rPr>
-                <w:rFonts w:ascii="Lato" w:hAnsi="Lato"/>
-                <w:b/>
-                <w:bCs/>
-                <w:sz w:val="24"/>
-                <w:szCs w:val="24"/>
+              <w:jc w:val="center"/>
+              <w:rPr>
+                <w:rFonts w:ascii="Lato" w:hAnsi="Lato"/>
               </w:rPr>
             </w:pPr>
+            <w:r>
+              <w:rPr>
+                <w:rFonts w:ascii="Lato" w:hAnsi="Lato"/>
+              </w:rPr>
+              <w:t>38.07760977745056</w:t>
+            </w:r>
           </w:p>
         </w:tc>
       </w:tr>
       <w:tr>
         <w:trPr>
           <w:trHeight w:val="377"/>
+          <w:jc w:val="center"/>
         </w:trPr>
         <w:tc>
           <w:tcPr>
-            <w:tcW w:w="1336" w:type="dxa"/>
+            <w:tcW w:w="985" w:type="dxa"/>
           </w:tcPr>
           <w:p>
             <w:pPr>
@@ -7291,23 +7481,27 @@
         </w:tc>
         <w:tc>
           <w:tcPr>
-            <w:tcW w:w="2330" w:type="dxa"/>
+            <w:tcW w:w="3153" w:type="dxa"/>
+            <w:vAlign w:val="center"/>
           </w:tcPr>
           <w:p>
             <w:pPr>
-              <w:rPr>
-                <w:rFonts w:ascii="Lato" w:hAnsi="Lato"/>
-                <w:b/>
-                <w:bCs/>
-                <w:sz w:val="24"/>
-                <w:szCs w:val="24"/>
+              <w:jc w:val="center"/>
+              <w:rPr>
+                <w:rFonts w:ascii="Lato" w:hAnsi="Lato"/>
               </w:rPr>
             </w:pPr>
+            <w:r>
+              <w:rPr>
+                <w:rFonts w:ascii="Lato" w:hAnsi="Lato"/>
+              </w:rPr>
+              <w:t>2.5686206817626953</w:t>
+            </w:r>
           </w:p>
         </w:tc>
         <w:tc>
           <w:tcPr>
-            <w:tcW w:w="2330" w:type="dxa"/>
+            <w:tcW w:w="1167" w:type="dxa"/>
           </w:tcPr>
           <w:p>
             <w:pPr>
@@ -7333,28 +7527,33 @@
         </w:tc>
         <w:tc>
           <w:tcPr>
-            <w:tcW w:w="2330" w:type="dxa"/>
+            <w:tcW w:w="3060" w:type="dxa"/>
+            <w:vAlign w:val="center"/>
           </w:tcPr>
           <w:p>
             <w:pPr>
-              <w:rPr>
-                <w:rFonts w:ascii="Lato" w:hAnsi="Lato"/>
-                <w:b/>
-                <w:bCs/>
-                <w:sz w:val="24"/>
-                <w:szCs w:val="24"/>
+              <w:jc w:val="center"/>
+              <w:rPr>
+                <w:rFonts w:ascii="Lato" w:hAnsi="Lato"/>
               </w:rPr>
             </w:pPr>
+            <w:r>
+              <w:rPr>
+                <w:rFonts w:ascii="Lato" w:hAnsi="Lato"/>
+              </w:rPr>
+              <w:t>44.06191635131836</w:t>
+            </w:r>
           </w:p>
         </w:tc>
       </w:tr>
       <w:tr>
         <w:trPr>
           <w:trHeight w:val="377"/>
+          <w:jc w:val="center"/>
         </w:trPr>
         <w:tc>
           <w:tcPr>
-            <w:tcW w:w="1336" w:type="dxa"/>
+            <w:tcW w:w="985" w:type="dxa"/>
           </w:tcPr>
           <w:p>
             <w:pPr>
@@ -7380,23 +7579,27 @@
         </w:tc>
         <w:tc>
           <w:tcPr>
-            <w:tcW w:w="2330" w:type="dxa"/>
+            <w:tcW w:w="3153" w:type="dxa"/>
+            <w:vAlign w:val="center"/>
           </w:tcPr>
           <w:p>
             <w:pPr>
-              <w:rPr>
-                <w:rFonts w:ascii="Lato" w:hAnsi="Lato"/>
-                <w:b/>
-                <w:bCs/>
-                <w:sz w:val="24"/>
-                <w:szCs w:val="24"/>
+              <w:jc w:val="center"/>
+              <w:rPr>
+                <w:rFonts w:ascii="Lato" w:hAnsi="Lato"/>
               </w:rPr>
             </w:pPr>
+            <w:r>
+              <w:rPr>
+                <w:rFonts w:ascii="Lato" w:hAnsi="Lato"/>
+              </w:rPr>
+              <w:t>2.759960651397705</w:t>
+            </w:r>
           </w:p>
         </w:tc>
         <w:tc>
           <w:tcPr>
-            <w:tcW w:w="2330" w:type="dxa"/>
+            <w:tcW w:w="1167" w:type="dxa"/>
           </w:tcPr>
           <w:p>
             <w:pPr>
@@ -7422,28 +7625,33 @@
         </w:tc>
         <w:tc>
           <w:tcPr>
-            <w:tcW w:w="2330" w:type="dxa"/>
+            <w:tcW w:w="3060" w:type="dxa"/>
+            <w:vAlign w:val="center"/>
           </w:tcPr>
           <w:p>
             <w:pPr>
-              <w:rPr>
-                <w:rFonts w:ascii="Lato" w:hAnsi="Lato"/>
-                <w:b/>
-                <w:bCs/>
-                <w:sz w:val="24"/>
-                <w:szCs w:val="24"/>
+              <w:jc w:val="center"/>
+              <w:rPr>
+                <w:rFonts w:ascii="Lato" w:hAnsi="Lato"/>
               </w:rPr>
             </w:pPr>
+            <w:r>
+              <w:rPr>
+                <w:rFonts w:ascii="Lato" w:hAnsi="Lato"/>
+              </w:rPr>
+              <w:t>47.7512309551239</w:t>
+            </w:r>
           </w:p>
         </w:tc>
       </w:tr>
       <w:tr>
         <w:trPr>
           <w:trHeight w:val="377"/>
+          <w:jc w:val="center"/>
         </w:trPr>
         <w:tc>
           <w:tcPr>
-            <w:tcW w:w="1336" w:type="dxa"/>
+            <w:tcW w:w="985" w:type="dxa"/>
           </w:tcPr>
           <w:p>
             <w:pPr>
@@ -7469,23 +7677,27 @@
         </w:tc>
         <w:tc>
           <w:tcPr>
-            <w:tcW w:w="2330" w:type="dxa"/>
+            <w:tcW w:w="3153" w:type="dxa"/>
+            <w:vAlign w:val="center"/>
           </w:tcPr>
           <w:p>
             <w:pPr>
-              <w:rPr>
-                <w:rFonts w:ascii="Lato" w:hAnsi="Lato"/>
-                <w:b/>
-                <w:bCs/>
-                <w:sz w:val="24"/>
-                <w:szCs w:val="24"/>
+              <w:jc w:val="center"/>
+              <w:rPr>
+                <w:rFonts w:ascii="Lato" w:hAnsi="Lato"/>
               </w:rPr>
             </w:pPr>
+            <w:r>
+              <w:rPr>
+                <w:rFonts w:ascii="Lato" w:hAnsi="Lato"/>
+              </w:rPr>
+              <w:t>3.0699565410614014</w:t>
+            </w:r>
           </w:p>
         </w:tc>
         <w:tc>
           <w:tcPr>
-            <w:tcW w:w="2330" w:type="dxa"/>
+            <w:tcW w:w="1167" w:type="dxa"/>
           </w:tcPr>
           <w:p>
             <w:pPr>
@@ -7511,28 +7723,33 @@
         </w:tc>
         <w:tc>
           <w:tcPr>
-            <w:tcW w:w="2330" w:type="dxa"/>
+            <w:tcW w:w="3060" w:type="dxa"/>
+            <w:vAlign w:val="center"/>
           </w:tcPr>
           <w:p>
             <w:pPr>
-              <w:rPr>
-                <w:rFonts w:ascii="Lato" w:hAnsi="Lato"/>
-                <w:b/>
-                <w:bCs/>
-                <w:sz w:val="24"/>
-                <w:szCs w:val="24"/>
+              <w:jc w:val="center"/>
+              <w:rPr>
+                <w:rFonts w:ascii="Lato" w:hAnsi="Lato"/>
               </w:rPr>
             </w:pPr>
+            <w:r>
+              <w:rPr>
+                <w:rFonts w:ascii="Lato" w:hAnsi="Lato"/>
+              </w:rPr>
+              <w:t>53.65691876411438</w:t>
+            </w:r>
           </w:p>
         </w:tc>
       </w:tr>
       <w:tr>
         <w:trPr>
           <w:trHeight w:val="377"/>
+          <w:jc w:val="center"/>
         </w:trPr>
         <w:tc>
           <w:tcPr>
-            <w:tcW w:w="1336" w:type="dxa"/>
+            <w:tcW w:w="985" w:type="dxa"/>
           </w:tcPr>
           <w:p>
             <w:pPr>
@@ -7558,23 +7775,27 @@
         </w:tc>
         <w:tc>
           <w:tcPr>
-            <w:tcW w:w="2330" w:type="dxa"/>
+            <w:tcW w:w="3153" w:type="dxa"/>
+            <w:vAlign w:val="center"/>
           </w:tcPr>
           <w:p>
             <w:pPr>
-              <w:rPr>
-                <w:rFonts w:ascii="Lato" w:hAnsi="Lato"/>
-                <w:b/>
-                <w:bCs/>
-                <w:sz w:val="24"/>
-                <w:szCs w:val="24"/>
+              <w:jc w:val="center"/>
+              <w:rPr>
+                <w:rFonts w:ascii="Lato" w:hAnsi="Lato"/>
               </w:rPr>
             </w:pPr>
+            <w:r>
+              <w:rPr>
+                <w:rFonts w:ascii="Lato" w:hAnsi="Lato"/>
+              </w:rPr>
+              <w:t>6.622727155685425</w:t>
+            </w:r>
           </w:p>
         </w:tc>
         <w:tc>
           <w:tcPr>
-            <w:tcW w:w="2330" w:type="dxa"/>
+            <w:tcW w:w="1167" w:type="dxa"/>
           </w:tcPr>
           <w:p>
             <w:pPr>
@@ -7600,28 +7821,33 @@
         </w:tc>
         <w:tc>
           <w:tcPr>
-            <w:tcW w:w="2330" w:type="dxa"/>
+            <w:tcW w:w="3060" w:type="dxa"/>
+            <w:vAlign w:val="center"/>
           </w:tcPr>
           <w:p>
             <w:pPr>
-              <w:rPr>
-                <w:rFonts w:ascii="Lato" w:hAnsi="Lato"/>
-                <w:b/>
-                <w:bCs/>
-                <w:sz w:val="24"/>
-                <w:szCs w:val="24"/>
+              <w:jc w:val="center"/>
+              <w:rPr>
+                <w:rFonts w:ascii="Lato" w:hAnsi="Lato"/>
               </w:rPr>
             </w:pPr>
+            <w:r>
+              <w:rPr>
+                <w:rFonts w:ascii="Lato" w:hAnsi="Lato"/>
+              </w:rPr>
+              <w:t>58.51674818992615</w:t>
+            </w:r>
           </w:p>
         </w:tc>
       </w:tr>
       <w:tr>
         <w:trPr>
           <w:trHeight w:val="377"/>
+          <w:jc w:val="center"/>
         </w:trPr>
         <w:tc>
           <w:tcPr>
-            <w:tcW w:w="1336" w:type="dxa"/>
+            <w:tcW w:w="985" w:type="dxa"/>
           </w:tcPr>
           <w:p>
             <w:pPr>
@@ -7647,23 +7873,27 @@
         </w:tc>
         <w:tc>
           <w:tcPr>
-            <w:tcW w:w="2330" w:type="dxa"/>
+            <w:tcW w:w="3153" w:type="dxa"/>
+            <w:vAlign w:val="center"/>
           </w:tcPr>
           <w:p>
             <w:pPr>
-              <w:rPr>
-                <w:rFonts w:ascii="Lato" w:hAnsi="Lato"/>
-                <w:b/>
-                <w:bCs/>
-                <w:sz w:val="24"/>
-                <w:szCs w:val="24"/>
+              <w:jc w:val="center"/>
+              <w:rPr>
+                <w:rFonts w:ascii="Lato" w:hAnsi="Lato"/>
               </w:rPr>
             </w:pPr>
+            <w:r>
+              <w:rPr>
+                <w:rFonts w:ascii="Lato" w:hAnsi="Lato"/>
+              </w:rPr>
+              <w:t>9.039869546890259</w:t>
+            </w:r>
           </w:p>
         </w:tc>
         <w:tc>
           <w:tcPr>
-            <w:tcW w:w="2330" w:type="dxa"/>
+            <w:tcW w:w="1167" w:type="dxa"/>
           </w:tcPr>
           <w:p>
             <w:pPr>
@@ -7689,28 +7919,33 @@
         </w:tc>
         <w:tc>
           <w:tcPr>
-            <w:tcW w:w="2330" w:type="dxa"/>
+            <w:tcW w:w="3060" w:type="dxa"/>
+            <w:vAlign w:val="center"/>
           </w:tcPr>
           <w:p>
             <w:pPr>
-              <w:rPr>
-                <w:rFonts w:ascii="Lato" w:hAnsi="Lato"/>
-                <w:b/>
-                <w:bCs/>
-                <w:sz w:val="24"/>
-                <w:szCs w:val="24"/>
+              <w:jc w:val="center"/>
+              <w:rPr>
+                <w:rFonts w:ascii="Lato" w:hAnsi="Lato"/>
               </w:rPr>
             </w:pPr>
+            <w:r>
+              <w:rPr>
+                <w:rFonts w:ascii="Lato" w:hAnsi="Lato"/>
+              </w:rPr>
+              <w:t>61.57060098648071</w:t>
+            </w:r>
           </w:p>
         </w:tc>
       </w:tr>
       <w:tr>
         <w:trPr>
           <w:trHeight w:val="377"/>
+          <w:jc w:val="center"/>
         </w:trPr>
         <w:tc>
           <w:tcPr>
-            <w:tcW w:w="1336" w:type="dxa"/>
+            <w:tcW w:w="985" w:type="dxa"/>
           </w:tcPr>
           <w:p>
             <w:pPr>
@@ -7736,23 +7971,27 @@
         </w:tc>
         <w:tc>
           <w:tcPr>
-            <w:tcW w:w="2330" w:type="dxa"/>
+            <w:tcW w:w="3153" w:type="dxa"/>
+            <w:vAlign w:val="center"/>
           </w:tcPr>
           <w:p>
             <w:pPr>
-              <w:rPr>
-                <w:rFonts w:ascii="Lato" w:hAnsi="Lato"/>
-                <w:b/>
-                <w:bCs/>
-                <w:sz w:val="24"/>
-                <w:szCs w:val="24"/>
+              <w:jc w:val="center"/>
+              <w:rPr>
+                <w:rFonts w:ascii="Lato" w:hAnsi="Lato"/>
               </w:rPr>
             </w:pPr>
+            <w:r>
+              <w:rPr>
+                <w:rFonts w:ascii="Lato" w:hAnsi="Lato"/>
+              </w:rPr>
+              <w:t>9.463871479034424</w:t>
+            </w:r>
           </w:p>
         </w:tc>
         <w:tc>
           <w:tcPr>
-            <w:tcW w:w="2330" w:type="dxa"/>
+            <w:tcW w:w="1167" w:type="dxa"/>
           </w:tcPr>
           <w:p>
             <w:pPr>
@@ -7778,28 +8017,33 @@
         </w:tc>
         <w:tc>
           <w:tcPr>
-            <w:tcW w:w="2330" w:type="dxa"/>
+            <w:tcW w:w="3060" w:type="dxa"/>
+            <w:vAlign w:val="center"/>
           </w:tcPr>
           <w:p>
             <w:pPr>
-              <w:rPr>
-                <w:rFonts w:ascii="Lato" w:hAnsi="Lato"/>
-                <w:b/>
-                <w:bCs/>
-                <w:sz w:val="24"/>
-                <w:szCs w:val="24"/>
+              <w:jc w:val="center"/>
+              <w:rPr>
+                <w:rFonts w:ascii="Lato" w:hAnsi="Lato"/>
               </w:rPr>
             </w:pPr>
+            <w:r>
+              <w:rPr>
+                <w:rFonts w:ascii="Lato" w:hAnsi="Lato"/>
+              </w:rPr>
+              <w:t>78.63348817825317</w:t>
+            </w:r>
           </w:p>
         </w:tc>
       </w:tr>
       <w:tr>
         <w:trPr>
           <w:trHeight w:val="377"/>
+          <w:jc w:val="center"/>
         </w:trPr>
         <w:tc>
           <w:tcPr>
-            <w:tcW w:w="1336" w:type="dxa"/>
+            <w:tcW w:w="985" w:type="dxa"/>
           </w:tcPr>
           <w:p>
             <w:pPr>
@@ -7825,23 +8069,27 @@
         </w:tc>
         <w:tc>
           <w:tcPr>
-            <w:tcW w:w="2330" w:type="dxa"/>
+            <w:tcW w:w="3153" w:type="dxa"/>
+            <w:vAlign w:val="center"/>
           </w:tcPr>
           <w:p>
             <w:pPr>
-              <w:rPr>
-                <w:rFonts w:ascii="Lato" w:hAnsi="Lato"/>
-                <w:b/>
-                <w:bCs/>
-                <w:sz w:val="24"/>
-                <w:szCs w:val="24"/>
+              <w:jc w:val="center"/>
+              <w:rPr>
+                <w:rFonts w:ascii="Lato" w:hAnsi="Lato"/>
               </w:rPr>
             </w:pPr>
+            <w:r>
+              <w:rPr>
+                <w:rFonts w:ascii="Lato" w:hAnsi="Lato"/>
+              </w:rPr>
+              <w:t>9.659854412078857</w:t>
+            </w:r>
           </w:p>
         </w:tc>
         <w:tc>
           <w:tcPr>
-            <w:tcW w:w="2330" w:type="dxa"/>
+            <w:tcW w:w="1167" w:type="dxa"/>
           </w:tcPr>
           <w:p>
             <w:pPr>
@@ -7867,28 +8115,33 @@
         </w:tc>
         <w:tc>
           <w:tcPr>
-            <w:tcW w:w="2330" w:type="dxa"/>
+            <w:tcW w:w="3060" w:type="dxa"/>
+            <w:vAlign w:val="center"/>
           </w:tcPr>
           <w:p>
             <w:pPr>
-              <w:rPr>
-                <w:rFonts w:ascii="Lato" w:hAnsi="Lato"/>
-                <w:b/>
-                <w:bCs/>
-                <w:sz w:val="24"/>
-                <w:szCs w:val="24"/>
+              <w:jc w:val="center"/>
+              <w:rPr>
+                <w:rFonts w:ascii="Lato" w:hAnsi="Lato"/>
               </w:rPr>
             </w:pPr>
+            <w:r>
+              <w:rPr>
+                <w:rFonts w:ascii="Lato" w:hAnsi="Lato"/>
+              </w:rPr>
+              <w:t>99.42145323753357</w:t>
+            </w:r>
           </w:p>
         </w:tc>
       </w:tr>
       <w:tr>
         <w:trPr>
           <w:trHeight w:val="377"/>
+          <w:jc w:val="center"/>
         </w:trPr>
         <w:tc>
           <w:tcPr>
-            <w:tcW w:w="1336" w:type="dxa"/>
+            <w:tcW w:w="985" w:type="dxa"/>
           </w:tcPr>
           <w:p>
             <w:pPr>
@@ -7914,23 +8167,27 @@
         </w:tc>
         <w:tc>
           <w:tcPr>
-            <w:tcW w:w="2330" w:type="dxa"/>
+            <w:tcW w:w="3153" w:type="dxa"/>
+            <w:vAlign w:val="center"/>
           </w:tcPr>
           <w:p>
             <w:pPr>
-              <w:rPr>
-                <w:rFonts w:ascii="Lato" w:hAnsi="Lato"/>
-                <w:b/>
-                <w:bCs/>
-                <w:sz w:val="24"/>
-                <w:szCs w:val="24"/>
+              <w:jc w:val="center"/>
+              <w:rPr>
+                <w:rFonts w:ascii="Lato" w:hAnsi="Lato"/>
               </w:rPr>
             </w:pPr>
+            <w:r>
+              <w:rPr>
+                <w:rFonts w:ascii="Lato" w:hAnsi="Lato"/>
+              </w:rPr>
+              <w:t>9.691859722137451</w:t>
+            </w:r>
           </w:p>
         </w:tc>
         <w:tc>
           <w:tcPr>
-            <w:tcW w:w="2330" w:type="dxa"/>
+            <w:tcW w:w="1167" w:type="dxa"/>
           </w:tcPr>
           <w:p>
             <w:pPr>
@@ -7956,28 +8213,33 @@
         </w:tc>
         <w:tc>
           <w:tcPr>
-            <w:tcW w:w="2330" w:type="dxa"/>
+            <w:tcW w:w="3060" w:type="dxa"/>
+            <w:vAlign w:val="center"/>
           </w:tcPr>
           <w:p>
             <w:pPr>
-              <w:rPr>
-                <w:rFonts w:ascii="Lato" w:hAnsi="Lato"/>
-                <w:b/>
-                <w:bCs/>
-                <w:sz w:val="24"/>
-                <w:szCs w:val="24"/>
+              <w:jc w:val="center"/>
+              <w:rPr>
+                <w:rFonts w:ascii="Lato" w:hAnsi="Lato"/>
               </w:rPr>
             </w:pPr>
+            <w:r>
+              <w:rPr>
+                <w:rFonts w:ascii="Lato" w:hAnsi="Lato"/>
+              </w:rPr>
+              <w:t>122.04636144638062</w:t>
+            </w:r>
           </w:p>
         </w:tc>
       </w:tr>
       <w:tr>
         <w:trPr>
           <w:trHeight w:val="377"/>
+          <w:jc w:val="center"/>
         </w:trPr>
         <w:tc>
           <w:tcPr>
-            <w:tcW w:w="1336" w:type="dxa"/>
+            <w:tcW w:w="985" w:type="dxa"/>
           </w:tcPr>
           <w:p>
             <w:pPr>
@@ -8003,23 +8265,27 @@
         </w:tc>
         <w:tc>
           <w:tcPr>
-            <w:tcW w:w="2330" w:type="dxa"/>
+            <w:tcW w:w="3153" w:type="dxa"/>
+            <w:vAlign w:val="center"/>
           </w:tcPr>
           <w:p>
             <w:pPr>
-              <w:rPr>
-                <w:rFonts w:ascii="Lato" w:hAnsi="Lato"/>
-                <w:b/>
-                <w:bCs/>
-                <w:sz w:val="24"/>
-                <w:szCs w:val="24"/>
+              <w:jc w:val="center"/>
+              <w:rPr>
+                <w:rFonts w:ascii="Lato" w:hAnsi="Lato"/>
               </w:rPr>
             </w:pPr>
+            <w:r>
+              <w:rPr>
+                <w:rFonts w:ascii="Lato" w:hAnsi="Lato"/>
+              </w:rPr>
+              <w:t>11.887142419815063</w:t>
+            </w:r>
           </w:p>
         </w:tc>
         <w:tc>
           <w:tcPr>
-            <w:tcW w:w="2330" w:type="dxa"/>
+            <w:tcW w:w="1167" w:type="dxa"/>
           </w:tcPr>
           <w:p>
             <w:pPr>
@@ -8045,18 +8311,22 @@
         </w:tc>
         <w:tc>
           <w:tcPr>
-            <w:tcW w:w="2330" w:type="dxa"/>
+            <w:tcW w:w="3060" w:type="dxa"/>
+            <w:vAlign w:val="center"/>
           </w:tcPr>
           <w:p>
             <w:pPr>
-              <w:rPr>
-                <w:rFonts w:ascii="Lato" w:hAnsi="Lato"/>
-                <w:b/>
-                <w:bCs/>
-                <w:sz w:val="24"/>
-                <w:szCs w:val="24"/>
+              <w:jc w:val="center"/>
+              <w:rPr>
+                <w:rFonts w:ascii="Lato" w:hAnsi="Lato"/>
               </w:rPr>
             </w:pPr>
+            <w:r>
+              <w:rPr>
+                <w:rFonts w:ascii="Lato" w:hAnsi="Lato"/>
+              </w:rPr>
+              <w:t>130.84319710731506</w:t>
+            </w:r>
           </w:p>
         </w:tc>
       </w:tr>
@@ -8071,6 +8341,399 @@
           <w:szCs w:val="24"/>
         </w:rPr>
       </w:pPr>
+    </w:p>
+    <w:p>
+      <w:pPr>
+        <w:rPr>
+          <w:rFonts w:ascii="Lato" w:hAnsi="Lato"/>
+        </w:rPr>
+      </w:pPr>
+      <w:r>
+        <w:rPr>
+          <w:rFonts w:ascii="Lato" w:hAnsi="Lato"/>
+        </w:rPr>
+        <w:t xml:space="preserve">We see when is getting to be bigger the algorithm is take a lot of time, in fact this because the number of features is equal to the number of examples, in real world dataset we will not have this kind of sparse dataset and most of the time the number of features will be smaller and even more smaller for the number of principal components wanted by the final user of this algorithm, in the MNIST data set for example , you have 60k rows , but only </w:t>
+      </w:r>
+      <w:r>
+        <w:rPr>
+          <w:rFonts w:ascii="Lato" w:hAnsi="Lato"/>
+        </w:rPr>
+        <w:t>768</w:t>
+      </w:r>
+      <w:r>
+        <w:rPr>
+          <w:rFonts w:ascii="Lato" w:hAnsi="Lato"/>
+        </w:rPr>
+        <w:t xml:space="preserve"> columns, so the algorithm will not take a lot for this dataset</w:t>
+      </w:r>
+      <w:r>
+        <w:rPr>
+          <w:rFonts w:ascii="Lato" w:hAnsi="Lato"/>
+        </w:rPr>
+        <w:t xml:space="preserve"> (it take 7.17 Seconds , and 7.08 by the Sklearn Algorithm) , and as a final mentions , the machine learning and deep algorithm does heavily computation on the machine, so by default it will take time, and the optimization in this fields is related heavily on the hardware, for example NVidia Taking Up This field by its GPU, Google By Their TPU</w:t>
+      </w:r>
+      <w:r>
+        <w:rPr>
+          <w:rStyle w:val="FootnoteReference"/>
+          <w:rFonts w:ascii="Lato" w:hAnsi="Lato"/>
+        </w:rPr>
+        <w:footnoteReference w:id="4"/>
+      </w:r>
+      <w:r>
+        <w:rPr>
+          <w:rFonts w:ascii="Lato" w:hAnsi="Lato"/>
+        </w:rPr>
+        <w:t xml:space="preserve"> and so one.</w:t>
+      </w:r>
+    </w:p>
+    <w:p>
+      <w:pPr>
+        <w:rPr>
+          <w:rFonts w:ascii="Lato" w:hAnsi="Lato"/>
+          <w:b/>
+          <w:bCs/>
+          <w:sz w:val="24"/>
+          <w:szCs w:val="24"/>
+        </w:rPr>
+      </w:pPr>
+    </w:p>
+    <w:p>
+      <w:pPr>
+        <w:rPr>
+          <w:rFonts w:ascii="Lato" w:hAnsi="Lato"/>
+          <w:b/>
+          <w:bCs/>
+          <w:sz w:val="24"/>
+          <w:szCs w:val="24"/>
+        </w:rPr>
+      </w:pPr>
+    </w:p>
+    <w:p>
+      <w:pPr>
+        <w:rPr>
+          <w:rFonts w:ascii="Lato" w:hAnsi="Lato"/>
+          <w:sz w:val="24"/>
+          <w:szCs w:val="24"/>
+        </w:rPr>
+      </w:pPr>
+      <w:r>
+        <w:rPr>
+          <w:rFonts w:ascii="Lato" w:hAnsi="Lato"/>
+          <w:sz w:val="24"/>
+          <w:szCs w:val="24"/>
+        </w:rPr>
+        <w:t>If we plot this result with the graph of our and with the function</w:t>
+      </w:r>
+      <w:r>
+        <w:rPr>
+          <w:rFonts w:ascii="Lato" w:hAnsi="Lato"/>
+          <w:sz w:val="24"/>
+          <w:szCs w:val="24"/>
+        </w:rPr>
+        <w:t xml:space="preserve"> </w:t>
+      </w:r>
+      <w:r>
+        <w:rPr>
+          <w:rFonts w:ascii="Lato" w:hAnsi="Lato"/>
+          <w:sz w:val="24"/>
+          <w:szCs w:val="24"/>
+        </w:rPr>
+        <w:t xml:space="preserve"> </w:t>
+      </w:r>
+      <w:r>
+        <w:rPr>
+          <w:rFonts w:ascii="Lato" w:eastAsiaTheme="minorEastAsia" w:hAnsi="Lato"/>
+          <w:sz w:val="24"/>
+          <w:szCs w:val="24"/>
+        </w:rPr>
+        <w:t xml:space="preserve"> </w:t>
+      </w:r>
+      <m:oMath>
+        <m:r>
+          <w:rPr>
+            <w:rFonts w:ascii="Cambria Math" w:eastAsiaTheme="minorEastAsia" w:hAnsi="Cambria Math"/>
+            <w:sz w:val="24"/>
+            <w:szCs w:val="24"/>
+          </w:rPr>
+          <m:t>f</m:t>
+        </m:r>
+        <m:d>
+          <m:dPr>
+            <m:ctrlPr>
+              <w:rPr>
+                <w:rFonts w:ascii="Cambria Math" w:eastAsiaTheme="minorEastAsia" w:hAnsi="Cambria Math"/>
+                <w:i/>
+                <w:sz w:val="24"/>
+                <w:szCs w:val="24"/>
+              </w:rPr>
+            </m:ctrlPr>
+          </m:dPr>
+          <m:e>
+            <m:r>
+              <w:rPr>
+                <w:rFonts w:ascii="Cambria Math" w:eastAsiaTheme="minorEastAsia" w:hAnsi="Cambria Math"/>
+                <w:sz w:val="24"/>
+                <w:szCs w:val="24"/>
+              </w:rPr>
+              <m:t>x</m:t>
+            </m:r>
+          </m:e>
+        </m:d>
+        <m:r>
+          <w:rPr>
+            <w:rFonts w:ascii="Cambria Math" w:eastAsiaTheme="minorEastAsia" w:hAnsi="Cambria Math"/>
+            <w:sz w:val="24"/>
+            <w:szCs w:val="24"/>
+          </w:rPr>
+          <m:t>=</m:t>
+        </m:r>
+        <m:f>
+          <m:fPr>
+            <m:ctrlPr>
+              <w:rPr>
+                <w:rFonts w:ascii="Cambria Math" w:hAnsi="Cambria Math"/>
+                <w:b/>
+                <w:bCs/>
+                <w:i/>
+                <w:sz w:val="32"/>
+                <w:szCs w:val="32"/>
+              </w:rPr>
+            </m:ctrlPr>
+          </m:fPr>
+          <m:num>
+            <m:r>
+              <m:rPr>
+                <m:sty m:val="bi"/>
+              </m:rPr>
+              <w:rPr>
+                <w:rFonts w:ascii="Cambria Math" w:hAnsi="Cambria Math"/>
+                <w:sz w:val="32"/>
+                <w:szCs w:val="32"/>
+              </w:rPr>
+              <m:t>1</m:t>
+            </m:r>
+          </m:num>
+          <m:den>
+            <m:r>
+              <m:rPr>
+                <m:sty m:val="bi"/>
+              </m:rPr>
+              <w:rPr>
+                <w:rFonts w:ascii="Cambria Math" w:hAnsi="Cambria Math"/>
+                <w:sz w:val="32"/>
+                <w:szCs w:val="32"/>
+              </w:rPr>
+              <m:t>700</m:t>
+            </m:r>
+          </m:den>
+        </m:f>
+        <m:r>
+          <m:rPr>
+            <m:sty m:val="bi"/>
+          </m:rPr>
+          <w:rPr>
+            <w:rFonts w:ascii="Cambria Math" w:hAnsi="Cambria Math"/>
+            <w:sz w:val="32"/>
+            <w:szCs w:val="32"/>
+          </w:rPr>
+          <m:t xml:space="preserve"> </m:t>
+        </m:r>
+        <m:sSup>
+          <m:sSupPr>
+            <m:ctrlPr>
+              <w:rPr>
+                <w:rFonts w:ascii="Cambria Math" w:hAnsi="Cambria Math"/>
+                <w:b/>
+                <w:bCs/>
+                <w:i/>
+                <w:sz w:val="32"/>
+                <w:szCs w:val="32"/>
+              </w:rPr>
+            </m:ctrlPr>
+          </m:sSupPr>
+          <m:e>
+            <m:r>
+              <m:rPr>
+                <m:sty m:val="bi"/>
+              </m:rPr>
+              <w:rPr>
+                <w:rFonts w:ascii="Cambria Math" w:hAnsi="Cambria Math"/>
+                <w:sz w:val="32"/>
+                <w:szCs w:val="32"/>
+              </w:rPr>
+              <m:t>x</m:t>
+            </m:r>
+          </m:e>
+          <m:sup>
+            <m:r>
+              <m:rPr>
+                <m:sty m:val="bi"/>
+              </m:rPr>
+              <w:rPr>
+                <w:rFonts w:ascii="Cambria Math" w:hAnsi="Cambria Math"/>
+                <w:sz w:val="32"/>
+                <w:szCs w:val="32"/>
+              </w:rPr>
+              <m:t>3</m:t>
+            </m:r>
+          </m:sup>
+        </m:sSup>
+      </m:oMath>
+      <w:r>
+        <w:rPr>
+          <w:rFonts w:ascii="Lato" w:hAnsi="Lato"/>
+          <w:b/>
+          <w:bCs/>
+          <w:sz w:val="32"/>
+          <w:szCs w:val="32"/>
+        </w:rPr>
+        <w:t xml:space="preserve"> </w:t>
+      </w:r>
+      <w:r>
+        <w:rPr>
+          <w:rFonts w:ascii="Lato" w:hAnsi="Lato"/>
+          <w:sz w:val="24"/>
+          <w:szCs w:val="24"/>
+        </w:rPr>
+        <w:t>we get</w:t>
+      </w:r>
+      <w:r>
+        <w:rPr>
+          <w:rFonts w:ascii="Lato" w:hAnsi="Lato"/>
+          <w:sz w:val="24"/>
+          <w:szCs w:val="24"/>
+        </w:rPr>
+        <w:t xml:space="preserve"> the following:</w:t>
+      </w:r>
+    </w:p>
+    <w:p>
+      <w:pPr>
+        <w:jc w:val="center"/>
+        <w:rPr>
+          <w:rFonts w:ascii="Lato" w:hAnsi="Lato"/>
+          <w:b/>
+          <w:bCs/>
+          <w:sz w:val="24"/>
+          <w:szCs w:val="24"/>
+        </w:rPr>
+      </w:pPr>
+      <w:r>
+        <w:rPr>
+          <w:rFonts w:ascii="Lato" w:hAnsi="Lato"/>
+          <w:b/>
+          <w:bCs/>
+          <w:noProof/>
+          <w:sz w:val="24"/>
+          <w:szCs w:val="24"/>
+        </w:rPr>
+        <w:drawing>
+          <wp:inline distT="0" distB="0" distL="0" distR="0">
+            <wp:extent cx="4979534" cy="3531405"/>
+            <wp:effectExtent l="0" t="0" r="0" b="0"/>
+            <wp:docPr id="1" name="Picture 1"/>
+            <wp:cNvGraphicFramePr>
+              <a:graphicFrameLocks xmlns:a="http://schemas.openxmlformats.org/drawingml/2006/main" noChangeAspect="1"/>
+            </wp:cNvGraphicFramePr>
+            <a:graphic xmlns:a="http://schemas.openxmlformats.org/drawingml/2006/main">
+              <a:graphicData uri="http://schemas.openxmlformats.org/drawingml/2006/picture">
+                <pic:pic xmlns:pic="http://schemas.openxmlformats.org/drawingml/2006/picture">
+                  <pic:nvPicPr>
+                    <pic:cNvPr id="1" name="pca_sklearn_cubic_2.png"/>
+                    <pic:cNvPicPr/>
+                  </pic:nvPicPr>
+                  <pic:blipFill>
+                    <a:blip r:embed="rId10">
+                      <a:extLst>
+                        <a:ext uri="{28A0092B-C50C-407E-A947-70E740481C1C}">
+                          <a14:useLocalDpi xmlns:a14="http://schemas.microsoft.com/office/drawing/2010/main" val="0"/>
+                        </a:ext>
+                      </a:extLst>
+                    </a:blip>
+                    <a:stretch>
+                      <a:fillRect/>
+                    </a:stretch>
+                  </pic:blipFill>
+                  <pic:spPr>
+                    <a:xfrm>
+                      <a:off x="0" y="0"/>
+                      <a:ext cx="4979534" cy="3531405"/>
+                    </a:xfrm>
+                    <a:prstGeom prst="rect">
+                      <a:avLst/>
+                    </a:prstGeom>
+                  </pic:spPr>
+                </pic:pic>
+              </a:graphicData>
+            </a:graphic>
+          </wp:inline>
+        </w:drawing>
+      </w:r>
+    </w:p>
+    <w:p>
+      <w:pPr>
+        <w:rPr>
+          <w:rFonts w:ascii="Lato" w:hAnsi="Lato"/>
+          <w:sz w:val="24"/>
+          <w:szCs w:val="24"/>
+        </w:rPr>
+      </w:pPr>
+      <w:r>
+        <w:rPr>
+          <w:rFonts w:ascii="Lato" w:hAnsi="Lato"/>
+          <w:sz w:val="24"/>
+          <w:szCs w:val="24"/>
+        </w:rPr>
+        <w:t xml:space="preserve">From the graph we see that the curve of the time complexity for our PCA is approximately equal to </w:t>
+      </w:r>
+      <w:proofErr w:type="gramStart"/>
+      <w:r>
+        <w:rPr>
+          <w:rFonts w:ascii="Lato" w:hAnsi="Lato"/>
+          <w:sz w:val="24"/>
+          <w:szCs w:val="24"/>
+        </w:rPr>
+        <w:t>the</w:t>
+      </w:r>
+      <w:r>
+        <w:rPr>
+          <w:rFonts w:ascii="Lato" w:hAnsi="Lato"/>
+          <w:sz w:val="24"/>
+          <w:szCs w:val="24"/>
+        </w:rPr>
+        <w:t xml:space="preserve"> </w:t>
+      </w:r>
+      <w:bookmarkStart w:id="0" w:name="_GoBack"/>
+      <w:bookmarkEnd w:id="0"/>
+      <w:r>
+        <w:rPr>
+          <w:rFonts w:ascii="Lato" w:hAnsi="Lato"/>
+          <w:sz w:val="24"/>
+          <w:szCs w:val="24"/>
+        </w:rPr>
+        <w:t xml:space="preserve"> </w:t>
+      </w:r>
+      <w:proofErr w:type="gramEnd"/>
+      <m:oMath>
+        <m:r>
+          <m:rPr>
+            <m:sty m:val="bi"/>
+          </m:rPr>
+          <w:rPr>
+            <w:rFonts w:ascii="Cambria Math" w:hAnsi="Cambria Math"/>
+            <w:sz w:val="28"/>
+            <w:szCs w:val="28"/>
+          </w:rPr>
+          <m:t>f(x)</m:t>
+        </m:r>
+      </m:oMath>
+      <w:r>
+        <w:rPr>
+          <w:rFonts w:ascii="Lato" w:hAnsi="Lato"/>
+          <w:sz w:val="24"/>
+          <w:szCs w:val="24"/>
+        </w:rPr>
+        <w:t>.</w:t>
+      </w:r>
     </w:p>
     <w:p>
       <w:pPr>
@@ -8335,7 +8998,7 @@
           <w:spacing w:val="5"/>
           <w:sz w:val="24"/>
         </w:rPr>
-        <w:footnoteReference w:id="3"/>
+        <w:footnoteReference w:id="5"/>
       </w:r>
       <w:r>
         <w:rPr>
@@ -8579,7 +9242,7 @@
           <w:spacing w:val="5"/>
           <w:sz w:val="24"/>
         </w:rPr>
-        <w:footnoteReference w:id="4"/>
+        <w:footnoteReference w:id="6"/>
       </w:r>
       <w:r>
         <w:rPr>
@@ -8771,7 +9434,7 @@
           <w:spacing w:val="5"/>
           <w:sz w:val="24"/>
         </w:rPr>
-        <w:footnoteReference w:id="5"/>
+        <w:footnoteReference w:id="7"/>
       </w:r>
       <w:r>
         <w:rPr>
@@ -8986,20 +9649,7 @@
             <w:sz w:val="28"/>
             <w:szCs w:val="24"/>
           </w:rPr>
-          <m:t xml:space="preserve">Ο </m:t>
-        </m:r>
-        <m:r>
-          <m:rPr>
-            <m:sty m:val="bi"/>
-          </m:rPr>
-          <w:rPr>
-            <w:rFonts w:ascii="Cambria Math" w:hAnsi="Cambria Math" w:cs="Cairo"/>
-            <w:color w:val="000000"/>
-            <w:spacing w:val="5"/>
-            <w:sz w:val="28"/>
-            <w:szCs w:val="24"/>
-          </w:rPr>
-          <m:t>(n×m×c)</m:t>
+          <m:t>Ο (n×m×c)</m:t>
         </m:r>
       </m:oMath>
       <w:r>
@@ -9264,12 +9914,60 @@
           <w:rPr>
             <w:rStyle w:val="Hyperlink"/>
           </w:rPr>
+          <w:t>https://en.wikipedia.org/wiki/Heapsort</w:t>
+        </w:r>
+      </w:hyperlink>
+    </w:p>
+  </w:footnote>
+  <w:footnote w:id="4">
+    <w:p>
+      <w:pPr>
+        <w:pStyle w:val="FootnoteText"/>
+      </w:pPr>
+      <w:r>
+        <w:rPr>
+          <w:rStyle w:val="FootnoteReference"/>
+        </w:rPr>
+        <w:footnoteRef/>
+      </w:r>
+      <w:r>
+        <w:t xml:space="preserve"> </w:t>
+      </w:r>
+      <w:hyperlink r:id="rId4" w:history="1">
+        <w:r>
+          <w:rPr>
+            <w:rStyle w:val="Hyperlink"/>
+          </w:rPr>
+          <w:t>https://cloud.google.com/tpu/</w:t>
+        </w:r>
+      </w:hyperlink>
+    </w:p>
+  </w:footnote>
+  <w:footnote w:id="5">
+    <w:p>
+      <w:pPr>
+        <w:pStyle w:val="FootnoteText"/>
+      </w:pPr>
+      <w:r>
+        <w:rPr>
+          <w:rStyle w:val="FootnoteReference"/>
+        </w:rPr>
+        <w:footnoteRef/>
+      </w:r>
+      <w:r>
+        <w:t xml:space="preserve"> </w:t>
+      </w:r>
+      <w:hyperlink r:id="rId5" w:history="1">
+        <w:r>
+          <w:rPr>
+            <w:rStyle w:val="Hyperlink"/>
+          </w:rPr>
           <w:t>https://github.com/numpy/numpy</w:t>
         </w:r>
       </w:hyperlink>
     </w:p>
   </w:footnote>
-  <w:footnote w:id="4">
+  <w:footnote w:id="6">
     <w:p>
       <w:pPr>
         <w:pStyle w:val="FootnoteText"/>
@@ -9283,7 +9981,7 @@
       <w:r>
         <w:t xml:space="preserve"> </w:t>
       </w:r>
-      <w:hyperlink r:id="rId4" w:history="1">
+      <w:hyperlink r:id="rId6" w:history="1">
         <w:r>
           <w:rPr>
             <w:rStyle w:val="Hyperlink"/>
@@ -9293,7 +9991,7 @@
       </w:hyperlink>
     </w:p>
   </w:footnote>
-  <w:footnote w:id="5">
+  <w:footnote w:id="7">
     <w:p>
       <w:pPr>
         <w:pStyle w:val="FootnoteText"/>
@@ -9307,7 +10005,7 @@
       <w:r>
         <w:t xml:space="preserve"> </w:t>
       </w:r>
-      <w:hyperlink r:id="rId5" w:history="1">
+      <w:hyperlink r:id="rId7" w:history="1">
         <w:r>
           <w:rPr>
             <w:rStyle w:val="Hyperlink"/>
@@ -11190,7 +11888,7 @@
 </file>
 
 <file path=customXml/itemProps1.xml><?xml version="1.0" encoding="utf-8"?>
-<ds:datastoreItem xmlns:ds="http://schemas.openxmlformats.org/officeDocument/2006/customXml" ds:itemID="{F5C81DF1-648D-40DB-B677-56BF6F2863E7}">
+<ds:datastoreItem xmlns:ds="http://schemas.openxmlformats.org/officeDocument/2006/customXml" ds:itemID="{74D06D01-12A7-47AB-9371-3B1417457CB4}">
   <ds:schemaRefs>
     <ds:schemaRef ds:uri="http://schemas.openxmlformats.org/officeDocument/2006/bibliography"/>
   </ds:schemaRefs>

</xml_diff>

<commit_message>
AC : Correcting The Report Doc.
</commit_message>
<xml_diff>
--- a/algorithm_complexity/project/documents/Report.docx
+++ b/algorithm_complexity/project/documents/Report.docx
@@ -751,8 +751,6 @@
           <w:szCs w:val="52"/>
         </w:rPr>
       </w:pPr>
-      <w:bookmarkStart w:id="0" w:name="_GoBack"/>
-      <w:bookmarkEnd w:id="0"/>
       <w:r>
         <w:rPr>
           <w:rFonts w:ascii="Lato Light" w:hAnsi="Lato Light" w:cs="Cairo"/>
@@ -888,7 +886,25 @@
           <w:spacing w:val="5"/>
           <w:sz w:val="24"/>
         </w:rPr>
-        <w:t xml:space="preserve"> dimension and this not a problem for the mathematics, it’s a problem for human that can’t see this dimension, and also a problem for the machines, since we are in n dimension means that more computation are going to happen, the Principal Component Analysis (PCA) comes here to play the role of reducing the dimensionality of the data so we can visualize it in 2D or 3D, and the machine going to do less computation for finding the best machine learning model.</w:t>
+        <w:t xml:space="preserve"> dimension and this not a problem for the mathematics, it’s a problem for human that can’t see this dimension, and also a problem for the machines, since we are in n dimension means that more computation</w:t>
+      </w:r>
+      <w:r>
+        <w:rPr>
+          <w:rFonts w:ascii="Lato" w:hAnsi="Lato" w:cs="Cairo"/>
+          <w:color w:val="000000"/>
+          <w:spacing w:val="5"/>
+          <w:sz w:val="24"/>
+        </w:rPr>
+        <w:t>s</w:t>
+      </w:r>
+      <w:r>
+        <w:rPr>
+          <w:rFonts w:ascii="Lato" w:hAnsi="Lato" w:cs="Cairo"/>
+          <w:color w:val="000000"/>
+          <w:spacing w:val="5"/>
+          <w:sz w:val="24"/>
+        </w:rPr>
+        <w:t xml:space="preserve"> are going to happen, the Principal Component Analysis (PCA) comes here to play the role of reducing the dimensionality of the data so we can visualize it in 2D or 3D, and the machine going to do less computation for finding the best machine learning model.</w:t>
       </w:r>
     </w:p>
     <w:p>
@@ -905,6 +921,15 @@
           <w:sz w:val="24"/>
         </w:rPr>
       </w:pPr>
+      <w:r>
+        <w:rPr>
+          <w:rFonts w:ascii="Lato" w:hAnsi="Lato" w:cs="Cairo"/>
+          <w:color w:val="000000"/>
+          <w:spacing w:val="5"/>
+          <w:sz w:val="24"/>
+        </w:rPr>
+        <w:t xml:space="preserve">The </w:t>
+      </w:r>
       <w:r>
         <w:rPr>
           <w:rFonts w:ascii="Lato" w:hAnsi="Lato" w:cs="Cairo"/>
@@ -1043,7 +1068,29 @@
           <w:spacing w:val="5"/>
           <w:sz w:val="24"/>
         </w:rPr>
-        <w:t>The way the algorithm work is like following:</w:t>
+        <w:t>The way the algorithm work is like</w:t>
+      </w:r>
+      <w:r>
+        <w:rPr>
+          <w:rFonts w:ascii="Lato" w:hAnsi="Lato" w:cs="Cairo"/>
+          <w:b/>
+          <w:bCs/>
+          <w:color w:val="000000"/>
+          <w:spacing w:val="5"/>
+          <w:sz w:val="24"/>
+        </w:rPr>
+        <w:t xml:space="preserve"> the</w:t>
+      </w:r>
+      <w:r>
+        <w:rPr>
+          <w:rFonts w:ascii="Lato" w:hAnsi="Lato" w:cs="Cairo"/>
+          <w:b/>
+          <w:bCs/>
+          <w:color w:val="000000"/>
+          <w:spacing w:val="5"/>
+          <w:sz w:val="24"/>
+        </w:rPr>
+        <w:t xml:space="preserve"> following:</w:t>
       </w:r>
     </w:p>
     <w:p>
@@ -1429,6 +1476,17 @@
           <w:szCs w:val="28"/>
           <w:u w:val="single"/>
         </w:rPr>
+        <w:t xml:space="preserve">The </w:t>
+      </w:r>
+      <w:r>
+        <w:rPr>
+          <w:rFonts w:ascii="Lato" w:hAnsi="Lato" w:cs="Cairo"/>
+          <w:color w:val="000000"/>
+          <w:spacing w:val="5"/>
+          <w:sz w:val="32"/>
+          <w:szCs w:val="28"/>
+          <w:u w:val="single"/>
+        </w:rPr>
         <w:t>Theory behind PCA:</w:t>
       </w:r>
     </w:p>
@@ -1579,7 +1637,25 @@
           <w:spacing w:val="5"/>
           <w:sz w:val="24"/>
         </w:rPr>
-        <w:t>Covariance Matrix can be calculated as following:</w:t>
+        <w:t xml:space="preserve">Covariance Matrix can be calculated as </w:t>
+      </w:r>
+      <w:r>
+        <w:rPr>
+          <w:rFonts w:ascii="Lato" w:hAnsi="Lato" w:cs="Cairo"/>
+          <w:color w:val="000000"/>
+          <w:spacing w:val="5"/>
+          <w:sz w:val="24"/>
+        </w:rPr>
+        <w:t>follows</w:t>
+      </w:r>
+      <w:r>
+        <w:rPr>
+          <w:rFonts w:ascii="Lato" w:hAnsi="Lato" w:cs="Cairo"/>
+          <w:color w:val="000000"/>
+          <w:spacing w:val="5"/>
+          <w:sz w:val="24"/>
+        </w:rPr>
+        <w:t>:</w:t>
       </w:r>
     </w:p>
     <w:p>
@@ -1810,7 +1886,7 @@
           <w:spacing w:val="5"/>
           <w:sz w:val="24"/>
         </w:rPr>
-        <w:t>The Eigen value and Eigen vector of a matrix can be calculated as following:</w:t>
+        <w:t>The Eigenvalue and Eigenvector of a matrix can be calculated as follows:</w:t>
       </w:r>
     </w:p>
     <w:p>
@@ -2021,11 +2097,34 @@
         <w:rPr>
           <w:rFonts w:ascii="Lato" w:hAnsi="Lato"/>
         </w:rPr>
-        <w:t>In order to decide which eigenvector(s) can dropped without losing too much information for the construction of lower-dimensional subspace, we need to inspect the corresponding eigenvalues: The eigenvectors with the lowest eigenvalues bear the least information about the distribution of the data; those are the ones can be dropped. In order to do so, the common approach is to rank the eigenvalues from highest to lowest in order choose the top k eigenvectors.</w:t>
-      </w:r>
-    </w:p>
-    <w:p>
-      <w:pPr>
+        <w:t>In order to decide which eigenvector(s) can</w:t>
+      </w:r>
+      <w:r>
+        <w:rPr>
+          <w:rFonts w:ascii="Lato" w:hAnsi="Lato"/>
+        </w:rPr>
+        <w:t xml:space="preserve"> be dropped</w:t>
+      </w:r>
+      <w:r>
+        <w:rPr>
+          <w:rFonts w:ascii="Lato" w:hAnsi="Lato"/>
+        </w:rPr>
+        <w:t xml:space="preserve"> </w:t>
+      </w:r>
+      <w:r>
+        <w:rPr>
+          <w:rFonts w:ascii="Lato" w:hAnsi="Lato"/>
+        </w:rPr>
+        <w:t>without losing too much information for the construction of lower-dimensional subspace, we need to inspect the corresponding eigenvalues: The eigenvectors with the lowest eigenvalues bear the least information about the distribution of the data; those are the ones can be dropped. In order to do so, the common approach is to rank the eigenvalues from highest to lowest in order choose the top k eigenvectors.</w:t>
+      </w:r>
+    </w:p>
+    <w:p>
+      <w:pPr>
+        <w:rPr>
+          <w:rFonts w:ascii="Lato" w:hAnsi="Lato"/>
+        </w:rPr>
+      </w:pPr>
+      <w:r>
         <w:rPr>
           <w:rFonts w:ascii="Lato" w:hAnsi="Lato"/>
           <w:b/>
@@ -2033,7 +2132,8 @@
           <w:sz w:val="24"/>
           <w:szCs w:val="24"/>
         </w:rPr>
-      </w:pPr>
+        <w:t>Construct the projection matrix</w:t>
+      </w:r>
       <w:r>
         <w:rPr>
           <w:rFonts w:ascii="Lato" w:hAnsi="Lato"/>
@@ -2042,8 +2142,21 @@
           <w:sz w:val="24"/>
           <w:szCs w:val="24"/>
         </w:rPr>
-        <w:t>Construct the projection matrix</w:t>
-      </w:r>
+        <w:t xml:space="preserve">: </w:t>
+      </w:r>
+      <w:r>
+        <w:rPr>
+          <w:rFonts w:ascii="Lato" w:hAnsi="Lato"/>
+        </w:rPr>
+        <w:t>It's the time to get to the really interesting part: The construction of the projection matrix that will be used to transform the dataset onto the new feature subspace. Although the name "projection matrix" has a nice ring to it, it is basically just a matrix of our concatenated top k eigenvectors.</w:t>
+      </w:r>
+    </w:p>
+    <w:p>
+      <w:pPr>
+        <w:rPr>
+          <w:rFonts w:ascii="Lato" w:hAnsi="Lato"/>
+        </w:rPr>
+      </w:pPr>
       <w:r>
         <w:rPr>
           <w:rFonts w:ascii="Lato" w:hAnsi="Lato"/>
@@ -2052,46 +2165,35 @@
           <w:sz w:val="24"/>
           <w:szCs w:val="24"/>
         </w:rPr>
+        <w:t>Transform the original dataset</w:t>
+      </w:r>
+      <w:r>
+        <w:rPr>
+          <w:rFonts w:ascii="Lato" w:hAnsi="Lato"/>
+          <w:b/>
+          <w:bCs/>
+          <w:sz w:val="24"/>
+          <w:szCs w:val="24"/>
+        </w:rPr>
         <w:t xml:space="preserve">: </w:t>
       </w:r>
       <w:r>
         <w:rPr>
           <w:rFonts w:ascii="Lato" w:hAnsi="Lato"/>
         </w:rPr>
-        <w:t>It's about time to get to the really interesting part: The construction of the projection matrix that will be used to transform the dataset onto the new feature subspace. Although, the name "projection matrix" has a nice ring to it, it is basically just a matrix of our concatenated top k eigenvectors.</w:t>
-      </w:r>
-    </w:p>
-    <w:p>
-      <w:pPr>
-        <w:rPr>
-          <w:rFonts w:ascii="Lato" w:hAnsi="Lato"/>
-        </w:rPr>
-      </w:pPr>
-      <w:r>
-        <w:rPr>
-          <w:rFonts w:ascii="Lato" w:hAnsi="Lato"/>
-          <w:b/>
-          <w:bCs/>
-          <w:sz w:val="24"/>
-          <w:szCs w:val="24"/>
-        </w:rPr>
-        <w:t>Transform the original dataset</w:t>
-      </w:r>
-      <w:r>
-        <w:rPr>
-          <w:rFonts w:ascii="Lato" w:hAnsi="Lato"/>
-          <w:b/>
-          <w:bCs/>
-          <w:sz w:val="24"/>
-          <w:szCs w:val="24"/>
-        </w:rPr>
-        <w:t xml:space="preserve">: </w:t>
-      </w:r>
-      <w:r>
-        <w:rPr>
-          <w:rFonts w:ascii="Lato" w:hAnsi="Lato"/>
-        </w:rPr>
-        <w:t xml:space="preserve">In this last step we will use the </w:t>
+        <w:t>In this last step</w:t>
+      </w:r>
+      <w:r>
+        <w:rPr>
+          <w:rFonts w:ascii="Lato" w:hAnsi="Lato"/>
+        </w:rPr>
+        <w:t>,</w:t>
+      </w:r>
+      <w:r>
+        <w:rPr>
+          <w:rFonts w:ascii="Lato" w:hAnsi="Lato"/>
+        </w:rPr>
+        <w:t xml:space="preserve"> we will use the </w:t>
       </w:r>
       <m:oMath>
         <m:r>
@@ -2149,7 +2251,19 @@
         <w:rPr>
           <w:rFonts w:ascii="Lato" w:hAnsi="Lato"/>
         </w:rPr>
-        <w:t xml:space="preserve"> is matrix of our transformed samples.</w:t>
+        <w:t xml:space="preserve"> is </w:t>
+      </w:r>
+      <w:r>
+        <w:rPr>
+          <w:rFonts w:ascii="Lato" w:hAnsi="Lato"/>
+        </w:rPr>
+        <w:t xml:space="preserve">the </w:t>
+      </w:r>
+      <w:r>
+        <w:rPr>
+          <w:rFonts w:ascii="Lato" w:hAnsi="Lato"/>
+        </w:rPr>
+        <w:t>matrix of our transformed samples.</w:t>
       </w:r>
     </w:p>
     <w:p>
@@ -2590,7 +2704,7 @@
           <w:spacing w:val="5"/>
           <w:szCs w:val="20"/>
         </w:rPr>
-        <w:t xml:space="preserve">The Data Matrix transformed to </w:t>
+        <w:t xml:space="preserve">The Data Matrix transformed </w:t>
       </w:r>
       <w:r>
         <w:rPr>
@@ -2599,6 +2713,24 @@
           <w:spacing w:val="5"/>
           <w:szCs w:val="20"/>
         </w:rPr>
+        <w:t>in</w:t>
+      </w:r>
+      <w:r>
+        <w:rPr>
+          <w:rFonts w:ascii="Lato" w:hAnsi="Lato" w:cs="Cairo"/>
+          <w:color w:val="000000"/>
+          <w:spacing w:val="5"/>
+          <w:szCs w:val="20"/>
+        </w:rPr>
+        <w:t xml:space="preserve">to </w:t>
+      </w:r>
+      <w:r>
+        <w:rPr>
+          <w:rFonts w:ascii="Lato" w:hAnsi="Lato" w:cs="Cairo"/>
+          <w:color w:val="000000"/>
+          <w:spacing w:val="5"/>
+          <w:szCs w:val="20"/>
+        </w:rPr>
         <w:t xml:space="preserve">the </w:t>
       </w:r>
       <w:r>
@@ -2610,6 +2742,25 @@
         </w:rPr>
         <w:t>new dimensionality.</w:t>
       </w:r>
+    </w:p>
+    <w:p>
+      <w:pPr>
+        <w:tabs>
+          <w:tab w:val="left" w:pos="10260"/>
+          <w:tab w:val="left" w:pos="10440"/>
+          <w:tab w:val="left" w:pos="10710"/>
+        </w:tabs>
+        <w:rPr>
+          <w:rFonts w:ascii="Lato Light" w:hAnsi="Lato Light" w:cs="Cairo"/>
+          <w:b/>
+          <w:bCs/>
+          <w:color w:val="000000"/>
+          <w:spacing w:val="5"/>
+          <w:sz w:val="44"/>
+          <w:szCs w:val="40"/>
+          <w:u w:val="single"/>
+        </w:rPr>
+      </w:pPr>
     </w:p>
     <w:p>
       <w:pPr>
@@ -3574,6 +3725,7 @@
           <w:color w:val="000000"/>
           <w:bdr w:val="none" w:sz="0" w:space="0" w:color="auto" w:frame="1"/>
         </w:rPr>
+        <w:lastRenderedPageBreak/>
         <w:t>  </w:t>
       </w:r>
     </w:p>
@@ -3669,7 +3821,6 @@
           <w:bdr w:val="none" w:sz="0" w:space="0" w:color="auto" w:frame="1"/>
           <w:lang w:val="fr-CA"/>
         </w:rPr>
-        <w:lastRenderedPageBreak/>
         <w:t>      </w:t>
       </w:r>
     </w:p>
@@ -3948,7 +4099,71 @@
           <w:color w:val="000000"/>
           <w:spacing w:val="5"/>
         </w:rPr>
-        <w:t>Pandas library which is in the background of this algorithm, it help us load the data from different source (CSV, TSV, Excel) and convert it into numpy matrix we can us in our algorithm.</w:t>
+        <w:t>Pandas library which is in the background of this algorithm, it help</w:t>
+      </w:r>
+      <w:r>
+        <w:rPr>
+          <w:rFonts w:ascii="Lato" w:hAnsi="Lato" w:cs="Cairo"/>
+          <w:color w:val="000000"/>
+          <w:spacing w:val="5"/>
+        </w:rPr>
+        <w:t>s</w:t>
+      </w:r>
+      <w:r>
+        <w:rPr>
+          <w:rFonts w:ascii="Lato" w:hAnsi="Lato" w:cs="Cairo"/>
+          <w:color w:val="000000"/>
+          <w:spacing w:val="5"/>
+        </w:rPr>
+        <w:t xml:space="preserve"> us load the data from </w:t>
+      </w:r>
+      <w:r>
+        <w:rPr>
+          <w:rFonts w:ascii="Lato" w:hAnsi="Lato" w:cs="Cairo"/>
+          <w:color w:val="000000"/>
+          <w:spacing w:val="5"/>
+        </w:rPr>
+        <w:t xml:space="preserve">the </w:t>
+      </w:r>
+      <w:r>
+        <w:rPr>
+          <w:rFonts w:ascii="Lato" w:hAnsi="Lato" w:cs="Cairo"/>
+          <w:color w:val="000000"/>
+          <w:spacing w:val="5"/>
+        </w:rPr>
+        <w:t xml:space="preserve">different source (CSV, TSV, </w:t>
+      </w:r>
+      <w:r>
+        <w:rPr>
+          <w:rFonts w:ascii="Lato" w:hAnsi="Lato" w:cs="Cairo"/>
+          <w:color w:val="000000"/>
+          <w:spacing w:val="5"/>
+        </w:rPr>
+        <w:t>and Excel</w:t>
+      </w:r>
+      <w:r>
+        <w:rPr>
+          <w:rFonts w:ascii="Lato" w:hAnsi="Lato" w:cs="Cairo"/>
+          <w:color w:val="000000"/>
+          <w:spacing w:val="5"/>
+        </w:rPr>
+        <w:t>) and convert it into numpy matrix we can us</w:t>
+      </w:r>
+      <w:r>
+        <w:rPr>
+          <w:rFonts w:ascii="Lato" w:hAnsi="Lato" w:cs="Cairo"/>
+          <w:color w:val="000000"/>
+          <w:spacing w:val="5"/>
+        </w:rPr>
+        <w:t>e</w:t>
+      </w:r>
+      <w:r>
+        <w:rPr>
+          <w:rFonts w:ascii="Lato" w:hAnsi="Lato" w:cs="Cairo"/>
+          <w:color w:val="000000"/>
+          <w:spacing w:val="5"/>
+        </w:rPr>
+        <w:t xml:space="preserve"> in our algorithm.</w:t>
       </w:r>
     </w:p>
     <w:p>
@@ -4106,7 +4321,23 @@
           <w:color w:val="111111"/>
           <w:shd w:val="clear" w:color="auto" w:fill="FFFFFF"/>
         </w:rPr>
-        <w:t xml:space="preserve"> but it’s not so important because the purpose is to reduce the dimensionality and by that we could find a boundary to separate the data for classification task by some machine learning algorithm like Logistic regression or doing Support Vector machine or Even Naïve Bayes Algorithm. The Other side of comparison is time and this time the one implemented in the Library beats our algorithm like the figure describe bellow, </w:t>
+        <w:t xml:space="preserve"> but it’s not so important because the purpose is to reduce the dimensionality and by that we could find a boundary to separate the data for classification task by some machine learning algorithm like Logistic regression or doing Support Vector machine or Even Naïve Bayes Algorithm. The Other side of</w:t>
+      </w:r>
+      <w:r>
+        <w:rPr>
+          <w:rFonts w:ascii="Lato" w:hAnsi="Lato"/>
+          <w:color w:val="111111"/>
+          <w:shd w:val="clear" w:color="auto" w:fill="FFFFFF"/>
+        </w:rPr>
+        <w:t xml:space="preserve"> the</w:t>
+      </w:r>
+      <w:r>
+        <w:rPr>
+          <w:rFonts w:ascii="Lato" w:hAnsi="Lato"/>
+          <w:color w:val="111111"/>
+          <w:shd w:val="clear" w:color="auto" w:fill="FFFFFF"/>
+        </w:rPr>
+        <w:t xml:space="preserve"> comparison is time and this time the one implemented in the Library beats our algorithm like the figure describe bellow, </w:t>
       </w:r>
       <w:r>
         <w:rPr>
@@ -4326,7 +4557,39 @@
           <w:sz w:val="24"/>
           <w:szCs w:val="24"/>
         </w:rPr>
-        <w:t xml:space="preserve"> some dataset and make the comparison between Our Pca and Their Pca (Sklearn), here is some screen shot and the data corresponding</w:t>
+        <w:t xml:space="preserve"> some dataset and make the comparison between Our Pca and Their Pca</w:t>
+      </w:r>
+      <w:r>
+        <w:rPr>
+          <w:rFonts w:ascii="Lato" w:hAnsi="Lato"/>
+          <w:sz w:val="24"/>
+          <w:szCs w:val="24"/>
+        </w:rPr>
+        <w:t xml:space="preserve"> (Sklearn), here is some screen</w:t>
+      </w:r>
+      <w:r>
+        <w:rPr>
+          <w:rFonts w:ascii="Lato" w:hAnsi="Lato"/>
+          <w:sz w:val="24"/>
+          <w:szCs w:val="24"/>
+        </w:rPr>
+        <w:t>shot</w:t>
+      </w:r>
+      <w:r>
+        <w:rPr>
+          <w:rFonts w:ascii="Lato" w:hAnsi="Lato"/>
+          <w:sz w:val="24"/>
+          <w:szCs w:val="24"/>
+        </w:rPr>
+        <w:t>s</w:t>
+      </w:r>
+      <w:r>
+        <w:rPr>
+          <w:rFonts w:ascii="Lato" w:hAnsi="Lato"/>
+          <w:sz w:val="24"/>
+          <w:szCs w:val="24"/>
+        </w:rPr>
+        <w:t xml:space="preserve"> and the data corresponding</w:t>
       </w:r>
       <w:r>
         <w:rPr>
@@ -4399,7 +4662,39 @@
           <w:sz w:val="24"/>
           <w:szCs w:val="24"/>
         </w:rPr>
-        <w:t xml:space="preserve"> Here is result of reduction to 2D</w:t>
+        <w:t xml:space="preserve"> Here is </w:t>
+      </w:r>
+      <w:r>
+        <w:rPr>
+          <w:rFonts w:ascii="Lato" w:hAnsi="Lato"/>
+          <w:sz w:val="24"/>
+          <w:szCs w:val="24"/>
+        </w:rPr>
+        <w:t xml:space="preserve">the </w:t>
+      </w:r>
+      <w:r>
+        <w:rPr>
+          <w:rFonts w:ascii="Lato" w:hAnsi="Lato"/>
+          <w:sz w:val="24"/>
+          <w:szCs w:val="24"/>
+        </w:rPr>
+        <w:t xml:space="preserve">result of </w:t>
+      </w:r>
+      <w:r>
+        <w:rPr>
+          <w:rFonts w:ascii="Lato" w:hAnsi="Lato"/>
+          <w:sz w:val="24"/>
+          <w:szCs w:val="24"/>
+        </w:rPr>
+        <w:t xml:space="preserve">the </w:t>
+      </w:r>
+      <w:r>
+        <w:rPr>
+          <w:rFonts w:ascii="Lato" w:hAnsi="Lato"/>
+          <w:sz w:val="24"/>
+          <w:szCs w:val="24"/>
+        </w:rPr>
+        <w:t>reduction to 2D</w:t>
       </w:r>
       <w:r>
         <w:rPr>
@@ -4611,14 +4906,27 @@
       <w:r>
         <w:t xml:space="preserve">Figure </w:t>
       </w:r>
-      <w:fldSimple w:instr=" SEQ Figure \* ARABIC ">
-        <w:r>
-          <w:rPr>
-            <w:noProof/>
-          </w:rPr>
-          <w:t>1</w:t>
-        </w:r>
-      </w:fldSimple>
+      <w:r>
+        <w:fldChar w:fldCharType="begin"/>
+      </w:r>
+      <w:r>
+        <w:instrText xml:space="preserve"> SEQ Figure \* ARABIC </w:instrText>
+      </w:r>
+      <w:r>
+        <w:fldChar w:fldCharType="separate"/>
+      </w:r>
+      <w:r>
+        <w:rPr>
+          <w:noProof/>
+        </w:rPr>
+        <w:t>1</w:t>
+      </w:r>
+      <w:r>
+        <w:rPr>
+          <w:noProof/>
+        </w:rPr>
+        <w:fldChar w:fldCharType="end"/>
+      </w:r>
       <w:r>
         <w:t xml:space="preserve"> Sklearn PCA Result</w:t>
       </w:r>
@@ -4636,14 +4944,27 @@
       <w:r>
         <w:t xml:space="preserve">Figure </w:t>
       </w:r>
-      <w:fldSimple w:instr=" SEQ Figure \* ARABIC ">
-        <w:r>
-          <w:rPr>
-            <w:noProof/>
-          </w:rPr>
-          <w:t>2</w:t>
-        </w:r>
-      </w:fldSimple>
+      <w:r>
+        <w:fldChar w:fldCharType="begin"/>
+      </w:r>
+      <w:r>
+        <w:instrText xml:space="preserve"> SEQ Figure \* ARABIC </w:instrText>
+      </w:r>
+      <w:r>
+        <w:fldChar w:fldCharType="separate"/>
+      </w:r>
+      <w:r>
+        <w:rPr>
+          <w:noProof/>
+        </w:rPr>
+        <w:t>2</w:t>
+      </w:r>
+      <w:r>
+        <w:rPr>
+          <w:noProof/>
+        </w:rPr>
+        <w:fldChar w:fldCharType="end"/>
+      </w:r>
       <w:r>
         <w:t xml:space="preserve"> Our PCA Result</w:t>
       </w:r>
@@ -4651,7 +4972,13 @@
     <w:p/>
     <w:p>
       <w:r>
-        <w:t>We See That Results are mirror of each other, we can obtain like Sklearn PCA by multiplying the result by</w:t>
+        <w:t xml:space="preserve">We See That Results are </w:t>
+      </w:r>
+      <w:r>
+        <w:t xml:space="preserve">the </w:t>
+      </w:r>
+      <w:r>
+        <w:t>mirror of each other, we can obtain like Sklearn PCA by multiplying the result by</w:t>
       </w:r>
       <m:oMath>
         <m:r>
@@ -4862,25 +5189,51 @@
       <w:r>
         <w:t xml:space="preserve">Figure </w:t>
       </w:r>
-      <w:fldSimple w:instr=" SEQ Figure \* ARABIC ">
-        <w:r>
-          <w:rPr>
-            <w:noProof/>
-          </w:rPr>
-          <w:t>3</w:t>
-        </w:r>
-      </w:fldSimple>
+      <w:r>
+        <w:fldChar w:fldCharType="begin"/>
+      </w:r>
+      <w:r>
+        <w:instrText xml:space="preserve"> SEQ Figure \* ARABIC </w:instrText>
+      </w:r>
+      <w:r>
+        <w:fldChar w:fldCharType="separate"/>
+      </w:r>
+      <w:r>
+        <w:rPr>
+          <w:noProof/>
+        </w:rPr>
+        <w:t>3</w:t>
+      </w:r>
+      <w:r>
+        <w:rPr>
+          <w:noProof/>
+        </w:rPr>
+        <w:fldChar w:fldCharType="end"/>
+      </w:r>
       <w:r>
         <w:t xml:space="preserve"> Sklearn PCA Result in 3D                                       Figure </w:t>
       </w:r>
-      <w:fldSimple w:instr=" SEQ Figure \* ARABIC ">
-        <w:r>
-          <w:rPr>
-            <w:noProof/>
-          </w:rPr>
-          <w:t>4</w:t>
-        </w:r>
-      </w:fldSimple>
+      <w:r>
+        <w:fldChar w:fldCharType="begin"/>
+      </w:r>
+      <w:r>
+        <w:instrText xml:space="preserve"> SEQ Figure \* ARABIC </w:instrText>
+      </w:r>
+      <w:r>
+        <w:fldChar w:fldCharType="separate"/>
+      </w:r>
+      <w:r>
+        <w:rPr>
+          <w:noProof/>
+        </w:rPr>
+        <w:t>4</w:t>
+      </w:r>
+      <w:r>
+        <w:rPr>
+          <w:noProof/>
+        </w:rPr>
+        <w:fldChar w:fldCharType="end"/>
+      </w:r>
       <w:r>
         <w:t xml:space="preserve"> </w:t>
       </w:r>
@@ -4915,7 +5268,23 @@
           <w:sz w:val="24"/>
           <w:szCs w:val="24"/>
         </w:rPr>
-        <w:t xml:space="preserve">The rest of the example are in the Github Repository, just use this </w:t>
+        <w:t>The rest of the example</w:t>
+      </w:r>
+      <w:r>
+        <w:rPr>
+          <w:rFonts w:ascii="Lato" w:hAnsi="Lato"/>
+          <w:sz w:val="24"/>
+          <w:szCs w:val="24"/>
+        </w:rPr>
+        <w:t>s</w:t>
+      </w:r>
+      <w:r>
+        <w:rPr>
+          <w:rFonts w:ascii="Lato" w:hAnsi="Lato"/>
+          <w:sz w:val="24"/>
+          <w:szCs w:val="24"/>
+        </w:rPr>
+        <w:t xml:space="preserve"> are in the Github Repository, just use this </w:t>
       </w:r>
       <w:hyperlink r:id="rId15" w:history="1">
         <w:r>
@@ -4939,28 +5308,6 @@
     </w:p>
     <w:p>
       <w:pPr>
-        <w:rPr>
-          <w:rFonts w:ascii="Lato" w:hAnsi="Lato"/>
-          <w:b/>
-          <w:bCs/>
-          <w:sz w:val="24"/>
-          <w:szCs w:val="24"/>
-        </w:rPr>
-      </w:pPr>
-    </w:p>
-    <w:p>
-      <w:pPr>
-        <w:rPr>
-          <w:rFonts w:ascii="Lato" w:hAnsi="Lato"/>
-          <w:b/>
-          <w:bCs/>
-          <w:sz w:val="24"/>
-          <w:szCs w:val="24"/>
-        </w:rPr>
-      </w:pPr>
-    </w:p>
-    <w:p>
-      <w:pPr>
         <w:tabs>
           <w:tab w:val="left" w:pos="10260"/>
           <w:tab w:val="left" w:pos="10440"/>
@@ -4977,6 +5324,8 @@
           <w:szCs w:val="52"/>
         </w:rPr>
       </w:pPr>
+      <w:bookmarkStart w:id="0" w:name="_GoBack"/>
+      <w:bookmarkEnd w:id="0"/>
       <w:r>
         <w:rPr>
           <w:rFonts w:ascii="Lato Light" w:hAnsi="Lato Light" w:cs="Cairo"/>
@@ -4987,6 +5336,7 @@
           <w:sz w:val="56"/>
           <w:szCs w:val="52"/>
         </w:rPr>
+        <w:lastRenderedPageBreak/>
         <w:t>Chapter I</w:t>
       </w:r>
       <w:r>
@@ -5462,31 +5812,7 @@
             <w:spacing w:val="5"/>
             <w:sz w:val="24"/>
           </w:rPr>
-          <m:t>Ο (</m:t>
-        </m:r>
-        <m:r>
-          <m:rPr>
-            <m:sty m:val="bi"/>
-          </m:rPr>
-          <w:rPr>
-            <w:rFonts w:ascii="Cambria Math" w:hAnsi="Cambria Math" w:cs="Cairo"/>
-            <w:color w:val="000000"/>
-            <w:spacing w:val="5"/>
-            <w:sz w:val="24"/>
-          </w:rPr>
-          <m:t>m</m:t>
-        </m:r>
-        <m:r>
-          <m:rPr>
-            <m:sty m:val="bi"/>
-          </m:rPr>
-          <w:rPr>
-            <w:rFonts w:ascii="Cambria Math" w:hAnsi="Cambria Math" w:cs="Cairo"/>
-            <w:color w:val="000000"/>
-            <w:spacing w:val="5"/>
-            <w:sz w:val="24"/>
-          </w:rPr>
-          <m:t>)</m:t>
+          <m:t>Ο (m)</m:t>
         </m:r>
       </m:oMath>
       <w:r>
@@ -5677,19 +6003,7 @@
             <w:spacing w:val="5"/>
             <w:sz w:val="24"/>
           </w:rPr>
-          <m:t>(</m:t>
-        </m:r>
-        <m:r>
-          <m:rPr>
-            <m:sty m:val="bi"/>
-          </m:rPr>
-          <w:rPr>
-            <w:rFonts w:ascii="Cambria Math" w:eastAsiaTheme="minorEastAsia" w:hAnsi="Cambria Math" w:cs="Cairo"/>
-            <w:color w:val="000000"/>
-            <w:spacing w:val="5"/>
-            <w:sz w:val="24"/>
-          </w:rPr>
-          <m:t>1 × m)</m:t>
+          <m:t>(1 × m)</m:t>
         </m:r>
       </m:oMath>
       <w:r>
@@ -5729,43 +6043,7 @@
                 <w:spacing w:val="5"/>
                 <w:sz w:val="24"/>
               </w:rPr>
-              <m:t xml:space="preserve"> </m:t>
-            </m:r>
-            <m:r>
-              <m:rPr>
-                <m:sty m:val="bi"/>
-              </m:rPr>
-              <w:rPr>
-                <w:rFonts w:ascii="Cambria Math" w:eastAsiaTheme="minorEastAsia" w:hAnsi="Cambria Math" w:cs="Cairo"/>
-                <w:color w:val="000000"/>
-                <w:spacing w:val="5"/>
-                <w:sz w:val="24"/>
-              </w:rPr>
-              <m:t>m</m:t>
-            </m:r>
-            <m:r>
-              <m:rPr>
-                <m:sty m:val="bi"/>
-              </m:rPr>
-              <w:rPr>
-                <w:rFonts w:ascii="Cambria Math" w:eastAsiaTheme="minorEastAsia" w:hAnsi="Cambria Math" w:cs="Cairo"/>
-                <w:color w:val="000000"/>
-                <w:spacing w:val="5"/>
-                <w:sz w:val="24"/>
-              </w:rPr>
-              <m:t xml:space="preserve"> × </m:t>
-            </m:r>
-            <m:r>
-              <m:rPr>
-                <m:sty m:val="bi"/>
-              </m:rPr>
-              <w:rPr>
-                <w:rFonts w:ascii="Cambria Math" w:eastAsiaTheme="minorEastAsia" w:hAnsi="Cambria Math" w:cs="Cairo"/>
-                <w:color w:val="000000"/>
-                <w:spacing w:val="5"/>
-                <w:sz w:val="24"/>
-              </w:rPr>
-              <m:t>1</m:t>
+              <m:t xml:space="preserve"> m × 1</m:t>
             </m:r>
           </m:e>
         </m:d>
@@ -5823,31 +6101,7 @@
             <w:spacing w:val="5"/>
             <w:sz w:val="24"/>
           </w:rPr>
-          <m:t>Ο (</m:t>
-        </m:r>
-        <m:r>
-          <m:rPr>
-            <m:sty m:val="bi"/>
-          </m:rPr>
-          <w:rPr>
-            <w:rFonts w:ascii="Cambria Math" w:hAnsi="Cambria Math" w:cs="Cairo"/>
-            <w:color w:val="000000"/>
-            <w:spacing w:val="5"/>
-            <w:sz w:val="24"/>
-          </w:rPr>
-          <m:t>m</m:t>
-        </m:r>
-        <m:r>
-          <m:rPr>
-            <m:sty m:val="bi"/>
-          </m:rPr>
-          <w:rPr>
-            <w:rFonts w:ascii="Cambria Math" w:hAnsi="Cambria Math" w:cs="Cairo"/>
-            <w:color w:val="000000"/>
-            <w:spacing w:val="5"/>
-            <w:sz w:val="24"/>
-          </w:rPr>
-          <m:t>)</m:t>
+          <m:t>Ο (m)</m:t>
         </m:r>
       </m:oMath>
       <w:r>
@@ -5881,43 +6135,7 @@
             <w:spacing w:val="5"/>
             <w:sz w:val="24"/>
           </w:rPr>
-          <m:t>Ο (n</m:t>
-        </m:r>
-        <m:r>
-          <m:rPr>
-            <m:sty m:val="bi"/>
-          </m:rPr>
-          <w:rPr>
-            <w:rFonts w:ascii="Cambria Math" w:hAnsi="Cambria Math" w:cs="Cairo"/>
-            <w:color w:val="000000"/>
-            <w:spacing w:val="5"/>
-            <w:sz w:val="24"/>
-          </w:rPr>
-          <m:t>m</m:t>
-        </m:r>
-        <m:r>
-          <m:rPr>
-            <m:sty m:val="bi"/>
-          </m:rPr>
-          <w:rPr>
-            <w:rFonts w:ascii="Cambria Math" w:hAnsi="Cambria Math" w:cs="Cairo"/>
-            <w:color w:val="000000"/>
-            <w:spacing w:val="5"/>
-            <w:sz w:val="24"/>
-          </w:rPr>
-          <m:t>c</m:t>
-        </m:r>
-        <m:r>
-          <m:rPr>
-            <m:sty m:val="bi"/>
-          </m:rPr>
-          <w:rPr>
-            <w:rFonts w:ascii="Cambria Math" w:hAnsi="Cambria Math" w:cs="Cairo"/>
-            <w:color w:val="000000"/>
-            <w:spacing w:val="5"/>
-            <w:sz w:val="24"/>
-          </w:rPr>
-          <m:t>)</m:t>
+          <m:t>Ο (nmc)</m:t>
         </m:r>
       </m:oMath>
       <w:r>
@@ -6188,33 +6406,7 @@
                   <w:sz w:val="28"/>
                   <w:szCs w:val="24"/>
                 </w:rPr>
-                <m:t>+ n</m:t>
-              </m:r>
-              <m:r>
-                <m:rPr>
-                  <m:sty m:val="bi"/>
-                </m:rPr>
-                <w:rPr>
-                  <w:rFonts w:ascii="Cambria Math" w:hAnsi="Cambria Math" w:cs="Cairo"/>
-                  <w:color w:val="000000"/>
-                  <w:spacing w:val="5"/>
-                  <w:sz w:val="28"/>
-                  <w:szCs w:val="24"/>
-                </w:rPr>
-                <m:t>mc</m:t>
-              </m:r>
-              <m:r>
-                <m:rPr>
-                  <m:sty m:val="bi"/>
-                </m:rPr>
-                <w:rPr>
-                  <w:rFonts w:ascii="Cambria Math" w:hAnsi="Cambria Math" w:cs="Cairo"/>
-                  <w:color w:val="000000"/>
-                  <w:spacing w:val="5"/>
-                  <w:sz w:val="28"/>
-                  <w:szCs w:val="24"/>
-                </w:rPr>
-                <m:t>+m</m:t>
+                <m:t>+ nmc+m</m:t>
               </m:r>
             </m:e>
           </m:d>
@@ -7003,6 +7195,7 @@
           <w:sz w:val="44"/>
           <w:szCs w:val="40"/>
         </w:rPr>
+        <w:lastRenderedPageBreak/>
         <w:t>E</w:t>
       </w:r>
       <w:r>
@@ -9524,18 +9717,7 @@
                 <w:sz w:val="32"/>
                 <w:szCs w:val="32"/>
               </w:rPr>
-              <m:t>9</m:t>
-            </m:r>
-            <m:r>
-              <m:rPr>
-                <m:sty m:val="bi"/>
-              </m:rPr>
-              <w:rPr>
-                <w:rFonts w:ascii="Cambria Math" w:hAnsi="Cambria Math"/>
-                <w:sz w:val="32"/>
-                <w:szCs w:val="32"/>
-              </w:rPr>
-              <m:t>00</m:t>
+              <m:t>900</m:t>
             </m:r>
           </m:den>
         </m:f>
@@ -10872,14 +11054,27 @@
       <w:r>
         <w:t xml:space="preserve">Figure </w:t>
       </w:r>
-      <w:fldSimple w:instr=" SEQ Figure \* ARABIC ">
-        <w:r>
-          <w:rPr>
-            <w:noProof/>
-          </w:rPr>
-          <w:t>5</w:t>
-        </w:r>
-      </w:fldSimple>
+      <w:r>
+        <w:fldChar w:fldCharType="begin"/>
+      </w:r>
+      <w:r>
+        <w:instrText xml:space="preserve"> SEQ Figure \* ARABIC </w:instrText>
+      </w:r>
+      <w:r>
+        <w:fldChar w:fldCharType="separate"/>
+      </w:r>
+      <w:r>
+        <w:rPr>
+          <w:noProof/>
+        </w:rPr>
+        <w:t>5</w:t>
+      </w:r>
+      <w:r>
+        <w:rPr>
+          <w:noProof/>
+        </w:rPr>
+        <w:fldChar w:fldCharType="end"/>
+      </w:r>
       <w:r>
         <w:t xml:space="preserve"> Empirical calculation for hstack function</w:t>
       </w:r>
@@ -10996,14 +11191,27 @@
       <w:r>
         <w:t xml:space="preserve">Figure </w:t>
       </w:r>
-      <w:fldSimple w:instr=" SEQ Figure \* ARABIC ">
-        <w:r>
-          <w:rPr>
-            <w:noProof/>
-          </w:rPr>
-          <w:t>6</w:t>
-        </w:r>
-      </w:fldSimple>
+      <w:r>
+        <w:fldChar w:fldCharType="begin"/>
+      </w:r>
+      <w:r>
+        <w:instrText xml:space="preserve"> SEQ Figure \* ARABIC </w:instrText>
+      </w:r>
+      <w:r>
+        <w:fldChar w:fldCharType="separate"/>
+      </w:r>
+      <w:r>
+        <w:rPr>
+          <w:noProof/>
+        </w:rPr>
+        <w:t>6</w:t>
+      </w:r>
+      <w:r>
+        <w:rPr>
+          <w:noProof/>
+        </w:rPr>
+        <w:fldChar w:fldCharType="end"/>
+      </w:r>
       <w:r>
         <w:t xml:space="preserve"> </w:t>
       </w:r>
@@ -11165,14 +11373,27 @@
       <w:r>
         <w:t xml:space="preserve">Figure </w:t>
       </w:r>
-      <w:fldSimple w:instr=" SEQ Figure \* ARABIC ">
-        <w:r>
-          <w:rPr>
-            <w:noProof/>
-          </w:rPr>
-          <w:t>7</w:t>
-        </w:r>
-      </w:fldSimple>
+      <w:r>
+        <w:fldChar w:fldCharType="begin"/>
+      </w:r>
+      <w:r>
+        <w:instrText xml:space="preserve"> SEQ Figure \* ARABIC </w:instrText>
+      </w:r>
+      <w:r>
+        <w:fldChar w:fldCharType="separate"/>
+      </w:r>
+      <w:r>
+        <w:rPr>
+          <w:noProof/>
+        </w:rPr>
+        <w:t>7</w:t>
+      </w:r>
+      <w:r>
+        <w:rPr>
+          <w:noProof/>
+        </w:rPr>
+        <w:fldChar w:fldCharType="end"/>
+      </w:r>
       <w:r>
         <w:t xml:space="preserve"> Empirical Calculation for Covariance function</w:t>
       </w:r>
@@ -11431,17 +11652,7 @@
           <w:szCs w:val="24"/>
           <w:shd w:val="clear" w:color="auto" w:fill="FFFFFF"/>
         </w:rPr>
-        <w:t>most PCA implementations perform SVD to improve the computational efficiency</w:t>
-      </w:r>
-      <w:r>
-        <w:rPr>
-          <w:rFonts w:ascii="Lato" w:hAnsi="Lato"/>
-          <w:color w:val="000000"/>
-          <w:sz w:val="24"/>
-          <w:szCs w:val="24"/>
-          <w:shd w:val="clear" w:color="auto" w:fill="FFFFFF"/>
-        </w:rPr>
-        <w:t>.</w:t>
+        <w:t>most PCA implementations perform SVD to improve the computational efficiency.</w:t>
       </w:r>
     </w:p>
     <w:sectPr>
@@ -11490,6 +11701,7 @@
         <w:docPartUnique/>
       </w:docPartObj>
     </w:sdtPr>
+    <w:sdtEndPr/>
     <w:sdtContent>
       <w:p>
         <w:pPr>
@@ -11564,7 +11776,7 @@
                                 <w:rPr>
                                   <w:noProof/>
                                 </w:rPr>
-                                <w:t>13</w:t>
+                                <w:t>9</w:t>
                               </w:r>
                               <w:r>
                                 <w:rPr>
@@ -11630,7 +11842,7 @@
                           <w:rPr>
                             <w:noProof/>
                           </w:rPr>
-                          <w:t>13</w:t>
+                          <w:t>9</w:t>
                         </w:r>
                         <w:r>
                           <w:rPr>
@@ -13737,585 +13949,6 @@
 </w:styles>
 </file>
 
-<file path=word/glossary/document.xml><?xml version="1.0" encoding="utf-8"?>
-<w:glossaryDocument xmlns:wpc="http://schemas.microsoft.com/office/word/2010/wordprocessingCanvas" xmlns:mc="http://schemas.openxmlformats.org/markup-compatibility/2006" xmlns:o="urn:schemas-microsoft-com:office:office" xmlns:r="http://schemas.openxmlformats.org/officeDocument/2006/relationships" xmlns:m="http://schemas.openxmlformats.org/officeDocument/2006/math" xmlns:v="urn:schemas-microsoft-com:vml" xmlns:wp14="http://schemas.microsoft.com/office/word/2010/wordprocessingDrawing" xmlns:wp="http://schemas.openxmlformats.org/drawingml/2006/wordprocessingDrawing" xmlns:w10="urn:schemas-microsoft-com:office:word" xmlns:w="http://schemas.openxmlformats.org/wordprocessingml/2006/main" xmlns:w14="http://schemas.microsoft.com/office/word/2010/wordml" xmlns:w15="http://schemas.microsoft.com/office/word/2012/wordml" xmlns:wpg="http://schemas.microsoft.com/office/word/2010/wordprocessingGroup" xmlns:wpi="http://schemas.microsoft.com/office/word/2010/wordprocessingInk" xmlns:wne="http://schemas.microsoft.com/office/word/2006/wordml" xmlns:wps="http://schemas.microsoft.com/office/word/2010/wordprocessingShape" mc:Ignorable="w14 w15 wp14"/>
-</file>
-
-<file path=word/glossary/fontTable.xml><?xml version="1.0" encoding="utf-8"?>
-<w:fonts xmlns:mc="http://schemas.openxmlformats.org/markup-compatibility/2006" xmlns:r="http://schemas.openxmlformats.org/officeDocument/2006/relationships" xmlns:w="http://schemas.openxmlformats.org/wordprocessingml/2006/main" xmlns:w14="http://schemas.microsoft.com/office/word/2010/wordml" xmlns:w15="http://schemas.microsoft.com/office/word/2012/wordml" mc:Ignorable="w14 w15">
-  <w:font w:name="Wingdings">
-    <w:panose1 w:val="05000000000000000000"/>
-    <w:charset w:val="02"/>
-    <w:family w:val="auto"/>
-    <w:pitch w:val="variable"/>
-    <w:sig w:usb0="00000000" w:usb1="10000000" w:usb2="00000000" w:usb3="00000000" w:csb0="80000000" w:csb1="00000000"/>
-  </w:font>
-  <w:font w:name="Times New Roman">
-    <w:panose1 w:val="02020603050405020304"/>
-    <w:charset w:val="00"/>
-    <w:family w:val="roman"/>
-    <w:pitch w:val="variable"/>
-    <w:sig w:usb0="E0002EFF" w:usb1="C000785B" w:usb2="00000009" w:usb3="00000000" w:csb0="000001FF" w:csb1="00000000"/>
-  </w:font>
-  <w:font w:name="Courier New">
-    <w:panose1 w:val="02070309020205020404"/>
-    <w:charset w:val="00"/>
-    <w:family w:val="modern"/>
-    <w:pitch w:val="fixed"/>
-    <w:sig w:usb0="E0002EFF" w:usb1="C0007843" w:usb2="00000009" w:usb3="00000000" w:csb0="000001FF" w:csb1="00000000"/>
-  </w:font>
-  <w:font w:name="Symbol">
-    <w:panose1 w:val="05050102010706020507"/>
-    <w:charset w:val="02"/>
-    <w:family w:val="roman"/>
-    <w:pitch w:val="variable"/>
-    <w:sig w:usb0="00000000" w:usb1="10000000" w:usb2="00000000" w:usb3="00000000" w:csb0="80000000" w:csb1="00000000"/>
-  </w:font>
-  <w:font w:name="Lato">
-    <w:panose1 w:val="020F0502020204030203"/>
-    <w:charset w:val="00"/>
-    <w:family w:val="swiss"/>
-    <w:pitch w:val="variable"/>
-    <w:sig w:usb0="A00000AF" w:usb1="5000604B" w:usb2="00000000" w:usb3="00000000" w:csb0="00000093" w:csb1="00000000"/>
-  </w:font>
-  <w:font w:name="Calibri">
-    <w:panose1 w:val="020F0502020204030204"/>
-    <w:charset w:val="00"/>
-    <w:family w:val="swiss"/>
-    <w:pitch w:val="variable"/>
-    <w:sig w:usb0="E0002AFF" w:usb1="C000247B" w:usb2="00000009" w:usb3="00000000" w:csb0="000001FF" w:csb1="00000000"/>
-  </w:font>
-  <w:font w:name="Cairo">
-    <w:panose1 w:val="00000500000000000000"/>
-    <w:charset w:val="00"/>
-    <w:family w:val="auto"/>
-    <w:pitch w:val="variable"/>
-    <w:sig w:usb0="00002007" w:usb1="00000001" w:usb2="00000008" w:usb3="00000000" w:csb0="000000D3" w:csb1="00000000"/>
-  </w:font>
-  <w:font w:name="Arial">
-    <w:panose1 w:val="020B0604020202020204"/>
-    <w:charset w:val="00"/>
-    <w:family w:val="swiss"/>
-    <w:pitch w:val="variable"/>
-    <w:sig w:usb0="E0002EFF" w:usb1="C000785B" w:usb2="00000009" w:usb3="00000000" w:csb0="000001FF" w:csb1="00000000"/>
-  </w:font>
-  <w:font w:name="Changa Light">
-    <w:panose1 w:val="00000400000000000000"/>
-    <w:charset w:val="00"/>
-    <w:family w:val="auto"/>
-    <w:pitch w:val="variable"/>
-    <w:sig w:usb0="00002007" w:usb1="00000001" w:usb2="00000008" w:usb3="00000000" w:csb0="000000D3" w:csb1="00000000"/>
-  </w:font>
-  <w:font w:name="Lato Light">
-    <w:panose1 w:val="020F0302020204030203"/>
-    <w:charset w:val="00"/>
-    <w:family w:val="swiss"/>
-    <w:pitch w:val="variable"/>
-    <w:sig w:usb0="A00000AF" w:usb1="5000604B" w:usb2="00000000" w:usb3="00000000" w:csb0="00000093" w:csb1="00000000"/>
-  </w:font>
-  <w:font w:name="Lato Black">
-    <w:panose1 w:val="020F0A02020204030203"/>
-    <w:charset w:val="00"/>
-    <w:family w:val="swiss"/>
-    <w:pitch w:val="variable"/>
-    <w:sig w:usb0="A00000AF" w:usb1="5000604B" w:usb2="00000000" w:usb3="00000000" w:csb0="00000093" w:csb1="00000000"/>
-  </w:font>
-  <w:font w:name="Cambria Math">
-    <w:panose1 w:val="02040503050406030204"/>
-    <w:charset w:val="00"/>
-    <w:family w:val="roman"/>
-    <w:pitch w:val="variable"/>
-    <w:sig w:usb0="E00006FF" w:usb1="420024FF" w:usb2="02000000" w:usb3="00000000" w:csb0="0000019F" w:csb1="00000000"/>
-  </w:font>
-  <w:font w:name="Calibri Light">
-    <w:panose1 w:val="020F0302020204030204"/>
-    <w:charset w:val="00"/>
-    <w:family w:val="swiss"/>
-    <w:pitch w:val="variable"/>
-    <w:sig w:usb0="E0002AFF" w:usb1="C000247B" w:usb2="00000009" w:usb3="00000000" w:csb0="000001FF" w:csb1="00000000"/>
-  </w:font>
-</w:fonts>
-</file>
-
-<file path=word/glossary/settings.xml><?xml version="1.0" encoding="utf-8"?>
-<w:settings xmlns:mc="http://schemas.openxmlformats.org/markup-compatibility/2006" xmlns:o="urn:schemas-microsoft-com:office:office" xmlns:r="http://schemas.openxmlformats.org/officeDocument/2006/relationships" xmlns:m="http://schemas.openxmlformats.org/officeDocument/2006/math" xmlns:v="urn:schemas-microsoft-com:vml" xmlns:w10="urn:schemas-microsoft-com:office:word" xmlns:w="http://schemas.openxmlformats.org/wordprocessingml/2006/main" xmlns:w14="http://schemas.microsoft.com/office/word/2010/wordml" xmlns:w15="http://schemas.microsoft.com/office/word/2012/wordml" xmlns:sl="http://schemas.openxmlformats.org/schemaLibrary/2006/main" mc:Ignorable="w14 w15">
-  <w:view w:val="normal"/>
-  <w:defaultTabStop w:val="720"/>
-  <w:characterSpacingControl w:val="doNotCompress"/>
-  <w:compat>
-    <w:useFELayout/>
-    <w:compatSetting w:name="compatibilityMode" w:uri="http://schemas.microsoft.com/office/word" w:val="15"/>
-    <w:compatSetting w:name="overrideTableStyleFontSizeAndJustification" w:uri="http://schemas.microsoft.com/office/word" w:val="1"/>
-    <w:compatSetting w:name="enableOpenTypeFeatures" w:uri="http://schemas.microsoft.com/office/word" w:val="1"/>
-    <w:compatSetting w:name="doNotFlipMirrorIndents" w:uri="http://schemas.microsoft.com/office/word" w:val="1"/>
-    <w:compatSetting w:name="differentiateMultirowTableHeaders" w:uri="http://schemas.microsoft.com/office/word" w:val="1"/>
-  </w:compat>
-  <w:rsids>
-    <w:rsidRoot w:val="00F730C7"/>
-    <w:rsid w:val="00F730C7"/>
-  </w:rsids>
-  <m:mathPr>
-    <m:mathFont m:val="Cambria Math"/>
-    <m:brkBin m:val="before"/>
-    <m:brkBinSub m:val="--"/>
-    <m:smallFrac m:val="0"/>
-    <m:dispDef/>
-    <m:lMargin m:val="0"/>
-    <m:rMargin m:val="0"/>
-    <m:defJc m:val="centerGroup"/>
-    <m:wrapIndent m:val="1440"/>
-    <m:intLim m:val="subSup"/>
-    <m:naryLim m:val="undOvr"/>
-  </m:mathPr>
-  <w:themeFontLang w:val="en-US" w:bidi="ar-SA"/>
-  <w:clrSchemeMapping w:bg1="light1" w:t1="dark1" w:bg2="light2" w:t2="dark2" w:accent1="accent1" w:accent2="accent2" w:accent3="accent3" w:accent4="accent4" w:accent5="accent5" w:accent6="accent6" w:hyperlink="hyperlink" w:followedHyperlink="followedHyperlink"/>
-  <w:decimalSymbol w:val="."/>
-  <w:listSeparator w:val=","/>
-  <w15:chartTrackingRefBased/>
-</w:settings>
-</file>
-
-<file path=word/glossary/styles.xml><?xml version="1.0" encoding="utf-8"?>
-<w:styles xmlns:mc="http://schemas.openxmlformats.org/markup-compatibility/2006" xmlns:r="http://schemas.openxmlformats.org/officeDocument/2006/relationships" xmlns:w="http://schemas.openxmlformats.org/wordprocessingml/2006/main" xmlns:w14="http://schemas.microsoft.com/office/word/2010/wordml" xmlns:w15="http://schemas.microsoft.com/office/word/2012/wordml" mc:Ignorable="w14 w15">
-  <w:docDefaults>
-    <w:rPrDefault>
-      <w:rPr>
-        <w:rFonts w:asciiTheme="minorHAnsi" w:eastAsiaTheme="minorEastAsia" w:hAnsiTheme="minorHAnsi" w:cstheme="minorBidi"/>
-        <w:sz w:val="22"/>
-        <w:szCs w:val="22"/>
-        <w:lang w:val="en-US" w:eastAsia="en-US" w:bidi="ar-SA"/>
-      </w:rPr>
-    </w:rPrDefault>
-    <w:pPrDefault>
-      <w:pPr>
-        <w:spacing w:after="160" w:line="259" w:lineRule="auto"/>
-      </w:pPr>
-    </w:pPrDefault>
-  </w:docDefaults>
-  <w:latentStyles w:defLockedState="0" w:defUIPriority="99" w:defSemiHidden="0" w:defUnhideWhenUsed="0" w:defQFormat="0" w:count="371">
-    <w:lsdException w:name="Normal" w:uiPriority="0" w:qFormat="1"/>
-    <w:lsdException w:name="heading 1" w:uiPriority="9" w:qFormat="1"/>
-    <w:lsdException w:name="heading 2" w:semiHidden="1" w:uiPriority="9" w:unhideWhenUsed="1" w:qFormat="1"/>
-    <w:lsdException w:name="heading 3" w:semiHidden="1" w:uiPriority="9" w:unhideWhenUsed="1" w:qFormat="1"/>
-    <w:lsdException w:name="heading 4" w:semiHidden="1" w:uiPriority="9" w:unhideWhenUsed="1" w:qFormat="1"/>
-    <w:lsdException w:name="heading 5" w:semiHidden="1" w:uiPriority="9" w:unhideWhenUsed="1" w:qFormat="1"/>
-    <w:lsdException w:name="heading 6" w:semiHidden="1" w:uiPriority="9" w:unhideWhenUsed="1" w:qFormat="1"/>
-    <w:lsdException w:name="heading 7" w:semiHidden="1" w:uiPriority="9" w:unhideWhenUsed="1" w:qFormat="1"/>
-    <w:lsdException w:name="heading 8" w:semiHidden="1" w:uiPriority="9" w:unhideWhenUsed="1" w:qFormat="1"/>
-    <w:lsdException w:name="heading 9" w:semiHidden="1" w:uiPriority="9" w:unhideWhenUsed="1" w:qFormat="1"/>
-    <w:lsdException w:name="index 1" w:semiHidden="1" w:unhideWhenUsed="1"/>
-    <w:lsdException w:name="index 2" w:semiHidden="1" w:unhideWhenUsed="1"/>
-    <w:lsdException w:name="index 3" w:semiHidden="1" w:unhideWhenUsed="1"/>
-    <w:lsdException w:name="index 4" w:semiHidden="1" w:unhideWhenUsed="1"/>
-    <w:lsdException w:name="index 5" w:semiHidden="1" w:unhideWhenUsed="1"/>
-    <w:lsdException w:name="index 6" w:semiHidden="1" w:unhideWhenUsed="1"/>
-    <w:lsdException w:name="index 7" w:semiHidden="1" w:unhideWhenUsed="1"/>
-    <w:lsdException w:name="index 8" w:semiHidden="1" w:unhideWhenUsed="1"/>
-    <w:lsdException w:name="index 9" w:semiHidden="1" w:unhideWhenUsed="1"/>
-    <w:lsdException w:name="toc 1" w:semiHidden="1" w:uiPriority="39" w:unhideWhenUsed="1"/>
-    <w:lsdException w:name="toc 2" w:semiHidden="1" w:uiPriority="39" w:unhideWhenUsed="1"/>
-    <w:lsdException w:name="toc 3" w:semiHidden="1" w:uiPriority="39" w:unhideWhenUsed="1"/>
-    <w:lsdException w:name="toc 4" w:semiHidden="1" w:uiPriority="39" w:unhideWhenUsed="1"/>
-    <w:lsdException w:name="toc 5" w:semiHidden="1" w:uiPriority="39" w:unhideWhenUsed="1"/>
-    <w:lsdException w:name="toc 6" w:semiHidden="1" w:uiPriority="39" w:unhideWhenUsed="1"/>
-    <w:lsdException w:name="toc 7" w:semiHidden="1" w:uiPriority="39" w:unhideWhenUsed="1"/>
-    <w:lsdException w:name="toc 8" w:semiHidden="1" w:uiPriority="39" w:unhideWhenUsed="1"/>
-    <w:lsdException w:name="toc 9" w:semiHidden="1" w:uiPriority="39" w:unhideWhenUsed="1"/>
-    <w:lsdException w:name="Normal Indent" w:semiHidden="1" w:unhideWhenUsed="1"/>
-    <w:lsdException w:name="footnote text" w:semiHidden="1" w:unhideWhenUsed="1"/>
-    <w:lsdException w:name="annotation text" w:semiHidden="1" w:unhideWhenUsed="1"/>
-    <w:lsdException w:name="header" w:semiHidden="1" w:unhideWhenUsed="1"/>
-    <w:lsdException w:name="footer" w:semiHidden="1" w:unhideWhenUsed="1"/>
-    <w:lsdException w:name="index heading" w:semiHidden="1" w:unhideWhenUsed="1"/>
-    <w:lsdException w:name="caption" w:semiHidden="1" w:uiPriority="35" w:unhideWhenUsed="1" w:qFormat="1"/>
-    <w:lsdException w:name="table of figures" w:semiHidden="1" w:unhideWhenUsed="1"/>
-    <w:lsdException w:name="envelope address" w:semiHidden="1" w:unhideWhenUsed="1"/>
-    <w:lsdException w:name="envelope return" w:semiHidden="1" w:unhideWhenUsed="1"/>
-    <w:lsdException w:name="footnote reference" w:semiHidden="1" w:unhideWhenUsed="1"/>
-    <w:lsdException w:name="annotation reference" w:semiHidden="1" w:unhideWhenUsed="1"/>
-    <w:lsdException w:name="line number" w:semiHidden="1" w:unhideWhenUsed="1"/>
-    <w:lsdException w:name="page number" w:semiHidden="1" w:unhideWhenUsed="1"/>
-    <w:lsdException w:name="endnote reference" w:semiHidden="1" w:unhideWhenUsed="1"/>
-    <w:lsdException w:name="endnote text" w:semiHidden="1" w:unhideWhenUsed="1"/>
-    <w:lsdException w:name="table of authorities" w:semiHidden="1" w:unhideWhenUsed="1"/>
-    <w:lsdException w:name="macro" w:semiHidden="1" w:unhideWhenUsed="1"/>
-    <w:lsdException w:name="toa heading" w:semiHidden="1" w:unhideWhenUsed="1"/>
-    <w:lsdException w:name="List" w:semiHidden="1" w:unhideWhenUsed="1"/>
-    <w:lsdException w:name="List Bullet" w:semiHidden="1" w:unhideWhenUsed="1"/>
-    <w:lsdException w:name="List Number" w:semiHidden="1" w:unhideWhenUsed="1"/>
-    <w:lsdException w:name="List 2" w:semiHidden="1" w:unhideWhenUsed="1"/>
-    <w:lsdException w:name="List 3" w:semiHidden="1" w:unhideWhenUsed="1"/>
-    <w:lsdException w:name="List 4" w:semiHidden="1" w:unhideWhenUsed="1"/>
-    <w:lsdException w:name="List 5" w:semiHidden="1" w:unhideWhenUsed="1"/>
-    <w:lsdException w:name="List Bullet 2" w:semiHidden="1" w:unhideWhenUsed="1"/>
-    <w:lsdException w:name="List Bullet 3" w:semiHidden="1" w:unhideWhenUsed="1"/>
-    <w:lsdException w:name="List Bullet 4" w:semiHidden="1" w:unhideWhenUsed="1"/>
-    <w:lsdException w:name="List Bullet 5" w:semiHidden="1" w:unhideWhenUsed="1"/>
-    <w:lsdException w:name="List Number 2" w:semiHidden="1" w:unhideWhenUsed="1"/>
-    <w:lsdException w:name="List Number 3" w:semiHidden="1" w:unhideWhenUsed="1"/>
-    <w:lsdException w:name="List Number 4" w:semiHidden="1" w:unhideWhenUsed="1"/>
-    <w:lsdException w:name="List Number 5" w:semiHidden="1" w:unhideWhenUsed="1"/>
-    <w:lsdException w:name="Title" w:uiPriority="10" w:qFormat="1"/>
-    <w:lsdException w:name="Closing" w:semiHidden="1" w:unhideWhenUsed="1"/>
-    <w:lsdException w:name="Signature" w:semiHidden="1" w:unhideWhenUsed="1"/>
-    <w:lsdException w:name="Default Paragraph Font" w:semiHidden="1" w:uiPriority="1" w:unhideWhenUsed="1"/>
-    <w:lsdException w:name="Body Text" w:semiHidden="1" w:unhideWhenUsed="1"/>
-    <w:lsdException w:name="Body Text Indent" w:semiHidden="1" w:unhideWhenUsed="1"/>
-    <w:lsdException w:name="List Continue" w:semiHidden="1" w:unhideWhenUsed="1"/>
-    <w:lsdException w:name="List Continue 2" w:semiHidden="1" w:unhideWhenUsed="1"/>
-    <w:lsdException w:name="List Continue 3" w:semiHidden="1" w:unhideWhenUsed="1"/>
-    <w:lsdException w:name="List Continue 4" w:semiHidden="1" w:unhideWhenUsed="1"/>
-    <w:lsdException w:name="List Continue 5" w:semiHidden="1" w:unhideWhenUsed="1"/>
-    <w:lsdException w:name="Message Header" w:semiHidden="1" w:unhideWhenUsed="1"/>
-    <w:lsdException w:name="Subtitle" w:uiPriority="11" w:qFormat="1"/>
-    <w:lsdException w:name="Salutation" w:semiHidden="1" w:unhideWhenUsed="1"/>
-    <w:lsdException w:name="Date" w:semiHidden="1" w:unhideWhenUsed="1"/>
-    <w:lsdException w:name="Body Text First Indent" w:semiHidden="1" w:unhideWhenUsed="1"/>
-    <w:lsdException w:name="Body Text First Indent 2" w:semiHidden="1" w:unhideWhenUsed="1"/>
-    <w:lsdException w:name="Note Heading" w:semiHidden="1" w:unhideWhenUsed="1"/>
-    <w:lsdException w:name="Body Text 2" w:semiHidden="1" w:unhideWhenUsed="1"/>
-    <w:lsdException w:name="Body Text 3" w:semiHidden="1" w:unhideWhenUsed="1"/>
-    <w:lsdException w:name="Body Text Indent 2" w:semiHidden="1" w:unhideWhenUsed="1"/>
-    <w:lsdException w:name="Body Text Indent 3" w:semiHidden="1" w:unhideWhenUsed="1"/>
-    <w:lsdException w:name="Block Text" w:semiHidden="1" w:unhideWhenUsed="1"/>
-    <w:lsdException w:name="Hyperlink" w:semiHidden="1" w:unhideWhenUsed="1"/>
-    <w:lsdException w:name="FollowedHyperlink" w:semiHidden="1" w:unhideWhenUsed="1"/>
-    <w:lsdException w:name="Strong" w:uiPriority="22" w:qFormat="1"/>
-    <w:lsdException w:name="Emphasis" w:uiPriority="20" w:qFormat="1"/>
-    <w:lsdException w:name="Document Map" w:semiHidden="1" w:unhideWhenUsed="1"/>
-    <w:lsdException w:name="Plain Text" w:semiHidden="1" w:unhideWhenUsed="1"/>
-    <w:lsdException w:name="E-mail Signature" w:semiHidden="1" w:unhideWhenUsed="1"/>
-    <w:lsdException w:name="HTML Top of Form" w:semiHidden="1" w:unhideWhenUsed="1"/>
-    <w:lsdException w:name="HTML Bottom of Form" w:semiHidden="1" w:unhideWhenUsed="1"/>
-    <w:lsdException w:name="Normal (Web)" w:semiHidden="1" w:unhideWhenUsed="1"/>
-    <w:lsdException w:name="HTML Acronym" w:semiHidden="1" w:unhideWhenUsed="1"/>
-    <w:lsdException w:name="HTML Address" w:semiHidden="1" w:unhideWhenUsed="1"/>
-    <w:lsdException w:name="HTML Cite" w:semiHidden="1" w:unhideWhenUsed="1"/>
-    <w:lsdException w:name="HTML Code" w:semiHidden="1" w:unhideWhenUsed="1"/>
-    <w:lsdException w:name="HTML Definition" w:semiHidden="1" w:unhideWhenUsed="1"/>
-    <w:lsdException w:name="HTML Keyboard" w:semiHidden="1" w:unhideWhenUsed="1"/>
-    <w:lsdException w:name="HTML Preformatted" w:semiHidden="1" w:unhideWhenUsed="1"/>
-    <w:lsdException w:name="HTML Sample" w:semiHidden="1" w:unhideWhenUsed="1"/>
-    <w:lsdException w:name="HTML Typewriter" w:semiHidden="1" w:unhideWhenUsed="1"/>
-    <w:lsdException w:name="HTML Variable" w:semiHidden="1" w:unhideWhenUsed="1"/>
-    <w:lsdException w:name="Normal Table" w:semiHidden="1" w:unhideWhenUsed="1"/>
-    <w:lsdException w:name="annotation subject" w:semiHidden="1" w:unhideWhenUsed="1"/>
-    <w:lsdException w:name="No List" w:semiHidden="1" w:unhideWhenUsed="1"/>
-    <w:lsdException w:name="Outline List 1" w:semiHidden="1" w:unhideWhenUsed="1"/>
-    <w:lsdException w:name="Outline List 2" w:semiHidden="1" w:unhideWhenUsed="1"/>
-    <w:lsdException w:name="Outline List 3" w:semiHidden="1" w:unhideWhenUsed="1"/>
-    <w:lsdException w:name="Table Simple 1" w:semiHidden="1" w:unhideWhenUsed="1"/>
-    <w:lsdException w:name="Table Simple 2" w:semiHidden="1" w:unhideWhenUsed="1"/>
-    <w:lsdException w:name="Table Simple 3" w:semiHidden="1" w:unhideWhenUsed="1"/>
-    <w:lsdException w:name="Table Classic 1" w:semiHidden="1" w:unhideWhenUsed="1"/>
-    <w:lsdException w:name="Table Classic 2" w:semiHidden="1" w:unhideWhenUsed="1"/>
-    <w:lsdException w:name="Table Classic 3" w:semiHidden="1" w:unhideWhenUsed="1"/>
-    <w:lsdException w:name="Table Classic 4" w:semiHidden="1" w:unhideWhenUsed="1"/>
-    <w:lsdException w:name="Table Colorful 1" w:semiHidden="1" w:unhideWhenUsed="1"/>
-    <w:lsdException w:name="Table Colorful 2" w:semiHidden="1" w:unhideWhenUsed="1"/>
-    <w:lsdException w:name="Table Colorful 3" w:semiHidden="1" w:unhideWhenUsed="1"/>
-    <w:lsdException w:name="Table Columns 1" w:semiHidden="1" w:unhideWhenUsed="1"/>
-    <w:lsdException w:name="Table Columns 2" w:semiHidden="1" w:unhideWhenUsed="1"/>
-    <w:lsdException w:name="Table Columns 3" w:semiHidden="1" w:unhideWhenUsed="1"/>
-    <w:lsdException w:name="Table Columns 4" w:semiHidden="1" w:unhideWhenUsed="1"/>
-    <w:lsdException w:name="Table Columns 5" w:semiHidden="1" w:unhideWhenUsed="1"/>
-    <w:lsdException w:name="Table Grid 1" w:semiHidden="1" w:unhideWhenUsed="1"/>
-    <w:lsdException w:name="Table Grid 2" w:semiHidden="1" w:unhideWhenUsed="1"/>
-    <w:lsdException w:name="Table Grid 3" w:semiHidden="1" w:unhideWhenUsed="1"/>
-    <w:lsdException w:name="Table Grid 4" w:semiHidden="1" w:unhideWhenUsed="1"/>
-    <w:lsdException w:name="Table Grid 5" w:semiHidden="1" w:unhideWhenUsed="1"/>
-    <w:lsdException w:name="Table Grid 6" w:semiHidden="1" w:unhideWhenUsed="1"/>
-    <w:lsdException w:name="Table Grid 7" w:semiHidden="1" w:unhideWhenUsed="1"/>
-    <w:lsdException w:name="Table Grid 8" w:semiHidden="1" w:unhideWhenUsed="1"/>
-    <w:lsdException w:name="Table List 1" w:semiHidden="1" w:unhideWhenUsed="1"/>
-    <w:lsdException w:name="Table List 2" w:semiHidden="1" w:unhideWhenUsed="1"/>
-    <w:lsdException w:name="Table List 3" w:semiHidden="1" w:unhideWhenUsed="1"/>
-    <w:lsdException w:name="Table List 4" w:semiHidden="1" w:unhideWhenUsed="1"/>
-    <w:lsdException w:name="Table List 5" w:semiHidden="1" w:unhideWhenUsed="1"/>
-    <w:lsdException w:name="Table List 6" w:semiHidden="1" w:unhideWhenUsed="1"/>
-    <w:lsdException w:name="Table List 7" w:semiHidden="1" w:unhideWhenUsed="1"/>
-    <w:lsdException w:name="Table List 8" w:semiHidden="1" w:unhideWhenUsed="1"/>
-    <w:lsdException w:name="Table 3D effects 1" w:semiHidden="1" w:unhideWhenUsed="1"/>
-    <w:lsdException w:name="Table 3D effects 2" w:semiHidden="1" w:unhideWhenUsed="1"/>
-    <w:lsdException w:name="Table 3D effects 3" w:semiHidden="1" w:unhideWhenUsed="1"/>
-    <w:lsdException w:name="Table Contemporary" w:semiHidden="1" w:unhideWhenUsed="1"/>
-    <w:lsdException w:name="Table Elegant" w:semiHidden="1" w:unhideWhenUsed="1"/>
-    <w:lsdException w:name="Table Professional" w:semiHidden="1" w:unhideWhenUsed="1"/>
-    <w:lsdException w:name="Table Subtle 1" w:semiHidden="1" w:unhideWhenUsed="1"/>
-    <w:lsdException w:name="Table Subtle 2" w:semiHidden="1" w:unhideWhenUsed="1"/>
-    <w:lsdException w:name="Table Web 1" w:semiHidden="1" w:unhideWhenUsed="1"/>
-    <w:lsdException w:name="Table Web 2" w:semiHidden="1" w:unhideWhenUsed="1"/>
-    <w:lsdException w:name="Table Web 3" w:semiHidden="1" w:unhideWhenUsed="1"/>
-    <w:lsdException w:name="Balloon Text" w:semiHidden="1" w:unhideWhenUsed="1"/>
-    <w:lsdException w:name="Table Grid" w:uiPriority="39"/>
-    <w:lsdException w:name="Table Theme" w:semiHidden="1" w:unhideWhenUsed="1"/>
-    <w:lsdException w:name="Placeholder Text" w:semiHidden="1"/>
-    <w:lsdException w:name="No Spacing" w:uiPriority="1" w:qFormat="1"/>
-    <w:lsdException w:name="Light Shading" w:uiPriority="60"/>
-    <w:lsdException w:name="Light List" w:uiPriority="61"/>
-    <w:lsdException w:name="Light Grid" w:uiPriority="62"/>
-    <w:lsdException w:name="Medium Shading 1" w:uiPriority="63"/>
-    <w:lsdException w:name="Medium Shading 2" w:uiPriority="64"/>
-    <w:lsdException w:name="Medium List 1" w:uiPriority="65"/>
-    <w:lsdException w:name="Medium List 2" w:uiPriority="66"/>
-    <w:lsdException w:name="Medium Grid 1" w:uiPriority="67"/>
-    <w:lsdException w:name="Medium Grid 2" w:uiPriority="68"/>
-    <w:lsdException w:name="Medium Grid 3" w:uiPriority="69"/>
-    <w:lsdException w:name="Dark List" w:uiPriority="70"/>
-    <w:lsdException w:name="Colorful Shading" w:uiPriority="71"/>
-    <w:lsdException w:name="Colorful List" w:uiPriority="72"/>
-    <w:lsdException w:name="Colorful Grid" w:uiPriority="73"/>
-    <w:lsdException w:name="Light Shading Accent 1" w:uiPriority="60"/>
-    <w:lsdException w:name="Light List Accent 1" w:uiPriority="61"/>
-    <w:lsdException w:name="Light Grid Accent 1" w:uiPriority="62"/>
-    <w:lsdException w:name="Medium Shading 1 Accent 1" w:uiPriority="63"/>
-    <w:lsdException w:name="Medium Shading 2 Accent 1" w:uiPriority="64"/>
-    <w:lsdException w:name="Medium List 1 Accent 1" w:uiPriority="65"/>
-    <w:lsdException w:name="Revision" w:semiHidden="1"/>
-    <w:lsdException w:name="List Paragraph" w:uiPriority="34" w:qFormat="1"/>
-    <w:lsdException w:name="Quote" w:uiPriority="29" w:qFormat="1"/>
-    <w:lsdException w:name="Intense Quote" w:uiPriority="30" w:qFormat="1"/>
-    <w:lsdException w:name="Medium List 2 Accent 1" w:uiPriority="66"/>
-    <w:lsdException w:name="Medium Grid 1 Accent 1" w:uiPriority="67"/>
-    <w:lsdException w:name="Medium Grid 2 Accent 1" w:uiPriority="68"/>
-    <w:lsdException w:name="Medium Grid 3 Accent 1" w:uiPriority="69"/>
-    <w:lsdException w:name="Dark List Accent 1" w:uiPriority="70"/>
-    <w:lsdException w:name="Colorful Shading Accent 1" w:uiPriority="71"/>
-    <w:lsdException w:name="Colorful List Accent 1" w:uiPriority="72"/>
-    <w:lsdException w:name="Colorful Grid Accent 1" w:uiPriority="73"/>
-    <w:lsdException w:name="Light Shading Accent 2" w:uiPriority="60"/>
-    <w:lsdException w:name="Light List Accent 2" w:uiPriority="61"/>
-    <w:lsdException w:name="Light Grid Accent 2" w:uiPriority="62"/>
-    <w:lsdException w:name="Medium Shading 1 Accent 2" w:uiPriority="63"/>
-    <w:lsdException w:name="Medium Shading 2 Accent 2" w:uiPriority="64"/>
-    <w:lsdException w:name="Medium List 1 Accent 2" w:uiPriority="65"/>
-    <w:lsdException w:name="Medium List 2 Accent 2" w:uiPriority="66"/>
-    <w:lsdException w:name="Medium Grid 1 Accent 2" w:uiPriority="67"/>
-    <w:lsdException w:name="Medium Grid 2 Accent 2" w:uiPriority="68"/>
-    <w:lsdException w:name="Medium Grid 3 Accent 2" w:uiPriority="69"/>
-    <w:lsdException w:name="Dark List Accent 2" w:uiPriority="70"/>
-    <w:lsdException w:name="Colorful Shading Accent 2" w:uiPriority="71"/>
-    <w:lsdException w:name="Colorful List Accent 2" w:uiPriority="72"/>
-    <w:lsdException w:name="Colorful Grid Accent 2" w:uiPriority="73"/>
-    <w:lsdException w:name="Light Shading Accent 3" w:uiPriority="60"/>
-    <w:lsdException w:name="Light List Accent 3" w:uiPriority="61"/>
-    <w:lsdException w:name="Light Grid Accent 3" w:uiPriority="62"/>
-    <w:lsdException w:name="Medium Shading 1 Accent 3" w:uiPriority="63"/>
-    <w:lsdException w:name="Medium Shading 2 Accent 3" w:uiPriority="64"/>
-    <w:lsdException w:name="Medium List 1 Accent 3" w:uiPriority="65"/>
-    <w:lsdException w:name="Medium List 2 Accent 3" w:uiPriority="66"/>
-    <w:lsdException w:name="Medium Grid 1 Accent 3" w:uiPriority="67"/>
-    <w:lsdException w:name="Medium Grid 2 Accent 3" w:uiPriority="68"/>
-    <w:lsdException w:name="Medium Grid 3 Accent 3" w:uiPriority="69"/>
-    <w:lsdException w:name="Dark List Accent 3" w:uiPriority="70"/>
-    <w:lsdException w:name="Colorful Shading Accent 3" w:uiPriority="71"/>
-    <w:lsdException w:name="Colorful List Accent 3" w:uiPriority="72"/>
-    <w:lsdException w:name="Colorful Grid Accent 3" w:uiPriority="73"/>
-    <w:lsdException w:name="Light Shading Accent 4" w:uiPriority="60"/>
-    <w:lsdException w:name="Light List Accent 4" w:uiPriority="61"/>
-    <w:lsdException w:name="Light Grid Accent 4" w:uiPriority="62"/>
-    <w:lsdException w:name="Medium Shading 1 Accent 4" w:uiPriority="63"/>
-    <w:lsdException w:name="Medium Shading 2 Accent 4" w:uiPriority="64"/>
-    <w:lsdException w:name="Medium List 1 Accent 4" w:uiPriority="65"/>
-    <w:lsdException w:name="Medium List 2 Accent 4" w:uiPriority="66"/>
-    <w:lsdException w:name="Medium Grid 1 Accent 4" w:uiPriority="67"/>
-    <w:lsdException w:name="Medium Grid 2 Accent 4" w:uiPriority="68"/>
-    <w:lsdException w:name="Medium Grid 3 Accent 4" w:uiPriority="69"/>
-    <w:lsdException w:name="Dark List Accent 4" w:uiPriority="70"/>
-    <w:lsdException w:name="Colorful Shading Accent 4" w:uiPriority="71"/>
-    <w:lsdException w:name="Colorful List Accent 4" w:uiPriority="72"/>
-    <w:lsdException w:name="Colorful Grid Accent 4" w:uiPriority="73"/>
-    <w:lsdException w:name="Light Shading Accent 5" w:uiPriority="60"/>
-    <w:lsdException w:name="Light List Accent 5" w:uiPriority="61"/>
-    <w:lsdException w:name="Light Grid Accent 5" w:uiPriority="62"/>
-    <w:lsdException w:name="Medium Shading 1 Accent 5" w:uiPriority="63"/>
-    <w:lsdException w:name="Medium Shading 2 Accent 5" w:uiPriority="64"/>
-    <w:lsdException w:name="Medium List 1 Accent 5" w:uiPriority="65"/>
-    <w:lsdException w:name="Medium List 2 Accent 5" w:uiPriority="66"/>
-    <w:lsdException w:name="Medium Grid 1 Accent 5" w:uiPriority="67"/>
-    <w:lsdException w:name="Medium Grid 2 Accent 5" w:uiPriority="68"/>
-    <w:lsdException w:name="Medium Grid 3 Accent 5" w:uiPriority="69"/>
-    <w:lsdException w:name="Dark List Accent 5" w:uiPriority="70"/>
-    <w:lsdException w:name="Colorful Shading Accent 5" w:uiPriority="71"/>
-    <w:lsdException w:name="Colorful List Accent 5" w:uiPriority="72"/>
-    <w:lsdException w:name="Colorful Grid Accent 5" w:uiPriority="73"/>
-    <w:lsdException w:name="Light Shading Accent 6" w:uiPriority="60"/>
-    <w:lsdException w:name="Light List Accent 6" w:uiPriority="61"/>
-    <w:lsdException w:name="Light Grid Accent 6" w:uiPriority="62"/>
-    <w:lsdException w:name="Medium Shading 1 Accent 6" w:uiPriority="63"/>
-    <w:lsdException w:name="Medium Shading 2 Accent 6" w:uiPriority="64"/>
-    <w:lsdException w:name="Medium List 1 Accent 6" w:uiPriority="65"/>
-    <w:lsdException w:name="Medium List 2 Accent 6" w:uiPriority="66"/>
-    <w:lsdException w:name="Medium Grid 1 Accent 6" w:uiPriority="67"/>
-    <w:lsdException w:name="Medium Grid 2 Accent 6" w:uiPriority="68"/>
-    <w:lsdException w:name="Medium Grid 3 Accent 6" w:uiPriority="69"/>
-    <w:lsdException w:name="Dark List Accent 6" w:uiPriority="70"/>
-    <w:lsdException w:name="Colorful Shading Accent 6" w:uiPriority="71"/>
-    <w:lsdException w:name="Colorful List Accent 6" w:uiPriority="72"/>
-    <w:lsdException w:name="Colorful Grid Accent 6" w:uiPriority="73"/>
-    <w:lsdException w:name="Subtle Emphasis" w:uiPriority="19" w:qFormat="1"/>
-    <w:lsdException w:name="Intense Emphasis" w:uiPriority="21" w:qFormat="1"/>
-    <w:lsdException w:name="Subtle Reference" w:uiPriority="31" w:qFormat="1"/>
-    <w:lsdException w:name="Intense Reference" w:uiPriority="32" w:qFormat="1"/>
-    <w:lsdException w:name="Book Title" w:uiPriority="33" w:qFormat="1"/>
-    <w:lsdException w:name="Bibliography" w:semiHidden="1" w:uiPriority="37" w:unhideWhenUsed="1"/>
-    <w:lsdException w:name="TOC Heading" w:semiHidden="1" w:uiPriority="39" w:unhideWhenUsed="1" w:qFormat="1"/>
-    <w:lsdException w:name="Plain Table 1" w:uiPriority="41"/>
-    <w:lsdException w:name="Plain Table 2" w:uiPriority="42"/>
-    <w:lsdException w:name="Plain Table 3" w:uiPriority="43"/>
-    <w:lsdException w:name="Plain Table 4" w:uiPriority="44"/>
-    <w:lsdException w:name="Plain Table 5" w:uiPriority="45"/>
-    <w:lsdException w:name="Grid Table Light" w:uiPriority="40"/>
-    <w:lsdException w:name="Grid Table 1 Light" w:uiPriority="46"/>
-    <w:lsdException w:name="Grid Table 2" w:uiPriority="47"/>
-    <w:lsdException w:name="Grid Table 3" w:uiPriority="48"/>
-    <w:lsdException w:name="Grid Table 4" w:uiPriority="49"/>
-    <w:lsdException w:name="Grid Table 5 Dark" w:uiPriority="50"/>
-    <w:lsdException w:name="Grid Table 6 Colorful" w:uiPriority="51"/>
-    <w:lsdException w:name="Grid Table 7 Colorful" w:uiPriority="52"/>
-    <w:lsdException w:name="Grid Table 1 Light Accent 1" w:uiPriority="46"/>
-    <w:lsdException w:name="Grid Table 2 Accent 1" w:uiPriority="47"/>
-    <w:lsdException w:name="Grid Table 3 Accent 1" w:uiPriority="48"/>
-    <w:lsdException w:name="Grid Table 4 Accent 1" w:uiPriority="49"/>
-    <w:lsdException w:name="Grid Table 5 Dark Accent 1" w:uiPriority="50"/>
-    <w:lsdException w:name="Grid Table 6 Colorful Accent 1" w:uiPriority="51"/>
-    <w:lsdException w:name="Grid Table 7 Colorful Accent 1" w:uiPriority="52"/>
-    <w:lsdException w:name="Grid Table 1 Light Accent 2" w:uiPriority="46"/>
-    <w:lsdException w:name="Grid Table 2 Accent 2" w:uiPriority="47"/>
-    <w:lsdException w:name="Grid Table 3 Accent 2" w:uiPriority="48"/>
-    <w:lsdException w:name="Grid Table 4 Accent 2" w:uiPriority="49"/>
-    <w:lsdException w:name="Grid Table 5 Dark Accent 2" w:uiPriority="50"/>
-    <w:lsdException w:name="Grid Table 6 Colorful Accent 2" w:uiPriority="51"/>
-    <w:lsdException w:name="Grid Table 7 Colorful Accent 2" w:uiPriority="52"/>
-    <w:lsdException w:name="Grid Table 1 Light Accent 3" w:uiPriority="46"/>
-    <w:lsdException w:name="Grid Table 2 Accent 3" w:uiPriority="47"/>
-    <w:lsdException w:name="Grid Table 3 Accent 3" w:uiPriority="48"/>
-    <w:lsdException w:name="Grid Table 4 Accent 3" w:uiPriority="49"/>
-    <w:lsdException w:name="Grid Table 5 Dark Accent 3" w:uiPriority="50"/>
-    <w:lsdException w:name="Grid Table 6 Colorful Accent 3" w:uiPriority="51"/>
-    <w:lsdException w:name="Grid Table 7 Colorful Accent 3" w:uiPriority="52"/>
-    <w:lsdException w:name="Grid Table 1 Light Accent 4" w:uiPriority="46"/>
-    <w:lsdException w:name="Grid Table 2 Accent 4" w:uiPriority="47"/>
-    <w:lsdException w:name="Grid Table 3 Accent 4" w:uiPriority="48"/>
-    <w:lsdException w:name="Grid Table 4 Accent 4" w:uiPriority="49"/>
-    <w:lsdException w:name="Grid Table 5 Dark Accent 4" w:uiPriority="50"/>
-    <w:lsdException w:name="Grid Table 6 Colorful Accent 4" w:uiPriority="51"/>
-    <w:lsdException w:name="Grid Table 7 Colorful Accent 4" w:uiPriority="52"/>
-    <w:lsdException w:name="Grid Table 1 Light Accent 5" w:uiPriority="46"/>
-    <w:lsdException w:name="Grid Table 2 Accent 5" w:uiPriority="47"/>
-    <w:lsdException w:name="Grid Table 3 Accent 5" w:uiPriority="48"/>
-    <w:lsdException w:name="Grid Table 4 Accent 5" w:uiPriority="49"/>
-    <w:lsdException w:name="Grid Table 5 Dark Accent 5" w:uiPriority="50"/>
-    <w:lsdException w:name="Grid Table 6 Colorful Accent 5" w:uiPriority="51"/>
-    <w:lsdException w:name="Grid Table 7 Colorful Accent 5" w:uiPriority="52"/>
-    <w:lsdException w:name="Grid Table 1 Light Accent 6" w:uiPriority="46"/>
-    <w:lsdException w:name="Grid Table 2 Accent 6" w:uiPriority="47"/>
-    <w:lsdException w:name="Grid Table 3 Accent 6" w:uiPriority="48"/>
-    <w:lsdException w:name="Grid Table 4 Accent 6" w:uiPriority="49"/>
-    <w:lsdException w:name="Grid Table 5 Dark Accent 6" w:uiPriority="50"/>
-    <w:lsdException w:name="Grid Table 6 Colorful Accent 6" w:uiPriority="51"/>
-    <w:lsdException w:name="Grid Table 7 Colorful Accent 6" w:uiPriority="52"/>
-    <w:lsdException w:name="List Table 1 Light" w:uiPriority="46"/>
-    <w:lsdException w:name="List Table 2" w:uiPriority="47"/>
-    <w:lsdException w:name="List Table 3" w:uiPriority="48"/>
-    <w:lsdException w:name="List Table 4" w:uiPriority="49"/>
-    <w:lsdException w:name="List Table 5 Dark" w:uiPriority="50"/>
-    <w:lsdException w:name="List Table 6 Colorful" w:uiPriority="51"/>
-    <w:lsdException w:name="List Table 7 Colorful" w:uiPriority="52"/>
-    <w:lsdException w:name="List Table 1 Light Accent 1" w:uiPriority="46"/>
-    <w:lsdException w:name="List Table 2 Accent 1" w:uiPriority="47"/>
-    <w:lsdException w:name="List Table 3 Accent 1" w:uiPriority="48"/>
-    <w:lsdException w:name="List Table 4 Accent 1" w:uiPriority="49"/>
-    <w:lsdException w:name="List Table 5 Dark Accent 1" w:uiPriority="50"/>
-    <w:lsdException w:name="List Table 6 Colorful Accent 1" w:uiPriority="51"/>
-    <w:lsdException w:name="List Table 7 Colorful Accent 1" w:uiPriority="52"/>
-    <w:lsdException w:name="List Table 1 Light Accent 2" w:uiPriority="46"/>
-    <w:lsdException w:name="List Table 2 Accent 2" w:uiPriority="47"/>
-    <w:lsdException w:name="List Table 3 Accent 2" w:uiPriority="48"/>
-    <w:lsdException w:name="List Table 4 Accent 2" w:uiPriority="49"/>
-    <w:lsdException w:name="List Table 5 Dark Accent 2" w:uiPriority="50"/>
-    <w:lsdException w:name="List Table 6 Colorful Accent 2" w:uiPriority="51"/>
-    <w:lsdException w:name="List Table 7 Colorful Accent 2" w:uiPriority="52"/>
-    <w:lsdException w:name="List Table 1 Light Accent 3" w:uiPriority="46"/>
-    <w:lsdException w:name="List Table 2 Accent 3" w:uiPriority="47"/>
-    <w:lsdException w:name="List Table 3 Accent 3" w:uiPriority="48"/>
-    <w:lsdException w:name="List Table 4 Accent 3" w:uiPriority="49"/>
-    <w:lsdException w:name="List Table 5 Dark Accent 3" w:uiPriority="50"/>
-    <w:lsdException w:name="List Table 6 Colorful Accent 3" w:uiPriority="51"/>
-    <w:lsdException w:name="List Table 7 Colorful Accent 3" w:uiPriority="52"/>
-    <w:lsdException w:name="List Table 1 Light Accent 4" w:uiPriority="46"/>
-    <w:lsdException w:name="List Table 2 Accent 4" w:uiPriority="47"/>
-    <w:lsdException w:name="List Table 3 Accent 4" w:uiPriority="48"/>
-    <w:lsdException w:name="List Table 4 Accent 4" w:uiPriority="49"/>
-    <w:lsdException w:name="List Table 5 Dark Accent 4" w:uiPriority="50"/>
-    <w:lsdException w:name="List Table 6 Colorful Accent 4" w:uiPriority="51"/>
-    <w:lsdException w:name="List Table 7 Colorful Accent 4" w:uiPriority="52"/>
-    <w:lsdException w:name="List Table 1 Light Accent 5" w:uiPriority="46"/>
-    <w:lsdException w:name="List Table 2 Accent 5" w:uiPriority="47"/>
-    <w:lsdException w:name="List Table 3 Accent 5" w:uiPriority="48"/>
-    <w:lsdException w:name="List Table 4 Accent 5" w:uiPriority="49"/>
-    <w:lsdException w:name="List Table 5 Dark Accent 5" w:uiPriority="50"/>
-    <w:lsdException w:name="List Table 6 Colorful Accent 5" w:uiPriority="51"/>
-    <w:lsdException w:name="List Table 7 Colorful Accent 5" w:uiPriority="52"/>
-    <w:lsdException w:name="List Table 1 Light Accent 6" w:uiPriority="46"/>
-    <w:lsdException w:name="List Table 2 Accent 6" w:uiPriority="47"/>
-    <w:lsdException w:name="List Table 3 Accent 6" w:uiPriority="48"/>
-    <w:lsdException w:name="List Table 4 Accent 6" w:uiPriority="49"/>
-    <w:lsdException w:name="List Table 5 Dark Accent 6" w:uiPriority="50"/>
-    <w:lsdException w:name="List Table 6 Colorful Accent 6" w:uiPriority="51"/>
-    <w:lsdException w:name="List Table 7 Colorful Accent 6" w:uiPriority="52"/>
-  </w:latentStyles>
-  <w:style w:type="paragraph" w:default="1" w:styleId="Normal">
-    <w:name w:val="Normal"/>
-    <w:qFormat/>
-  </w:style>
-  <w:style w:type="character" w:default="1" w:styleId="DefaultParagraphFont">
-    <w:name w:val="Default Paragraph Font"/>
-    <w:uiPriority w:val="1"/>
-    <w:semiHidden/>
-    <w:unhideWhenUsed/>
-  </w:style>
-  <w:style w:type="table" w:default="1" w:styleId="TableNormal">
-    <w:name w:val="Normal Table"/>
-    <w:uiPriority w:val="99"/>
-    <w:semiHidden/>
-    <w:unhideWhenUsed/>
-    <w:tblPr>
-      <w:tblInd w:w="0" w:type="dxa"/>
-      <w:tblCellMar>
-        <w:top w:w="0" w:type="dxa"/>
-        <w:left w:w="108" w:type="dxa"/>
-        <w:bottom w:w="0" w:type="dxa"/>
-        <w:right w:w="108" w:type="dxa"/>
-      </w:tblCellMar>
-    </w:tblPr>
-  </w:style>
-  <w:style w:type="numbering" w:default="1" w:styleId="NoList">
-    <w:name w:val="No List"/>
-    <w:uiPriority w:val="99"/>
-    <w:semiHidden/>
-    <w:unhideWhenUsed/>
-  </w:style>
-  <w:style w:type="character" w:styleId="PlaceholderText">
-    <w:name w:val="Placeholder Text"/>
-    <w:basedOn w:val="DefaultParagraphFont"/>
-    <w:uiPriority w:val="99"/>
-    <w:semiHidden/>
-    <w:rsid w:val="00F730C7"/>
-    <w:rPr>
-      <w:color w:val="808080"/>
-    </w:rPr>
-  </w:style>
-</w:styles>
-</file>
-
-<file path=word/glossary/webSettings.xml><?xml version="1.0" encoding="utf-8"?>
-<w:webSettings xmlns:mc="http://schemas.openxmlformats.org/markup-compatibility/2006" xmlns:r="http://schemas.openxmlformats.org/officeDocument/2006/relationships" xmlns:w="http://schemas.openxmlformats.org/wordprocessingml/2006/main" xmlns:w14="http://schemas.microsoft.com/office/word/2010/wordml" xmlns:w15="http://schemas.microsoft.com/office/word/2012/wordml" mc:Ignorable="w14 w15">
-  <w:optimizeForBrowser/>
-  <w:allowPNG/>
-</w:webSettings>
-</file>
-
 <file path=word/theme/theme1.xml><?xml version="1.0" encoding="utf-8"?>
 <a:theme xmlns:a="http://schemas.openxmlformats.org/drawingml/2006/main" name="Office Theme">
   <a:themeElements>
@@ -14582,7 +14215,7 @@
 </file>
 
 <file path=customXml/itemProps1.xml><?xml version="1.0" encoding="utf-8"?>
-<ds:datastoreItem xmlns:ds="http://schemas.openxmlformats.org/officeDocument/2006/customXml" ds:itemID="{BC5850E9-BDB2-497E-A09A-0F9C16658E66}">
+<ds:datastoreItem xmlns:ds="http://schemas.openxmlformats.org/officeDocument/2006/customXml" ds:itemID="{3B602A15-C540-4867-BC89-5A61EE56ACCF}">
   <ds:schemaRefs>
     <ds:schemaRef ds:uri="http://schemas.openxmlformats.org/officeDocument/2006/bibliography"/>
   </ds:schemaRefs>

</xml_diff>

<commit_message>
AC : Finishing The COrrection , need of summary
</commit_message>
<xml_diff>
--- a/algorithm_complexity/project/documents/Report.docx
+++ b/algorithm_complexity/project/documents/Report.docx
@@ -5324,8 +5324,6 @@
           <w:szCs w:val="52"/>
         </w:rPr>
       </w:pPr>
-      <w:bookmarkStart w:id="0" w:name="_GoBack"/>
-      <w:bookmarkEnd w:id="0"/>
       <w:r>
         <w:rPr>
           <w:rFonts w:ascii="Lato Light" w:hAnsi="Lato Light" w:cs="Cairo"/>
@@ -5799,7 +5797,27 @@
           <w:spacing w:val="5"/>
           <w:sz w:val="24"/>
         </w:rPr>
-        <w:t xml:space="preserve">creation of tuple (Eigen Value , Eigen Vector) takes </w:t>
+        <w:t>creatio</w:t>
+      </w:r>
+      <w:r>
+        <w:rPr>
+          <w:rFonts w:ascii="Lato" w:eastAsiaTheme="minorEastAsia" w:hAnsi="Lato" w:cs="Cairo"/>
+          <w:iCs/>
+          <w:color w:val="000000"/>
+          <w:spacing w:val="5"/>
+          <w:sz w:val="24"/>
+        </w:rPr>
+        <w:t>n of tuple (Eigenvalue , Eigenvector</w:t>
+      </w:r>
+      <w:r>
+        <w:rPr>
+          <w:rFonts w:ascii="Lato" w:eastAsiaTheme="minorEastAsia" w:hAnsi="Lato" w:cs="Cairo"/>
+          <w:iCs/>
+          <w:color w:val="000000"/>
+          <w:spacing w:val="5"/>
+          <w:sz w:val="24"/>
+        </w:rPr>
+        <w:t xml:space="preserve">) takes </w:t>
       </w:r>
       <m:oMath>
         <m:r>
@@ -6078,7 +6096,7 @@
           <w:spacing w:val="5"/>
           <w:sz w:val="24"/>
         </w:rPr>
-        <w:t>another operation we used is the hstack function, which make an horizontal stack of columns in a matrix</w:t>
+        <w:t>another operation we used is the hstack function, which make a horizontal stack of columns in a matrix</w:t>
       </w:r>
       <w:r>
         <w:rPr>
@@ -7265,7 +7283,25 @@
           <w:spacing w:val="5"/>
           <w:sz w:val="24"/>
         </w:rPr>
-        <w:t xml:space="preserve"> in range </w:t>
+        <w:t xml:space="preserve"> in </w:t>
+      </w:r>
+      <w:r>
+        <w:rPr>
+          <w:rFonts w:ascii="Lato" w:eastAsiaTheme="minorEastAsia" w:hAnsi="Lato" w:cs="Cairo"/>
+          <w:color w:val="000000"/>
+          <w:spacing w:val="5"/>
+          <w:sz w:val="24"/>
+        </w:rPr>
+        <w:t xml:space="preserve">the </w:t>
+      </w:r>
+      <w:r>
+        <w:rPr>
+          <w:rFonts w:ascii="Lato" w:eastAsiaTheme="minorEastAsia" w:hAnsi="Lato" w:cs="Cairo"/>
+          <w:color w:val="000000"/>
+          <w:spacing w:val="5"/>
+          <w:sz w:val="24"/>
+        </w:rPr>
+        <w:t xml:space="preserve">range </w:t>
       </w:r>
       <m:oMath>
         <m:d>
@@ -9540,56 +9576,18 @@
       <w:pPr>
         <w:rPr>
           <w:rFonts w:ascii="Lato" w:hAnsi="Lato"/>
-        </w:rPr>
-      </w:pPr>
-      <w:r>
-        <w:rPr>
-          <w:rFonts w:ascii="Lato" w:hAnsi="Lato"/>
-        </w:rPr>
-        <w:t xml:space="preserve">We see when is getting to be bigger the algorithm is take a lot of time, in fact this because the number of features is equal to the number of examples, in real world dataset we will not have this kind of sparse dataset and most of the time the number of features will be smaller and even more smaller for the number of principal components wanted by the final user of this algorithm, in the MNIST data set for example , you have 60k rows , but only </w:t>
-      </w:r>
-      <w:r>
-        <w:rPr>
-          <w:rFonts w:ascii="Lato" w:hAnsi="Lato"/>
-        </w:rPr>
-        <w:t>768</w:t>
-      </w:r>
-      <w:r>
-        <w:rPr>
-          <w:rFonts w:ascii="Lato" w:hAnsi="Lato"/>
-        </w:rPr>
-        <w:t xml:space="preserve"> columns, so the algorithm will not take a lot for this dataset</w:t>
-      </w:r>
-      <w:r>
-        <w:rPr>
-          <w:rFonts w:ascii="Lato" w:hAnsi="Lato"/>
-        </w:rPr>
-        <w:t xml:space="preserve"> (it take 7.17 Seconds , and 7.08 by the Sklearn Algorithm) , and as a final mentions , the machine learning and deep algorithm does heavily computation on the machine, so by default it will take time, and the optimization in this fields is related heavily on the hardware, for example NVidia Taking Up This field by its GPU, Google By Their TPU</w:t>
-      </w:r>
-      <w:r>
-        <w:rPr>
-          <w:rStyle w:val="FootnoteReference"/>
-          <w:rFonts w:ascii="Lato" w:hAnsi="Lato"/>
-        </w:rPr>
-        <w:footnoteReference w:id="5"/>
-      </w:r>
-      <w:r>
-        <w:rPr>
-          <w:rFonts w:ascii="Lato" w:hAnsi="Lato"/>
-        </w:rPr>
-        <w:t xml:space="preserve"> and so one.</w:t>
-      </w:r>
-    </w:p>
-    <w:p>
-      <w:pPr>
-        <w:rPr>
-          <w:rFonts w:ascii="Lato" w:hAnsi="Lato"/>
           <w:b/>
           <w:bCs/>
           <w:sz w:val="24"/>
           <w:szCs w:val="24"/>
         </w:rPr>
       </w:pPr>
+      <w:r>
+        <w:rPr>
+          <w:rFonts w:ascii="Lato" w:hAnsi="Lato"/>
+        </w:rPr>
+        <w:t>We see when is getting to be bigger the algorithm takes a lot of time, in fact, this because the number of features is equal to the number of examples, in real-world dataset we will not have this kind of sparse dataset and most of the time the number of features will be smaller and even smaller for the number of principal components wanted by the final user of this algorithm, in the MNIST dataset for example, you have 60k rows, but only 768 columns, so the algorithm will not take a lot for this dataset (it take 7.17 Seconds, and 7.08 by the Sklearn Algorithm) , and as a final mention, the machine learning and deep algorithm does heavy computation on the machine, so by default it will take time, and the optimization in this fields is related heavily on the hardware, for example NVidia Taking Up This field by its GPU, Google By Their TPU  and so one.</w:t>
+      </w:r>
     </w:p>
     <w:p>
       <w:pPr>
@@ -9616,6 +9614,7 @@
           <w:sz w:val="24"/>
           <w:szCs w:val="24"/>
         </w:rPr>
+        <w:lastRenderedPageBreak/>
         <w:t>If we plot this result with the graph of our and with the function</w:t>
       </w:r>
       <w:r>
@@ -10095,6 +10094,7 @@
           <w:sz w:val="56"/>
           <w:szCs w:val="52"/>
         </w:rPr>
+        <w:lastRenderedPageBreak/>
         <w:t>Chapter I</w:t>
       </w:r>
       <w:r>
@@ -10151,80 +10151,7 @@
           <w:spacing w:val="5"/>
           <w:sz w:val="24"/>
         </w:rPr>
-        <w:t xml:space="preserve">During this </w:t>
-      </w:r>
-      <w:r>
-        <w:rPr>
-          <w:rFonts w:ascii="Lato" w:hAnsi="Lato" w:cs="Cairo"/>
-          <w:color w:val="000000"/>
-          <w:spacing w:val="5"/>
-          <w:sz w:val="24"/>
-        </w:rPr>
-        <w:t xml:space="preserve">cool </w:t>
-      </w:r>
-      <w:r>
-        <w:rPr>
-          <w:rFonts w:ascii="Lato" w:hAnsi="Lato" w:cs="Cairo"/>
-          <w:color w:val="000000"/>
-          <w:spacing w:val="5"/>
-          <w:sz w:val="24"/>
-        </w:rPr>
-        <w:t xml:space="preserve">project </w:t>
-      </w:r>
-      <w:r>
-        <w:rPr>
-          <w:rFonts w:ascii="Lato" w:hAnsi="Lato" w:cs="Cairo"/>
-          <w:color w:val="000000"/>
-          <w:spacing w:val="5"/>
-          <w:sz w:val="24"/>
-        </w:rPr>
-        <w:t xml:space="preserve">we’ve learned a lot of things, first we brush up our math skills about linear algebra, things like Eigen Value and Eigen Vector, and also statistics like calculating the covariance matrix. As this concepts are really cool and hard to compute we’ve used some library to do this task, like numpy for example, it’s very optimize for doing this calculation, but the problem with this is we can’t calculate the time complexity for </w:t>
-      </w:r>
-      <w:r>
-        <w:rPr>
-          <w:rFonts w:ascii="Lato" w:hAnsi="Lato" w:cs="Cairo"/>
-          <w:color w:val="000000"/>
-          <w:spacing w:val="5"/>
-          <w:sz w:val="24"/>
-        </w:rPr>
-        <w:t>this functions even as this library is open source</w:t>
-      </w:r>
-      <w:r>
-        <w:rPr>
-          <w:rStyle w:val="FootnoteReference"/>
-          <w:rFonts w:ascii="Lato" w:hAnsi="Lato" w:cs="Cairo"/>
-          <w:color w:val="000000"/>
-          <w:spacing w:val="5"/>
-          <w:sz w:val="24"/>
-        </w:rPr>
-        <w:footnoteReference w:id="6"/>
-      </w:r>
-      <w:r>
-        <w:rPr>
-          <w:rFonts w:ascii="Lato" w:hAnsi="Lato" w:cs="Cairo"/>
-          <w:color w:val="000000"/>
-          <w:spacing w:val="5"/>
-          <w:sz w:val="24"/>
-        </w:rPr>
-        <w:t xml:space="preserve"> but it’s really hard to read and understand what they are doing and then calculate the time complexity, so the solution proposed by our professor is to calculate the time complexity empirically and try to appr</w:t>
-      </w:r>
-      <w:r>
-        <w:rPr>
-          <w:rFonts w:ascii="Lato" w:hAnsi="Lato" w:cs="Cairo"/>
-          <w:color w:val="000000"/>
-          <w:spacing w:val="5"/>
-          <w:sz w:val="24"/>
-        </w:rPr>
-        <w:t>oximates the well know function. We found also some response on the stack overflow and other stack exchange community a general complexities</w:t>
-      </w:r>
-      <w:r>
-        <w:rPr>
-          <w:rFonts w:ascii="Lato" w:hAnsi="Lato" w:cs="Cairo"/>
-          <w:color w:val="000000"/>
-          <w:spacing w:val="5"/>
-          <w:sz w:val="24"/>
-        </w:rPr>
-        <w:t xml:space="preserve"> for well know operation, and when we write the algorithm our self we saw that it’s equivalent but the problem is that our analysis for the general algorithm and not the numpy implementation so the solution was hybrid, here is what we did:</w:t>
+        <w:t>During this cool project we’ve learned a lot of things, first, we brush up our math skills about linear algebra, things like Eigen Value and Eigen Vector, and also statistics like calculating the covariance matrix. As this concepts are really cool and hard to compute we’ve used some library to do this task, like numpy for example, it's very optimized for doing this calculation, but the problem with this is we can’t calculate the time complexity for this functions even as this library is open source  but it’s really hard to read and understand what they are doing and then calculate the time complexity, so the solution proposed by our professor is to calculate the time complexity empirically and try to approximate the well know function. We found also some response on the stack overflow and other stack exchange community a general complexities for well know operation, and when we write the algorithm our self we saw that it’s equivalent but the problem is that our analysis for the general algorithm and not the numpy implementation so the solution was hybrid, here is what we did:</w:t>
       </w:r>
     </w:p>
     <w:p>
@@ -10325,7 +10252,25 @@
           <w:spacing w:val="5"/>
           <w:sz w:val="24"/>
         </w:rPr>
-        <w:t>: is the number of components the user want.</w:t>
+        <w:t>: is the number of components the user want</w:t>
+      </w:r>
+      <w:r>
+        <w:rPr>
+          <w:rFonts w:ascii="Lato" w:hAnsi="Lato" w:cs="Cairo"/>
+          <w:color w:val="000000"/>
+          <w:spacing w:val="5"/>
+          <w:sz w:val="24"/>
+        </w:rPr>
+        <w:t>s</w:t>
+      </w:r>
+      <w:r>
+        <w:rPr>
+          <w:rFonts w:ascii="Lato" w:hAnsi="Lato" w:cs="Cairo"/>
+          <w:color w:val="000000"/>
+          <w:spacing w:val="5"/>
+          <w:sz w:val="24"/>
+        </w:rPr>
+        <w:t>.</w:t>
       </w:r>
     </w:p>
     <w:p>
@@ -10441,7 +10386,7 @@
           <w:spacing w:val="5"/>
           <w:sz w:val="24"/>
         </w:rPr>
-        <w:footnoteReference w:id="7"/>
+        <w:footnoteReference w:id="5"/>
       </w:r>
       <w:r>
         <w:rPr>
@@ -10633,7 +10578,7 @@
           <w:spacing w:val="5"/>
           <w:sz w:val="24"/>
         </w:rPr>
-        <w:footnoteReference w:id="8"/>
+        <w:footnoteReference w:id="6"/>
       </w:r>
       <w:r>
         <w:rPr>
@@ -11460,7 +11405,25 @@
           <w:sz w:val="24"/>
           <w:szCs w:val="24"/>
         </w:rPr>
-        <w:t xml:space="preserve">ed, we made also a comparison between Our Implemented PCA and The Pca from Sklearn Library which provide a lot of tools and models for machine learning and deep learning tasks. The Purpose was to find the complexity of this algorithm, we found it and it was  </w:t>
+        <w:t>ed, we made also a comparison between Our Implemented PCA and The Pca from Sklearn Library which provide</w:t>
+      </w:r>
+      <w:r>
+        <w:rPr>
+          <w:rFonts w:ascii="Lato" w:hAnsi="Lato"/>
+          <w:sz w:val="24"/>
+          <w:szCs w:val="24"/>
+        </w:rPr>
+        <w:t>s</w:t>
+      </w:r>
+      <w:bookmarkStart w:id="0" w:name="_GoBack"/>
+      <w:bookmarkEnd w:id="0"/>
+      <w:r>
+        <w:rPr>
+          <w:rFonts w:ascii="Lato" w:hAnsi="Lato"/>
+          <w:sz w:val="24"/>
+          <w:szCs w:val="24"/>
+        </w:rPr>
+        <w:t xml:space="preserve"> a lot of tools and models for machine learning and deep learning tasks. The Purpose was to find the complexity of this algorithm, we found it and it was  </w:t>
       </w:r>
       <m:oMath>
         <m:r>
@@ -11776,7 +11739,7 @@
                                 <w:rPr>
                                   <w:noProof/>
                                 </w:rPr>
-                                <w:t>9</w:t>
+                                <w:t>13</w:t>
                               </w:r>
                               <w:r>
                                 <w:rPr>
@@ -11842,7 +11805,7 @@
                           <w:rPr>
                             <w:noProof/>
                           </w:rPr>
-                          <w:t>9</w:t>
+                          <w:t>13</w:t>
                         </w:r>
                         <w:r>
                           <w:rPr>
@@ -12081,60 +12044,12 @@
           <w:rPr>
             <w:rStyle w:val="Hyperlink"/>
           </w:rPr>
-          <w:t>https://cloud.google.com/tpu/</w:t>
-        </w:r>
-      </w:hyperlink>
-    </w:p>
-  </w:footnote>
-  <w:footnote w:id="6">
-    <w:p>
-      <w:pPr>
-        <w:pStyle w:val="FootnoteText"/>
-      </w:pPr>
-      <w:r>
-        <w:rPr>
-          <w:rStyle w:val="FootnoteReference"/>
-        </w:rPr>
-        <w:footnoteRef/>
-      </w:r>
-      <w:r>
-        <w:t xml:space="preserve"> </w:t>
-      </w:r>
-      <w:hyperlink r:id="rId6" w:history="1">
-        <w:r>
-          <w:rPr>
-            <w:rStyle w:val="Hyperlink"/>
-          </w:rPr>
-          <w:t>https://github.com/numpy/numpy</w:t>
-        </w:r>
-      </w:hyperlink>
-    </w:p>
-  </w:footnote>
-  <w:footnote w:id="7">
-    <w:p>
-      <w:pPr>
-        <w:pStyle w:val="FootnoteText"/>
-      </w:pPr>
-      <w:r>
-        <w:rPr>
-          <w:rStyle w:val="FootnoteReference"/>
-        </w:rPr>
-        <w:footnoteRef/>
-      </w:r>
-      <w:r>
-        <w:t xml:space="preserve"> </w:t>
-      </w:r>
-      <w:hyperlink r:id="rId7" w:history="1">
-        <w:r>
-          <w:rPr>
-            <w:rStyle w:val="Hyperlink"/>
-          </w:rPr>
           <w:t>https://cstheory.stackexchange.com/questions/14734/what-is-computational-complexity-of-calculating-the-variance-covariance-matrix?rq=1</w:t>
         </w:r>
       </w:hyperlink>
     </w:p>
   </w:footnote>
-  <w:footnote w:id="8">
+  <w:footnote w:id="6">
     <w:p>
       <w:pPr>
         <w:pStyle w:val="FootnoteText"/>
@@ -12148,7 +12063,7 @@
       <w:r>
         <w:t xml:space="preserve"> </w:t>
       </w:r>
-      <w:hyperlink r:id="rId8" w:history="1">
+      <w:hyperlink r:id="rId6" w:history="1">
         <w:r>
           <w:rPr>
             <w:rStyle w:val="Hyperlink"/>
@@ -14215,7 +14130,7 @@
 </file>
 
 <file path=customXml/itemProps1.xml><?xml version="1.0" encoding="utf-8"?>
-<ds:datastoreItem xmlns:ds="http://schemas.openxmlformats.org/officeDocument/2006/customXml" ds:itemID="{3B602A15-C540-4867-BC89-5A61EE56ACCF}">
+<ds:datastoreItem xmlns:ds="http://schemas.openxmlformats.org/officeDocument/2006/customXml" ds:itemID="{C748B0D0-DF55-4B38-BC27-A55758EDDB72}">
   <ds:schemaRefs>
     <ds:schemaRef ds:uri="http://schemas.openxmlformats.org/officeDocument/2006/bibliography"/>
   </ds:schemaRefs>

</xml_diff>

<commit_message>
AC : Finishing The Report Of Project, need just some tiny visual polish
</commit_message>
<xml_diff>
--- a/algorithm_complexity/project/documents/Report.docx
+++ b/algorithm_complexity/project/documents/Report.docx
@@ -130,7 +130,7 @@
         <w:jc w:val="center"/>
         <w:rPr>
           <w:rFonts w:ascii="Lato Black" w:hAnsi="Lato Black" w:cs="Cairo"/>
-          <w:color w:val="000000"/>
+          <w:color w:val="00B050"/>
           <w:spacing w:val="5"/>
           <w:sz w:val="72"/>
           <w:szCs w:val="56"/>
@@ -139,7 +139,7 @@
       <w:r>
         <w:rPr>
           <w:rFonts w:ascii="Lato Black" w:hAnsi="Lato Black" w:cs="Cairo"/>
-          <w:color w:val="000000"/>
+          <w:color w:val="00B050"/>
           <w:spacing w:val="5"/>
           <w:sz w:val="72"/>
           <w:szCs w:val="56"/>
@@ -329,7 +329,7 @@
       <w:pPr>
         <w:rPr>
           <w:rFonts w:ascii="Lato Black" w:hAnsi="Lato Black" w:cs="Cairo"/>
-          <w:color w:val="000000"/>
+          <w:color w:val="00B050"/>
           <w:spacing w:val="5"/>
           <w:sz w:val="28"/>
           <w:szCs w:val="24"/>
@@ -338,7 +338,7 @@
       <w:r>
         <w:rPr>
           <w:rFonts w:ascii="Lato Black" w:hAnsi="Lato Black" w:cs="Cairo"/>
-          <w:color w:val="000000"/>
+          <w:color w:val="00B050"/>
           <w:spacing w:val="5"/>
           <w:sz w:val="28"/>
           <w:szCs w:val="24"/>
@@ -350,7 +350,7 @@
       <w:r>
         <w:rPr>
           <w:rFonts w:ascii="Lato Black" w:hAnsi="Lato Black" w:cs="Cairo"/>
-          <w:color w:val="000000"/>
+          <w:color w:val="00B050"/>
           <w:spacing w:val="5"/>
           <w:sz w:val="28"/>
           <w:szCs w:val="24"/>
@@ -415,7 +415,7 @@
           <w:rFonts w:ascii="Lato Black" w:hAnsi="Lato Black" w:cs="Cairo"/>
           <w:b/>
           <w:bCs/>
-          <w:color w:val="000000"/>
+          <w:color w:val="00B050"/>
           <w:spacing w:val="5"/>
           <w:sz w:val="32"/>
           <w:szCs w:val="28"/>
@@ -427,7 +427,7 @@
           <w:rFonts w:ascii="Lato Black" w:hAnsi="Lato Black" w:cs="Cairo"/>
           <w:b/>
           <w:bCs/>
-          <w:color w:val="000000"/>
+          <w:color w:val="00B050"/>
           <w:spacing w:val="5"/>
           <w:sz w:val="32"/>
           <w:szCs w:val="28"/>
@@ -507,6 +507,1184 @@
     </w:p>
     <w:p>
       <w:pPr>
+        <w:pStyle w:val="TOC1"/>
+      </w:pPr>
+      <w:r>
+        <w:lastRenderedPageBreak/>
+        <w:t>Summary</w:t>
+      </w:r>
+    </w:p>
+    <w:p/>
+    <w:p>
+      <w:pPr>
+        <w:pStyle w:val="TOC1"/>
+        <w:rPr>
+          <w:rFonts w:eastAsiaTheme="minorEastAsia"/>
+        </w:rPr>
+      </w:pPr>
+      <w:r>
+        <w:rPr>
+          <w:rFonts w:ascii="Lato Light" w:hAnsi="Lato Light"/>
+          <w:color w:val="000000"/>
+          <w:sz w:val="72"/>
+          <w:szCs w:val="56"/>
+        </w:rPr>
+        <w:fldChar w:fldCharType="begin"/>
+      </w:r>
+      <w:r>
+        <w:rPr>
+          <w:rFonts w:ascii="Lato Light" w:hAnsi="Lato Light"/>
+          <w:color w:val="000000"/>
+          <w:sz w:val="72"/>
+          <w:szCs w:val="56"/>
+        </w:rPr>
+        <w:instrText xml:space="preserve"> TOC \o "1-3" \h \z \u </w:instrText>
+      </w:r>
+      <w:r>
+        <w:rPr>
+          <w:rFonts w:ascii="Lato Light" w:hAnsi="Lato Light"/>
+          <w:color w:val="000000"/>
+          <w:sz w:val="72"/>
+          <w:szCs w:val="56"/>
+        </w:rPr>
+        <w:fldChar w:fldCharType="separate"/>
+      </w:r>
+      <w:hyperlink w:anchor="_Toc530761764" w:history="1">
+        <w:r>
+          <w:rPr>
+            <w:rStyle w:val="Hyperlink"/>
+            <w:b w:val="0"/>
+            <w:bCs w:val="0"/>
+            <w:color w:val="00B050"/>
+          </w:rPr>
+          <w:t>Chapter I</w:t>
+        </w:r>
+        <w:r>
+          <w:rPr>
+            <w:webHidden/>
+          </w:rPr>
+          <w:tab/>
+        </w:r>
+        <w:r>
+          <w:rPr>
+            <w:webHidden/>
+          </w:rPr>
+          <w:fldChar w:fldCharType="begin"/>
+        </w:r>
+        <w:r>
+          <w:rPr>
+            <w:webHidden/>
+          </w:rPr>
+          <w:instrText xml:space="preserve"> PAGEREF _Toc530761764 \h </w:instrText>
+        </w:r>
+        <w:r>
+          <w:rPr>
+            <w:webHidden/>
+          </w:rPr>
+        </w:r>
+        <w:r>
+          <w:rPr>
+            <w:webHidden/>
+          </w:rPr>
+          <w:fldChar w:fldCharType="separate"/>
+        </w:r>
+        <w:r>
+          <w:rPr>
+            <w:webHidden/>
+          </w:rPr>
+          <w:t>3</w:t>
+        </w:r>
+        <w:r>
+          <w:rPr>
+            <w:webHidden/>
+          </w:rPr>
+          <w:fldChar w:fldCharType="end"/>
+        </w:r>
+      </w:hyperlink>
+    </w:p>
+    <w:p>
+      <w:pPr>
+        <w:pStyle w:val="TOC2"/>
+        <w:tabs>
+          <w:tab w:val="right" w:leader="dot" w:pos="9890"/>
+        </w:tabs>
+        <w:rPr>
+          <w:rFonts w:eastAsiaTheme="minorEastAsia"/>
+          <w:noProof/>
+          <w:sz w:val="28"/>
+          <w:szCs w:val="28"/>
+        </w:rPr>
+      </w:pPr>
+      <w:hyperlink w:anchor="_Toc530761765" w:history="1">
+        <w:r>
+          <w:rPr>
+            <w:rStyle w:val="Hyperlink"/>
+            <w:rFonts w:ascii="Lato" w:hAnsi="Lato" w:cs="Cairo"/>
+            <w:noProof/>
+            <w:spacing w:val="5"/>
+            <w:sz w:val="28"/>
+            <w:szCs w:val="28"/>
+          </w:rPr>
+          <w:t>1. The Problem</w:t>
+        </w:r>
+        <w:r>
+          <w:rPr>
+            <w:noProof/>
+            <w:webHidden/>
+            <w:sz w:val="28"/>
+            <w:szCs w:val="28"/>
+          </w:rPr>
+          <w:tab/>
+        </w:r>
+        <w:r>
+          <w:rPr>
+            <w:noProof/>
+            <w:webHidden/>
+            <w:sz w:val="28"/>
+            <w:szCs w:val="28"/>
+          </w:rPr>
+          <w:fldChar w:fldCharType="begin"/>
+        </w:r>
+        <w:r>
+          <w:rPr>
+            <w:noProof/>
+            <w:webHidden/>
+            <w:sz w:val="28"/>
+            <w:szCs w:val="28"/>
+          </w:rPr>
+          <w:instrText xml:space="preserve"> PAGEREF _Toc530761765 \h </w:instrText>
+        </w:r>
+        <w:r>
+          <w:rPr>
+            <w:noProof/>
+            <w:webHidden/>
+            <w:sz w:val="28"/>
+            <w:szCs w:val="28"/>
+          </w:rPr>
+        </w:r>
+        <w:r>
+          <w:rPr>
+            <w:noProof/>
+            <w:webHidden/>
+            <w:sz w:val="28"/>
+            <w:szCs w:val="28"/>
+          </w:rPr>
+          <w:fldChar w:fldCharType="separate"/>
+        </w:r>
+        <w:r>
+          <w:rPr>
+            <w:noProof/>
+            <w:webHidden/>
+            <w:sz w:val="28"/>
+            <w:szCs w:val="28"/>
+          </w:rPr>
+          <w:t>3</w:t>
+        </w:r>
+        <w:r>
+          <w:rPr>
+            <w:noProof/>
+            <w:webHidden/>
+            <w:sz w:val="28"/>
+            <w:szCs w:val="28"/>
+          </w:rPr>
+          <w:fldChar w:fldCharType="end"/>
+        </w:r>
+      </w:hyperlink>
+    </w:p>
+    <w:p>
+      <w:pPr>
+        <w:pStyle w:val="TOC2"/>
+        <w:tabs>
+          <w:tab w:val="right" w:leader="dot" w:pos="9890"/>
+        </w:tabs>
+        <w:rPr>
+          <w:rFonts w:eastAsiaTheme="minorEastAsia"/>
+          <w:noProof/>
+          <w:sz w:val="28"/>
+          <w:szCs w:val="28"/>
+        </w:rPr>
+      </w:pPr>
+      <w:hyperlink w:anchor="_Toc530761766" w:history="1">
+        <w:r>
+          <w:rPr>
+            <w:rStyle w:val="Hyperlink"/>
+            <w:rFonts w:ascii="Lato" w:hAnsi="Lato" w:cs="Cairo"/>
+            <w:noProof/>
+            <w:spacing w:val="5"/>
+            <w:sz w:val="28"/>
+            <w:szCs w:val="28"/>
+          </w:rPr>
+          <w:t>2. The Theory behind PCA</w:t>
+        </w:r>
+        <w:r>
+          <w:rPr>
+            <w:noProof/>
+            <w:webHidden/>
+            <w:sz w:val="28"/>
+            <w:szCs w:val="28"/>
+          </w:rPr>
+          <w:tab/>
+        </w:r>
+        <w:r>
+          <w:rPr>
+            <w:noProof/>
+            <w:webHidden/>
+            <w:sz w:val="28"/>
+            <w:szCs w:val="28"/>
+          </w:rPr>
+          <w:fldChar w:fldCharType="begin"/>
+        </w:r>
+        <w:r>
+          <w:rPr>
+            <w:noProof/>
+            <w:webHidden/>
+            <w:sz w:val="28"/>
+            <w:szCs w:val="28"/>
+          </w:rPr>
+          <w:instrText xml:space="preserve"> PAGEREF _Toc530761766 \h </w:instrText>
+        </w:r>
+        <w:r>
+          <w:rPr>
+            <w:noProof/>
+            <w:webHidden/>
+            <w:sz w:val="28"/>
+            <w:szCs w:val="28"/>
+          </w:rPr>
+        </w:r>
+        <w:r>
+          <w:rPr>
+            <w:noProof/>
+            <w:webHidden/>
+            <w:sz w:val="28"/>
+            <w:szCs w:val="28"/>
+          </w:rPr>
+          <w:fldChar w:fldCharType="separate"/>
+        </w:r>
+        <w:r>
+          <w:rPr>
+            <w:noProof/>
+            <w:webHidden/>
+            <w:sz w:val="28"/>
+            <w:szCs w:val="28"/>
+          </w:rPr>
+          <w:t>3</w:t>
+        </w:r>
+        <w:r>
+          <w:rPr>
+            <w:noProof/>
+            <w:webHidden/>
+            <w:sz w:val="28"/>
+            <w:szCs w:val="28"/>
+          </w:rPr>
+          <w:fldChar w:fldCharType="end"/>
+        </w:r>
+      </w:hyperlink>
+    </w:p>
+    <w:p>
+      <w:pPr>
+        <w:pStyle w:val="TOC1"/>
+        <w:rPr>
+          <w:rFonts w:eastAsiaTheme="minorEastAsia"/>
+        </w:rPr>
+      </w:pPr>
+      <w:hyperlink w:anchor="_Toc530761767" w:history="1">
+        <w:r>
+          <w:rPr>
+            <w:rStyle w:val="Hyperlink"/>
+            <w:rFonts w:ascii="Lato Light" w:hAnsi="Lato Light"/>
+            <w:color w:val="00B050"/>
+          </w:rPr>
+          <w:t>Chapter II</w:t>
+        </w:r>
+        <w:r>
+          <w:rPr>
+            <w:webHidden/>
+          </w:rPr>
+          <w:tab/>
+        </w:r>
+        <w:r>
+          <w:rPr>
+            <w:webHidden/>
+          </w:rPr>
+          <w:fldChar w:fldCharType="begin"/>
+        </w:r>
+        <w:r>
+          <w:rPr>
+            <w:webHidden/>
+          </w:rPr>
+          <w:instrText xml:space="preserve"> PAGEREF _Toc530761767 \h </w:instrText>
+        </w:r>
+        <w:r>
+          <w:rPr>
+            <w:webHidden/>
+          </w:rPr>
+        </w:r>
+        <w:r>
+          <w:rPr>
+            <w:webHidden/>
+          </w:rPr>
+          <w:fldChar w:fldCharType="separate"/>
+        </w:r>
+        <w:r>
+          <w:rPr>
+            <w:webHidden/>
+          </w:rPr>
+          <w:t>5</w:t>
+        </w:r>
+        <w:r>
+          <w:rPr>
+            <w:webHidden/>
+          </w:rPr>
+          <w:fldChar w:fldCharType="end"/>
+        </w:r>
+      </w:hyperlink>
+    </w:p>
+    <w:p>
+      <w:pPr>
+        <w:pStyle w:val="TOC2"/>
+        <w:tabs>
+          <w:tab w:val="right" w:leader="dot" w:pos="9890"/>
+        </w:tabs>
+        <w:rPr>
+          <w:rFonts w:eastAsiaTheme="minorEastAsia"/>
+          <w:noProof/>
+          <w:sz w:val="28"/>
+          <w:szCs w:val="28"/>
+        </w:rPr>
+      </w:pPr>
+      <w:hyperlink w:anchor="_Toc530761768" w:history="1">
+        <w:r>
+          <w:rPr>
+            <w:rStyle w:val="Hyperlink"/>
+            <w:rFonts w:ascii="Lato Light" w:hAnsi="Lato Light" w:cs="Cairo"/>
+            <w:b/>
+            <w:bCs/>
+            <w:noProof/>
+            <w:spacing w:val="5"/>
+            <w:sz w:val="28"/>
+            <w:szCs w:val="28"/>
+          </w:rPr>
+          <w:t>1. Specification:</w:t>
+        </w:r>
+        <w:r>
+          <w:rPr>
+            <w:noProof/>
+            <w:webHidden/>
+            <w:sz w:val="28"/>
+            <w:szCs w:val="28"/>
+          </w:rPr>
+          <w:tab/>
+        </w:r>
+        <w:r>
+          <w:rPr>
+            <w:noProof/>
+            <w:webHidden/>
+            <w:sz w:val="28"/>
+            <w:szCs w:val="28"/>
+          </w:rPr>
+          <w:fldChar w:fldCharType="begin"/>
+        </w:r>
+        <w:r>
+          <w:rPr>
+            <w:noProof/>
+            <w:webHidden/>
+            <w:sz w:val="28"/>
+            <w:szCs w:val="28"/>
+          </w:rPr>
+          <w:instrText xml:space="preserve"> PAGEREF _Toc530761768 \h </w:instrText>
+        </w:r>
+        <w:r>
+          <w:rPr>
+            <w:noProof/>
+            <w:webHidden/>
+            <w:sz w:val="28"/>
+            <w:szCs w:val="28"/>
+          </w:rPr>
+        </w:r>
+        <w:r>
+          <w:rPr>
+            <w:noProof/>
+            <w:webHidden/>
+            <w:sz w:val="28"/>
+            <w:szCs w:val="28"/>
+          </w:rPr>
+          <w:fldChar w:fldCharType="separate"/>
+        </w:r>
+        <w:r>
+          <w:rPr>
+            <w:noProof/>
+            <w:webHidden/>
+            <w:sz w:val="28"/>
+            <w:szCs w:val="28"/>
+          </w:rPr>
+          <w:t>5</w:t>
+        </w:r>
+        <w:r>
+          <w:rPr>
+            <w:noProof/>
+            <w:webHidden/>
+            <w:sz w:val="28"/>
+            <w:szCs w:val="28"/>
+          </w:rPr>
+          <w:fldChar w:fldCharType="end"/>
+        </w:r>
+      </w:hyperlink>
+    </w:p>
+    <w:p>
+      <w:pPr>
+        <w:pStyle w:val="TOC2"/>
+        <w:tabs>
+          <w:tab w:val="right" w:leader="dot" w:pos="9890"/>
+        </w:tabs>
+        <w:rPr>
+          <w:rFonts w:eastAsiaTheme="minorEastAsia"/>
+          <w:noProof/>
+          <w:sz w:val="28"/>
+          <w:szCs w:val="28"/>
+        </w:rPr>
+      </w:pPr>
+      <w:hyperlink w:anchor="_Toc530761769" w:history="1">
+        <w:r>
+          <w:rPr>
+            <w:rStyle w:val="Hyperlink"/>
+            <w:rFonts w:ascii="Lato Light" w:hAnsi="Lato Light" w:cs="Cairo"/>
+            <w:b/>
+            <w:bCs/>
+            <w:noProof/>
+            <w:spacing w:val="5"/>
+            <w:sz w:val="28"/>
+            <w:szCs w:val="28"/>
+          </w:rPr>
+          <w:t>2. Program:</w:t>
+        </w:r>
+        <w:r>
+          <w:rPr>
+            <w:noProof/>
+            <w:webHidden/>
+            <w:sz w:val="28"/>
+            <w:szCs w:val="28"/>
+          </w:rPr>
+          <w:tab/>
+        </w:r>
+        <w:r>
+          <w:rPr>
+            <w:noProof/>
+            <w:webHidden/>
+            <w:sz w:val="28"/>
+            <w:szCs w:val="28"/>
+          </w:rPr>
+          <w:fldChar w:fldCharType="begin"/>
+        </w:r>
+        <w:r>
+          <w:rPr>
+            <w:noProof/>
+            <w:webHidden/>
+            <w:sz w:val="28"/>
+            <w:szCs w:val="28"/>
+          </w:rPr>
+          <w:instrText xml:space="preserve"> PAGEREF _Toc530761769 \h </w:instrText>
+        </w:r>
+        <w:r>
+          <w:rPr>
+            <w:noProof/>
+            <w:webHidden/>
+            <w:sz w:val="28"/>
+            <w:szCs w:val="28"/>
+          </w:rPr>
+        </w:r>
+        <w:r>
+          <w:rPr>
+            <w:noProof/>
+            <w:webHidden/>
+            <w:sz w:val="28"/>
+            <w:szCs w:val="28"/>
+          </w:rPr>
+          <w:fldChar w:fldCharType="separate"/>
+        </w:r>
+        <w:r>
+          <w:rPr>
+            <w:noProof/>
+            <w:webHidden/>
+            <w:sz w:val="28"/>
+            <w:szCs w:val="28"/>
+          </w:rPr>
+          <w:t>5</w:t>
+        </w:r>
+        <w:r>
+          <w:rPr>
+            <w:noProof/>
+            <w:webHidden/>
+            <w:sz w:val="28"/>
+            <w:szCs w:val="28"/>
+          </w:rPr>
+          <w:fldChar w:fldCharType="end"/>
+        </w:r>
+      </w:hyperlink>
+    </w:p>
+    <w:p>
+      <w:pPr>
+        <w:pStyle w:val="TOC2"/>
+        <w:tabs>
+          <w:tab w:val="right" w:leader="dot" w:pos="9890"/>
+        </w:tabs>
+        <w:rPr>
+          <w:rFonts w:eastAsiaTheme="minorEastAsia"/>
+          <w:noProof/>
+          <w:sz w:val="28"/>
+          <w:szCs w:val="28"/>
+        </w:rPr>
+      </w:pPr>
+      <w:hyperlink w:anchor="_Toc530761770" w:history="1">
+        <w:r>
+          <w:rPr>
+            <w:rStyle w:val="Hyperlink"/>
+            <w:rFonts w:ascii="Lato Light" w:hAnsi="Lato Light" w:cs="Cairo"/>
+            <w:b/>
+            <w:bCs/>
+            <w:noProof/>
+            <w:spacing w:val="5"/>
+            <w:sz w:val="28"/>
+            <w:szCs w:val="28"/>
+          </w:rPr>
+          <w:t>3. Tools Used:</w:t>
+        </w:r>
+        <w:r>
+          <w:rPr>
+            <w:noProof/>
+            <w:webHidden/>
+            <w:sz w:val="28"/>
+            <w:szCs w:val="28"/>
+          </w:rPr>
+          <w:tab/>
+        </w:r>
+        <w:r>
+          <w:rPr>
+            <w:noProof/>
+            <w:webHidden/>
+            <w:sz w:val="28"/>
+            <w:szCs w:val="28"/>
+          </w:rPr>
+          <w:fldChar w:fldCharType="begin"/>
+        </w:r>
+        <w:r>
+          <w:rPr>
+            <w:noProof/>
+            <w:webHidden/>
+            <w:sz w:val="28"/>
+            <w:szCs w:val="28"/>
+          </w:rPr>
+          <w:instrText xml:space="preserve"> PAGEREF _Toc530761770 \h </w:instrText>
+        </w:r>
+        <w:r>
+          <w:rPr>
+            <w:noProof/>
+            <w:webHidden/>
+            <w:sz w:val="28"/>
+            <w:szCs w:val="28"/>
+          </w:rPr>
+        </w:r>
+        <w:r>
+          <w:rPr>
+            <w:noProof/>
+            <w:webHidden/>
+            <w:sz w:val="28"/>
+            <w:szCs w:val="28"/>
+          </w:rPr>
+          <w:fldChar w:fldCharType="separate"/>
+        </w:r>
+        <w:r>
+          <w:rPr>
+            <w:noProof/>
+            <w:webHidden/>
+            <w:sz w:val="28"/>
+            <w:szCs w:val="28"/>
+          </w:rPr>
+          <w:t>6</w:t>
+        </w:r>
+        <w:r>
+          <w:rPr>
+            <w:noProof/>
+            <w:webHidden/>
+            <w:sz w:val="28"/>
+            <w:szCs w:val="28"/>
+          </w:rPr>
+          <w:fldChar w:fldCharType="end"/>
+        </w:r>
+      </w:hyperlink>
+    </w:p>
+    <w:p>
+      <w:pPr>
+        <w:pStyle w:val="TOC2"/>
+        <w:tabs>
+          <w:tab w:val="right" w:leader="dot" w:pos="9890"/>
+        </w:tabs>
+        <w:rPr>
+          <w:rFonts w:eastAsiaTheme="minorEastAsia"/>
+          <w:noProof/>
+          <w:sz w:val="28"/>
+          <w:szCs w:val="28"/>
+        </w:rPr>
+      </w:pPr>
+      <w:hyperlink w:anchor="_Toc530761771" w:history="1">
+        <w:r>
+          <w:rPr>
+            <w:rStyle w:val="Hyperlink"/>
+            <w:rFonts w:ascii="Lato Light" w:hAnsi="Lato Light" w:cs="Cairo"/>
+            <w:b/>
+            <w:bCs/>
+            <w:noProof/>
+            <w:spacing w:val="5"/>
+            <w:sz w:val="28"/>
+            <w:szCs w:val="28"/>
+          </w:rPr>
+          <w:t>4. Comparing to an Already Implemented PCA:</w:t>
+        </w:r>
+        <w:r>
+          <w:rPr>
+            <w:noProof/>
+            <w:webHidden/>
+            <w:sz w:val="28"/>
+            <w:szCs w:val="28"/>
+          </w:rPr>
+          <w:tab/>
+        </w:r>
+        <w:r>
+          <w:rPr>
+            <w:noProof/>
+            <w:webHidden/>
+            <w:sz w:val="28"/>
+            <w:szCs w:val="28"/>
+          </w:rPr>
+          <w:fldChar w:fldCharType="begin"/>
+        </w:r>
+        <w:r>
+          <w:rPr>
+            <w:noProof/>
+            <w:webHidden/>
+            <w:sz w:val="28"/>
+            <w:szCs w:val="28"/>
+          </w:rPr>
+          <w:instrText xml:space="preserve"> PAGEREF _Toc530761771 \h </w:instrText>
+        </w:r>
+        <w:r>
+          <w:rPr>
+            <w:noProof/>
+            <w:webHidden/>
+            <w:sz w:val="28"/>
+            <w:szCs w:val="28"/>
+          </w:rPr>
+        </w:r>
+        <w:r>
+          <w:rPr>
+            <w:noProof/>
+            <w:webHidden/>
+            <w:sz w:val="28"/>
+            <w:szCs w:val="28"/>
+          </w:rPr>
+          <w:fldChar w:fldCharType="separate"/>
+        </w:r>
+        <w:r>
+          <w:rPr>
+            <w:noProof/>
+            <w:webHidden/>
+            <w:sz w:val="28"/>
+            <w:szCs w:val="28"/>
+          </w:rPr>
+          <w:t>6</w:t>
+        </w:r>
+        <w:r>
+          <w:rPr>
+            <w:noProof/>
+            <w:webHidden/>
+            <w:sz w:val="28"/>
+            <w:szCs w:val="28"/>
+          </w:rPr>
+          <w:fldChar w:fldCharType="end"/>
+        </w:r>
+      </w:hyperlink>
+    </w:p>
+    <w:p>
+      <w:pPr>
+        <w:pStyle w:val="TOC1"/>
+        <w:rPr>
+          <w:rFonts w:eastAsiaTheme="minorEastAsia"/>
+        </w:rPr>
+      </w:pPr>
+      <w:hyperlink w:anchor="_Toc530761772" w:history="1">
+        <w:r>
+          <w:rPr>
+            <w:rStyle w:val="Hyperlink"/>
+            <w:rFonts w:ascii="Lato Light" w:hAnsi="Lato Light"/>
+            <w:color w:val="00B050"/>
+          </w:rPr>
+          <w:t>Chapter III</w:t>
+        </w:r>
+        <w:r>
+          <w:rPr>
+            <w:webHidden/>
+          </w:rPr>
+          <w:tab/>
+        </w:r>
+        <w:r>
+          <w:rPr>
+            <w:webHidden/>
+          </w:rPr>
+          <w:fldChar w:fldCharType="begin"/>
+        </w:r>
+        <w:r>
+          <w:rPr>
+            <w:webHidden/>
+          </w:rPr>
+          <w:instrText xml:space="preserve"> PAGEREF _Toc530761772 \h </w:instrText>
+        </w:r>
+        <w:r>
+          <w:rPr>
+            <w:webHidden/>
+          </w:rPr>
+        </w:r>
+        <w:r>
+          <w:rPr>
+            <w:webHidden/>
+          </w:rPr>
+          <w:fldChar w:fldCharType="separate"/>
+        </w:r>
+        <w:r>
+          <w:rPr>
+            <w:webHidden/>
+          </w:rPr>
+          <w:t>8</w:t>
+        </w:r>
+        <w:r>
+          <w:rPr>
+            <w:webHidden/>
+          </w:rPr>
+          <w:fldChar w:fldCharType="end"/>
+        </w:r>
+      </w:hyperlink>
+    </w:p>
+    <w:p>
+      <w:pPr>
+        <w:pStyle w:val="TOC2"/>
+        <w:tabs>
+          <w:tab w:val="right" w:leader="dot" w:pos="9890"/>
+        </w:tabs>
+        <w:rPr>
+          <w:rFonts w:eastAsiaTheme="minorEastAsia"/>
+          <w:noProof/>
+          <w:sz w:val="28"/>
+          <w:szCs w:val="28"/>
+        </w:rPr>
+      </w:pPr>
+      <w:hyperlink w:anchor="_Toc530761773" w:history="1">
+        <w:r>
+          <w:rPr>
+            <w:rStyle w:val="Hyperlink"/>
+            <w:rFonts w:ascii="Lato Light" w:hAnsi="Lato Light" w:cs="Cairo"/>
+            <w:b/>
+            <w:bCs/>
+            <w:noProof/>
+            <w:spacing w:val="5"/>
+            <w:sz w:val="28"/>
+            <w:szCs w:val="28"/>
+          </w:rPr>
+          <w:t>1. Formally</w:t>
+        </w:r>
+        <w:r>
+          <w:rPr>
+            <w:noProof/>
+            <w:webHidden/>
+            <w:sz w:val="28"/>
+            <w:szCs w:val="28"/>
+          </w:rPr>
+          <w:tab/>
+        </w:r>
+        <w:r>
+          <w:rPr>
+            <w:noProof/>
+            <w:webHidden/>
+            <w:sz w:val="28"/>
+            <w:szCs w:val="28"/>
+          </w:rPr>
+          <w:fldChar w:fldCharType="begin"/>
+        </w:r>
+        <w:r>
+          <w:rPr>
+            <w:noProof/>
+            <w:webHidden/>
+            <w:sz w:val="28"/>
+            <w:szCs w:val="28"/>
+          </w:rPr>
+          <w:instrText xml:space="preserve"> PAGEREF _Toc530761773 \h </w:instrText>
+        </w:r>
+        <w:r>
+          <w:rPr>
+            <w:noProof/>
+            <w:webHidden/>
+            <w:sz w:val="28"/>
+            <w:szCs w:val="28"/>
+          </w:rPr>
+        </w:r>
+        <w:r>
+          <w:rPr>
+            <w:noProof/>
+            <w:webHidden/>
+            <w:sz w:val="28"/>
+            <w:szCs w:val="28"/>
+          </w:rPr>
+          <w:fldChar w:fldCharType="separate"/>
+        </w:r>
+        <w:r>
+          <w:rPr>
+            <w:noProof/>
+            <w:webHidden/>
+            <w:sz w:val="28"/>
+            <w:szCs w:val="28"/>
+          </w:rPr>
+          <w:t>8</w:t>
+        </w:r>
+        <w:r>
+          <w:rPr>
+            <w:noProof/>
+            <w:webHidden/>
+            <w:sz w:val="28"/>
+            <w:szCs w:val="28"/>
+          </w:rPr>
+          <w:fldChar w:fldCharType="end"/>
+        </w:r>
+      </w:hyperlink>
+    </w:p>
+    <w:p>
+      <w:pPr>
+        <w:pStyle w:val="TOC2"/>
+        <w:tabs>
+          <w:tab w:val="right" w:leader="dot" w:pos="9890"/>
+        </w:tabs>
+        <w:rPr>
+          <w:rFonts w:eastAsiaTheme="minorEastAsia"/>
+          <w:noProof/>
+          <w:sz w:val="28"/>
+          <w:szCs w:val="28"/>
+        </w:rPr>
+      </w:pPr>
+      <w:hyperlink w:anchor="_Toc530761774" w:history="1">
+        <w:r>
+          <w:rPr>
+            <w:rStyle w:val="Hyperlink"/>
+            <w:rFonts w:ascii="Lato Light" w:hAnsi="Lato Light" w:cs="Cairo"/>
+            <w:b/>
+            <w:bCs/>
+            <w:noProof/>
+            <w:spacing w:val="5"/>
+            <w:sz w:val="28"/>
+            <w:szCs w:val="28"/>
+          </w:rPr>
+          <w:t>2. Empirically</w:t>
+        </w:r>
+        <w:r>
+          <w:rPr>
+            <w:noProof/>
+            <w:webHidden/>
+            <w:sz w:val="28"/>
+            <w:szCs w:val="28"/>
+          </w:rPr>
+          <w:tab/>
+        </w:r>
+        <w:r>
+          <w:rPr>
+            <w:noProof/>
+            <w:webHidden/>
+            <w:sz w:val="28"/>
+            <w:szCs w:val="28"/>
+          </w:rPr>
+          <w:fldChar w:fldCharType="begin"/>
+        </w:r>
+        <w:r>
+          <w:rPr>
+            <w:noProof/>
+            <w:webHidden/>
+            <w:sz w:val="28"/>
+            <w:szCs w:val="28"/>
+          </w:rPr>
+          <w:instrText xml:space="preserve"> PAGEREF _Toc530761774 \h </w:instrText>
+        </w:r>
+        <w:r>
+          <w:rPr>
+            <w:noProof/>
+            <w:webHidden/>
+            <w:sz w:val="28"/>
+            <w:szCs w:val="28"/>
+          </w:rPr>
+        </w:r>
+        <w:r>
+          <w:rPr>
+            <w:noProof/>
+            <w:webHidden/>
+            <w:sz w:val="28"/>
+            <w:szCs w:val="28"/>
+          </w:rPr>
+          <w:fldChar w:fldCharType="separate"/>
+        </w:r>
+        <w:r>
+          <w:rPr>
+            <w:noProof/>
+            <w:webHidden/>
+            <w:sz w:val="28"/>
+            <w:szCs w:val="28"/>
+          </w:rPr>
+          <w:t>9</w:t>
+        </w:r>
+        <w:r>
+          <w:rPr>
+            <w:noProof/>
+            <w:webHidden/>
+            <w:sz w:val="28"/>
+            <w:szCs w:val="28"/>
+          </w:rPr>
+          <w:fldChar w:fldCharType="end"/>
+        </w:r>
+      </w:hyperlink>
+    </w:p>
+    <w:p>
+      <w:pPr>
+        <w:pStyle w:val="TOC1"/>
+        <w:rPr>
+          <w:rFonts w:eastAsiaTheme="minorEastAsia"/>
+        </w:rPr>
+      </w:pPr>
+      <w:hyperlink w:anchor="_Toc530761775" w:history="1">
+        <w:r>
+          <w:rPr>
+            <w:rStyle w:val="Hyperlink"/>
+            <w:rFonts w:ascii="Lato Light" w:hAnsi="Lato Light"/>
+          </w:rPr>
+          <w:t>Chapter IV</w:t>
+        </w:r>
+        <w:r>
+          <w:rPr>
+            <w:webHidden/>
+          </w:rPr>
+          <w:tab/>
+        </w:r>
+        <w:r>
+          <w:rPr>
+            <w:webHidden/>
+          </w:rPr>
+          <w:fldChar w:fldCharType="begin"/>
+        </w:r>
+        <w:r>
+          <w:rPr>
+            <w:webHidden/>
+          </w:rPr>
+          <w:instrText xml:space="preserve"> PAGEREF _Toc530761775 \h </w:instrText>
+        </w:r>
+        <w:r>
+          <w:rPr>
+            <w:webHidden/>
+          </w:rPr>
+        </w:r>
+        <w:r>
+          <w:rPr>
+            <w:webHidden/>
+          </w:rPr>
+          <w:fldChar w:fldCharType="separate"/>
+        </w:r>
+        <w:r>
+          <w:rPr>
+            <w:webHidden/>
+          </w:rPr>
+          <w:t>11</w:t>
+        </w:r>
+        <w:r>
+          <w:rPr>
+            <w:webHidden/>
+          </w:rPr>
+          <w:fldChar w:fldCharType="end"/>
+        </w:r>
+      </w:hyperlink>
+    </w:p>
+    <w:p>
+      <w:pPr>
+        <w:pStyle w:val="TOC2"/>
+        <w:tabs>
+          <w:tab w:val="right" w:leader="dot" w:pos="9890"/>
+        </w:tabs>
+        <w:rPr>
+          <w:rFonts w:eastAsiaTheme="minorEastAsia"/>
+          <w:noProof/>
+          <w:sz w:val="28"/>
+          <w:szCs w:val="28"/>
+        </w:rPr>
+      </w:pPr>
+      <w:hyperlink w:anchor="_Toc530761776" w:history="1">
+        <w:r>
+          <w:rPr>
+            <w:rStyle w:val="Hyperlink"/>
+            <w:rFonts w:ascii="Lato Light" w:hAnsi="Lato Light" w:cs="Cairo"/>
+            <w:b/>
+            <w:bCs/>
+            <w:noProof/>
+            <w:spacing w:val="5"/>
+            <w:sz w:val="28"/>
+            <w:szCs w:val="28"/>
+          </w:rPr>
+          <w:t>1. Difficulties encountered and possible solutions</w:t>
+        </w:r>
+        <w:r>
+          <w:rPr>
+            <w:noProof/>
+            <w:webHidden/>
+            <w:sz w:val="28"/>
+            <w:szCs w:val="28"/>
+          </w:rPr>
+          <w:tab/>
+        </w:r>
+        <w:r>
+          <w:rPr>
+            <w:noProof/>
+            <w:webHidden/>
+            <w:sz w:val="28"/>
+            <w:szCs w:val="28"/>
+          </w:rPr>
+          <w:fldChar w:fldCharType="begin"/>
+        </w:r>
+        <w:r>
+          <w:rPr>
+            <w:noProof/>
+            <w:webHidden/>
+            <w:sz w:val="28"/>
+            <w:szCs w:val="28"/>
+          </w:rPr>
+          <w:instrText xml:space="preserve"> PAGEREF _Toc530761776 \h </w:instrText>
+        </w:r>
+        <w:r>
+          <w:rPr>
+            <w:noProof/>
+            <w:webHidden/>
+            <w:sz w:val="28"/>
+            <w:szCs w:val="28"/>
+          </w:rPr>
+        </w:r>
+        <w:r>
+          <w:rPr>
+            <w:noProof/>
+            <w:webHidden/>
+            <w:sz w:val="28"/>
+            <w:szCs w:val="28"/>
+          </w:rPr>
+          <w:fldChar w:fldCharType="separate"/>
+        </w:r>
+        <w:r>
+          <w:rPr>
+            <w:noProof/>
+            <w:webHidden/>
+            <w:sz w:val="28"/>
+            <w:szCs w:val="28"/>
+          </w:rPr>
+          <w:t>11</w:t>
+        </w:r>
+        <w:r>
+          <w:rPr>
+            <w:noProof/>
+            <w:webHidden/>
+            <w:sz w:val="28"/>
+            <w:szCs w:val="28"/>
+          </w:rPr>
+          <w:fldChar w:fldCharType="end"/>
+        </w:r>
+      </w:hyperlink>
+    </w:p>
+    <w:p>
+      <w:pPr>
+        <w:pStyle w:val="TOC2"/>
+        <w:tabs>
+          <w:tab w:val="right" w:leader="dot" w:pos="9890"/>
+        </w:tabs>
+        <w:rPr>
+          <w:rFonts w:eastAsiaTheme="minorEastAsia"/>
+          <w:noProof/>
+          <w:sz w:val="28"/>
+          <w:szCs w:val="28"/>
+        </w:rPr>
+      </w:pPr>
+      <w:hyperlink w:anchor="_Toc530761777" w:history="1">
+        <w:r>
+          <w:rPr>
+            <w:rStyle w:val="Hyperlink"/>
+            <w:rFonts w:ascii="Lato" w:hAnsi="Lato"/>
+            <w:b/>
+            <w:bCs/>
+            <w:noProof/>
+            <w:sz w:val="28"/>
+            <w:szCs w:val="28"/>
+          </w:rPr>
+          <w:t>Conclusion</w:t>
+        </w:r>
+        <w:r>
+          <w:rPr>
+            <w:noProof/>
+            <w:webHidden/>
+            <w:sz w:val="28"/>
+            <w:szCs w:val="28"/>
+          </w:rPr>
+          <w:tab/>
+        </w:r>
+        <w:r>
+          <w:rPr>
+            <w:noProof/>
+            <w:webHidden/>
+            <w:sz w:val="28"/>
+            <w:szCs w:val="28"/>
+          </w:rPr>
+          <w:fldChar w:fldCharType="begin"/>
+        </w:r>
+        <w:r>
+          <w:rPr>
+            <w:noProof/>
+            <w:webHidden/>
+            <w:sz w:val="28"/>
+            <w:szCs w:val="28"/>
+          </w:rPr>
+          <w:instrText xml:space="preserve"> PAGEREF _Toc530761777 \h </w:instrText>
+        </w:r>
+        <w:r>
+          <w:rPr>
+            <w:noProof/>
+            <w:webHidden/>
+            <w:sz w:val="28"/>
+            <w:szCs w:val="28"/>
+          </w:rPr>
+        </w:r>
+        <w:r>
+          <w:rPr>
+            <w:noProof/>
+            <w:webHidden/>
+            <w:sz w:val="28"/>
+            <w:szCs w:val="28"/>
+          </w:rPr>
+          <w:fldChar w:fldCharType="separate"/>
+        </w:r>
+        <w:r>
+          <w:rPr>
+            <w:noProof/>
+            <w:webHidden/>
+            <w:sz w:val="28"/>
+            <w:szCs w:val="28"/>
+          </w:rPr>
+          <w:t>13</w:t>
+        </w:r>
+        <w:r>
+          <w:rPr>
+            <w:noProof/>
+            <w:webHidden/>
+            <w:sz w:val="28"/>
+            <w:szCs w:val="28"/>
+          </w:rPr>
+          <w:fldChar w:fldCharType="end"/>
+        </w:r>
+      </w:hyperlink>
+    </w:p>
+    <w:p>
+      <w:pPr>
         <w:tabs>
           <w:tab w:val="left" w:pos="10260"/>
           <w:tab w:val="left" w:pos="10440"/>
@@ -523,6 +1701,18 @@
           <w:szCs w:val="52"/>
         </w:rPr>
       </w:pPr>
+      <w:r>
+        <w:rPr>
+          <w:rFonts w:ascii="Lato Light" w:hAnsi="Lato Light" w:cs="Cairo"/>
+          <w:b/>
+          <w:bCs/>
+          <w:color w:val="000000"/>
+          <w:spacing w:val="5"/>
+          <w:sz w:val="72"/>
+          <w:szCs w:val="56"/>
+        </w:rPr>
+        <w:fldChar w:fldCharType="end"/>
+      </w:r>
     </w:p>
     <w:p>
       <w:pPr>
@@ -583,6 +1773,36 @@
     </w:p>
     <w:p>
       <w:pPr>
+        <w:pStyle w:val="Heading1"/>
+        <w:rPr>
+          <w:rFonts w:ascii="Lato Light" w:hAnsi="Lato Light" w:cs="Cairo"/>
+          <w:b/>
+          <w:bCs/>
+          <w:color w:val="00B050"/>
+          <w:spacing w:val="5"/>
+          <w:sz w:val="56"/>
+          <w:szCs w:val="52"/>
+        </w:rPr>
+      </w:pPr>
+      <w:bookmarkStart w:id="0" w:name="_Toc530761764"/>
+      <w:r>
+        <w:rPr>
+          <w:rFonts w:ascii="Lato Light" w:hAnsi="Lato Light" w:cs="Cairo"/>
+          <w:b/>
+          <w:bCs/>
+          <w:color w:val="00B050"/>
+          <w:spacing w:val="5"/>
+          <w:sz w:val="56"/>
+          <w:szCs w:val="52"/>
+        </w:rPr>
+        <w:lastRenderedPageBreak/>
+        <w:t>Chapter I</w:t>
+      </w:r>
+      <w:bookmarkEnd w:id="0"/>
+    </w:p>
+    <w:p/>
+    <w:p>
+      <w:pPr>
         <w:tabs>
           <w:tab w:val="left" w:pos="10260"/>
           <w:tab w:val="left" w:pos="10440"/>
@@ -590,190 +1810,6 @@
         </w:tabs>
         <w:spacing w:line="360" w:lineRule="auto"/>
         <w:rPr>
-          <w:rFonts w:ascii="Lato Light" w:hAnsi="Lato Light" w:cs="Cairo"/>
-          <w:b/>
-          <w:bCs/>
-          <w:color w:val="000000"/>
-          <w:spacing w:val="5"/>
-          <w:sz w:val="56"/>
-          <w:szCs w:val="52"/>
-        </w:rPr>
-      </w:pPr>
-    </w:p>
-    <w:p>
-      <w:pPr>
-        <w:tabs>
-          <w:tab w:val="left" w:pos="10260"/>
-          <w:tab w:val="left" w:pos="10440"/>
-          <w:tab w:val="left" w:pos="10710"/>
-        </w:tabs>
-        <w:spacing w:line="360" w:lineRule="auto"/>
-        <w:rPr>
-          <w:rFonts w:ascii="Lato Light" w:hAnsi="Lato Light" w:cs="Cairo"/>
-          <w:b/>
-          <w:bCs/>
-          <w:color w:val="000000"/>
-          <w:spacing w:val="5"/>
-          <w:sz w:val="56"/>
-          <w:szCs w:val="52"/>
-        </w:rPr>
-      </w:pPr>
-    </w:p>
-    <w:p>
-      <w:pPr>
-        <w:tabs>
-          <w:tab w:val="left" w:pos="10260"/>
-          <w:tab w:val="left" w:pos="10440"/>
-          <w:tab w:val="left" w:pos="10710"/>
-        </w:tabs>
-        <w:spacing w:line="360" w:lineRule="auto"/>
-        <w:rPr>
-          <w:rFonts w:ascii="Lato Light" w:hAnsi="Lato Light" w:cs="Cairo"/>
-          <w:b/>
-          <w:bCs/>
-          <w:color w:val="000000"/>
-          <w:spacing w:val="5"/>
-          <w:sz w:val="56"/>
-          <w:szCs w:val="52"/>
-        </w:rPr>
-      </w:pPr>
-    </w:p>
-    <w:p>
-      <w:pPr>
-        <w:tabs>
-          <w:tab w:val="left" w:pos="10260"/>
-          <w:tab w:val="left" w:pos="10440"/>
-          <w:tab w:val="left" w:pos="10710"/>
-        </w:tabs>
-        <w:spacing w:line="360" w:lineRule="auto"/>
-        <w:rPr>
-          <w:rFonts w:ascii="Lato Light" w:hAnsi="Lato Light" w:cs="Cairo"/>
-          <w:b/>
-          <w:bCs/>
-          <w:color w:val="000000"/>
-          <w:spacing w:val="5"/>
-          <w:sz w:val="56"/>
-          <w:szCs w:val="52"/>
-        </w:rPr>
-      </w:pPr>
-    </w:p>
-    <w:p>
-      <w:pPr>
-        <w:tabs>
-          <w:tab w:val="left" w:pos="10260"/>
-          <w:tab w:val="left" w:pos="10440"/>
-          <w:tab w:val="left" w:pos="10710"/>
-        </w:tabs>
-        <w:spacing w:line="360" w:lineRule="auto"/>
-        <w:rPr>
-          <w:rFonts w:ascii="Lato Light" w:hAnsi="Lato Light" w:cs="Cairo"/>
-          <w:b/>
-          <w:bCs/>
-          <w:color w:val="000000"/>
-          <w:spacing w:val="5"/>
-          <w:sz w:val="56"/>
-          <w:szCs w:val="52"/>
-        </w:rPr>
-      </w:pPr>
-    </w:p>
-    <w:p>
-      <w:pPr>
-        <w:tabs>
-          <w:tab w:val="left" w:pos="10260"/>
-          <w:tab w:val="left" w:pos="10440"/>
-          <w:tab w:val="left" w:pos="10710"/>
-        </w:tabs>
-        <w:spacing w:line="360" w:lineRule="auto"/>
-        <w:rPr>
-          <w:rFonts w:ascii="Lato Light" w:hAnsi="Lato Light" w:cs="Cairo"/>
-          <w:b/>
-          <w:bCs/>
-          <w:color w:val="000000"/>
-          <w:spacing w:val="5"/>
-          <w:sz w:val="56"/>
-          <w:szCs w:val="52"/>
-        </w:rPr>
-      </w:pPr>
-    </w:p>
-    <w:p>
-      <w:pPr>
-        <w:tabs>
-          <w:tab w:val="left" w:pos="10260"/>
-          <w:tab w:val="left" w:pos="10440"/>
-          <w:tab w:val="left" w:pos="10710"/>
-        </w:tabs>
-        <w:spacing w:line="360" w:lineRule="auto"/>
-        <w:rPr>
-          <w:rFonts w:ascii="Lato Light" w:hAnsi="Lato Light" w:cs="Cairo"/>
-          <w:b/>
-          <w:bCs/>
-          <w:color w:val="000000"/>
-          <w:spacing w:val="5"/>
-          <w:sz w:val="56"/>
-          <w:szCs w:val="52"/>
-        </w:rPr>
-      </w:pPr>
-    </w:p>
-    <w:p>
-      <w:pPr>
-        <w:tabs>
-          <w:tab w:val="left" w:pos="10260"/>
-          <w:tab w:val="left" w:pos="10440"/>
-          <w:tab w:val="left" w:pos="10710"/>
-        </w:tabs>
-        <w:spacing w:line="360" w:lineRule="auto"/>
-        <w:rPr>
-          <w:rFonts w:ascii="Lato Light" w:hAnsi="Lato Light" w:cs="Cairo"/>
-          <w:b/>
-          <w:bCs/>
-          <w:color w:val="000000"/>
-          <w:spacing w:val="5"/>
-          <w:sz w:val="56"/>
-          <w:szCs w:val="52"/>
-        </w:rPr>
-      </w:pPr>
-    </w:p>
-    <w:p>
-      <w:pPr>
-        <w:tabs>
-          <w:tab w:val="left" w:pos="10260"/>
-          <w:tab w:val="left" w:pos="10440"/>
-          <w:tab w:val="left" w:pos="10710"/>
-        </w:tabs>
-        <w:spacing w:line="360" w:lineRule="auto"/>
-        <w:rPr>
-          <w:rFonts w:ascii="Lato Light" w:hAnsi="Lato Light" w:cs="Cairo"/>
-          <w:b/>
-          <w:bCs/>
-          <w:color w:val="000000"/>
-          <w:spacing w:val="5"/>
-          <w:sz w:val="56"/>
-          <w:szCs w:val="52"/>
-        </w:rPr>
-      </w:pPr>
-      <w:r>
-        <w:rPr>
-          <w:rFonts w:ascii="Lato Light" w:hAnsi="Lato Light" w:cs="Cairo"/>
-          <w:b/>
-          <w:bCs/>
-          <w:color w:val="000000"/>
-          <w:spacing w:val="5"/>
-          <w:sz w:val="56"/>
-          <w:szCs w:val="52"/>
-        </w:rPr>
-        <w:lastRenderedPageBreak/>
-        <w:t>Chapter I</w:t>
-      </w:r>
-    </w:p>
-    <w:p>
-      <w:pPr>
-        <w:tabs>
-          <w:tab w:val="left" w:pos="10260"/>
-          <w:tab w:val="left" w:pos="10440"/>
-          <w:tab w:val="left" w:pos="10710"/>
-        </w:tabs>
-        <w:spacing w:line="360" w:lineRule="auto"/>
-        <w:rPr>
           <w:rFonts w:ascii="Lato" w:hAnsi="Lato" w:cs="Cairo"/>
           <w:color w:val="000000"/>
           <w:spacing w:val="5"/>
@@ -819,31 +1855,40 @@
     </w:p>
     <w:p>
       <w:pPr>
-        <w:tabs>
-          <w:tab w:val="left" w:pos="10260"/>
-          <w:tab w:val="left" w:pos="10440"/>
-          <w:tab w:val="left" w:pos="10710"/>
-        </w:tabs>
+        <w:pStyle w:val="Heading2"/>
         <w:rPr>
           <w:rFonts w:ascii="Lato" w:hAnsi="Lato" w:cs="Cairo"/>
-          <w:color w:val="000000"/>
-          <w:spacing w:val="5"/>
-          <w:sz w:val="32"/>
-          <w:szCs w:val="28"/>
+          <w:color w:val="00B050"/>
+          <w:spacing w:val="5"/>
+          <w:sz w:val="44"/>
+          <w:szCs w:val="40"/>
           <w:u w:val="single"/>
         </w:rPr>
       </w:pPr>
+      <w:bookmarkStart w:id="1" w:name="_Toc530761765"/>
       <w:r>
         <w:rPr>
           <w:rFonts w:ascii="Lato" w:hAnsi="Lato" w:cs="Cairo"/>
-          <w:color w:val="000000"/>
-          <w:spacing w:val="5"/>
-          <w:sz w:val="32"/>
-          <w:szCs w:val="28"/>
+          <w:color w:val="00B050"/>
+          <w:spacing w:val="5"/>
+          <w:sz w:val="44"/>
+          <w:szCs w:val="40"/>
           <w:u w:val="single"/>
         </w:rPr>
+        <w:t xml:space="preserve">1. </w:t>
+      </w:r>
+      <w:r>
+        <w:rPr>
+          <w:rFonts w:ascii="Lato" w:hAnsi="Lato" w:cs="Cairo"/>
+          <w:color w:val="00B050"/>
+          <w:spacing w:val="5"/>
+          <w:sz w:val="44"/>
+          <w:szCs w:val="40"/>
+          <w:u w:val="single"/>
+        </w:rPr>
         <w:t>The Problem:</w:t>
       </w:r>
+      <w:bookmarkEnd w:id="1"/>
     </w:p>
     <w:p>
       <w:pPr>
@@ -1453,41 +2498,96 @@
     </w:p>
     <w:p>
       <w:pPr>
+        <w:pStyle w:val="Heading2"/>
+        <w:rPr>
+          <w:rFonts w:ascii="Lato Black" w:hAnsi="Lato Black" w:cs="Cairo"/>
+          <w:color w:val="00B050"/>
+          <w:spacing w:val="5"/>
+          <w:sz w:val="44"/>
+          <w:szCs w:val="44"/>
+          <w:u w:val="single"/>
+        </w:rPr>
+      </w:pPr>
+      <w:bookmarkStart w:id="2" w:name="_Toc530761766"/>
+      <w:r>
+        <w:rPr>
+          <w:rFonts w:ascii="Lato" w:hAnsi="Lato" w:cs="Cairo"/>
+          <w:color w:val="00B050"/>
+          <w:spacing w:val="5"/>
+          <w:sz w:val="44"/>
+          <w:szCs w:val="44"/>
+          <w:u w:val="single"/>
+        </w:rPr>
+        <w:t xml:space="preserve">2. </w:t>
+      </w:r>
+      <w:r>
+        <w:rPr>
+          <w:rFonts w:ascii="Lato" w:hAnsi="Lato" w:cs="Cairo"/>
+          <w:color w:val="00B050"/>
+          <w:spacing w:val="5"/>
+          <w:sz w:val="44"/>
+          <w:szCs w:val="44"/>
+          <w:u w:val="single"/>
+        </w:rPr>
+        <w:t xml:space="preserve">The </w:t>
+      </w:r>
+      <w:r>
+        <w:rPr>
+          <w:rFonts w:ascii="Lato" w:hAnsi="Lato" w:cs="Cairo"/>
+          <w:color w:val="00B050"/>
+          <w:spacing w:val="5"/>
+          <w:sz w:val="44"/>
+          <w:szCs w:val="44"/>
+          <w:u w:val="single"/>
+        </w:rPr>
+        <w:t>Theory behind PCA:</w:t>
+      </w:r>
+      <w:bookmarkEnd w:id="2"/>
+    </w:p>
+    <w:p>
+      <w:pPr>
         <w:tabs>
           <w:tab w:val="left" w:pos="10260"/>
           <w:tab w:val="left" w:pos="10440"/>
           <w:tab w:val="left" w:pos="10710"/>
         </w:tabs>
         <w:rPr>
-          <w:rFonts w:ascii="Lato Black" w:hAnsi="Lato Black" w:cs="Cairo"/>
-          <w:color w:val="000000"/>
-          <w:spacing w:val="5"/>
-          <w:sz w:val="32"/>
-          <w:szCs w:val="28"/>
-          <w:u w:val="single"/>
-        </w:rPr>
-      </w:pPr>
-      <w:r>
-        <w:rPr>
           <w:rFonts w:ascii="Lato" w:hAnsi="Lato" w:cs="Cairo"/>
           <w:color w:val="000000"/>
           <w:spacing w:val="5"/>
-          <w:sz w:val="32"/>
-          <w:szCs w:val="28"/>
-          <w:u w:val="single"/>
-        </w:rPr>
-        <w:t xml:space="preserve">The </w:t>
-      </w:r>
+          <w:sz w:val="24"/>
+        </w:rPr>
+      </w:pPr>
       <w:r>
         <w:rPr>
           <w:rFonts w:ascii="Lato" w:hAnsi="Lato" w:cs="Cairo"/>
-          <w:color w:val="000000"/>
-          <w:spacing w:val="5"/>
-          <w:sz w:val="32"/>
-          <w:szCs w:val="28"/>
-          <w:u w:val="single"/>
-        </w:rPr>
-        <w:t>Theory behind PCA:</w:t>
+          <w:b/>
+          <w:bCs/>
+          <w:color w:val="000000"/>
+          <w:spacing w:val="5"/>
+          <w:sz w:val="24"/>
+        </w:rPr>
+        <w:t xml:space="preserve">2.1 </w:t>
+      </w:r>
+      <w:r>
+        <w:rPr>
+          <w:rFonts w:ascii="Lato" w:hAnsi="Lato" w:cs="Cairo"/>
+          <w:b/>
+          <w:bCs/>
+          <w:color w:val="000000"/>
+          <w:spacing w:val="5"/>
+          <w:sz w:val="24"/>
+        </w:rPr>
+        <w:t xml:space="preserve">Computing Eigenvectors and Eigenvalues: </w:t>
+      </w:r>
+      <w:r>
+        <w:rPr>
+          <w:rFonts w:ascii="Lato" w:hAnsi="Lato" w:cs="Cairo"/>
+          <w:color w:val="000000"/>
+          <w:spacing w:val="5"/>
+          <w:sz w:val="24"/>
+        </w:rPr>
+        <w:t>The eigenvectors and eigenvalues of a covariance matrix represent the "core" of a PCA: The eigenvectors (principal components) determine the directions of the new feature space, and the eigenvalues determine their magnitude. In other words, the eigenvalues explain the variance of the data along the new feature axes.</w:t>
       </w:r>
     </w:p>
     <w:p>
@@ -1504,38 +2604,6 @@
           <w:sz w:val="24"/>
         </w:rPr>
       </w:pPr>
-      <w:r>
-        <w:rPr>
-          <w:rFonts w:ascii="Lato" w:hAnsi="Lato" w:cs="Cairo"/>
-          <w:b/>
-          <w:bCs/>
-          <w:color w:val="000000"/>
-          <w:spacing w:val="5"/>
-          <w:sz w:val="24"/>
-        </w:rPr>
-        <w:t>Standardizing the Data:</w:t>
-      </w:r>
-      <w:r>
-        <w:rPr>
-          <w:rFonts w:ascii="Lato" w:hAnsi="Lato" w:cs="Cairo"/>
-          <w:color w:val="000000"/>
-          <w:spacing w:val="5"/>
-          <w:sz w:val="24"/>
-        </w:rPr>
-        <w:t xml:space="preserve"> Most of the times, our dataset will contain features highly varying in magnitudes, units and range. But since, most of the machine learning algorithms use Euclidian distance between two data points in their computations, this is a problem.</w:t>
-      </w:r>
-      <w:r>
-        <w:t xml:space="preserve"> </w:t>
-      </w:r>
-      <w:r>
-        <w:rPr>
-          <w:rFonts w:ascii="Lato" w:hAnsi="Lato" w:cs="Cairo"/>
-          <w:color w:val="000000"/>
-          <w:spacing w:val="5"/>
-          <w:sz w:val="24"/>
-        </w:rPr>
-        <w:t>If left alone, these algorithms only take in the magnitude of features neglecting the units. The results would vary greatly between different units, 5kg and 5000gms. The features with high magnitudes will weigh in a lot more in the distance calculations than features with low magnitudes.</w:t>
-      </w:r>
     </w:p>
     <w:p>
       <w:pPr>
@@ -1546,31 +2614,21 @@
         </w:tabs>
         <w:rPr>
           <w:rFonts w:ascii="Lato" w:hAnsi="Lato" w:cs="Cairo"/>
-          <w:color w:val="000000"/>
-          <w:spacing w:val="5"/>
-          <w:sz w:val="24"/>
-        </w:rPr>
-      </w:pPr>
-      <w:r>
-        <w:rPr>
-          <w:rFonts w:ascii="Lato" w:hAnsi="Lato" w:cs="Cairo"/>
-          <w:color w:val="000000"/>
-          <w:spacing w:val="5"/>
-          <w:sz w:val="24"/>
-        </w:rPr>
-        <w:lastRenderedPageBreak/>
-        <w:t>Whether to standardize the data prior to a PCA on the covariance matrix depends on the measurement scales of the original features. Since PCA yields a feature subspace that maximizes the variance along the axes, it makes sense to standardize the data, especially, if it was measured on different scales.</w:t>
-      </w:r>
-    </w:p>
-    <w:p>
-      <w:pPr>
-        <w:pStyle w:val="ListParagraph"/>
+          <w:b/>
+          <w:bCs/>
+          <w:color w:val="000000"/>
+          <w:spacing w:val="5"/>
+          <w:sz w:val="24"/>
+        </w:rPr>
+      </w:pPr>
+    </w:p>
+    <w:p>
+      <w:pPr>
         <w:tabs>
           <w:tab w:val="left" w:pos="10260"/>
           <w:tab w:val="left" w:pos="10440"/>
           <w:tab w:val="left" w:pos="10710"/>
         </w:tabs>
-        <w:ind w:left="1440"/>
         <w:rPr>
           <w:rFonts w:ascii="Lato" w:hAnsi="Lato" w:cs="Cairo"/>
           <w:color w:val="000000"/>
@@ -1578,65 +2636,14 @@
           <w:sz w:val="24"/>
         </w:rPr>
       </w:pPr>
-    </w:p>
-    <w:p>
-      <w:pPr>
-        <w:tabs>
-          <w:tab w:val="left" w:pos="10260"/>
-          <w:tab w:val="left" w:pos="10440"/>
-          <w:tab w:val="left" w:pos="10710"/>
-        </w:tabs>
+      <w:r>
         <w:rPr>
           <w:rFonts w:ascii="Lato" w:hAnsi="Lato" w:cs="Cairo"/>
-          <w:b/>
-          <w:bCs/>
-          <w:color w:val="000000"/>
-          <w:spacing w:val="5"/>
-          <w:sz w:val="24"/>
-        </w:rPr>
-      </w:pPr>
-      <w:r>
-        <w:rPr>
-          <w:rFonts w:ascii="Lato" w:hAnsi="Lato" w:cs="Cairo"/>
-          <w:b/>
-          <w:bCs/>
-          <w:color w:val="000000"/>
-          <w:spacing w:val="5"/>
-          <w:sz w:val="24"/>
-        </w:rPr>
-        <w:t xml:space="preserve">Computing Eigenvectors and Eigenvalues: </w:t>
-      </w:r>
-      <w:r>
-        <w:rPr>
-          <w:rFonts w:ascii="Lato" w:hAnsi="Lato" w:cs="Cairo"/>
-          <w:color w:val="000000"/>
-          <w:spacing w:val="5"/>
-          <w:sz w:val="24"/>
-        </w:rPr>
-        <w:t>The eigenvectors and eigenvalues of a covariance matrix represent the "core" of a PCA: The eigenvectors (principal components) determine the directions of the new feature space, and the eigenvalues determine their magnitude. In other words, the eigenvalues explain the variance of the data along the new feature axes.</w:t>
-      </w:r>
-    </w:p>
-    <w:p>
-      <w:pPr>
-        <w:tabs>
-          <w:tab w:val="left" w:pos="10260"/>
-          <w:tab w:val="left" w:pos="10440"/>
-          <w:tab w:val="left" w:pos="10710"/>
-        </w:tabs>
-        <w:rPr>
-          <w:rFonts w:ascii="Lato" w:hAnsi="Lato" w:cs="Cairo"/>
-          <w:color w:val="000000"/>
-          <w:spacing w:val="5"/>
-          <w:sz w:val="24"/>
-        </w:rPr>
-      </w:pPr>
-      <w:r>
-        <w:rPr>
-          <w:rFonts w:ascii="Lato" w:hAnsi="Lato" w:cs="Cairo"/>
-          <w:color w:val="000000"/>
-          <w:spacing w:val="5"/>
-          <w:sz w:val="24"/>
-        </w:rPr>
+          <w:color w:val="000000"/>
+          <w:spacing w:val="5"/>
+          <w:sz w:val="24"/>
+        </w:rPr>
+        <w:lastRenderedPageBreak/>
         <w:t xml:space="preserve">Covariance Matrix can be calculated as </w:t>
       </w:r>
       <w:r>
@@ -2065,6 +3072,16 @@
           <w:sz w:val="24"/>
           <w:szCs w:val="24"/>
         </w:rPr>
+        <w:t xml:space="preserve">2.2 </w:t>
+      </w:r>
+      <w:r>
+        <w:rPr>
+          <w:rFonts w:ascii="Lato" w:hAnsi="Lato"/>
+          <w:b/>
+          <w:bCs/>
+          <w:sz w:val="24"/>
+          <w:szCs w:val="24"/>
+        </w:rPr>
         <w:t>Sort eigenvalues</w:t>
       </w:r>
       <w:r>
@@ -2103,7 +3120,15 @@
         <w:rPr>
           <w:rFonts w:ascii="Lato" w:hAnsi="Lato"/>
         </w:rPr>
-        <w:t xml:space="preserve"> be dropped</w:t>
+        <w:t xml:space="preserve"> be dro</w:t>
+      </w:r>
+      <w:bookmarkStart w:id="3" w:name="_GoBack"/>
+      <w:bookmarkEnd w:id="3"/>
+      <w:r>
+        <w:rPr>
+          <w:rFonts w:ascii="Lato" w:hAnsi="Lato"/>
+        </w:rPr>
+        <w:t>pped</w:t>
       </w:r>
       <w:r>
         <w:rPr>
@@ -2124,6 +3149,16 @@
           <w:rFonts w:ascii="Lato" w:hAnsi="Lato"/>
         </w:rPr>
       </w:pPr>
+      <w:r>
+        <w:rPr>
+          <w:rFonts w:ascii="Lato" w:hAnsi="Lato"/>
+          <w:b/>
+          <w:bCs/>
+          <w:sz w:val="24"/>
+          <w:szCs w:val="24"/>
+        </w:rPr>
+        <w:t xml:space="preserve">2.3 </w:t>
+      </w:r>
       <w:r>
         <w:rPr>
           <w:rFonts w:ascii="Lato" w:hAnsi="Lato"/>
@@ -2303,46 +3338,75 @@
     </w:p>
     <w:p>
       <w:pPr>
-        <w:tabs>
-          <w:tab w:val="left" w:pos="10260"/>
-          <w:tab w:val="left" w:pos="10440"/>
-          <w:tab w:val="left" w:pos="10710"/>
-        </w:tabs>
-        <w:spacing w:line="276" w:lineRule="auto"/>
+        <w:rPr>
+          <w:rFonts w:ascii="Lato" w:hAnsi="Lato"/>
+        </w:rPr>
+      </w:pPr>
+    </w:p>
+    <w:p>
+      <w:pPr>
+        <w:rPr>
+          <w:rFonts w:ascii="Lato" w:hAnsi="Lato"/>
+        </w:rPr>
+      </w:pPr>
+    </w:p>
+    <w:p>
+      <w:pPr>
+        <w:rPr>
+          <w:rFonts w:ascii="Lato" w:hAnsi="Lato"/>
+        </w:rPr>
+      </w:pPr>
+    </w:p>
+    <w:p>
+      <w:pPr>
+        <w:rPr>
+          <w:rFonts w:ascii="Lato" w:hAnsi="Lato"/>
+        </w:rPr>
+      </w:pPr>
+    </w:p>
+    <w:p>
+      <w:pPr>
+        <w:rPr>
+          <w:rFonts w:ascii="Lato" w:hAnsi="Lato"/>
+        </w:rPr>
+      </w:pPr>
+    </w:p>
+    <w:p>
+      <w:pPr>
+        <w:rPr>
+          <w:rFonts w:ascii="Lato" w:hAnsi="Lato"/>
+        </w:rPr>
+      </w:pPr>
+    </w:p>
+    <w:p>
+      <w:pPr>
+        <w:pStyle w:val="Heading1"/>
+        <w:spacing w:line="360" w:lineRule="auto"/>
         <w:rPr>
           <w:rFonts w:ascii="Lato Light" w:hAnsi="Lato Light" w:cs="Cairo"/>
           <w:b/>
           <w:bCs/>
-          <w:color w:val="000000"/>
+          <w:color w:val="00B050"/>
           <w:spacing w:val="5"/>
           <w:sz w:val="56"/>
           <w:szCs w:val="52"/>
         </w:rPr>
       </w:pPr>
+      <w:bookmarkStart w:id="4" w:name="_Toc530761767"/>
       <w:r>
         <w:rPr>
           <w:rFonts w:ascii="Lato Light" w:hAnsi="Lato Light" w:cs="Cairo"/>
           <w:b/>
           <w:bCs/>
-          <w:color w:val="000000"/>
+          <w:color w:val="00B050"/>
           <w:spacing w:val="5"/>
           <w:sz w:val="56"/>
           <w:szCs w:val="52"/>
         </w:rPr>
-        <w:t>Chapter I</w:t>
-      </w:r>
-      <w:r>
-        <w:rPr>
-          <w:rFonts w:ascii="Lato Light" w:hAnsi="Lato Light" w:cs="Cairo"/>
-          <w:b/>
-          <w:bCs/>
-          <w:color w:val="000000"/>
-          <w:spacing w:val="5"/>
-          <w:sz w:val="56"/>
-          <w:szCs w:val="52"/>
-        </w:rPr>
-        <w:t>I</w:t>
-      </w:r>
+        <w:lastRenderedPageBreak/>
+        <w:t>Chapter II</w:t>
+      </w:r>
+      <w:bookmarkEnd w:id="4"/>
     </w:p>
     <w:p>
       <w:pPr>
@@ -2377,36 +3441,46 @@
     </w:p>
     <w:p>
       <w:pPr>
-        <w:tabs>
-          <w:tab w:val="left" w:pos="10260"/>
-          <w:tab w:val="left" w:pos="10440"/>
-          <w:tab w:val="left" w:pos="10710"/>
-        </w:tabs>
-        <w:spacing w:line="360" w:lineRule="auto"/>
+        <w:pStyle w:val="Heading2"/>
         <w:rPr>
           <w:rFonts w:ascii="Lato Light" w:hAnsi="Lato Light" w:cs="Cairo"/>
           <w:b/>
           <w:bCs/>
-          <w:color w:val="000000"/>
+          <w:color w:val="00B050"/>
           <w:spacing w:val="5"/>
           <w:sz w:val="44"/>
           <w:szCs w:val="40"/>
           <w:u w:val="single"/>
         </w:rPr>
       </w:pPr>
+      <w:bookmarkStart w:id="5" w:name="_Toc530761768"/>
       <w:r>
         <w:rPr>
           <w:rFonts w:ascii="Lato Light" w:hAnsi="Lato Light" w:cs="Cairo"/>
           <w:b/>
           <w:bCs/>
-          <w:color w:val="000000"/>
+          <w:color w:val="00B050"/>
           <w:spacing w:val="5"/>
           <w:sz w:val="44"/>
           <w:szCs w:val="40"/>
           <w:u w:val="single"/>
         </w:rPr>
+        <w:t xml:space="preserve">1. </w:t>
+      </w:r>
+      <w:r>
+        <w:rPr>
+          <w:rFonts w:ascii="Lato Light" w:hAnsi="Lato Light" w:cs="Cairo"/>
+          <w:b/>
+          <w:bCs/>
+          <w:color w:val="00B050"/>
+          <w:spacing w:val="5"/>
+          <w:sz w:val="44"/>
+          <w:szCs w:val="40"/>
+          <w:u w:val="single"/>
+        </w:rPr>
         <w:t>Specification:</w:t>
       </w:r>
+      <w:bookmarkEnd w:id="5"/>
     </w:p>
     <w:p>
       <w:pPr>
@@ -2745,47 +3819,38 @@
     </w:p>
     <w:p>
       <w:pPr>
-        <w:tabs>
-          <w:tab w:val="left" w:pos="10260"/>
-          <w:tab w:val="left" w:pos="10440"/>
-          <w:tab w:val="left" w:pos="10710"/>
-        </w:tabs>
+        <w:pStyle w:val="Heading2"/>
         <w:rPr>
           <w:rFonts w:ascii="Lato Light" w:hAnsi="Lato Light" w:cs="Cairo"/>
           <w:b/>
           <w:bCs/>
-          <w:color w:val="000000"/>
+          <w:color w:val="00B050"/>
           <w:spacing w:val="5"/>
           <w:sz w:val="44"/>
           <w:szCs w:val="40"/>
           <w:u w:val="single"/>
         </w:rPr>
       </w:pPr>
-    </w:p>
-    <w:p>
-      <w:pPr>
-        <w:tabs>
-          <w:tab w:val="left" w:pos="10260"/>
-          <w:tab w:val="left" w:pos="10440"/>
-          <w:tab w:val="left" w:pos="10710"/>
-        </w:tabs>
+      <w:bookmarkStart w:id="6" w:name="_Toc530761769"/>
+      <w:r>
         <w:rPr>
           <w:rFonts w:ascii="Lato Light" w:hAnsi="Lato Light" w:cs="Cairo"/>
           <w:b/>
           <w:bCs/>
-          <w:color w:val="000000"/>
+          <w:color w:val="00B050"/>
           <w:spacing w:val="5"/>
           <w:sz w:val="44"/>
           <w:szCs w:val="40"/>
           <w:u w:val="single"/>
         </w:rPr>
-      </w:pPr>
+        <w:t xml:space="preserve">2. </w:t>
+      </w:r>
       <w:r>
         <w:rPr>
           <w:rFonts w:ascii="Lato Light" w:hAnsi="Lato Light" w:cs="Cairo"/>
           <w:b/>
           <w:bCs/>
-          <w:color w:val="000000"/>
+          <w:color w:val="00B050"/>
           <w:spacing w:val="5"/>
           <w:sz w:val="44"/>
           <w:szCs w:val="40"/>
@@ -2793,6 +3858,7 @@
         </w:rPr>
         <w:t>Program:</w:t>
       </w:r>
+      <w:bookmarkEnd w:id="6"/>
     </w:p>
     <w:p>
       <w:pPr>
@@ -3725,7 +4791,6 @@
           <w:color w:val="000000"/>
           <w:bdr w:val="none" w:sz="0" w:space="0" w:color="auto" w:frame="1"/>
         </w:rPr>
-        <w:lastRenderedPageBreak/>
         <w:t>  </w:t>
       </w:r>
     </w:p>
@@ -3870,48 +4935,47 @@
     </w:p>
     <w:p>
       <w:pPr>
-        <w:tabs>
-          <w:tab w:val="left" w:pos="10260"/>
-          <w:tab w:val="left" w:pos="10440"/>
-          <w:tab w:val="left" w:pos="10710"/>
-        </w:tabs>
+        <w:pStyle w:val="Heading2"/>
         <w:rPr>
           <w:rFonts w:ascii="Lato Light" w:hAnsi="Lato Light" w:cs="Cairo"/>
           <w:b/>
           <w:bCs/>
-          <w:color w:val="000000"/>
+          <w:color w:val="00B050"/>
           <w:spacing w:val="5"/>
           <w:sz w:val="44"/>
           <w:szCs w:val="40"/>
           <w:u w:val="single"/>
         </w:rPr>
       </w:pPr>
+      <w:bookmarkStart w:id="7" w:name="_Toc530761770"/>
       <w:r>
         <w:rPr>
           <w:rFonts w:ascii="Lato Light" w:hAnsi="Lato Light" w:cs="Cairo"/>
           <w:b/>
           <w:bCs/>
-          <w:color w:val="000000"/>
+          <w:color w:val="00B050"/>
           <w:spacing w:val="5"/>
           <w:sz w:val="44"/>
           <w:szCs w:val="40"/>
           <w:u w:val="single"/>
         </w:rPr>
-        <w:t>Tools Used</w:t>
+        <w:lastRenderedPageBreak/>
+        <w:t xml:space="preserve">3. </w:t>
       </w:r>
       <w:r>
         <w:rPr>
           <w:rFonts w:ascii="Lato Light" w:hAnsi="Lato Light" w:cs="Cairo"/>
           <w:b/>
           <w:bCs/>
-          <w:color w:val="000000"/>
+          <w:color w:val="00B050"/>
           <w:spacing w:val="5"/>
           <w:sz w:val="44"/>
           <w:szCs w:val="40"/>
           <w:u w:val="single"/>
         </w:rPr>
-        <w:t>:</w:t>
-      </w:r>
+        <w:t>Tools Used:</w:t>
+      </w:r>
+      <w:bookmarkEnd w:id="7"/>
     </w:p>
     <w:p>
       <w:pPr>
@@ -4183,48 +5247,98 @@
     </w:p>
     <w:p>
       <w:pPr>
-        <w:tabs>
-          <w:tab w:val="left" w:pos="10260"/>
-          <w:tab w:val="left" w:pos="10440"/>
-          <w:tab w:val="left" w:pos="10710"/>
-        </w:tabs>
+        <w:pStyle w:val="Heading2"/>
         <w:rPr>
           <w:rFonts w:ascii="Lato Light" w:hAnsi="Lato Light" w:cs="Cairo"/>
           <w:b/>
           <w:bCs/>
-          <w:color w:val="000000"/>
+          <w:color w:val="00B050"/>
           <w:spacing w:val="5"/>
           <w:sz w:val="44"/>
           <w:szCs w:val="40"/>
           <w:u w:val="single"/>
         </w:rPr>
       </w:pPr>
+      <w:bookmarkStart w:id="8" w:name="_Toc530761771"/>
       <w:r>
         <w:rPr>
           <w:rFonts w:ascii="Lato Light" w:hAnsi="Lato Light" w:cs="Cairo"/>
           <w:b/>
           <w:bCs/>
-          <w:color w:val="000000"/>
+          <w:color w:val="00B050"/>
           <w:spacing w:val="5"/>
           <w:sz w:val="44"/>
           <w:szCs w:val="40"/>
           <w:u w:val="single"/>
         </w:rPr>
-        <w:t>Comparing to Already Implemented PCA</w:t>
+        <w:t xml:space="preserve">4. </w:t>
       </w:r>
       <w:r>
         <w:rPr>
           <w:rFonts w:ascii="Lato Light" w:hAnsi="Lato Light" w:cs="Cairo"/>
           <w:b/>
           <w:bCs/>
-          <w:color w:val="000000"/>
+          <w:color w:val="00B050"/>
           <w:spacing w:val="5"/>
           <w:sz w:val="44"/>
           <w:szCs w:val="40"/>
           <w:u w:val="single"/>
         </w:rPr>
-        <w:t>:</w:t>
-      </w:r>
+        <w:t xml:space="preserve">Comparing to </w:t>
+      </w:r>
+      <w:r>
+        <w:rPr>
+          <w:rFonts w:ascii="Lato Light" w:hAnsi="Lato Light" w:cs="Cairo"/>
+          <w:b/>
+          <w:bCs/>
+          <w:color w:val="00B050"/>
+          <w:spacing w:val="5"/>
+          <w:sz w:val="44"/>
+          <w:szCs w:val="40"/>
+          <w:u w:val="single"/>
+        </w:rPr>
+        <w:t xml:space="preserve">an </w:t>
+      </w:r>
+      <w:r>
+        <w:rPr>
+          <w:rFonts w:ascii="Lato Light" w:hAnsi="Lato Light" w:cs="Cairo"/>
+          <w:b/>
+          <w:bCs/>
+          <w:color w:val="00B050"/>
+          <w:spacing w:val="5"/>
+          <w:sz w:val="44"/>
+          <w:szCs w:val="40"/>
+          <w:u w:val="single"/>
+        </w:rPr>
+        <w:t xml:space="preserve">Already </w:t>
+      </w:r>
+      <w:r>
+        <w:rPr>
+          <w:rFonts w:ascii="Lato Light" w:hAnsi="Lato Light" w:cs="Cairo"/>
+          <w:b/>
+          <w:bCs/>
+          <w:color w:val="00B050"/>
+          <w:spacing w:val="5"/>
+          <w:sz w:val="44"/>
+          <w:szCs w:val="40"/>
+          <w:u w:val="single"/>
+        </w:rPr>
+        <w:t>Implemented</w:t>
+      </w:r>
+      <w:r>
+        <w:rPr>
+          <w:rFonts w:ascii="Lato Light" w:hAnsi="Lato Light" w:cs="Cairo"/>
+          <w:b/>
+          <w:bCs/>
+          <w:color w:val="00B050"/>
+          <w:spacing w:val="5"/>
+          <w:sz w:val="44"/>
+          <w:szCs w:val="40"/>
+          <w:u w:val="single"/>
+        </w:rPr>
+        <w:t xml:space="preserve"> PCA:</w:t>
+      </w:r>
+      <w:bookmarkEnd w:id="8"/>
     </w:p>
     <w:p>
       <w:pPr>
@@ -4525,6 +5639,7 @@
           <w:sz w:val="24"/>
           <w:szCs w:val="24"/>
         </w:rPr>
+        <w:lastRenderedPageBreak/>
         <w:t>We Did Some Dimensionality reduction</w:t>
       </w:r>
       <w:r>
@@ -4805,7 +5920,7 @@
           <w:szCs w:val="24"/>
         </w:rPr>
         <w:drawing>
-          <wp:inline distT="0" distB="0" distL="0" distR="0">
+          <wp:inline distT="0" distB="0" distL="0" distR="0" wp14:anchorId="24D9E02B" wp14:editId="55798D90">
             <wp:extent cx="2914650" cy="1840832"/>
             <wp:effectExtent l="0" t="0" r="0" b="7620"/>
             <wp:docPr id="6" name="Picture 6"/>
@@ -4856,7 +5971,7 @@
           <w:szCs w:val="24"/>
         </w:rPr>
         <w:drawing>
-          <wp:inline distT="0" distB="0" distL="0" distR="0" wp14:anchorId="67A2C247" wp14:editId="6A040E25">
+          <wp:inline distT="0" distB="0" distL="0" distR="0" wp14:anchorId="3338B324" wp14:editId="213D4026">
             <wp:extent cx="2753835" cy="1844040"/>
             <wp:effectExtent l="0" t="0" r="8890" b="3810"/>
             <wp:docPr id="7" name="Picture 7"/>
@@ -5088,7 +6203,7 @@
           <w:szCs w:val="24"/>
         </w:rPr>
         <w:drawing>
-          <wp:inline distT="0" distB="0" distL="0" distR="0">
+          <wp:inline distT="0" distB="0" distL="0" distR="0" wp14:anchorId="45D2C400" wp14:editId="41B617CE">
             <wp:extent cx="2906485" cy="1943100"/>
             <wp:effectExtent l="0" t="0" r="8255" b="0"/>
             <wp:docPr id="8" name="Picture 8"/>
@@ -5139,7 +6254,7 @@
           <w:szCs w:val="24"/>
         </w:rPr>
         <w:drawing>
-          <wp:inline distT="0" distB="0" distL="0" distR="0" wp14:anchorId="0BA5FDEF" wp14:editId="7A0B7025">
+          <wp:inline distT="0" distB="0" distL="0" distR="0" wp14:anchorId="01BC1195" wp14:editId="26FB2924">
             <wp:extent cx="2906395" cy="1943040"/>
             <wp:effectExtent l="0" t="0" r="8255" b="635"/>
             <wp:docPr id="9" name="Picture 9"/>
@@ -5256,8 +6371,6 @@
       <w:pPr>
         <w:rPr>
           <w:rFonts w:ascii="Lato" w:hAnsi="Lato"/>
-          <w:b/>
-          <w:bCs/>
           <w:sz w:val="24"/>
           <w:szCs w:val="24"/>
         </w:rPr>
@@ -5308,48 +6421,45 @@
     </w:p>
     <w:p>
       <w:pPr>
-        <w:tabs>
-          <w:tab w:val="left" w:pos="10260"/>
-          <w:tab w:val="left" w:pos="10440"/>
-          <w:tab w:val="left" w:pos="10710"/>
-        </w:tabs>
-        <w:spacing w:line="360" w:lineRule="auto"/>
+        <w:rPr>
+          <w:rFonts w:ascii="Lato" w:hAnsi="Lato"/>
+          <w:b/>
+          <w:bCs/>
+          <w:sz w:val="24"/>
+          <w:szCs w:val="24"/>
+        </w:rPr>
+      </w:pPr>
+    </w:p>
+    <w:p>
+      <w:pPr>
+        <w:pStyle w:val="Heading1"/>
         <w:rPr>
           <w:rFonts w:ascii="Lato Light" w:hAnsi="Lato Light" w:cs="Cairo"/>
           <w:b/>
           <w:bCs/>
-          <w:color w:val="000000"/>
+          <w:color w:val="00B050"/>
           <w:spacing w:val="5"/>
           <w:sz w:val="56"/>
           <w:szCs w:val="52"/>
         </w:rPr>
       </w:pPr>
+      <w:bookmarkStart w:id="9" w:name="_Toc530761772"/>
       <w:r>
         <w:rPr>
           <w:rFonts w:ascii="Lato Light" w:hAnsi="Lato Light" w:cs="Cairo"/>
           <w:b/>
           <w:bCs/>
-          <w:color w:val="000000"/>
+          <w:color w:val="00B050"/>
           <w:spacing w:val="5"/>
           <w:sz w:val="56"/>
           <w:szCs w:val="52"/>
         </w:rPr>
         <w:lastRenderedPageBreak/>
-        <w:t>Chapter I</w:t>
-      </w:r>
-      <w:r>
-        <w:rPr>
-          <w:rFonts w:ascii="Lato Light" w:hAnsi="Lato Light" w:cs="Cairo"/>
-          <w:b/>
-          <w:bCs/>
-          <w:color w:val="000000"/>
-          <w:spacing w:val="5"/>
-          <w:sz w:val="56"/>
-          <w:szCs w:val="52"/>
-        </w:rPr>
-        <w:t>II</w:t>
-      </w:r>
-    </w:p>
+        <w:t>Chapter III</w:t>
+      </w:r>
+      <w:bookmarkEnd w:id="9"/>
+    </w:p>
+    <w:p/>
     <w:p>
       <w:pPr>
         <w:tabs>
@@ -5395,30 +6505,46 @@
     </w:p>
     <w:p>
       <w:pPr>
-        <w:tabs>
-          <w:tab w:val="left" w:pos="10260"/>
-          <w:tab w:val="left" w:pos="10440"/>
-          <w:tab w:val="left" w:pos="10710"/>
-        </w:tabs>
-        <w:spacing w:line="276" w:lineRule="auto"/>
+        <w:pStyle w:val="Heading2"/>
         <w:rPr>
           <w:rFonts w:ascii="Lato Light" w:hAnsi="Lato Light" w:cs="Cairo"/>
-          <w:color w:val="000000"/>
+          <w:b/>
+          <w:bCs/>
+          <w:color w:val="00B050"/>
           <w:spacing w:val="5"/>
           <w:sz w:val="44"/>
           <w:szCs w:val="40"/>
-        </w:rPr>
-      </w:pPr>
+          <w:u w:val="single"/>
+        </w:rPr>
+      </w:pPr>
+      <w:bookmarkStart w:id="10" w:name="_Toc530761773"/>
       <w:r>
         <w:rPr>
           <w:rFonts w:ascii="Lato Light" w:hAnsi="Lato Light" w:cs="Cairo"/>
-          <w:color w:val="000000"/>
+          <w:b/>
+          <w:bCs/>
+          <w:color w:val="00B050"/>
           <w:spacing w:val="5"/>
           <w:sz w:val="44"/>
           <w:szCs w:val="40"/>
+          <w:u w:val="single"/>
+        </w:rPr>
+        <w:t xml:space="preserve">1. </w:t>
+      </w:r>
+      <w:r>
+        <w:rPr>
+          <w:rFonts w:ascii="Lato Light" w:hAnsi="Lato Light" w:cs="Cairo"/>
+          <w:b/>
+          <w:bCs/>
+          <w:color w:val="00B050"/>
+          <w:spacing w:val="5"/>
+          <w:sz w:val="44"/>
+          <w:szCs w:val="40"/>
+          <w:u w:val="single"/>
         </w:rPr>
         <w:t>Formally:</w:t>
       </w:r>
+      <w:bookmarkEnd w:id="10"/>
     </w:p>
     <w:p>
       <w:pPr>
@@ -7197,35 +8323,60 @@
     </w:p>
     <w:p>
       <w:pPr>
+        <w:pStyle w:val="Heading2"/>
         <w:rPr>
           <w:rFonts w:ascii="Lato Light" w:hAnsi="Lato Light" w:cs="Cairo"/>
-          <w:color w:val="000000"/>
+          <w:b/>
+          <w:bCs/>
+          <w:color w:val="00B050"/>
           <w:spacing w:val="5"/>
           <w:sz w:val="44"/>
           <w:szCs w:val="40"/>
-        </w:rPr>
-      </w:pPr>
+          <w:u w:val="single"/>
+        </w:rPr>
+      </w:pPr>
+      <w:bookmarkStart w:id="11" w:name="_Toc530761774"/>
       <w:r>
         <w:rPr>
           <w:rFonts w:ascii="Lato Light" w:hAnsi="Lato Light" w:cs="Cairo"/>
-          <w:color w:val="000000"/>
+          <w:b/>
+          <w:bCs/>
+          <w:color w:val="00B050"/>
           <w:spacing w:val="5"/>
           <w:sz w:val="44"/>
           <w:szCs w:val="40"/>
+          <w:u w:val="single"/>
         </w:rPr>
         <w:lastRenderedPageBreak/>
-        <w:t>E</w:t>
+        <w:t xml:space="preserve">2. </w:t>
       </w:r>
       <w:r>
         <w:rPr>
           <w:rFonts w:ascii="Lato Light" w:hAnsi="Lato Light" w:cs="Cairo"/>
-          <w:color w:val="000000"/>
+          <w:b/>
+          <w:bCs/>
+          <w:color w:val="00B050"/>
           <w:spacing w:val="5"/>
           <w:sz w:val="44"/>
           <w:szCs w:val="40"/>
+          <w:u w:val="single"/>
+        </w:rPr>
+        <w:t>E</w:t>
+      </w:r>
+      <w:r>
+        <w:rPr>
+          <w:rFonts w:ascii="Lato Light" w:hAnsi="Lato Light" w:cs="Cairo"/>
+          <w:b/>
+          <w:bCs/>
+          <w:color w:val="00B050"/>
+          <w:spacing w:val="5"/>
+          <w:sz w:val="44"/>
+          <w:szCs w:val="40"/>
+          <w:u w:val="single"/>
         </w:rPr>
         <w:t>mpirically</w:t>
       </w:r>
+      <w:bookmarkEnd w:id="11"/>
     </w:p>
     <w:p>
       <w:pPr>
@@ -9604,6 +10755,17 @@
       <w:pPr>
         <w:rPr>
           <w:rFonts w:ascii="Lato" w:hAnsi="Lato"/>
+          <w:b/>
+          <w:bCs/>
+          <w:sz w:val="24"/>
+          <w:szCs w:val="24"/>
+        </w:rPr>
+      </w:pPr>
+    </w:p>
+    <w:p>
+      <w:pPr>
+        <w:rPr>
+          <w:rFonts w:ascii="Lato" w:hAnsi="Lato"/>
           <w:sz w:val="24"/>
           <w:szCs w:val="24"/>
         </w:rPr>
@@ -9820,7 +10982,7 @@
           <w:szCs w:val="24"/>
         </w:rPr>
         <w:drawing>
-          <wp:inline distT="0" distB="0" distL="0" distR="0">
+          <wp:inline distT="0" distB="0" distL="0" distR="0" wp14:anchorId="0C6623C6" wp14:editId="4577174E">
             <wp:extent cx="4903317" cy="3531405"/>
             <wp:effectExtent l="0" t="0" r="0" b="0"/>
             <wp:docPr id="1" name="Picture 1"/>
@@ -10068,72 +11230,73 @@
     </w:p>
     <w:p>
       <w:pPr>
-        <w:tabs>
-          <w:tab w:val="left" w:pos="10260"/>
-          <w:tab w:val="left" w:pos="10440"/>
-          <w:tab w:val="left" w:pos="10710"/>
-        </w:tabs>
-        <w:spacing w:line="360" w:lineRule="auto"/>
+        <w:pStyle w:val="Heading1"/>
         <w:rPr>
           <w:rFonts w:ascii="Lato Light" w:hAnsi="Lato Light" w:cs="Cairo"/>
           <w:b/>
           <w:bCs/>
-          <w:color w:val="000000"/>
+          <w:color w:val="00B050"/>
           <w:spacing w:val="5"/>
           <w:sz w:val="56"/>
           <w:szCs w:val="52"/>
         </w:rPr>
       </w:pPr>
+      <w:bookmarkStart w:id="12" w:name="_Toc530761775"/>
       <w:r>
         <w:rPr>
           <w:rFonts w:ascii="Lato Light" w:hAnsi="Lato Light" w:cs="Cairo"/>
           <w:b/>
           <w:bCs/>
-          <w:color w:val="000000"/>
+          <w:color w:val="00B050"/>
           <w:spacing w:val="5"/>
           <w:sz w:val="56"/>
           <w:szCs w:val="52"/>
         </w:rPr>
         <w:lastRenderedPageBreak/>
-        <w:t>Chapter I</w:t>
-      </w:r>
-      <w:r>
+        <w:t>Chapter IV</w:t>
+      </w:r>
+      <w:bookmarkEnd w:id="12"/>
+    </w:p>
+    <w:p/>
+    <w:p>
+      <w:pPr>
+        <w:pStyle w:val="Heading2"/>
         <w:rPr>
           <w:rFonts w:ascii="Lato Light" w:hAnsi="Lato Light" w:cs="Cairo"/>
           <w:b/>
           <w:bCs/>
-          <w:color w:val="000000"/>
-          <w:spacing w:val="5"/>
-          <w:sz w:val="56"/>
-          <w:szCs w:val="52"/>
-        </w:rPr>
-        <w:t>V</w:t>
-      </w:r>
-    </w:p>
-    <w:p>
-      <w:pPr>
-        <w:rPr>
-          <w:rFonts w:ascii="Lato Light" w:hAnsi="Lato Light" w:cs="Cairo"/>
-          <w:b/>
-          <w:bCs/>
-          <w:color w:val="000000"/>
+          <w:color w:val="00B050"/>
           <w:spacing w:val="5"/>
           <w:sz w:val="44"/>
           <w:szCs w:val="40"/>
         </w:rPr>
       </w:pPr>
+      <w:bookmarkStart w:id="13" w:name="_Toc530761776"/>
       <w:r>
         <w:rPr>
           <w:rFonts w:ascii="Lato Light" w:hAnsi="Lato Light" w:cs="Cairo"/>
           <w:b/>
           <w:bCs/>
-          <w:color w:val="000000"/>
+          <w:color w:val="00B050"/>
           <w:spacing w:val="5"/>
           <w:sz w:val="44"/>
           <w:szCs w:val="40"/>
         </w:rPr>
+        <w:t xml:space="preserve">1. </w:t>
+      </w:r>
+      <w:r>
+        <w:rPr>
+          <w:rFonts w:ascii="Lato Light" w:hAnsi="Lato Light" w:cs="Cairo"/>
+          <w:b/>
+          <w:bCs/>
+          <w:color w:val="00B050"/>
+          <w:spacing w:val="5"/>
+          <w:sz w:val="44"/>
+          <w:szCs w:val="40"/>
+        </w:rPr>
         <w:t>Difficulties encountered and possible solutions</w:t>
       </w:r>
+      <w:bookmarkEnd w:id="13"/>
     </w:p>
     <w:p>
       <w:pPr>
@@ -10949,7 +12112,7 @@
           <w:sz w:val="24"/>
         </w:rPr>
         <w:drawing>
-          <wp:inline distT="0" distB="0" distL="0" distR="0" wp14:anchorId="59E502A6" wp14:editId="41A37FAF">
+          <wp:inline distT="0" distB="0" distL="0" distR="0" wp14:anchorId="04C5E3E8" wp14:editId="36C4E338">
             <wp:extent cx="4928723" cy="3201129"/>
             <wp:effectExtent l="0" t="0" r="5715" b="0"/>
             <wp:docPr id="3" name="Picture 3"/>
@@ -11086,7 +12249,7 @@
           <w:szCs w:val="14"/>
         </w:rPr>
         <w:drawing>
-          <wp:inline distT="0" distB="0" distL="0" distR="0" wp14:anchorId="456D8822" wp14:editId="160C5373">
+          <wp:inline distT="0" distB="0" distL="0" distR="0" wp14:anchorId="3A4DAE11" wp14:editId="511B8A08">
             <wp:extent cx="5004940" cy="3201129"/>
             <wp:effectExtent l="0" t="0" r="5715" b="0"/>
             <wp:docPr id="4" name="Picture 4"/>
@@ -11268,7 +12431,7 @@
           <w:szCs w:val="14"/>
         </w:rPr>
         <w:drawing>
-          <wp:inline distT="0" distB="0" distL="0" distR="0" wp14:anchorId="6F734A3A" wp14:editId="34F381D1">
+          <wp:inline distT="0" distB="0" distL="0" distR="0" wp14:anchorId="288B362A" wp14:editId="7FA9BA40">
             <wp:extent cx="4928723" cy="3201129"/>
             <wp:effectExtent l="0" t="0" r="5715" b="0"/>
             <wp:docPr id="5" name="Picture 5"/>
@@ -11346,42 +12509,63 @@
     <w:p/>
     <w:p>
       <w:pPr>
-        <w:rPr>
-          <w:rFonts w:ascii="Lato" w:hAnsi="Lato"/>
-          <w:b/>
-          <w:bCs/>
+        <w:pStyle w:val="Heading2"/>
+        <w:rPr>
+          <w:rFonts w:ascii="Lato Light" w:hAnsi="Lato Light"/>
+          <w:b/>
+          <w:bCs/>
+          <w:color w:val="00B050"/>
+          <w:sz w:val="44"/>
+          <w:szCs w:val="44"/>
+          <w:u w:val="single"/>
+        </w:rPr>
+      </w:pPr>
+      <w:bookmarkStart w:id="14" w:name="_Toc530761777"/>
+      <w:r>
+        <w:rPr>
+          <w:rFonts w:ascii="Lato Light" w:hAnsi="Lato Light"/>
+          <w:b/>
+          <w:bCs/>
+          <w:color w:val="00B050"/>
+          <w:sz w:val="44"/>
+          <w:szCs w:val="44"/>
+          <w:u w:val="single"/>
+        </w:rPr>
+        <w:t>Conclusion:</w:t>
+      </w:r>
+      <w:bookmarkEnd w:id="14"/>
+    </w:p>
+    <w:p>
+      <w:pPr>
+        <w:rPr>
+          <w:rFonts w:ascii="Lato" w:hAnsi="Lato"/>
           <w:sz w:val="24"/>
           <w:szCs w:val="24"/>
-          <w:u w:val="single"/>
-        </w:rPr>
-      </w:pPr>
-      <w:r>
-        <w:rPr>
-          <w:rFonts w:ascii="Lato" w:hAnsi="Lato"/>
-          <w:b/>
-          <w:bCs/>
+        </w:rPr>
+      </w:pPr>
+      <w:r>
+        <w:rPr>
+          <w:rFonts w:ascii="Lato" w:hAnsi="Lato"/>
           <w:sz w:val="24"/>
           <w:szCs w:val="24"/>
-          <w:u w:val="single"/>
-        </w:rPr>
-        <w:t>Conclusion:</w:t>
-      </w:r>
-    </w:p>
-    <w:p>
-      <w:pPr>
+        </w:rPr>
+        <w:t xml:space="preserve">During this practical work we demonstrate the why and the how of the principal component analysis, </w:t>
+      </w:r>
+      <w:r>
         <w:rPr>
           <w:rFonts w:ascii="Lato" w:hAnsi="Lato"/>
           <w:sz w:val="24"/>
           <w:szCs w:val="24"/>
         </w:rPr>
-      </w:pPr>
+        <w:t xml:space="preserve">the math behind it, </w:t>
+      </w:r>
       <w:r>
         <w:rPr>
           <w:rFonts w:ascii="Lato" w:hAnsi="Lato"/>
           <w:sz w:val="24"/>
           <w:szCs w:val="24"/>
         </w:rPr>
-        <w:t xml:space="preserve">During this practical work we demonstrate the why and the how of the principal component analysis, </w:t>
+        <w:t>the time complexity and the different result we obtain</w:t>
       </w:r>
       <w:r>
         <w:rPr>
@@ -11389,7 +12573,7 @@
           <w:sz w:val="24"/>
           <w:szCs w:val="24"/>
         </w:rPr>
-        <w:t xml:space="preserve">the math behind it, </w:t>
+        <w:t>ed, we made also a comparison between Our Implemented PCA and The Pca from Sklearn Library which provide</w:t>
       </w:r>
       <w:r>
         <w:rPr>
@@ -11397,26 +12581,8 @@
           <w:sz w:val="24"/>
           <w:szCs w:val="24"/>
         </w:rPr>
-        <w:t>the time complexity and the different result we obtain</w:t>
-      </w:r>
-      <w:r>
-        <w:rPr>
-          <w:rFonts w:ascii="Lato" w:hAnsi="Lato"/>
-          <w:sz w:val="24"/>
-          <w:szCs w:val="24"/>
-        </w:rPr>
-        <w:t>ed, we made also a comparison between Our Implemented PCA and The Pca from Sklearn Library which provide</w:t>
-      </w:r>
-      <w:r>
-        <w:rPr>
-          <w:rFonts w:ascii="Lato" w:hAnsi="Lato"/>
-          <w:sz w:val="24"/>
-          <w:szCs w:val="24"/>
-        </w:rPr>
         <w:t>s</w:t>
       </w:r>
-      <w:bookmarkStart w:id="0" w:name="_GoBack"/>
-      <w:bookmarkEnd w:id="0"/>
       <w:r>
         <w:rPr>
           <w:rFonts w:ascii="Lato" w:hAnsi="Lato"/>
@@ -11739,7 +12905,7 @@
                                 <w:rPr>
                                   <w:noProof/>
                                 </w:rPr>
-                                <w:t>13</w:t>
+                                <w:t>4</w:t>
                               </w:r>
                               <w:r>
                                 <w:rPr>
@@ -11805,7 +12971,7 @@
                           <w:rPr>
                             <w:noProof/>
                           </w:rPr>
-                          <w:t>13</w:t>
+                          <w:t>4</w:t>
                         </w:r>
                         <w:r>
                           <w:rPr>
@@ -13633,6 +14799,50 @@
     <w:name w:val="Normal"/>
     <w:qFormat/>
   </w:style>
+  <w:style w:type="paragraph" w:styleId="Heading1">
+    <w:name w:val="heading 1"/>
+    <w:basedOn w:val="Normal"/>
+    <w:next w:val="Normal"/>
+    <w:link w:val="Heading1Char"/>
+    <w:uiPriority w:val="9"/>
+    <w:qFormat/>
+    <w:rsid w:val="00000C94"/>
+    <w:pPr>
+      <w:keepNext/>
+      <w:keepLines/>
+      <w:spacing w:before="240" w:after="0"/>
+      <w:outlineLvl w:val="0"/>
+    </w:pPr>
+    <w:rPr>
+      <w:rFonts w:asciiTheme="majorHAnsi" w:eastAsiaTheme="majorEastAsia" w:hAnsiTheme="majorHAnsi" w:cstheme="majorBidi"/>
+      <w:color w:val="2E74B5" w:themeColor="accent1" w:themeShade="BF"/>
+      <w:sz w:val="32"/>
+      <w:szCs w:val="32"/>
+    </w:rPr>
+  </w:style>
+  <w:style w:type="paragraph" w:styleId="Heading2">
+    <w:name w:val="heading 2"/>
+    <w:basedOn w:val="Normal"/>
+    <w:next w:val="Normal"/>
+    <w:link w:val="Heading2Char"/>
+    <w:uiPriority w:val="9"/>
+    <w:semiHidden/>
+    <w:unhideWhenUsed/>
+    <w:qFormat/>
+    <w:rsid w:val="00000C94"/>
+    <w:pPr>
+      <w:keepNext/>
+      <w:keepLines/>
+      <w:spacing w:before="40" w:after="0"/>
+      <w:outlineLvl w:val="1"/>
+    </w:pPr>
+    <w:rPr>
+      <w:rFonts w:asciiTheme="majorHAnsi" w:eastAsiaTheme="majorEastAsia" w:hAnsiTheme="majorHAnsi" w:cstheme="majorBidi"/>
+      <w:color w:val="2E74B5" w:themeColor="accent1" w:themeShade="BF"/>
+      <w:sz w:val="26"/>
+      <w:szCs w:val="26"/>
+    </w:rPr>
+  </w:style>
   <w:style w:type="character" w:default="1" w:styleId="DefaultParagraphFont">
     <w:name w:val="Default Paragraph Font"/>
     <w:uiPriority w:val="1"/>
@@ -13860,6 +15070,71 @@
     <w:link w:val="Footer"/>
     <w:uiPriority w:val="99"/>
     <w:rsid w:val="009320B2"/>
+  </w:style>
+  <w:style w:type="character" w:customStyle="1" w:styleId="Heading1Char">
+    <w:name w:val="Heading 1 Char"/>
+    <w:basedOn w:val="DefaultParagraphFont"/>
+    <w:link w:val="Heading1"/>
+    <w:uiPriority w:val="9"/>
+    <w:rsid w:val="00000C94"/>
+    <w:rPr>
+      <w:rFonts w:asciiTheme="majorHAnsi" w:eastAsiaTheme="majorEastAsia" w:hAnsiTheme="majorHAnsi" w:cstheme="majorBidi"/>
+      <w:color w:val="2E74B5" w:themeColor="accent1" w:themeShade="BF"/>
+      <w:sz w:val="32"/>
+      <w:szCs w:val="32"/>
+    </w:rPr>
+  </w:style>
+  <w:style w:type="character" w:customStyle="1" w:styleId="Heading2Char">
+    <w:name w:val="Heading 2 Char"/>
+    <w:basedOn w:val="DefaultParagraphFont"/>
+    <w:link w:val="Heading2"/>
+    <w:uiPriority w:val="9"/>
+    <w:semiHidden/>
+    <w:rsid w:val="00000C94"/>
+    <w:rPr>
+      <w:rFonts w:asciiTheme="majorHAnsi" w:eastAsiaTheme="majorEastAsia" w:hAnsiTheme="majorHAnsi" w:cstheme="majorBidi"/>
+      <w:color w:val="2E74B5" w:themeColor="accent1" w:themeShade="BF"/>
+      <w:sz w:val="26"/>
+      <w:szCs w:val="26"/>
+    </w:rPr>
+  </w:style>
+  <w:style w:type="paragraph" w:styleId="TOC1">
+    <w:name w:val="toc 1"/>
+    <w:basedOn w:val="Normal"/>
+    <w:next w:val="Normal"/>
+    <w:autoRedefine/>
+    <w:uiPriority w:val="39"/>
+    <w:unhideWhenUsed/>
+    <w:rsid w:val="001E286E"/>
+    <w:pPr>
+      <w:tabs>
+        <w:tab w:val="right" w:leader="dot" w:pos="9890"/>
+      </w:tabs>
+      <w:spacing w:after="100"/>
+    </w:pPr>
+    <w:rPr>
+      <w:rFonts w:ascii="Lato" w:hAnsi="Lato" w:cs="Cairo"/>
+      <w:b/>
+      <w:bCs/>
+      <w:noProof/>
+      <w:color w:val="00B050"/>
+      <w:spacing w:val="5"/>
+      <w:sz w:val="44"/>
+      <w:szCs w:val="44"/>
+    </w:rPr>
+  </w:style>
+  <w:style w:type="paragraph" w:styleId="TOC2">
+    <w:name w:val="toc 2"/>
+    <w:basedOn w:val="Normal"/>
+    <w:next w:val="Normal"/>
+    <w:autoRedefine/>
+    <w:uiPriority w:val="39"/>
+    <w:unhideWhenUsed/>
+    <w:rsid w:val="00000C94"/>
+    <w:pPr>
+      <w:spacing w:after="100"/>
+      <w:ind w:left="220"/>
+    </w:pPr>
   </w:style>
 </w:styles>
 </file>
@@ -14130,7 +15405,7 @@
 </file>
 
 <file path=customXml/itemProps1.xml><?xml version="1.0" encoding="utf-8"?>
-<ds:datastoreItem xmlns:ds="http://schemas.openxmlformats.org/officeDocument/2006/customXml" ds:itemID="{C748B0D0-DF55-4B38-BC27-A55758EDDB72}">
+<ds:datastoreItem xmlns:ds="http://schemas.openxmlformats.org/officeDocument/2006/customXml" ds:itemID="{0BE80E92-B2BA-4AD8-BDF5-A571AA7D1039}">
   <ds:schemaRefs>
     <ds:schemaRef ds:uri="http://schemas.openxmlformats.org/officeDocument/2006/bibliography"/>
   </ds:schemaRefs>

</xml_diff>

<commit_message>
AC : Final Modification on The Report Files, ready For The Presentation
</commit_message>
<xml_diff>
--- a/algorithm_complexity/project/documents/Report.docx
+++ b/algorithm_complexity/project/documents/Report.docx
@@ -1606,11 +1606,21 @@
           <w:szCs w:val="28"/>
         </w:rPr>
       </w:pPr>
+      <w:r>
+        <w:rPr>
+          <w:rFonts w:ascii="Lato Light" w:hAnsi="Lato Light"/>
+          <w:b/>
+          <w:bCs/>
+          <w:sz w:val="28"/>
+          <w:szCs w:val="28"/>
+        </w:rPr>
+        <w:t xml:space="preserve">2. </w:t>
+      </w:r>
       <w:hyperlink w:anchor="_Toc530761777" w:history="1">
         <w:r>
           <w:rPr>
             <w:rStyle w:val="Hyperlink"/>
-            <w:rFonts w:ascii="Lato" w:hAnsi="Lato"/>
+            <w:rFonts w:ascii="Lato Light" w:hAnsi="Lato Light"/>
             <w:b/>
             <w:bCs/>
             <w:noProof/>
@@ -1931,7 +1941,99 @@
           <w:spacing w:val="5"/>
           <w:sz w:val="24"/>
         </w:rPr>
-        <w:t xml:space="preserve"> dimension and this not a problem for the mathematics, it’s a problem for human that can’t see this dimension, and also a problem for the machines, since we are in n dimension means that more computation</w:t>
+        <w:t xml:space="preserve"> dimension</w:t>
+      </w:r>
+      <w:r>
+        <w:rPr>
+          <w:rFonts w:ascii="Lato" w:hAnsi="Lato" w:cs="Cairo"/>
+          <w:color w:val="000000"/>
+          <w:spacing w:val="5"/>
+          <w:sz w:val="24"/>
+        </w:rPr>
+        <w:t>s</w:t>
+      </w:r>
+      <w:r>
+        <w:rPr>
+          <w:rFonts w:ascii="Lato" w:hAnsi="Lato" w:cs="Cairo"/>
+          <w:color w:val="000000"/>
+          <w:spacing w:val="5"/>
+          <w:sz w:val="24"/>
+        </w:rPr>
+        <w:t xml:space="preserve"> and this</w:t>
+      </w:r>
+      <w:r>
+        <w:rPr>
+          <w:rFonts w:ascii="Lato" w:hAnsi="Lato" w:cs="Cairo"/>
+          <w:color w:val="000000"/>
+          <w:spacing w:val="5"/>
+          <w:sz w:val="24"/>
+        </w:rPr>
+        <w:t xml:space="preserve"> is</w:t>
+      </w:r>
+      <w:r>
+        <w:rPr>
+          <w:rFonts w:ascii="Lato" w:hAnsi="Lato" w:cs="Cairo"/>
+          <w:color w:val="000000"/>
+          <w:spacing w:val="5"/>
+          <w:sz w:val="24"/>
+        </w:rPr>
+        <w:t xml:space="preserve"> not a problem for the mathematics, it’s a problem for human that can’t see </w:t>
+      </w:r>
+      <w:r>
+        <w:rPr>
+          <w:rFonts w:ascii="Lato" w:hAnsi="Lato" w:cs="Cairo"/>
+          <w:color w:val="000000"/>
+          <w:spacing w:val="5"/>
+          <w:sz w:val="24"/>
+        </w:rPr>
+        <w:t xml:space="preserve">above 3 </w:t>
+      </w:r>
+      <w:r>
+        <w:rPr>
+          <w:rFonts w:ascii="Lato" w:hAnsi="Lato" w:cs="Cairo"/>
+          <w:color w:val="000000"/>
+          <w:spacing w:val="5"/>
+          <w:sz w:val="24"/>
+        </w:rPr>
+        <w:t>dimension</w:t>
+      </w:r>
+      <w:r>
+        <w:rPr>
+          <w:rFonts w:ascii="Lato" w:hAnsi="Lato" w:cs="Cairo"/>
+          <w:color w:val="000000"/>
+          <w:spacing w:val="5"/>
+          <w:sz w:val="24"/>
+        </w:rPr>
+        <w:t>s</w:t>
+      </w:r>
+      <w:r>
+        <w:rPr>
+          <w:rFonts w:ascii="Lato" w:hAnsi="Lato" w:cs="Cairo"/>
+          <w:color w:val="000000"/>
+          <w:spacing w:val="5"/>
+          <w:sz w:val="24"/>
+        </w:rPr>
+        <w:t xml:space="preserve">, and also a problem for the machines, since we are in </w:t>
+      </w:r>
+      <m:oMath>
+        <m:r>
+          <w:rPr>
+            <w:rFonts w:ascii="Cambria Math" w:hAnsi="Cambria Math" w:cs="Cairo"/>
+            <w:color w:val="000000"/>
+            <w:spacing w:val="5"/>
+            <w:sz w:val="24"/>
+          </w:rPr>
+          <m:t>n</m:t>
+        </m:r>
+      </m:oMath>
+      <w:r>
+        <w:rPr>
+          <w:rFonts w:ascii="Lato" w:hAnsi="Lato" w:cs="Cairo"/>
+          <w:color w:val="000000"/>
+          <w:spacing w:val="5"/>
+          <w:sz w:val="24"/>
+        </w:rPr>
+        <w:t xml:space="preserve"> dimension means that more computation</w:t>
       </w:r>
       <w:r>
         <w:rPr>
@@ -3120,15 +3222,7 @@
         <w:rPr>
           <w:rFonts w:ascii="Lato" w:hAnsi="Lato"/>
         </w:rPr>
-        <w:t xml:space="preserve"> be dro</w:t>
-      </w:r>
-      <w:bookmarkStart w:id="3" w:name="_GoBack"/>
-      <w:bookmarkEnd w:id="3"/>
-      <w:r>
-        <w:rPr>
-          <w:rFonts w:ascii="Lato" w:hAnsi="Lato"/>
-        </w:rPr>
-        <w:t>pped</w:t>
+        <w:t xml:space="preserve"> be dropped</w:t>
       </w:r>
       <w:r>
         <w:rPr>
@@ -3392,7 +3486,7 @@
           <w:szCs w:val="52"/>
         </w:rPr>
       </w:pPr>
-      <w:bookmarkStart w:id="4" w:name="_Toc530761767"/>
+      <w:bookmarkStart w:id="3" w:name="_Toc530761767"/>
       <w:r>
         <w:rPr>
           <w:rFonts w:ascii="Lato Light" w:hAnsi="Lato Light" w:cs="Cairo"/>
@@ -3406,7 +3500,7 @@
         <w:lastRenderedPageBreak/>
         <w:t>Chapter II</w:t>
       </w:r>
-      <w:bookmarkEnd w:id="4"/>
+      <w:bookmarkEnd w:id="3"/>
     </w:p>
     <w:p>
       <w:pPr>
@@ -3453,7 +3547,7 @@
           <w:u w:val="single"/>
         </w:rPr>
       </w:pPr>
-      <w:bookmarkStart w:id="5" w:name="_Toc530761768"/>
+      <w:bookmarkStart w:id="4" w:name="_Toc530761768"/>
       <w:r>
         <w:rPr>
           <w:rFonts w:ascii="Lato Light" w:hAnsi="Lato Light" w:cs="Cairo"/>
@@ -3480,7 +3574,7 @@
         </w:rPr>
         <w:t>Specification:</w:t>
       </w:r>
-      <w:bookmarkEnd w:id="5"/>
+      <w:bookmarkEnd w:id="4"/>
     </w:p>
     <w:p>
       <w:pPr>
@@ -3831,7 +3925,7 @@
           <w:u w:val="single"/>
         </w:rPr>
       </w:pPr>
-      <w:bookmarkStart w:id="6" w:name="_Toc530761769"/>
+      <w:bookmarkStart w:id="5" w:name="_Toc530761769"/>
       <w:r>
         <w:rPr>
           <w:rFonts w:ascii="Lato Light" w:hAnsi="Lato Light" w:cs="Cairo"/>
@@ -3858,7 +3952,7 @@
         </w:rPr>
         <w:t>Program:</w:t>
       </w:r>
-      <w:bookmarkEnd w:id="6"/>
+      <w:bookmarkEnd w:id="5"/>
     </w:p>
     <w:p>
       <w:pPr>
@@ -4947,7 +5041,7 @@
           <w:u w:val="single"/>
         </w:rPr>
       </w:pPr>
-      <w:bookmarkStart w:id="7" w:name="_Toc530761770"/>
+      <w:bookmarkStart w:id="6" w:name="_Toc530761770"/>
       <w:r>
         <w:rPr>
           <w:rFonts w:ascii="Lato Light" w:hAnsi="Lato Light" w:cs="Cairo"/>
@@ -4975,7 +5069,7 @@
         </w:rPr>
         <w:t>Tools Used:</w:t>
       </w:r>
-      <w:bookmarkEnd w:id="7"/>
+      <w:bookmarkEnd w:id="6"/>
     </w:p>
     <w:p>
       <w:pPr>
@@ -5259,7 +5353,7 @@
           <w:u w:val="single"/>
         </w:rPr>
       </w:pPr>
-      <w:bookmarkStart w:id="8" w:name="_Toc530761771"/>
+      <w:bookmarkStart w:id="7" w:name="_Toc530761771"/>
       <w:r>
         <w:rPr>
           <w:rFonts w:ascii="Lato Light" w:hAnsi="Lato Light" w:cs="Cairo"/>
@@ -5338,7 +5432,7 @@
         </w:rPr>
         <w:t xml:space="preserve"> PCA:</w:t>
       </w:r>
-      <w:bookmarkEnd w:id="8"/>
+      <w:bookmarkEnd w:id="7"/>
     </w:p>
     <w:p>
       <w:pPr>
@@ -6021,36 +6115,23 @@
       <w:r>
         <w:t xml:space="preserve">Figure </w:t>
       </w:r>
-      <w:r>
-        <w:fldChar w:fldCharType="begin"/>
-      </w:r>
-      <w:r>
-        <w:instrText xml:space="preserve"> SEQ Figure \* ARABIC </w:instrText>
-      </w:r>
-      <w:r>
-        <w:fldChar w:fldCharType="separate"/>
-      </w:r>
-      <w:r>
-        <w:rPr>
+      <w:fldSimple w:instr=" SEQ Figure \* ARABIC ">
+        <w:r>
+          <w:rPr>
+            <w:noProof/>
+          </w:rPr>
+          <w:t>1</w:t>
+        </w:r>
+      </w:fldSimple>
+      <w:r>
+        <w:t xml:space="preserve"> Sklearn PCA Result</w:t>
+      </w:r>
+      <w:r>
+        <w:rPr>
+          <w:rFonts w:ascii="Lato" w:hAnsi="Lato"/>
+          <w:b/>
+          <w:bCs/>
           <w:noProof/>
-        </w:rPr>
-        <w:t>1</w:t>
-      </w:r>
-      <w:r>
-        <w:rPr>
-          <w:noProof/>
-        </w:rPr>
-        <w:fldChar w:fldCharType="end"/>
-      </w:r>
-      <w:r>
-        <w:t xml:space="preserve"> Sklearn PCA Result</w:t>
-      </w:r>
-      <w:r>
-        <w:rPr>
-          <w:rFonts w:ascii="Lato" w:hAnsi="Lato"/>
-          <w:b/>
-          <w:bCs/>
-          <w:noProof/>
           <w:sz w:val="24"/>
           <w:szCs w:val="24"/>
         </w:rPr>
@@ -6059,27 +6140,14 @@
       <w:r>
         <w:t xml:space="preserve">Figure </w:t>
       </w:r>
-      <w:r>
-        <w:fldChar w:fldCharType="begin"/>
-      </w:r>
-      <w:r>
-        <w:instrText xml:space="preserve"> SEQ Figure \* ARABIC </w:instrText>
-      </w:r>
-      <w:r>
-        <w:fldChar w:fldCharType="separate"/>
-      </w:r>
-      <w:r>
-        <w:rPr>
-          <w:noProof/>
-        </w:rPr>
-        <w:t>2</w:t>
-      </w:r>
-      <w:r>
-        <w:rPr>
-          <w:noProof/>
-        </w:rPr>
-        <w:fldChar w:fldCharType="end"/>
-      </w:r>
+      <w:fldSimple w:instr=" SEQ Figure \* ARABIC ">
+        <w:r>
+          <w:rPr>
+            <w:noProof/>
+          </w:rPr>
+          <w:t>2</w:t>
+        </w:r>
+      </w:fldSimple>
       <w:r>
         <w:t xml:space="preserve"> Our PCA Result</w:t>
       </w:r>
@@ -6304,51 +6372,25 @@
       <w:r>
         <w:t xml:space="preserve">Figure </w:t>
       </w:r>
-      <w:r>
-        <w:fldChar w:fldCharType="begin"/>
-      </w:r>
-      <w:r>
-        <w:instrText xml:space="preserve"> SEQ Figure \* ARABIC </w:instrText>
-      </w:r>
-      <w:r>
-        <w:fldChar w:fldCharType="separate"/>
-      </w:r>
-      <w:r>
-        <w:rPr>
-          <w:noProof/>
-        </w:rPr>
-        <w:t>3</w:t>
-      </w:r>
-      <w:r>
-        <w:rPr>
-          <w:noProof/>
-        </w:rPr>
-        <w:fldChar w:fldCharType="end"/>
-      </w:r>
+      <w:fldSimple w:instr=" SEQ Figure \* ARABIC ">
+        <w:r>
+          <w:rPr>
+            <w:noProof/>
+          </w:rPr>
+          <w:t>3</w:t>
+        </w:r>
+      </w:fldSimple>
       <w:r>
         <w:t xml:space="preserve"> Sklearn PCA Result in 3D                                       Figure </w:t>
       </w:r>
-      <w:r>
-        <w:fldChar w:fldCharType="begin"/>
-      </w:r>
-      <w:r>
-        <w:instrText xml:space="preserve"> SEQ Figure \* ARABIC </w:instrText>
-      </w:r>
-      <w:r>
-        <w:fldChar w:fldCharType="separate"/>
-      </w:r>
-      <w:r>
-        <w:rPr>
-          <w:noProof/>
-        </w:rPr>
-        <w:t>4</w:t>
-      </w:r>
-      <w:r>
-        <w:rPr>
-          <w:noProof/>
-        </w:rPr>
-        <w:fldChar w:fldCharType="end"/>
-      </w:r>
+      <w:fldSimple w:instr=" SEQ Figure \* ARABIC ">
+        <w:r>
+          <w:rPr>
+            <w:noProof/>
+          </w:rPr>
+          <w:t>4</w:t>
+        </w:r>
+      </w:fldSimple>
       <w:r>
         <w:t xml:space="preserve"> </w:t>
       </w:r>
@@ -6443,7 +6485,7 @@
           <w:szCs w:val="52"/>
         </w:rPr>
       </w:pPr>
-      <w:bookmarkStart w:id="9" w:name="_Toc530761772"/>
+      <w:bookmarkStart w:id="8" w:name="_Toc530761772"/>
       <w:r>
         <w:rPr>
           <w:rFonts w:ascii="Lato Light" w:hAnsi="Lato Light" w:cs="Cairo"/>
@@ -6457,7 +6499,7 @@
         <w:lastRenderedPageBreak/>
         <w:t>Chapter III</w:t>
       </w:r>
-      <w:bookmarkEnd w:id="9"/>
+      <w:bookmarkEnd w:id="8"/>
     </w:p>
     <w:p/>
     <w:p>
@@ -6517,7 +6559,7 @@
           <w:u w:val="single"/>
         </w:rPr>
       </w:pPr>
-      <w:bookmarkStart w:id="10" w:name="_Toc530761773"/>
+      <w:bookmarkStart w:id="9" w:name="_Toc530761773"/>
       <w:r>
         <w:rPr>
           <w:rFonts w:ascii="Lato Light" w:hAnsi="Lato Light" w:cs="Cairo"/>
@@ -6544,7 +6586,7 @@
         </w:rPr>
         <w:t>Formally:</w:t>
       </w:r>
-      <w:bookmarkEnd w:id="10"/>
+      <w:bookmarkEnd w:id="9"/>
     </w:p>
     <w:p>
       <w:pPr>
@@ -8235,6 +8277,8 @@
           <w:br/>
         </m:r>
       </m:oMath>
+      <w:bookmarkStart w:id="10" w:name="_GoBack"/>
+      <w:bookmarkEnd w:id="10"/>
     </w:p>
     <w:p>
       <w:pPr>
@@ -12162,27 +12206,14 @@
       <w:r>
         <w:t xml:space="preserve">Figure </w:t>
       </w:r>
-      <w:r>
-        <w:fldChar w:fldCharType="begin"/>
-      </w:r>
-      <w:r>
-        <w:instrText xml:space="preserve"> SEQ Figure \* ARABIC </w:instrText>
-      </w:r>
-      <w:r>
-        <w:fldChar w:fldCharType="separate"/>
-      </w:r>
-      <w:r>
-        <w:rPr>
-          <w:noProof/>
-        </w:rPr>
-        <w:t>5</w:t>
-      </w:r>
-      <w:r>
-        <w:rPr>
-          <w:noProof/>
-        </w:rPr>
-        <w:fldChar w:fldCharType="end"/>
-      </w:r>
+      <w:fldSimple w:instr=" SEQ Figure \* ARABIC ">
+        <w:r>
+          <w:rPr>
+            <w:noProof/>
+          </w:rPr>
+          <w:t>5</w:t>
+        </w:r>
+      </w:fldSimple>
       <w:r>
         <w:t xml:space="preserve"> Empirical calculation for hstack function</w:t>
       </w:r>
@@ -12299,27 +12330,14 @@
       <w:r>
         <w:t xml:space="preserve">Figure </w:t>
       </w:r>
-      <w:r>
-        <w:fldChar w:fldCharType="begin"/>
-      </w:r>
-      <w:r>
-        <w:instrText xml:space="preserve"> SEQ Figure \* ARABIC </w:instrText>
-      </w:r>
-      <w:r>
-        <w:fldChar w:fldCharType="separate"/>
-      </w:r>
-      <w:r>
-        <w:rPr>
-          <w:noProof/>
-        </w:rPr>
-        <w:t>6</w:t>
-      </w:r>
-      <w:r>
-        <w:rPr>
-          <w:noProof/>
-        </w:rPr>
-        <w:fldChar w:fldCharType="end"/>
-      </w:r>
+      <w:fldSimple w:instr=" SEQ Figure \* ARABIC ">
+        <w:r>
+          <w:rPr>
+            <w:noProof/>
+          </w:rPr>
+          <w:t>6</w:t>
+        </w:r>
+      </w:fldSimple>
       <w:r>
         <w:t xml:space="preserve"> </w:t>
       </w:r>
@@ -12481,27 +12499,14 @@
       <w:r>
         <w:t xml:space="preserve">Figure </w:t>
       </w:r>
-      <w:r>
-        <w:fldChar w:fldCharType="begin"/>
-      </w:r>
-      <w:r>
-        <w:instrText xml:space="preserve"> SEQ Figure \* ARABIC </w:instrText>
-      </w:r>
-      <w:r>
-        <w:fldChar w:fldCharType="separate"/>
-      </w:r>
-      <w:r>
-        <w:rPr>
-          <w:noProof/>
-        </w:rPr>
-        <w:t>7</w:t>
-      </w:r>
-      <w:r>
-        <w:rPr>
-          <w:noProof/>
-        </w:rPr>
-        <w:fldChar w:fldCharType="end"/>
-      </w:r>
+      <w:fldSimple w:instr=" SEQ Figure \* ARABIC ">
+        <w:r>
+          <w:rPr>
+            <w:noProof/>
+          </w:rPr>
+          <w:t>7</w:t>
+        </w:r>
+      </w:fldSimple>
       <w:r>
         <w:t xml:space="preserve"> Empirical Calculation for Covariance function</w:t>
       </w:r>
@@ -12905,7 +12910,7 @@
                                 <w:rPr>
                                   <w:noProof/>
                                 </w:rPr>
-                                <w:t>4</w:t>
+                                <w:t>11</w:t>
                               </w:r>
                               <w:r>
                                 <w:rPr>
@@ -12971,7 +12976,7 @@
                           <w:rPr>
                             <w:noProof/>
                           </w:rPr>
-                          <w:t>4</w:t>
+                          <w:t>11</w:t>
                         </w:r>
                         <w:r>
                           <w:rPr>
@@ -15405,7 +15410,7 @@
 </file>
 
 <file path=customXml/itemProps1.xml><?xml version="1.0" encoding="utf-8"?>
-<ds:datastoreItem xmlns:ds="http://schemas.openxmlformats.org/officeDocument/2006/customXml" ds:itemID="{0BE80E92-B2BA-4AD8-BDF5-A571AA7D1039}">
+<ds:datastoreItem xmlns:ds="http://schemas.openxmlformats.org/officeDocument/2006/customXml" ds:itemID="{3BBE6689-DBA8-4D61-AB3F-F813202D7BED}">
   <ds:schemaRefs>
     <ds:schemaRef ds:uri="http://schemas.openxmlformats.org/officeDocument/2006/bibliography"/>
   </ds:schemaRefs>

</xml_diff>

<commit_message>
AC : Correcting The Covariance Matrix Formula
</commit_message>
<xml_diff>
--- a/algorithm_complexity/project/documents/Report.docx
+++ b/algorithm_complexity/project/documents/Report.docx
@@ -2766,6 +2766,8 @@
         </w:rPr>
         <w:t>:</w:t>
       </w:r>
+      <w:bookmarkStart w:id="3" w:name="_GoBack"/>
+      <w:bookmarkEnd w:id="3"/>
     </w:p>
     <w:p>
       <w:pPr>
@@ -2817,7 +2819,7 @@
                   <w:spacing w:val="5"/>
                   <w:sz w:val="24"/>
                 </w:rPr>
-                <m:t>n-1</m:t>
+                <m:t>n</m:t>
               </m:r>
             </m:den>
           </m:f>
@@ -3486,7 +3488,7 @@
           <w:szCs w:val="52"/>
         </w:rPr>
       </w:pPr>
-      <w:bookmarkStart w:id="3" w:name="_Toc530761767"/>
+      <w:bookmarkStart w:id="4" w:name="_Toc530761767"/>
       <w:r>
         <w:rPr>
           <w:rFonts w:ascii="Lato Light" w:hAnsi="Lato Light" w:cs="Cairo"/>
@@ -3500,7 +3502,7 @@
         <w:lastRenderedPageBreak/>
         <w:t>Chapter II</w:t>
       </w:r>
-      <w:bookmarkEnd w:id="3"/>
+      <w:bookmarkEnd w:id="4"/>
     </w:p>
     <w:p>
       <w:pPr>
@@ -3547,7 +3549,7 @@
           <w:u w:val="single"/>
         </w:rPr>
       </w:pPr>
-      <w:bookmarkStart w:id="4" w:name="_Toc530761768"/>
+      <w:bookmarkStart w:id="5" w:name="_Toc530761768"/>
       <w:r>
         <w:rPr>
           <w:rFonts w:ascii="Lato Light" w:hAnsi="Lato Light" w:cs="Cairo"/>
@@ -3574,7 +3576,7 @@
         </w:rPr>
         <w:t>Specification:</w:t>
       </w:r>
-      <w:bookmarkEnd w:id="4"/>
+      <w:bookmarkEnd w:id="5"/>
     </w:p>
     <w:p>
       <w:pPr>
@@ -3925,7 +3927,7 @@
           <w:u w:val="single"/>
         </w:rPr>
       </w:pPr>
-      <w:bookmarkStart w:id="5" w:name="_Toc530761769"/>
+      <w:bookmarkStart w:id="6" w:name="_Toc530761769"/>
       <w:r>
         <w:rPr>
           <w:rFonts w:ascii="Lato Light" w:hAnsi="Lato Light" w:cs="Cairo"/>
@@ -3952,7 +3954,7 @@
         </w:rPr>
         <w:t>Program:</w:t>
       </w:r>
-      <w:bookmarkEnd w:id="5"/>
+      <w:bookmarkEnd w:id="6"/>
     </w:p>
     <w:p>
       <w:pPr>
@@ -5041,7 +5043,7 @@
           <w:u w:val="single"/>
         </w:rPr>
       </w:pPr>
-      <w:bookmarkStart w:id="6" w:name="_Toc530761770"/>
+      <w:bookmarkStart w:id="7" w:name="_Toc530761770"/>
       <w:r>
         <w:rPr>
           <w:rFonts w:ascii="Lato Light" w:hAnsi="Lato Light" w:cs="Cairo"/>
@@ -5069,7 +5071,7 @@
         </w:rPr>
         <w:t>Tools Used:</w:t>
       </w:r>
-      <w:bookmarkEnd w:id="6"/>
+      <w:bookmarkEnd w:id="7"/>
     </w:p>
     <w:p>
       <w:pPr>
@@ -5353,7 +5355,7 @@
           <w:u w:val="single"/>
         </w:rPr>
       </w:pPr>
-      <w:bookmarkStart w:id="7" w:name="_Toc530761771"/>
+      <w:bookmarkStart w:id="8" w:name="_Toc530761771"/>
       <w:r>
         <w:rPr>
           <w:rFonts w:ascii="Lato Light" w:hAnsi="Lato Light" w:cs="Cairo"/>
@@ -5432,7 +5434,7 @@
         </w:rPr>
         <w:t xml:space="preserve"> PCA:</w:t>
       </w:r>
-      <w:bookmarkEnd w:id="7"/>
+      <w:bookmarkEnd w:id="8"/>
     </w:p>
     <w:p>
       <w:pPr>
@@ -6115,14 +6117,27 @@
       <w:r>
         <w:t xml:space="preserve">Figure </w:t>
       </w:r>
-      <w:fldSimple w:instr=" SEQ Figure \* ARABIC ">
-        <w:r>
-          <w:rPr>
-            <w:noProof/>
-          </w:rPr>
-          <w:t>1</w:t>
-        </w:r>
-      </w:fldSimple>
+      <w:r>
+        <w:fldChar w:fldCharType="begin"/>
+      </w:r>
+      <w:r>
+        <w:instrText xml:space="preserve"> SEQ Figure \* ARABIC </w:instrText>
+      </w:r>
+      <w:r>
+        <w:fldChar w:fldCharType="separate"/>
+      </w:r>
+      <w:r>
+        <w:rPr>
+          <w:noProof/>
+        </w:rPr>
+        <w:t>1</w:t>
+      </w:r>
+      <w:r>
+        <w:rPr>
+          <w:noProof/>
+        </w:rPr>
+        <w:fldChar w:fldCharType="end"/>
+      </w:r>
       <w:r>
         <w:t xml:space="preserve"> Sklearn PCA Result</w:t>
       </w:r>
@@ -6140,14 +6155,27 @@
       <w:r>
         <w:t xml:space="preserve">Figure </w:t>
       </w:r>
-      <w:fldSimple w:instr=" SEQ Figure \* ARABIC ">
-        <w:r>
-          <w:rPr>
-            <w:noProof/>
-          </w:rPr>
-          <w:t>2</w:t>
-        </w:r>
-      </w:fldSimple>
+      <w:r>
+        <w:fldChar w:fldCharType="begin"/>
+      </w:r>
+      <w:r>
+        <w:instrText xml:space="preserve"> SEQ Figure \* ARABIC </w:instrText>
+      </w:r>
+      <w:r>
+        <w:fldChar w:fldCharType="separate"/>
+      </w:r>
+      <w:r>
+        <w:rPr>
+          <w:noProof/>
+        </w:rPr>
+        <w:t>2</w:t>
+      </w:r>
+      <w:r>
+        <w:rPr>
+          <w:noProof/>
+        </w:rPr>
+        <w:fldChar w:fldCharType="end"/>
+      </w:r>
       <w:r>
         <w:t xml:space="preserve"> Our PCA Result</w:t>
       </w:r>
@@ -6372,25 +6400,51 @@
       <w:r>
         <w:t xml:space="preserve">Figure </w:t>
       </w:r>
-      <w:fldSimple w:instr=" SEQ Figure \* ARABIC ">
-        <w:r>
-          <w:rPr>
-            <w:noProof/>
-          </w:rPr>
-          <w:t>3</w:t>
-        </w:r>
-      </w:fldSimple>
+      <w:r>
+        <w:fldChar w:fldCharType="begin"/>
+      </w:r>
+      <w:r>
+        <w:instrText xml:space="preserve"> SEQ Figure \* ARABIC </w:instrText>
+      </w:r>
+      <w:r>
+        <w:fldChar w:fldCharType="separate"/>
+      </w:r>
+      <w:r>
+        <w:rPr>
+          <w:noProof/>
+        </w:rPr>
+        <w:t>3</w:t>
+      </w:r>
+      <w:r>
+        <w:rPr>
+          <w:noProof/>
+        </w:rPr>
+        <w:fldChar w:fldCharType="end"/>
+      </w:r>
       <w:r>
         <w:t xml:space="preserve"> Sklearn PCA Result in 3D                                       Figure </w:t>
       </w:r>
-      <w:fldSimple w:instr=" SEQ Figure \* ARABIC ">
-        <w:r>
-          <w:rPr>
-            <w:noProof/>
-          </w:rPr>
-          <w:t>4</w:t>
-        </w:r>
-      </w:fldSimple>
+      <w:r>
+        <w:fldChar w:fldCharType="begin"/>
+      </w:r>
+      <w:r>
+        <w:instrText xml:space="preserve"> SEQ Figure \* ARABIC </w:instrText>
+      </w:r>
+      <w:r>
+        <w:fldChar w:fldCharType="separate"/>
+      </w:r>
+      <w:r>
+        <w:rPr>
+          <w:noProof/>
+        </w:rPr>
+        <w:t>4</w:t>
+      </w:r>
+      <w:r>
+        <w:rPr>
+          <w:noProof/>
+        </w:rPr>
+        <w:fldChar w:fldCharType="end"/>
+      </w:r>
       <w:r>
         <w:t xml:space="preserve"> </w:t>
       </w:r>
@@ -6485,7 +6539,7 @@
           <w:szCs w:val="52"/>
         </w:rPr>
       </w:pPr>
-      <w:bookmarkStart w:id="8" w:name="_Toc530761772"/>
+      <w:bookmarkStart w:id="9" w:name="_Toc530761772"/>
       <w:r>
         <w:rPr>
           <w:rFonts w:ascii="Lato Light" w:hAnsi="Lato Light" w:cs="Cairo"/>
@@ -6499,7 +6553,7 @@
         <w:lastRenderedPageBreak/>
         <w:t>Chapter III</w:t>
       </w:r>
-      <w:bookmarkEnd w:id="8"/>
+      <w:bookmarkEnd w:id="9"/>
     </w:p>
     <w:p/>
     <w:p>
@@ -6559,7 +6613,7 @@
           <w:u w:val="single"/>
         </w:rPr>
       </w:pPr>
-      <w:bookmarkStart w:id="9" w:name="_Toc530761773"/>
+      <w:bookmarkStart w:id="10" w:name="_Toc530761773"/>
       <w:r>
         <w:rPr>
           <w:rFonts w:ascii="Lato Light" w:hAnsi="Lato Light" w:cs="Cairo"/>
@@ -6586,7 +6640,7 @@
         </w:rPr>
         <w:t>Formally:</w:t>
       </w:r>
-      <w:bookmarkEnd w:id="9"/>
+      <w:bookmarkEnd w:id="10"/>
     </w:p>
     <w:p>
       <w:pPr>
@@ -8277,8 +8331,6 @@
           <w:br/>
         </m:r>
       </m:oMath>
-      <w:bookmarkStart w:id="10" w:name="_GoBack"/>
-      <w:bookmarkEnd w:id="10"/>
     </w:p>
     <w:p>
       <w:pPr>
@@ -12206,14 +12258,27 @@
       <w:r>
         <w:t xml:space="preserve">Figure </w:t>
       </w:r>
-      <w:fldSimple w:instr=" SEQ Figure \* ARABIC ">
-        <w:r>
-          <w:rPr>
-            <w:noProof/>
-          </w:rPr>
-          <w:t>5</w:t>
-        </w:r>
-      </w:fldSimple>
+      <w:r>
+        <w:fldChar w:fldCharType="begin"/>
+      </w:r>
+      <w:r>
+        <w:instrText xml:space="preserve"> SEQ Figure \* ARABIC </w:instrText>
+      </w:r>
+      <w:r>
+        <w:fldChar w:fldCharType="separate"/>
+      </w:r>
+      <w:r>
+        <w:rPr>
+          <w:noProof/>
+        </w:rPr>
+        <w:t>5</w:t>
+      </w:r>
+      <w:r>
+        <w:rPr>
+          <w:noProof/>
+        </w:rPr>
+        <w:fldChar w:fldCharType="end"/>
+      </w:r>
       <w:r>
         <w:t xml:space="preserve"> Empirical calculation for hstack function</w:t>
       </w:r>
@@ -12330,14 +12395,27 @@
       <w:r>
         <w:t xml:space="preserve">Figure </w:t>
       </w:r>
-      <w:fldSimple w:instr=" SEQ Figure \* ARABIC ">
-        <w:r>
-          <w:rPr>
-            <w:noProof/>
-          </w:rPr>
-          <w:t>6</w:t>
-        </w:r>
-      </w:fldSimple>
+      <w:r>
+        <w:fldChar w:fldCharType="begin"/>
+      </w:r>
+      <w:r>
+        <w:instrText xml:space="preserve"> SEQ Figure \* ARABIC </w:instrText>
+      </w:r>
+      <w:r>
+        <w:fldChar w:fldCharType="separate"/>
+      </w:r>
+      <w:r>
+        <w:rPr>
+          <w:noProof/>
+        </w:rPr>
+        <w:t>6</w:t>
+      </w:r>
+      <w:r>
+        <w:rPr>
+          <w:noProof/>
+        </w:rPr>
+        <w:fldChar w:fldCharType="end"/>
+      </w:r>
       <w:r>
         <w:t xml:space="preserve"> </w:t>
       </w:r>
@@ -12499,14 +12577,27 @@
       <w:r>
         <w:t xml:space="preserve">Figure </w:t>
       </w:r>
-      <w:fldSimple w:instr=" SEQ Figure \* ARABIC ">
-        <w:r>
-          <w:rPr>
-            <w:noProof/>
-          </w:rPr>
-          <w:t>7</w:t>
-        </w:r>
-      </w:fldSimple>
+      <w:r>
+        <w:fldChar w:fldCharType="begin"/>
+      </w:r>
+      <w:r>
+        <w:instrText xml:space="preserve"> SEQ Figure \* ARABIC </w:instrText>
+      </w:r>
+      <w:r>
+        <w:fldChar w:fldCharType="separate"/>
+      </w:r>
+      <w:r>
+        <w:rPr>
+          <w:noProof/>
+        </w:rPr>
+        <w:t>7</w:t>
+      </w:r>
+      <w:r>
+        <w:rPr>
+          <w:noProof/>
+        </w:rPr>
+        <w:fldChar w:fldCharType="end"/>
+      </w:r>
       <w:r>
         <w:t xml:space="preserve"> Empirical Calculation for Covariance function</w:t>
       </w:r>
@@ -12910,7 +13001,7 @@
                                 <w:rPr>
                                   <w:noProof/>
                                 </w:rPr>
-                                <w:t>11</w:t>
+                                <w:t>13</w:t>
                               </w:r>
                               <w:r>
                                 <w:rPr>
@@ -12976,7 +13067,7 @@
                           <w:rPr>
                             <w:noProof/>
                           </w:rPr>
-                          <w:t>11</w:t>
+                          <w:t>13</w:t>
                         </w:r>
                         <w:r>
                           <w:rPr>
@@ -15410,7 +15501,7 @@
 </file>
 
 <file path=customXml/itemProps1.xml><?xml version="1.0" encoding="utf-8"?>
-<ds:datastoreItem xmlns:ds="http://schemas.openxmlformats.org/officeDocument/2006/customXml" ds:itemID="{3BBE6689-DBA8-4D61-AB3F-F813202D7BED}">
+<ds:datastoreItem xmlns:ds="http://schemas.openxmlformats.org/officeDocument/2006/customXml" ds:itemID="{228BD94E-546F-41B3-BBD4-D3EC376D8B45}">
   <ds:schemaRefs>
     <ds:schemaRef ds:uri="http://schemas.openxmlformats.org/officeDocument/2006/bibliography"/>
   </ds:schemaRefs>

</xml_diff>